<commit_message>
prueba - corrijo mi nombre
</commit_message>
<xml_diff>
--- a/Documentación/CapacIT -2023 - IEEE-830 .docx
+++ b/Documentación/CapacIT -2023 - IEEE-830 .docx
@@ -1,6 +1,6 @@
 
 <file path=word/document.xml><?xml version="1.0" encoding="utf-8"?>
-<w:document xmlns:wpc="http://schemas.microsoft.com/office/word/2010/wordprocessingCanvas" xmlns:cx="http://schemas.microsoft.com/office/drawing/2014/chartex" xmlns:cx1="http://schemas.microsoft.com/office/drawing/2015/9/8/chartex" xmlns:cx2="http://schemas.microsoft.com/office/drawing/2015/10/21/chartex" xmlns:cx3="http://schemas.microsoft.com/office/drawing/2016/5/9/chartex" xmlns:cx4="http://schemas.microsoft.com/office/drawing/2016/5/10/chartex" xmlns:cx5="http://schemas.microsoft.com/office/drawing/2016/5/11/chartex" xmlns:cx6="http://schemas.microsoft.com/office/drawing/2016/5/12/chartex" xmlns:cx7="http://schemas.microsoft.com/office/drawing/2016/5/13/chartex" xmlns:cx8="http://schemas.microsoft.com/office/drawing/2016/5/14/chartex" xmlns:mc="http://schemas.openxmlformats.org/markup-compatibility/2006" xmlns:aink="http://schemas.microsoft.com/office/drawing/2016/ink" xmlns:am3d="http://schemas.microsoft.com/office/drawing/2017/model3d" xmlns:o="urn:schemas-microsoft-com:office:office" xmlns:oel="http://schemas.microsoft.com/office/2019/extlst" xmlns:r="http://schemas.openxmlformats.org/officeDocument/2006/relationships" xmlns:m="http://schemas.openxmlformats.org/officeDocument/2006/math" xmlns:v="urn:schemas-microsoft-com:vml" xmlns:wp14="http://schemas.microsoft.com/office/word/2010/wordprocessingDrawing" xmlns:wp="http://schemas.openxmlformats.org/drawingml/2006/wordprocessingDrawing" xmlns:w10="urn:schemas-microsoft-com:office:word" xmlns:w="http://schemas.openxmlformats.org/wordprocessingml/2006/main" xmlns:w14="http://schemas.microsoft.com/office/word/2010/wordml" xmlns:w15="http://schemas.microsoft.com/office/word/2012/wordml" xmlns:w16cex="http://schemas.microsoft.com/office/word/2018/wordml/cex" xmlns:w16cid="http://schemas.microsoft.com/office/word/2016/wordml/cid" xmlns:w16="http://schemas.microsoft.com/office/word/2018/wordml" xmlns:w16du="http://schemas.microsoft.com/office/word/2023/wordml/word16du" xmlns:w16sdtdh="http://schemas.microsoft.com/office/word/2020/wordml/sdtdatahash" xmlns:w16se="http://schemas.microsoft.com/office/word/2015/wordml/symex" xmlns:wpg="http://schemas.microsoft.com/office/word/2010/wordprocessingGroup" xmlns:wpi="http://schemas.microsoft.com/office/word/2010/wordprocessingInk" xmlns:wne="http://schemas.microsoft.com/office/word/2006/wordml" xmlns:wps="http://schemas.microsoft.com/office/word/2010/wordprocessingShape" mc:Ignorable="w14 w15 w16se w16cid w16 w16cex w16sdtdh wp14">
+<w:document xmlns:wpc="http://schemas.microsoft.com/office/word/2010/wordprocessingCanvas" xmlns:cx="http://schemas.microsoft.com/office/drawing/2014/chartex" xmlns:mc="http://schemas.openxmlformats.org/markup-compatibility/2006" xmlns:o="urn:schemas-microsoft-com:office:office" xmlns:r="http://schemas.openxmlformats.org/officeDocument/2006/relationships" xmlns:m="http://schemas.openxmlformats.org/officeDocument/2006/math" xmlns:v="urn:schemas-microsoft-com:vml" xmlns:wp14="http://schemas.microsoft.com/office/word/2010/wordprocessingDrawing" xmlns:wp="http://schemas.openxmlformats.org/drawingml/2006/wordprocessingDrawing" xmlns:w10="urn:schemas-microsoft-com:office:word" xmlns:w="http://schemas.openxmlformats.org/wordprocessingml/2006/main" xmlns:w14="http://schemas.microsoft.com/office/word/2010/wordml" xmlns:w15="http://schemas.microsoft.com/office/word/2012/wordml" xmlns:w16se="http://schemas.microsoft.com/office/word/2015/wordml/symex" xmlns:wpg="http://schemas.microsoft.com/office/word/2010/wordprocessingGroup" xmlns:wpi="http://schemas.microsoft.com/office/word/2010/wordprocessingInk" xmlns:wne="http://schemas.microsoft.com/office/word/2006/wordml" xmlns:wps="http://schemas.microsoft.com/office/word/2010/wordprocessingShape" mc:Ignorable="w14 w15 w16se wp14">
   <w:body>
     <w:p>
       <w:pPr>
@@ -1439,6 +1439,16 @@
             </w:pPr>
             <w:proofErr w:type="spellStart"/>
             <w:r>
+              <w:t>Maria</w:t>
+            </w:r>
+            <w:proofErr w:type="spellEnd"/>
+            <w:r>
+              <w:t xml:space="preserve"> </w:t>
+            </w:r>
+            <w:bookmarkStart w:id="2" w:name="_GoBack"/>
+            <w:bookmarkEnd w:id="2"/>
+            <w:proofErr w:type="spellStart"/>
+            <w:r>
               <w:t>Belen</w:t>
             </w:r>
             <w:proofErr w:type="spellEnd"/>
@@ -1476,8 +1486,21 @@
             <w:pPr>
               <w:widowControl w:val="0"/>
             </w:pPr>
-            <w:r>
-              <w:t xml:space="preserve">Joana Antonella Silva </w:t>
+            <w:proofErr w:type="spellStart"/>
+            <w:r>
+              <w:t>Joana</w:t>
+            </w:r>
+            <w:proofErr w:type="spellEnd"/>
+            <w:r>
+              <w:t xml:space="preserve"> </w:t>
+            </w:r>
+            <w:proofErr w:type="spellStart"/>
+            <w:r>
+              <w:t>Antonella</w:t>
+            </w:r>
+            <w:proofErr w:type="spellEnd"/>
+            <w:r>
+              <w:t xml:space="preserve"> Silva </w:t>
             </w:r>
             <w:proofErr w:type="spellStart"/>
             <w:r>
@@ -1644,8 +1667,8 @@
           <w:szCs w:val="32"/>
         </w:rPr>
       </w:pPr>
-      <w:bookmarkStart w:id="2" w:name="_1fob9te" w:colFirst="0" w:colLast="0"/>
-      <w:bookmarkEnd w:id="2"/>
+      <w:bookmarkStart w:id="3" w:name="_1fob9te" w:colFirst="0" w:colLast="0"/>
+      <w:bookmarkEnd w:id="3"/>
       <w:r>
         <w:rPr>
           <w:b/>
@@ -1665,6 +1688,7 @@
           <w:docPartUnique/>
         </w:docPartObj>
       </w:sdtPr>
+      <w:sdtEndPr/>
       <w:sdtContent>
         <w:p>
           <w:pPr>
@@ -2999,8 +3023,8 @@
         <w:widowControl w:val="0"/>
         <w:spacing w:before="40" w:after="40"/>
       </w:pPr>
-      <w:bookmarkStart w:id="3" w:name="_3znysh7" w:colFirst="0" w:colLast="0"/>
-      <w:bookmarkEnd w:id="3"/>
+      <w:bookmarkStart w:id="4" w:name="_3znysh7" w:colFirst="0" w:colLast="0"/>
+      <w:bookmarkEnd w:id="4"/>
     </w:p>
     <w:p>
       <w:pPr>
@@ -3092,8 +3116,8 @@
           <w:u w:val="single"/>
         </w:rPr>
       </w:pPr>
-      <w:bookmarkStart w:id="4" w:name="_2et92p0" w:colFirst="0" w:colLast="0"/>
-      <w:bookmarkEnd w:id="4"/>
+      <w:bookmarkStart w:id="5" w:name="_2et92p0" w:colFirst="0" w:colLast="0"/>
+      <w:bookmarkEnd w:id="5"/>
     </w:p>
     <w:p>
       <w:pPr>
@@ -3239,8 +3263,8 @@
         </w:pBdr>
         <w:ind w:left="600"/>
       </w:pPr>
-      <w:bookmarkStart w:id="5" w:name="3dy6vkm" w:colFirst="0" w:colLast="0"/>
-      <w:bookmarkEnd w:id="5"/>
+      <w:bookmarkStart w:id="6" w:name="3dy6vkm" w:colFirst="0" w:colLast="0"/>
+      <w:bookmarkEnd w:id="6"/>
     </w:p>
     <w:p>
       <w:pPr>
@@ -3292,8 +3316,8 @@
           <w:szCs w:val="28"/>
         </w:rPr>
       </w:pPr>
-      <w:bookmarkStart w:id="6" w:name="_1t3h5sf" w:colFirst="0" w:colLast="0"/>
-      <w:bookmarkEnd w:id="6"/>
+      <w:bookmarkStart w:id="7" w:name="_1t3h5sf" w:colFirst="0" w:colLast="0"/>
+      <w:bookmarkEnd w:id="7"/>
       <w:r>
         <w:rPr>
           <w:b/>
@@ -6055,8 +6079,21 @@
             <w:pPr>
               <w:widowControl w:val="0"/>
             </w:pPr>
-            <w:r>
-              <w:t xml:space="preserve">Joana Antonella Silva </w:t>
+            <w:proofErr w:type="spellStart"/>
+            <w:r>
+              <w:t>Joana</w:t>
+            </w:r>
+            <w:proofErr w:type="spellEnd"/>
+            <w:r>
+              <w:t xml:space="preserve"> </w:t>
+            </w:r>
+            <w:proofErr w:type="spellStart"/>
+            <w:r>
+              <w:t>Antonella</w:t>
+            </w:r>
+            <w:proofErr w:type="spellEnd"/>
+            <w:r>
+              <w:t xml:space="preserve"> Silva </w:t>
             </w:r>
             <w:proofErr w:type="spellStart"/>
             <w:r>
@@ -6887,8 +6924,8 @@
           <w:szCs w:val="28"/>
         </w:rPr>
       </w:pPr>
-      <w:bookmarkStart w:id="7" w:name="_4d34og8" w:colFirst="0" w:colLast="0"/>
-      <w:bookmarkEnd w:id="7"/>
+      <w:bookmarkStart w:id="8" w:name="_4d34og8" w:colFirst="0" w:colLast="0"/>
+      <w:bookmarkEnd w:id="8"/>
       <w:r>
         <w:rPr>
           <w:b/>
@@ -7618,8 +7655,8 @@
           <w:color w:val="FF0000"/>
         </w:rPr>
       </w:pPr>
-      <w:bookmarkStart w:id="8" w:name="_2s8eyo1" w:colFirst="0" w:colLast="0"/>
-      <w:bookmarkEnd w:id="8"/>
+      <w:bookmarkStart w:id="9" w:name="_2s8eyo1" w:colFirst="0" w:colLast="0"/>
+      <w:bookmarkEnd w:id="9"/>
     </w:p>
     <w:p>
       <w:pPr>
@@ -7891,8 +7928,8 @@
           <w:color w:val="FF0000"/>
         </w:rPr>
       </w:pPr>
-      <w:bookmarkStart w:id="9" w:name="_17dp8vu" w:colFirst="0" w:colLast="0"/>
-      <w:bookmarkEnd w:id="9"/>
+      <w:bookmarkStart w:id="10" w:name="_17dp8vu" w:colFirst="0" w:colLast="0"/>
+      <w:bookmarkEnd w:id="10"/>
     </w:p>
     <w:p>
       <w:pPr>
@@ -7932,10 +7969,10 @@
         <w:ind w:left="601" w:firstLine="106"/>
         <w:jc w:val="both"/>
       </w:pPr>
-      <w:bookmarkStart w:id="10" w:name="_3rdcrjn" w:colFirst="0" w:colLast="0"/>
-      <w:bookmarkStart w:id="11" w:name="_26in1rg" w:colFirst="0" w:colLast="0"/>
-      <w:bookmarkEnd w:id="10"/>
+      <w:bookmarkStart w:id="11" w:name="_3rdcrjn" w:colFirst="0" w:colLast="0"/>
+      <w:bookmarkStart w:id="12" w:name="_26in1rg" w:colFirst="0" w:colLast="0"/>
       <w:bookmarkEnd w:id="11"/>
+      <w:bookmarkEnd w:id="12"/>
       <w:r>
         <w:t>Este documento consta de tres secciones. En la primera sección se realiza una introducción al mismo y se proporciona una visión general de la especificación de recursos del sistema.</w:t>
       </w:r>
@@ -8034,8 +8071,8 @@
           <w:color w:val="000000"/>
         </w:rPr>
       </w:pPr>
-      <w:bookmarkStart w:id="12" w:name="_lnxbz9" w:colFirst="0" w:colLast="0"/>
-      <w:bookmarkEnd w:id="12"/>
+      <w:bookmarkStart w:id="13" w:name="_lnxbz9" w:colFirst="0" w:colLast="0"/>
+      <w:bookmarkEnd w:id="13"/>
     </w:p>
     <w:p>
       <w:pPr>
@@ -8085,8 +8122,8 @@
       <w:r>
         <w:t xml:space="preserve"> será un producto diseñado para trabajar en entornos WEB, lo que permitirá su utilización de forma rápida y eficaz, además</w:t>
       </w:r>
-      <w:bookmarkStart w:id="13" w:name="_35nkun2" w:colFirst="0" w:colLast="0"/>
-      <w:bookmarkEnd w:id="13"/>
+      <w:bookmarkStart w:id="14" w:name="_35nkun2" w:colFirst="0" w:colLast="0"/>
+      <w:bookmarkEnd w:id="14"/>
       <w:r>
         <w:t xml:space="preserve"> de poder generar</w:t>
       </w:r>
@@ -8154,15 +8191,7 @@
         <w:t>,</w:t>
       </w:r>
       <w:r>
-        <w:t xml:space="preserve"> la Web permitirá que usuarios-profesores carguen sus cursos para obtener una rentabilidad </w:t>
-      </w:r>
-      <w:proofErr w:type="gramStart"/>
-      <w:r>
-        <w:t>de acuerdo al</w:t>
-      </w:r>
-      <w:proofErr w:type="gramEnd"/>
-      <w:r>
-        <w:t xml:space="preserve"> valor que el profesor determine para su curso. </w:t>
+        <w:t xml:space="preserve"> la Web permitirá que usuarios-profesores carguen sus cursos para obtener una rentabilidad de acuerdo al valor que el profesor determine para su curso. </w:t>
       </w:r>
       <w:proofErr w:type="spellStart"/>
       <w:r>
@@ -9171,8 +9200,8 @@
           <w:color w:val="FF0000"/>
         </w:rPr>
       </w:pPr>
-      <w:bookmarkStart w:id="14" w:name="_1ksv4uv" w:colFirst="0" w:colLast="0"/>
-      <w:bookmarkEnd w:id="14"/>
+      <w:bookmarkStart w:id="15" w:name="_1ksv4uv" w:colFirst="0" w:colLast="0"/>
+      <w:bookmarkEnd w:id="15"/>
       <w:r>
         <w:rPr>
           <w:i/>
@@ -9746,8 +9775,8 @@
           <w:color w:val="FF0000"/>
         </w:rPr>
       </w:pPr>
-      <w:bookmarkStart w:id="15" w:name="_44sinio" w:colFirst="0" w:colLast="0"/>
-      <w:bookmarkEnd w:id="15"/>
+      <w:bookmarkStart w:id="16" w:name="_44sinio" w:colFirst="0" w:colLast="0"/>
+      <w:bookmarkEnd w:id="16"/>
     </w:p>
     <w:p>
       <w:pPr>
@@ -9823,8 +9852,18 @@
           <w:sz w:val="24"/>
           <w:szCs w:val="24"/>
         </w:rPr>
-        <w:t xml:space="preserve"> Backlog</w:t>
+        <w:t xml:space="preserve"> </w:t>
       </w:r>
+      <w:proofErr w:type="spellStart"/>
+      <w:r>
+        <w:rPr>
+          <w:b/>
+          <w:sz w:val="24"/>
+          <w:szCs w:val="24"/>
+        </w:rPr>
+        <w:t>Backlog</w:t>
+      </w:r>
+      <w:proofErr w:type="spellEnd"/>
     </w:p>
     <w:p>
       <w:pPr>
@@ -11294,7 +11333,7 @@
           <w:sz w:val="22"/>
           <w:szCs w:val="22"/>
         </w:rPr>
-        <w:t>-</w:t>
+        <w:t>-.</w:t>
       </w:r>
       <w:r>
         <w:rPr>
@@ -11302,32 +11341,8 @@
           <w:sz w:val="22"/>
           <w:szCs w:val="22"/>
         </w:rPr>
-        <w:t>.</w:t>
-      </w:r>
-      <w:r>
-        <w:rPr>
-          <w:color w:val="C00000"/>
-          <w:sz w:val="22"/>
-          <w:szCs w:val="22"/>
-        </w:rPr>
         <w:tab/>
-        <w:t xml:space="preserve">Como usuario registrado, quiero poder </w:t>
-      </w:r>
-      <w:r>
-        <w:rPr>
-          <w:color w:val="C00000"/>
-          <w:sz w:val="22"/>
-          <w:szCs w:val="22"/>
-        </w:rPr>
-        <w:t>quitar</w:t>
-      </w:r>
-      <w:r>
-        <w:rPr>
-          <w:color w:val="C00000"/>
-          <w:sz w:val="22"/>
-          <w:szCs w:val="22"/>
-        </w:rPr>
-        <w:t xml:space="preserve"> cursos de formación en línea a mi carrito de compras </w:t>
+        <w:t xml:space="preserve">Como usuario registrado, quiero poder quitar cursos de formación en línea a mi carrito de compras </w:t>
       </w:r>
     </w:p>
     <w:p>
@@ -11656,21 +11671,12 @@
                 <w:color w:val="000000"/>
               </w:rPr>
             </w:pPr>
-            <w:proofErr w:type="spellStart"/>
             <w:r>
               <w:rPr>
                 <w:b/>
                 <w:color w:val="000000"/>
               </w:rPr>
-              <w:t>N°</w:t>
-            </w:r>
-            <w:proofErr w:type="spellEnd"/>
-            <w:r>
-              <w:rPr>
-                <w:b/>
-                <w:color w:val="000000"/>
-              </w:rPr>
-              <w:t xml:space="preserve"> de sprint</w:t>
+              <w:t>N° de sprint</w:t>
             </w:r>
           </w:p>
         </w:tc>
@@ -12092,7 +12098,7 @@
 </file>
 
 <file path=word/endnotes.xml><?xml version="1.0" encoding="utf-8"?>
-<w:endnotes xmlns:wpc="http://schemas.microsoft.com/office/word/2010/wordprocessingCanvas" xmlns:cx="http://schemas.microsoft.com/office/drawing/2014/chartex" xmlns:cx1="http://schemas.microsoft.com/office/drawing/2015/9/8/chartex" xmlns:cx2="http://schemas.microsoft.com/office/drawing/2015/10/21/chartex" xmlns:cx3="http://schemas.microsoft.com/office/drawing/2016/5/9/chartex" xmlns:cx4="http://schemas.microsoft.com/office/drawing/2016/5/10/chartex" xmlns:cx5="http://schemas.microsoft.com/office/drawing/2016/5/11/chartex" xmlns:cx6="http://schemas.microsoft.com/office/drawing/2016/5/12/chartex" xmlns:cx7="http://schemas.microsoft.com/office/drawing/2016/5/13/chartex" xmlns:cx8="http://schemas.microsoft.com/office/drawing/2016/5/14/chartex" xmlns:mc="http://schemas.openxmlformats.org/markup-compatibility/2006" xmlns:aink="http://schemas.microsoft.com/office/drawing/2016/ink" xmlns:am3d="http://schemas.microsoft.com/office/drawing/2017/model3d" xmlns:o="urn:schemas-microsoft-com:office:office" xmlns:oel="http://schemas.microsoft.com/office/2019/extlst" xmlns:r="http://schemas.openxmlformats.org/officeDocument/2006/relationships" xmlns:m="http://schemas.openxmlformats.org/officeDocument/2006/math" xmlns:v="urn:schemas-microsoft-com:vml" xmlns:wp14="http://schemas.microsoft.com/office/word/2010/wordprocessingDrawing" xmlns:wp="http://schemas.openxmlformats.org/drawingml/2006/wordprocessingDrawing" xmlns:w10="urn:schemas-microsoft-com:office:word" xmlns:w="http://schemas.openxmlformats.org/wordprocessingml/2006/main" xmlns:w14="http://schemas.microsoft.com/office/word/2010/wordml" xmlns:w15="http://schemas.microsoft.com/office/word/2012/wordml" xmlns:w16cex="http://schemas.microsoft.com/office/word/2018/wordml/cex" xmlns:w16cid="http://schemas.microsoft.com/office/word/2016/wordml/cid" xmlns:w16="http://schemas.microsoft.com/office/word/2018/wordml" xmlns:w16du="http://schemas.microsoft.com/office/word/2023/wordml/word16du" xmlns:w16sdtdh="http://schemas.microsoft.com/office/word/2020/wordml/sdtdatahash" xmlns:w16se="http://schemas.microsoft.com/office/word/2015/wordml/symex" xmlns:wpg="http://schemas.microsoft.com/office/word/2010/wordprocessingGroup" xmlns:wpi="http://schemas.microsoft.com/office/word/2010/wordprocessingInk" xmlns:wne="http://schemas.microsoft.com/office/word/2006/wordml" xmlns:wps="http://schemas.microsoft.com/office/word/2010/wordprocessingShape" mc:Ignorable="w14 w15 w16se w16cid w16 w16cex w16sdtdh wp14">
+<w:endnotes xmlns:wpc="http://schemas.microsoft.com/office/word/2010/wordprocessingCanvas" xmlns:cx="http://schemas.microsoft.com/office/drawing/2014/chartex" xmlns:mc="http://schemas.openxmlformats.org/markup-compatibility/2006" xmlns:o="urn:schemas-microsoft-com:office:office" xmlns:r="http://schemas.openxmlformats.org/officeDocument/2006/relationships" xmlns:m="http://schemas.openxmlformats.org/officeDocument/2006/math" xmlns:v="urn:schemas-microsoft-com:vml" xmlns:wp14="http://schemas.microsoft.com/office/word/2010/wordprocessingDrawing" xmlns:wp="http://schemas.openxmlformats.org/drawingml/2006/wordprocessingDrawing" xmlns:w10="urn:schemas-microsoft-com:office:word" xmlns:w="http://schemas.openxmlformats.org/wordprocessingml/2006/main" xmlns:w14="http://schemas.microsoft.com/office/word/2010/wordml" xmlns:w15="http://schemas.microsoft.com/office/word/2012/wordml" xmlns:w16se="http://schemas.microsoft.com/office/word/2015/wordml/symex" xmlns:wpg="http://schemas.microsoft.com/office/word/2010/wordprocessingGroup" xmlns:wpi="http://schemas.microsoft.com/office/word/2010/wordprocessingInk" xmlns:wne="http://schemas.microsoft.com/office/word/2006/wordml" xmlns:wps="http://schemas.microsoft.com/office/word/2010/wordprocessingShape" mc:Ignorable="w14 w15 w16se wp14">
   <w:endnote w:type="separator" w:id="-1">
     <w:p>
       <w:r>
@@ -12111,7 +12117,7 @@
 </file>
 
 <file path=word/footer1.xml><?xml version="1.0" encoding="utf-8"?>
-<w:ftr xmlns:wpc="http://schemas.microsoft.com/office/word/2010/wordprocessingCanvas" xmlns:cx="http://schemas.microsoft.com/office/drawing/2014/chartex" xmlns:cx1="http://schemas.microsoft.com/office/drawing/2015/9/8/chartex" xmlns:cx2="http://schemas.microsoft.com/office/drawing/2015/10/21/chartex" xmlns:cx3="http://schemas.microsoft.com/office/drawing/2016/5/9/chartex" xmlns:cx4="http://schemas.microsoft.com/office/drawing/2016/5/10/chartex" xmlns:cx5="http://schemas.microsoft.com/office/drawing/2016/5/11/chartex" xmlns:cx6="http://schemas.microsoft.com/office/drawing/2016/5/12/chartex" xmlns:cx7="http://schemas.microsoft.com/office/drawing/2016/5/13/chartex" xmlns:cx8="http://schemas.microsoft.com/office/drawing/2016/5/14/chartex" xmlns:mc="http://schemas.openxmlformats.org/markup-compatibility/2006" xmlns:aink="http://schemas.microsoft.com/office/drawing/2016/ink" xmlns:am3d="http://schemas.microsoft.com/office/drawing/2017/model3d" xmlns:o="urn:schemas-microsoft-com:office:office" xmlns:oel="http://schemas.microsoft.com/office/2019/extlst" xmlns:r="http://schemas.openxmlformats.org/officeDocument/2006/relationships" xmlns:m="http://schemas.openxmlformats.org/officeDocument/2006/math" xmlns:v="urn:schemas-microsoft-com:vml" xmlns:wp14="http://schemas.microsoft.com/office/word/2010/wordprocessingDrawing" xmlns:wp="http://schemas.openxmlformats.org/drawingml/2006/wordprocessingDrawing" xmlns:w10="urn:schemas-microsoft-com:office:word" xmlns:w="http://schemas.openxmlformats.org/wordprocessingml/2006/main" xmlns:w14="http://schemas.microsoft.com/office/word/2010/wordml" xmlns:w15="http://schemas.microsoft.com/office/word/2012/wordml" xmlns:w16cex="http://schemas.microsoft.com/office/word/2018/wordml/cex" xmlns:w16cid="http://schemas.microsoft.com/office/word/2016/wordml/cid" xmlns:w16="http://schemas.microsoft.com/office/word/2018/wordml" xmlns:w16du="http://schemas.microsoft.com/office/word/2023/wordml/word16du" xmlns:w16sdtdh="http://schemas.microsoft.com/office/word/2020/wordml/sdtdatahash" xmlns:w16se="http://schemas.microsoft.com/office/word/2015/wordml/symex" xmlns:wpg="http://schemas.microsoft.com/office/word/2010/wordprocessingGroup" xmlns:wpi="http://schemas.microsoft.com/office/word/2010/wordprocessingInk" xmlns:wne="http://schemas.microsoft.com/office/word/2006/wordml" xmlns:wps="http://schemas.microsoft.com/office/word/2010/wordprocessingShape" mc:Ignorable="w14 w15 w16se w16cid w16 w16cex w16sdtdh wp14">
+<w:ftr xmlns:wpc="http://schemas.microsoft.com/office/word/2010/wordprocessingCanvas" xmlns:cx="http://schemas.microsoft.com/office/drawing/2014/chartex" xmlns:mc="http://schemas.openxmlformats.org/markup-compatibility/2006" xmlns:o="urn:schemas-microsoft-com:office:office" xmlns:r="http://schemas.openxmlformats.org/officeDocument/2006/relationships" xmlns:m="http://schemas.openxmlformats.org/officeDocument/2006/math" xmlns:v="urn:schemas-microsoft-com:vml" xmlns:wp14="http://schemas.microsoft.com/office/word/2010/wordprocessingDrawing" xmlns:wp="http://schemas.openxmlformats.org/drawingml/2006/wordprocessingDrawing" xmlns:w10="urn:schemas-microsoft-com:office:word" xmlns:w="http://schemas.openxmlformats.org/wordprocessingml/2006/main" xmlns:w14="http://schemas.microsoft.com/office/word/2010/wordml" xmlns:w15="http://schemas.microsoft.com/office/word/2012/wordml" xmlns:w16se="http://schemas.microsoft.com/office/word/2015/wordml/symex" xmlns:wpg="http://schemas.microsoft.com/office/word/2010/wordprocessingGroup" xmlns:wpi="http://schemas.microsoft.com/office/word/2010/wordprocessingInk" xmlns:wne="http://schemas.microsoft.com/office/word/2006/wordml" xmlns:wps="http://schemas.microsoft.com/office/word/2010/wordprocessingShape" mc:Ignorable="w14 w15 w16se wp14">
   <w:p>
     <w:pPr>
       <w:ind w:right="260"/>
@@ -12124,6 +12130,7 @@
     <w:r>
       <w:rPr>
         <w:noProof/>
+        <w:lang w:val="en-US" w:eastAsia="en-US"/>
       </w:rPr>
       <mc:AlternateContent>
         <mc:Choice Requires="wps">
@@ -12216,7 +12223,7 @@
             </wp:anchor>
           </w:drawing>
         </mc:Choice>
-        <mc:Fallback>
+        <mc:Fallback xmlns:w16sdtdh="http://schemas.microsoft.com/office/word/2020/wordml/sdtdatahash" xmlns:w16du="http://schemas.microsoft.com/office/word/2023/wordml/word16du" xmlns:w16="http://schemas.microsoft.com/office/word/2018/wordml" xmlns:w16cid="http://schemas.microsoft.com/office/word/2016/wordml/cid" xmlns:w16cex="http://schemas.microsoft.com/office/word/2018/wordml/cex" xmlns:oel="http://schemas.microsoft.com/office/2019/extlst" xmlns:am3d="http://schemas.microsoft.com/office/drawing/2017/model3d" xmlns:aink="http://schemas.microsoft.com/office/drawing/2016/ink" xmlns:cx8="http://schemas.microsoft.com/office/drawing/2016/5/14/chartex" xmlns:cx7="http://schemas.microsoft.com/office/drawing/2016/5/13/chartex" xmlns:cx6="http://schemas.microsoft.com/office/drawing/2016/5/12/chartex" xmlns:cx5="http://schemas.microsoft.com/office/drawing/2016/5/11/chartex" xmlns:cx4="http://schemas.microsoft.com/office/drawing/2016/5/10/chartex" xmlns:cx3="http://schemas.microsoft.com/office/drawing/2016/5/9/chartex" xmlns:cx2="http://schemas.microsoft.com/office/drawing/2015/10/21/chartex" xmlns:cx1="http://schemas.microsoft.com/office/drawing/2015/9/8/chartex">
           <w:pict>
             <v:rect w14:anchorId="0A4BB640" id="Rectángulo 1" o:spid="_x0000_s1026" style="position:absolute;margin-left:471pt;margin-top:736pt;width:31.2pt;height:22.9pt;z-index:251659264;visibility:visible;mso-wrap-style:square;mso-wrap-distance-left:9pt;mso-wrap-distance-top:0;mso-wrap-distance-right:9pt;mso-wrap-distance-bottom:0;mso-position-horizontal:absolute;mso-position-horizontal-relative:text;mso-position-vertical:absolute;mso-position-vertical-relative:text;v-text-anchor:middle" o:gfxdata="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" stroked="f">
               <v:textbox inset="0,1.2694mm,0,1.2694mm">
@@ -12294,7 +12301,7 @@
 </file>
 
 <file path=word/footer2.xml><?xml version="1.0" encoding="utf-8"?>
-<w:ftr xmlns:wpc="http://schemas.microsoft.com/office/word/2010/wordprocessingCanvas" xmlns:cx="http://schemas.microsoft.com/office/drawing/2014/chartex" xmlns:cx1="http://schemas.microsoft.com/office/drawing/2015/9/8/chartex" xmlns:cx2="http://schemas.microsoft.com/office/drawing/2015/10/21/chartex" xmlns:cx3="http://schemas.microsoft.com/office/drawing/2016/5/9/chartex" xmlns:cx4="http://schemas.microsoft.com/office/drawing/2016/5/10/chartex" xmlns:cx5="http://schemas.microsoft.com/office/drawing/2016/5/11/chartex" xmlns:cx6="http://schemas.microsoft.com/office/drawing/2016/5/12/chartex" xmlns:cx7="http://schemas.microsoft.com/office/drawing/2016/5/13/chartex" xmlns:cx8="http://schemas.microsoft.com/office/drawing/2016/5/14/chartex" xmlns:mc="http://schemas.openxmlformats.org/markup-compatibility/2006" xmlns:aink="http://schemas.microsoft.com/office/drawing/2016/ink" xmlns:am3d="http://schemas.microsoft.com/office/drawing/2017/model3d" xmlns:o="urn:schemas-microsoft-com:office:office" xmlns:oel="http://schemas.microsoft.com/office/2019/extlst" xmlns:r="http://schemas.openxmlformats.org/officeDocument/2006/relationships" xmlns:m="http://schemas.openxmlformats.org/officeDocument/2006/math" xmlns:v="urn:schemas-microsoft-com:vml" xmlns:wp14="http://schemas.microsoft.com/office/word/2010/wordprocessingDrawing" xmlns:wp="http://schemas.openxmlformats.org/drawingml/2006/wordprocessingDrawing" xmlns:w10="urn:schemas-microsoft-com:office:word" xmlns:w="http://schemas.openxmlformats.org/wordprocessingml/2006/main" xmlns:w14="http://schemas.microsoft.com/office/word/2010/wordml" xmlns:w15="http://schemas.microsoft.com/office/word/2012/wordml" xmlns:w16cex="http://schemas.microsoft.com/office/word/2018/wordml/cex" xmlns:w16cid="http://schemas.microsoft.com/office/word/2016/wordml/cid" xmlns:w16="http://schemas.microsoft.com/office/word/2018/wordml" xmlns:w16du="http://schemas.microsoft.com/office/word/2023/wordml/word16du" xmlns:w16sdtdh="http://schemas.microsoft.com/office/word/2020/wordml/sdtdatahash" xmlns:w16se="http://schemas.microsoft.com/office/word/2015/wordml/symex" xmlns:wpg="http://schemas.microsoft.com/office/word/2010/wordprocessingGroup" xmlns:wpi="http://schemas.microsoft.com/office/word/2010/wordprocessingInk" xmlns:wne="http://schemas.microsoft.com/office/word/2006/wordml" xmlns:wps="http://schemas.microsoft.com/office/word/2010/wordprocessingShape" mc:Ignorable="w14 w15 w16se w16cid w16 w16cex w16sdtdh wp14">
+<w:ftr xmlns:wpc="http://schemas.microsoft.com/office/word/2010/wordprocessingCanvas" xmlns:cx="http://schemas.microsoft.com/office/drawing/2014/chartex" xmlns:mc="http://schemas.openxmlformats.org/markup-compatibility/2006" xmlns:o="urn:schemas-microsoft-com:office:office" xmlns:r="http://schemas.openxmlformats.org/officeDocument/2006/relationships" xmlns:m="http://schemas.openxmlformats.org/officeDocument/2006/math" xmlns:v="urn:schemas-microsoft-com:vml" xmlns:wp14="http://schemas.microsoft.com/office/word/2010/wordprocessingDrawing" xmlns:wp="http://schemas.openxmlformats.org/drawingml/2006/wordprocessingDrawing" xmlns:w10="urn:schemas-microsoft-com:office:word" xmlns:w="http://schemas.openxmlformats.org/wordprocessingml/2006/main" xmlns:w14="http://schemas.microsoft.com/office/word/2010/wordml" xmlns:w15="http://schemas.microsoft.com/office/word/2012/wordml" xmlns:w16se="http://schemas.microsoft.com/office/word/2015/wordml/symex" xmlns:wpg="http://schemas.microsoft.com/office/word/2010/wordprocessingGroup" xmlns:wpi="http://schemas.microsoft.com/office/word/2010/wordprocessingInk" xmlns:wne="http://schemas.microsoft.com/office/word/2006/wordml" xmlns:wps="http://schemas.microsoft.com/office/word/2010/wordprocessingShape" mc:Ignorable="w14 w15 w16se wp14">
   <w:p>
     <w:pPr>
       <w:pBdr>
@@ -12317,7 +12324,7 @@
 </file>
 
 <file path=word/footer3.xml><?xml version="1.0" encoding="utf-8"?>
-<w:ftr xmlns:wpc="http://schemas.microsoft.com/office/word/2010/wordprocessingCanvas" xmlns:cx="http://schemas.microsoft.com/office/drawing/2014/chartex" xmlns:cx1="http://schemas.microsoft.com/office/drawing/2015/9/8/chartex" xmlns:cx2="http://schemas.microsoft.com/office/drawing/2015/10/21/chartex" xmlns:cx3="http://schemas.microsoft.com/office/drawing/2016/5/9/chartex" xmlns:cx4="http://schemas.microsoft.com/office/drawing/2016/5/10/chartex" xmlns:cx5="http://schemas.microsoft.com/office/drawing/2016/5/11/chartex" xmlns:cx6="http://schemas.microsoft.com/office/drawing/2016/5/12/chartex" xmlns:cx7="http://schemas.microsoft.com/office/drawing/2016/5/13/chartex" xmlns:cx8="http://schemas.microsoft.com/office/drawing/2016/5/14/chartex" xmlns:mc="http://schemas.openxmlformats.org/markup-compatibility/2006" xmlns:aink="http://schemas.microsoft.com/office/drawing/2016/ink" xmlns:am3d="http://schemas.microsoft.com/office/drawing/2017/model3d" xmlns:o="urn:schemas-microsoft-com:office:office" xmlns:oel="http://schemas.microsoft.com/office/2019/extlst" xmlns:r="http://schemas.openxmlformats.org/officeDocument/2006/relationships" xmlns:m="http://schemas.openxmlformats.org/officeDocument/2006/math" xmlns:v="urn:schemas-microsoft-com:vml" xmlns:wp14="http://schemas.microsoft.com/office/word/2010/wordprocessingDrawing" xmlns:wp="http://schemas.openxmlformats.org/drawingml/2006/wordprocessingDrawing" xmlns:w10="urn:schemas-microsoft-com:office:word" xmlns:w="http://schemas.openxmlformats.org/wordprocessingml/2006/main" xmlns:w14="http://schemas.microsoft.com/office/word/2010/wordml" xmlns:w15="http://schemas.microsoft.com/office/word/2012/wordml" xmlns:w16cex="http://schemas.microsoft.com/office/word/2018/wordml/cex" xmlns:w16cid="http://schemas.microsoft.com/office/word/2016/wordml/cid" xmlns:w16="http://schemas.microsoft.com/office/word/2018/wordml" xmlns:w16du="http://schemas.microsoft.com/office/word/2023/wordml/word16du" xmlns:w16sdtdh="http://schemas.microsoft.com/office/word/2020/wordml/sdtdatahash" xmlns:w16se="http://schemas.microsoft.com/office/word/2015/wordml/symex" xmlns:wpg="http://schemas.microsoft.com/office/word/2010/wordprocessingGroup" xmlns:wpi="http://schemas.microsoft.com/office/word/2010/wordprocessingInk" xmlns:wne="http://schemas.microsoft.com/office/word/2006/wordml" xmlns:wps="http://schemas.microsoft.com/office/word/2010/wordprocessingShape" mc:Ignorable="w14 w15 w16se w16cid w16 w16cex w16sdtdh wp14">
+<w:ftr xmlns:wpc="http://schemas.microsoft.com/office/word/2010/wordprocessingCanvas" xmlns:cx="http://schemas.microsoft.com/office/drawing/2014/chartex" xmlns:mc="http://schemas.openxmlformats.org/markup-compatibility/2006" xmlns:o="urn:schemas-microsoft-com:office:office" xmlns:r="http://schemas.openxmlformats.org/officeDocument/2006/relationships" xmlns:m="http://schemas.openxmlformats.org/officeDocument/2006/math" xmlns:v="urn:schemas-microsoft-com:vml" xmlns:wp14="http://schemas.microsoft.com/office/word/2010/wordprocessingDrawing" xmlns:wp="http://schemas.openxmlformats.org/drawingml/2006/wordprocessingDrawing" xmlns:w10="urn:schemas-microsoft-com:office:word" xmlns:w="http://schemas.openxmlformats.org/wordprocessingml/2006/main" xmlns:w14="http://schemas.microsoft.com/office/word/2010/wordml" xmlns:w15="http://schemas.microsoft.com/office/word/2012/wordml" xmlns:w16se="http://schemas.microsoft.com/office/word/2015/wordml/symex" xmlns:wpg="http://schemas.microsoft.com/office/word/2010/wordprocessingGroup" xmlns:wpi="http://schemas.microsoft.com/office/word/2010/wordprocessingInk" xmlns:wne="http://schemas.microsoft.com/office/word/2006/wordml" xmlns:wps="http://schemas.microsoft.com/office/word/2010/wordprocessingShape" mc:Ignorable="w14 w15 w16se wp14">
   <w:p>
     <w:pPr>
       <w:pBdr>
@@ -12340,7 +12347,7 @@
 </file>
 
 <file path=word/footnotes.xml><?xml version="1.0" encoding="utf-8"?>
-<w:footnotes xmlns:wpc="http://schemas.microsoft.com/office/word/2010/wordprocessingCanvas" xmlns:cx="http://schemas.microsoft.com/office/drawing/2014/chartex" xmlns:cx1="http://schemas.microsoft.com/office/drawing/2015/9/8/chartex" xmlns:cx2="http://schemas.microsoft.com/office/drawing/2015/10/21/chartex" xmlns:cx3="http://schemas.microsoft.com/office/drawing/2016/5/9/chartex" xmlns:cx4="http://schemas.microsoft.com/office/drawing/2016/5/10/chartex" xmlns:cx5="http://schemas.microsoft.com/office/drawing/2016/5/11/chartex" xmlns:cx6="http://schemas.microsoft.com/office/drawing/2016/5/12/chartex" xmlns:cx7="http://schemas.microsoft.com/office/drawing/2016/5/13/chartex" xmlns:cx8="http://schemas.microsoft.com/office/drawing/2016/5/14/chartex" xmlns:mc="http://schemas.openxmlformats.org/markup-compatibility/2006" xmlns:aink="http://schemas.microsoft.com/office/drawing/2016/ink" xmlns:am3d="http://schemas.microsoft.com/office/drawing/2017/model3d" xmlns:o="urn:schemas-microsoft-com:office:office" xmlns:oel="http://schemas.microsoft.com/office/2019/extlst" xmlns:r="http://schemas.openxmlformats.org/officeDocument/2006/relationships" xmlns:m="http://schemas.openxmlformats.org/officeDocument/2006/math" xmlns:v="urn:schemas-microsoft-com:vml" xmlns:wp14="http://schemas.microsoft.com/office/word/2010/wordprocessingDrawing" xmlns:wp="http://schemas.openxmlformats.org/drawingml/2006/wordprocessingDrawing" xmlns:w10="urn:schemas-microsoft-com:office:word" xmlns:w="http://schemas.openxmlformats.org/wordprocessingml/2006/main" xmlns:w14="http://schemas.microsoft.com/office/word/2010/wordml" xmlns:w15="http://schemas.microsoft.com/office/word/2012/wordml" xmlns:w16cex="http://schemas.microsoft.com/office/word/2018/wordml/cex" xmlns:w16cid="http://schemas.microsoft.com/office/word/2016/wordml/cid" xmlns:w16="http://schemas.microsoft.com/office/word/2018/wordml" xmlns:w16du="http://schemas.microsoft.com/office/word/2023/wordml/word16du" xmlns:w16sdtdh="http://schemas.microsoft.com/office/word/2020/wordml/sdtdatahash" xmlns:w16se="http://schemas.microsoft.com/office/word/2015/wordml/symex" xmlns:wpg="http://schemas.microsoft.com/office/word/2010/wordprocessingGroup" xmlns:wpi="http://schemas.microsoft.com/office/word/2010/wordprocessingInk" xmlns:wne="http://schemas.microsoft.com/office/word/2006/wordml" xmlns:wps="http://schemas.microsoft.com/office/word/2010/wordprocessingShape" mc:Ignorable="w14 w15 w16se w16cid w16 w16cex w16sdtdh wp14">
+<w:footnotes xmlns:wpc="http://schemas.microsoft.com/office/word/2010/wordprocessingCanvas" xmlns:cx="http://schemas.microsoft.com/office/drawing/2014/chartex" xmlns:mc="http://schemas.openxmlformats.org/markup-compatibility/2006" xmlns:o="urn:schemas-microsoft-com:office:office" xmlns:r="http://schemas.openxmlformats.org/officeDocument/2006/relationships" xmlns:m="http://schemas.openxmlformats.org/officeDocument/2006/math" xmlns:v="urn:schemas-microsoft-com:vml" xmlns:wp14="http://schemas.microsoft.com/office/word/2010/wordprocessingDrawing" xmlns:wp="http://schemas.openxmlformats.org/drawingml/2006/wordprocessingDrawing" xmlns:w10="urn:schemas-microsoft-com:office:word" xmlns:w="http://schemas.openxmlformats.org/wordprocessingml/2006/main" xmlns:w14="http://schemas.microsoft.com/office/word/2010/wordml" xmlns:w15="http://schemas.microsoft.com/office/word/2012/wordml" xmlns:w16se="http://schemas.microsoft.com/office/word/2015/wordml/symex" xmlns:wpg="http://schemas.microsoft.com/office/word/2010/wordprocessingGroup" xmlns:wpi="http://schemas.microsoft.com/office/word/2010/wordprocessingInk" xmlns:wne="http://schemas.microsoft.com/office/word/2006/wordml" xmlns:wps="http://schemas.microsoft.com/office/word/2010/wordprocessingShape" mc:Ignorable="w14 w15 w16se wp14">
   <w:footnote w:type="separator" w:id="-1">
     <w:p>
       <w:r>
@@ -12359,7 +12366,7 @@
 </file>
 
 <file path=word/header1.xml><?xml version="1.0" encoding="utf-8"?>
-<w:hdr xmlns:wpc="http://schemas.microsoft.com/office/word/2010/wordprocessingCanvas" xmlns:cx="http://schemas.microsoft.com/office/drawing/2014/chartex" xmlns:cx1="http://schemas.microsoft.com/office/drawing/2015/9/8/chartex" xmlns:cx2="http://schemas.microsoft.com/office/drawing/2015/10/21/chartex" xmlns:cx3="http://schemas.microsoft.com/office/drawing/2016/5/9/chartex" xmlns:cx4="http://schemas.microsoft.com/office/drawing/2016/5/10/chartex" xmlns:cx5="http://schemas.microsoft.com/office/drawing/2016/5/11/chartex" xmlns:cx6="http://schemas.microsoft.com/office/drawing/2016/5/12/chartex" xmlns:cx7="http://schemas.microsoft.com/office/drawing/2016/5/13/chartex" xmlns:cx8="http://schemas.microsoft.com/office/drawing/2016/5/14/chartex" xmlns:mc="http://schemas.openxmlformats.org/markup-compatibility/2006" xmlns:aink="http://schemas.microsoft.com/office/drawing/2016/ink" xmlns:am3d="http://schemas.microsoft.com/office/drawing/2017/model3d" xmlns:o="urn:schemas-microsoft-com:office:office" xmlns:oel="http://schemas.microsoft.com/office/2019/extlst" xmlns:r="http://schemas.openxmlformats.org/officeDocument/2006/relationships" xmlns:m="http://schemas.openxmlformats.org/officeDocument/2006/math" xmlns:v="urn:schemas-microsoft-com:vml" xmlns:wp14="http://schemas.microsoft.com/office/word/2010/wordprocessingDrawing" xmlns:wp="http://schemas.openxmlformats.org/drawingml/2006/wordprocessingDrawing" xmlns:w10="urn:schemas-microsoft-com:office:word" xmlns:w="http://schemas.openxmlformats.org/wordprocessingml/2006/main" xmlns:w14="http://schemas.microsoft.com/office/word/2010/wordml" xmlns:w15="http://schemas.microsoft.com/office/word/2012/wordml" xmlns:w16cex="http://schemas.microsoft.com/office/word/2018/wordml/cex" xmlns:w16cid="http://schemas.microsoft.com/office/word/2016/wordml/cid" xmlns:w16="http://schemas.microsoft.com/office/word/2018/wordml" xmlns:w16du="http://schemas.microsoft.com/office/word/2023/wordml/word16du" xmlns:w16sdtdh="http://schemas.microsoft.com/office/word/2020/wordml/sdtdatahash" xmlns:w16se="http://schemas.microsoft.com/office/word/2015/wordml/symex" xmlns:wpg="http://schemas.microsoft.com/office/word/2010/wordprocessingGroup" xmlns:wpi="http://schemas.microsoft.com/office/word/2010/wordprocessingInk" xmlns:wne="http://schemas.microsoft.com/office/word/2006/wordml" xmlns:wps="http://schemas.microsoft.com/office/word/2010/wordprocessingShape" mc:Ignorable="w14 w15 w16se w16cid w16 w16cex w16sdtdh wp14">
+<w:hdr xmlns:wpc="http://schemas.microsoft.com/office/word/2010/wordprocessingCanvas" xmlns:cx="http://schemas.microsoft.com/office/drawing/2014/chartex" xmlns:mc="http://schemas.openxmlformats.org/markup-compatibility/2006" xmlns:o="urn:schemas-microsoft-com:office:office" xmlns:r="http://schemas.openxmlformats.org/officeDocument/2006/relationships" xmlns:m="http://schemas.openxmlformats.org/officeDocument/2006/math" xmlns:v="urn:schemas-microsoft-com:vml" xmlns:wp14="http://schemas.microsoft.com/office/word/2010/wordprocessingDrawing" xmlns:wp="http://schemas.openxmlformats.org/drawingml/2006/wordprocessingDrawing" xmlns:w10="urn:schemas-microsoft-com:office:word" xmlns:w="http://schemas.openxmlformats.org/wordprocessingml/2006/main" xmlns:w14="http://schemas.microsoft.com/office/word/2010/wordml" xmlns:w15="http://schemas.microsoft.com/office/word/2012/wordml" xmlns:w16se="http://schemas.microsoft.com/office/word/2015/wordml/symex" xmlns:wpg="http://schemas.microsoft.com/office/word/2010/wordprocessingGroup" xmlns:wpi="http://schemas.microsoft.com/office/word/2010/wordprocessingInk" xmlns:wne="http://schemas.microsoft.com/office/word/2006/wordml" xmlns:wps="http://schemas.microsoft.com/office/word/2010/wordprocessingShape" mc:Ignorable="w14 w15 w16se wp14">
   <w:p>
     <w:pPr>
       <w:widowControl w:val="0"/>
@@ -12428,6 +12435,7 @@
               <w:b/>
               <w:noProof/>
               <w:color w:val="241A61"/>
+              <w:lang w:val="en-US" w:eastAsia="en-US"/>
             </w:rPr>
             <w:drawing>
               <wp:inline distT="0" distB="0" distL="114300" distR="114300" wp14:anchorId="231B46EB" wp14:editId="687C7970">
@@ -12631,7 +12639,7 @@
 </file>
 
 <file path=word/header2.xml><?xml version="1.0" encoding="utf-8"?>
-<w:hdr xmlns:wpc="http://schemas.microsoft.com/office/word/2010/wordprocessingCanvas" xmlns:cx="http://schemas.microsoft.com/office/drawing/2014/chartex" xmlns:cx1="http://schemas.microsoft.com/office/drawing/2015/9/8/chartex" xmlns:cx2="http://schemas.microsoft.com/office/drawing/2015/10/21/chartex" xmlns:cx3="http://schemas.microsoft.com/office/drawing/2016/5/9/chartex" xmlns:cx4="http://schemas.microsoft.com/office/drawing/2016/5/10/chartex" xmlns:cx5="http://schemas.microsoft.com/office/drawing/2016/5/11/chartex" xmlns:cx6="http://schemas.microsoft.com/office/drawing/2016/5/12/chartex" xmlns:cx7="http://schemas.microsoft.com/office/drawing/2016/5/13/chartex" xmlns:cx8="http://schemas.microsoft.com/office/drawing/2016/5/14/chartex" xmlns:mc="http://schemas.openxmlformats.org/markup-compatibility/2006" xmlns:aink="http://schemas.microsoft.com/office/drawing/2016/ink" xmlns:am3d="http://schemas.microsoft.com/office/drawing/2017/model3d" xmlns:o="urn:schemas-microsoft-com:office:office" xmlns:oel="http://schemas.microsoft.com/office/2019/extlst" xmlns:r="http://schemas.openxmlformats.org/officeDocument/2006/relationships" xmlns:m="http://schemas.openxmlformats.org/officeDocument/2006/math" xmlns:v="urn:schemas-microsoft-com:vml" xmlns:wp14="http://schemas.microsoft.com/office/word/2010/wordprocessingDrawing" xmlns:wp="http://schemas.openxmlformats.org/drawingml/2006/wordprocessingDrawing" xmlns:w10="urn:schemas-microsoft-com:office:word" xmlns:w="http://schemas.openxmlformats.org/wordprocessingml/2006/main" xmlns:w14="http://schemas.microsoft.com/office/word/2010/wordml" xmlns:w15="http://schemas.microsoft.com/office/word/2012/wordml" xmlns:w16cex="http://schemas.microsoft.com/office/word/2018/wordml/cex" xmlns:w16cid="http://schemas.microsoft.com/office/word/2016/wordml/cid" xmlns:w16="http://schemas.microsoft.com/office/word/2018/wordml" xmlns:w16du="http://schemas.microsoft.com/office/word/2023/wordml/word16du" xmlns:w16sdtdh="http://schemas.microsoft.com/office/word/2020/wordml/sdtdatahash" xmlns:w16se="http://schemas.microsoft.com/office/word/2015/wordml/symex" xmlns:wpg="http://schemas.microsoft.com/office/word/2010/wordprocessingGroup" xmlns:wpi="http://schemas.microsoft.com/office/word/2010/wordprocessingInk" xmlns:wne="http://schemas.microsoft.com/office/word/2006/wordml" xmlns:wps="http://schemas.microsoft.com/office/word/2010/wordprocessingShape" mc:Ignorable="w14 w15 w16se w16cid w16 w16cex w16sdtdh wp14">
+<w:hdr xmlns:wpc="http://schemas.microsoft.com/office/word/2010/wordprocessingCanvas" xmlns:cx="http://schemas.microsoft.com/office/drawing/2014/chartex" xmlns:mc="http://schemas.openxmlformats.org/markup-compatibility/2006" xmlns:o="urn:schemas-microsoft-com:office:office" xmlns:r="http://schemas.openxmlformats.org/officeDocument/2006/relationships" xmlns:m="http://schemas.openxmlformats.org/officeDocument/2006/math" xmlns:v="urn:schemas-microsoft-com:vml" xmlns:wp14="http://schemas.microsoft.com/office/word/2010/wordprocessingDrawing" xmlns:wp="http://schemas.openxmlformats.org/drawingml/2006/wordprocessingDrawing" xmlns:w10="urn:schemas-microsoft-com:office:word" xmlns:w="http://schemas.openxmlformats.org/wordprocessingml/2006/main" xmlns:w14="http://schemas.microsoft.com/office/word/2010/wordml" xmlns:w15="http://schemas.microsoft.com/office/word/2012/wordml" xmlns:w16se="http://schemas.microsoft.com/office/word/2015/wordml/symex" xmlns:wpg="http://schemas.microsoft.com/office/word/2010/wordprocessingGroup" xmlns:wpi="http://schemas.microsoft.com/office/word/2010/wordprocessingInk" xmlns:wne="http://schemas.microsoft.com/office/word/2006/wordml" xmlns:wps="http://schemas.microsoft.com/office/word/2010/wordprocessingShape" mc:Ignorable="w14 w15 w16se wp14">
   <w:p>
     <w:pPr>
       <w:pBdr>
@@ -12655,7 +12663,7 @@
 </file>
 
 <file path=word/header3.xml><?xml version="1.0" encoding="utf-8"?>
-<w:hdr xmlns:wpc="http://schemas.microsoft.com/office/word/2010/wordprocessingCanvas" xmlns:cx="http://schemas.microsoft.com/office/drawing/2014/chartex" xmlns:cx1="http://schemas.microsoft.com/office/drawing/2015/9/8/chartex" xmlns:cx2="http://schemas.microsoft.com/office/drawing/2015/10/21/chartex" xmlns:cx3="http://schemas.microsoft.com/office/drawing/2016/5/9/chartex" xmlns:cx4="http://schemas.microsoft.com/office/drawing/2016/5/10/chartex" xmlns:cx5="http://schemas.microsoft.com/office/drawing/2016/5/11/chartex" xmlns:cx6="http://schemas.microsoft.com/office/drawing/2016/5/12/chartex" xmlns:cx7="http://schemas.microsoft.com/office/drawing/2016/5/13/chartex" xmlns:cx8="http://schemas.microsoft.com/office/drawing/2016/5/14/chartex" xmlns:mc="http://schemas.openxmlformats.org/markup-compatibility/2006" xmlns:aink="http://schemas.microsoft.com/office/drawing/2016/ink" xmlns:am3d="http://schemas.microsoft.com/office/drawing/2017/model3d" xmlns:o="urn:schemas-microsoft-com:office:office" xmlns:oel="http://schemas.microsoft.com/office/2019/extlst" xmlns:r="http://schemas.openxmlformats.org/officeDocument/2006/relationships" xmlns:m="http://schemas.openxmlformats.org/officeDocument/2006/math" xmlns:v="urn:schemas-microsoft-com:vml" xmlns:wp14="http://schemas.microsoft.com/office/word/2010/wordprocessingDrawing" xmlns:wp="http://schemas.openxmlformats.org/drawingml/2006/wordprocessingDrawing" xmlns:w10="urn:schemas-microsoft-com:office:word" xmlns:w="http://schemas.openxmlformats.org/wordprocessingml/2006/main" xmlns:w14="http://schemas.microsoft.com/office/word/2010/wordml" xmlns:w15="http://schemas.microsoft.com/office/word/2012/wordml" xmlns:w16cex="http://schemas.microsoft.com/office/word/2018/wordml/cex" xmlns:w16cid="http://schemas.microsoft.com/office/word/2016/wordml/cid" xmlns:w16="http://schemas.microsoft.com/office/word/2018/wordml" xmlns:w16du="http://schemas.microsoft.com/office/word/2023/wordml/word16du" xmlns:w16sdtdh="http://schemas.microsoft.com/office/word/2020/wordml/sdtdatahash" xmlns:w16se="http://schemas.microsoft.com/office/word/2015/wordml/symex" xmlns:wpg="http://schemas.microsoft.com/office/word/2010/wordprocessingGroup" xmlns:wpi="http://schemas.microsoft.com/office/word/2010/wordprocessingInk" xmlns:wne="http://schemas.microsoft.com/office/word/2006/wordml" xmlns:wps="http://schemas.microsoft.com/office/word/2010/wordprocessingShape" mc:Ignorable="w14 w15 w16se w16cid w16 w16cex w16sdtdh wp14">
+<w:hdr xmlns:wpc="http://schemas.microsoft.com/office/word/2010/wordprocessingCanvas" xmlns:cx="http://schemas.microsoft.com/office/drawing/2014/chartex" xmlns:mc="http://schemas.openxmlformats.org/markup-compatibility/2006" xmlns:o="urn:schemas-microsoft-com:office:office" xmlns:r="http://schemas.openxmlformats.org/officeDocument/2006/relationships" xmlns:m="http://schemas.openxmlformats.org/officeDocument/2006/math" xmlns:v="urn:schemas-microsoft-com:vml" xmlns:wp14="http://schemas.microsoft.com/office/word/2010/wordprocessingDrawing" xmlns:wp="http://schemas.openxmlformats.org/drawingml/2006/wordprocessingDrawing" xmlns:w10="urn:schemas-microsoft-com:office:word" xmlns:w="http://schemas.openxmlformats.org/wordprocessingml/2006/main" xmlns:w14="http://schemas.microsoft.com/office/word/2010/wordml" xmlns:w15="http://schemas.microsoft.com/office/word/2012/wordml" xmlns:w16se="http://schemas.microsoft.com/office/word/2015/wordml/symex" xmlns:wpg="http://schemas.microsoft.com/office/word/2010/wordprocessingGroup" xmlns:wpi="http://schemas.microsoft.com/office/word/2010/wordprocessingInk" xmlns:wne="http://schemas.microsoft.com/office/word/2006/wordml" xmlns:wps="http://schemas.microsoft.com/office/word/2010/wordprocessingShape" mc:Ignorable="w14 w15 w16se wp14">
   <w:p>
     <w:pPr>
       <w:pBdr>
@@ -12678,7 +12686,7 @@
 </file>
 
 <file path=word/header4.xml><?xml version="1.0" encoding="utf-8"?>
-<w:hdr xmlns:wpc="http://schemas.microsoft.com/office/word/2010/wordprocessingCanvas" xmlns:cx="http://schemas.microsoft.com/office/drawing/2014/chartex" xmlns:cx1="http://schemas.microsoft.com/office/drawing/2015/9/8/chartex" xmlns:cx2="http://schemas.microsoft.com/office/drawing/2015/10/21/chartex" xmlns:cx3="http://schemas.microsoft.com/office/drawing/2016/5/9/chartex" xmlns:cx4="http://schemas.microsoft.com/office/drawing/2016/5/10/chartex" xmlns:cx5="http://schemas.microsoft.com/office/drawing/2016/5/11/chartex" xmlns:cx6="http://schemas.microsoft.com/office/drawing/2016/5/12/chartex" xmlns:cx7="http://schemas.microsoft.com/office/drawing/2016/5/13/chartex" xmlns:cx8="http://schemas.microsoft.com/office/drawing/2016/5/14/chartex" xmlns:mc="http://schemas.openxmlformats.org/markup-compatibility/2006" xmlns:aink="http://schemas.microsoft.com/office/drawing/2016/ink" xmlns:am3d="http://schemas.microsoft.com/office/drawing/2017/model3d" xmlns:o="urn:schemas-microsoft-com:office:office" xmlns:oel="http://schemas.microsoft.com/office/2019/extlst" xmlns:r="http://schemas.openxmlformats.org/officeDocument/2006/relationships" xmlns:m="http://schemas.openxmlformats.org/officeDocument/2006/math" xmlns:v="urn:schemas-microsoft-com:vml" xmlns:wp14="http://schemas.microsoft.com/office/word/2010/wordprocessingDrawing" xmlns:wp="http://schemas.openxmlformats.org/drawingml/2006/wordprocessingDrawing" xmlns:w10="urn:schemas-microsoft-com:office:word" xmlns:w="http://schemas.openxmlformats.org/wordprocessingml/2006/main" xmlns:w14="http://schemas.microsoft.com/office/word/2010/wordml" xmlns:w15="http://schemas.microsoft.com/office/word/2012/wordml" xmlns:w16cex="http://schemas.microsoft.com/office/word/2018/wordml/cex" xmlns:w16cid="http://schemas.microsoft.com/office/word/2016/wordml/cid" xmlns:w16="http://schemas.microsoft.com/office/word/2018/wordml" xmlns:w16du="http://schemas.microsoft.com/office/word/2023/wordml/word16du" xmlns:w16sdtdh="http://schemas.microsoft.com/office/word/2020/wordml/sdtdatahash" xmlns:w16se="http://schemas.microsoft.com/office/word/2015/wordml/symex" xmlns:wpg="http://schemas.microsoft.com/office/word/2010/wordprocessingGroup" xmlns:wpi="http://schemas.microsoft.com/office/word/2010/wordprocessingInk" xmlns:wne="http://schemas.microsoft.com/office/word/2006/wordml" xmlns:wps="http://schemas.microsoft.com/office/word/2010/wordprocessingShape" mc:Ignorable="w14 w15 w16se w16cid w16 w16cex w16sdtdh wp14">
+<w:hdr xmlns:wpc="http://schemas.microsoft.com/office/word/2010/wordprocessingCanvas" xmlns:cx="http://schemas.microsoft.com/office/drawing/2014/chartex" xmlns:mc="http://schemas.openxmlformats.org/markup-compatibility/2006" xmlns:o="urn:schemas-microsoft-com:office:office" xmlns:r="http://schemas.openxmlformats.org/officeDocument/2006/relationships" xmlns:m="http://schemas.openxmlformats.org/officeDocument/2006/math" xmlns:v="urn:schemas-microsoft-com:vml" xmlns:wp14="http://schemas.microsoft.com/office/word/2010/wordprocessingDrawing" xmlns:wp="http://schemas.openxmlformats.org/drawingml/2006/wordprocessingDrawing" xmlns:w10="urn:schemas-microsoft-com:office:word" xmlns:w="http://schemas.openxmlformats.org/wordprocessingml/2006/main" xmlns:w14="http://schemas.microsoft.com/office/word/2010/wordml" xmlns:w15="http://schemas.microsoft.com/office/word/2012/wordml" xmlns:w16se="http://schemas.microsoft.com/office/word/2015/wordml/symex" xmlns:wpg="http://schemas.microsoft.com/office/word/2010/wordprocessingGroup" xmlns:wpi="http://schemas.microsoft.com/office/word/2010/wordprocessingInk" xmlns:wne="http://schemas.microsoft.com/office/word/2006/wordml" xmlns:wps="http://schemas.microsoft.com/office/word/2010/wordprocessingShape" mc:Ignorable="w14 w15 w16se wp14">
   <w:p>
     <w:pPr>
       <w:widowControl w:val="0"/>
@@ -12747,6 +12755,7 @@
             <w:rPr>
               <w:noProof/>
               <w:color w:val="000000"/>
+              <w:lang w:val="en-US" w:eastAsia="en-US"/>
             </w:rPr>
             <w:drawing>
               <wp:inline distT="0" distB="0" distL="114300" distR="114300" wp14:anchorId="078BC80C" wp14:editId="18861C60">
@@ -12898,7 +12907,7 @@
 </file>
 
 <file path=word/header5.xml><?xml version="1.0" encoding="utf-8"?>
-<w:hdr xmlns:wpc="http://schemas.microsoft.com/office/word/2010/wordprocessingCanvas" xmlns:cx="http://schemas.microsoft.com/office/drawing/2014/chartex" xmlns:cx1="http://schemas.microsoft.com/office/drawing/2015/9/8/chartex" xmlns:cx2="http://schemas.microsoft.com/office/drawing/2015/10/21/chartex" xmlns:cx3="http://schemas.microsoft.com/office/drawing/2016/5/9/chartex" xmlns:cx4="http://schemas.microsoft.com/office/drawing/2016/5/10/chartex" xmlns:cx5="http://schemas.microsoft.com/office/drawing/2016/5/11/chartex" xmlns:cx6="http://schemas.microsoft.com/office/drawing/2016/5/12/chartex" xmlns:cx7="http://schemas.microsoft.com/office/drawing/2016/5/13/chartex" xmlns:cx8="http://schemas.microsoft.com/office/drawing/2016/5/14/chartex" xmlns:mc="http://schemas.openxmlformats.org/markup-compatibility/2006" xmlns:aink="http://schemas.microsoft.com/office/drawing/2016/ink" xmlns:am3d="http://schemas.microsoft.com/office/drawing/2017/model3d" xmlns:o="urn:schemas-microsoft-com:office:office" xmlns:oel="http://schemas.microsoft.com/office/2019/extlst" xmlns:r="http://schemas.openxmlformats.org/officeDocument/2006/relationships" xmlns:m="http://schemas.openxmlformats.org/officeDocument/2006/math" xmlns:v="urn:schemas-microsoft-com:vml" xmlns:wp14="http://schemas.microsoft.com/office/word/2010/wordprocessingDrawing" xmlns:wp="http://schemas.openxmlformats.org/drawingml/2006/wordprocessingDrawing" xmlns:w10="urn:schemas-microsoft-com:office:word" xmlns:w="http://schemas.openxmlformats.org/wordprocessingml/2006/main" xmlns:w14="http://schemas.microsoft.com/office/word/2010/wordml" xmlns:w15="http://schemas.microsoft.com/office/word/2012/wordml" xmlns:w16cex="http://schemas.microsoft.com/office/word/2018/wordml/cex" xmlns:w16cid="http://schemas.microsoft.com/office/word/2016/wordml/cid" xmlns:w16="http://schemas.microsoft.com/office/word/2018/wordml" xmlns:w16du="http://schemas.microsoft.com/office/word/2023/wordml/word16du" xmlns:w16sdtdh="http://schemas.microsoft.com/office/word/2020/wordml/sdtdatahash" xmlns:w16se="http://schemas.microsoft.com/office/word/2015/wordml/symex" xmlns:wpg="http://schemas.microsoft.com/office/word/2010/wordprocessingGroup" xmlns:wpi="http://schemas.microsoft.com/office/word/2010/wordprocessingInk" xmlns:wne="http://schemas.microsoft.com/office/word/2006/wordml" xmlns:wps="http://schemas.microsoft.com/office/word/2010/wordprocessingShape" mc:Ignorable="w14 w15 w16se w16cid w16 w16cex w16sdtdh wp14">
+<w:hdr xmlns:wpc="http://schemas.microsoft.com/office/word/2010/wordprocessingCanvas" xmlns:cx="http://schemas.microsoft.com/office/drawing/2014/chartex" xmlns:mc="http://schemas.openxmlformats.org/markup-compatibility/2006" xmlns:o="urn:schemas-microsoft-com:office:office" xmlns:r="http://schemas.openxmlformats.org/officeDocument/2006/relationships" xmlns:m="http://schemas.openxmlformats.org/officeDocument/2006/math" xmlns:v="urn:schemas-microsoft-com:vml" xmlns:wp14="http://schemas.microsoft.com/office/word/2010/wordprocessingDrawing" xmlns:wp="http://schemas.openxmlformats.org/drawingml/2006/wordprocessingDrawing" xmlns:w10="urn:schemas-microsoft-com:office:word" xmlns:w="http://schemas.openxmlformats.org/wordprocessingml/2006/main" xmlns:w14="http://schemas.microsoft.com/office/word/2010/wordml" xmlns:w15="http://schemas.microsoft.com/office/word/2012/wordml" xmlns:w16se="http://schemas.microsoft.com/office/word/2015/wordml/symex" xmlns:wpg="http://schemas.microsoft.com/office/word/2010/wordprocessingGroup" xmlns:wpi="http://schemas.microsoft.com/office/word/2010/wordprocessingInk" xmlns:wne="http://schemas.microsoft.com/office/word/2006/wordml" xmlns:wps="http://schemas.microsoft.com/office/word/2010/wordprocessingShape" mc:Ignorable="w14 w15 w16se wp14">
   <w:p>
     <w:pPr>
       <w:pBdr>
@@ -12922,7 +12931,7 @@
 </file>
 
 <file path=word/header6.xml><?xml version="1.0" encoding="utf-8"?>
-<w:hdr xmlns:wpc="http://schemas.microsoft.com/office/word/2010/wordprocessingCanvas" xmlns:cx="http://schemas.microsoft.com/office/drawing/2014/chartex" xmlns:cx1="http://schemas.microsoft.com/office/drawing/2015/9/8/chartex" xmlns:cx2="http://schemas.microsoft.com/office/drawing/2015/10/21/chartex" xmlns:cx3="http://schemas.microsoft.com/office/drawing/2016/5/9/chartex" xmlns:cx4="http://schemas.microsoft.com/office/drawing/2016/5/10/chartex" xmlns:cx5="http://schemas.microsoft.com/office/drawing/2016/5/11/chartex" xmlns:cx6="http://schemas.microsoft.com/office/drawing/2016/5/12/chartex" xmlns:cx7="http://schemas.microsoft.com/office/drawing/2016/5/13/chartex" xmlns:cx8="http://schemas.microsoft.com/office/drawing/2016/5/14/chartex" xmlns:mc="http://schemas.openxmlformats.org/markup-compatibility/2006" xmlns:aink="http://schemas.microsoft.com/office/drawing/2016/ink" xmlns:am3d="http://schemas.microsoft.com/office/drawing/2017/model3d" xmlns:o="urn:schemas-microsoft-com:office:office" xmlns:oel="http://schemas.microsoft.com/office/2019/extlst" xmlns:r="http://schemas.openxmlformats.org/officeDocument/2006/relationships" xmlns:m="http://schemas.openxmlformats.org/officeDocument/2006/math" xmlns:v="urn:schemas-microsoft-com:vml" xmlns:wp14="http://schemas.microsoft.com/office/word/2010/wordprocessingDrawing" xmlns:wp="http://schemas.openxmlformats.org/drawingml/2006/wordprocessingDrawing" xmlns:w10="urn:schemas-microsoft-com:office:word" xmlns:w="http://schemas.openxmlformats.org/wordprocessingml/2006/main" xmlns:w14="http://schemas.microsoft.com/office/word/2010/wordml" xmlns:w15="http://schemas.microsoft.com/office/word/2012/wordml" xmlns:w16cex="http://schemas.microsoft.com/office/word/2018/wordml/cex" xmlns:w16cid="http://schemas.microsoft.com/office/word/2016/wordml/cid" xmlns:w16="http://schemas.microsoft.com/office/word/2018/wordml" xmlns:w16du="http://schemas.microsoft.com/office/word/2023/wordml/word16du" xmlns:w16sdtdh="http://schemas.microsoft.com/office/word/2020/wordml/sdtdatahash" xmlns:w16se="http://schemas.microsoft.com/office/word/2015/wordml/symex" xmlns:wpg="http://schemas.microsoft.com/office/word/2010/wordprocessingGroup" xmlns:wpi="http://schemas.microsoft.com/office/word/2010/wordprocessingInk" xmlns:wne="http://schemas.microsoft.com/office/word/2006/wordml" xmlns:wps="http://schemas.microsoft.com/office/word/2010/wordprocessingShape" mc:Ignorable="w14 w15 w16se w16cid w16 w16cex w16sdtdh wp14">
+<w:hdr xmlns:wpc="http://schemas.microsoft.com/office/word/2010/wordprocessingCanvas" xmlns:cx="http://schemas.microsoft.com/office/drawing/2014/chartex" xmlns:mc="http://schemas.openxmlformats.org/markup-compatibility/2006" xmlns:o="urn:schemas-microsoft-com:office:office" xmlns:r="http://schemas.openxmlformats.org/officeDocument/2006/relationships" xmlns:m="http://schemas.openxmlformats.org/officeDocument/2006/math" xmlns:v="urn:schemas-microsoft-com:vml" xmlns:wp14="http://schemas.microsoft.com/office/word/2010/wordprocessingDrawing" xmlns:wp="http://schemas.openxmlformats.org/drawingml/2006/wordprocessingDrawing" xmlns:w10="urn:schemas-microsoft-com:office:word" xmlns:w="http://schemas.openxmlformats.org/wordprocessingml/2006/main" xmlns:w14="http://schemas.microsoft.com/office/word/2010/wordml" xmlns:w15="http://schemas.microsoft.com/office/word/2012/wordml" xmlns:w16se="http://schemas.microsoft.com/office/word/2015/wordml/symex" xmlns:wpg="http://schemas.microsoft.com/office/word/2010/wordprocessingGroup" xmlns:wpi="http://schemas.microsoft.com/office/word/2010/wordprocessingInk" xmlns:wne="http://schemas.microsoft.com/office/word/2006/wordml" xmlns:wps="http://schemas.microsoft.com/office/word/2010/wordprocessingShape" mc:Ignorable="w14 w15 w16se wp14">
   <w:p>
     <w:pPr>
       <w:widowControl w:val="0"/>
@@ -12993,6 +13002,7 @@
               <w:b/>
               <w:noProof/>
               <w:color w:val="241A61"/>
+              <w:lang w:val="en-US" w:eastAsia="en-US"/>
             </w:rPr>
             <w:drawing>
               <wp:inline distT="0" distB="0" distL="114300" distR="114300" wp14:anchorId="476F235C" wp14:editId="0DAC5A30">
@@ -13190,7 +13200,7 @@
 </file>
 
 <file path=word/numbering.xml><?xml version="1.0" encoding="utf-8"?>
-<w:numbering xmlns:wpc="http://schemas.microsoft.com/office/word/2010/wordprocessingCanvas" xmlns:cx="http://schemas.microsoft.com/office/drawing/2014/chartex" xmlns:cx1="http://schemas.microsoft.com/office/drawing/2015/9/8/chartex" xmlns:cx2="http://schemas.microsoft.com/office/drawing/2015/10/21/chartex" xmlns:cx3="http://schemas.microsoft.com/office/drawing/2016/5/9/chartex" xmlns:cx4="http://schemas.microsoft.com/office/drawing/2016/5/10/chartex" xmlns:cx5="http://schemas.microsoft.com/office/drawing/2016/5/11/chartex" xmlns:cx6="http://schemas.microsoft.com/office/drawing/2016/5/12/chartex" xmlns:cx7="http://schemas.microsoft.com/office/drawing/2016/5/13/chartex" xmlns:cx8="http://schemas.microsoft.com/office/drawing/2016/5/14/chartex" xmlns:mc="http://schemas.openxmlformats.org/markup-compatibility/2006" xmlns:aink="http://schemas.microsoft.com/office/drawing/2016/ink" xmlns:am3d="http://schemas.microsoft.com/office/drawing/2017/model3d" xmlns:o="urn:schemas-microsoft-com:office:office" xmlns:oel="http://schemas.microsoft.com/office/2019/extlst" xmlns:r="http://schemas.openxmlformats.org/officeDocument/2006/relationships" xmlns:m="http://schemas.openxmlformats.org/officeDocument/2006/math" xmlns:v="urn:schemas-microsoft-com:vml" xmlns:wp14="http://schemas.microsoft.com/office/word/2010/wordprocessingDrawing" xmlns:wp="http://schemas.openxmlformats.org/drawingml/2006/wordprocessingDrawing" xmlns:w10="urn:schemas-microsoft-com:office:word" xmlns:w="http://schemas.openxmlformats.org/wordprocessingml/2006/main" xmlns:w14="http://schemas.microsoft.com/office/word/2010/wordml" xmlns:w15="http://schemas.microsoft.com/office/word/2012/wordml" xmlns:w16cex="http://schemas.microsoft.com/office/word/2018/wordml/cex" xmlns:w16cid="http://schemas.microsoft.com/office/word/2016/wordml/cid" xmlns:w16="http://schemas.microsoft.com/office/word/2018/wordml" xmlns:w16du="http://schemas.microsoft.com/office/word/2023/wordml/word16du" xmlns:w16sdtdh="http://schemas.microsoft.com/office/word/2020/wordml/sdtdatahash" xmlns:w16se="http://schemas.microsoft.com/office/word/2015/wordml/symex" xmlns:wpg="http://schemas.microsoft.com/office/word/2010/wordprocessingGroup" xmlns:wpi="http://schemas.microsoft.com/office/word/2010/wordprocessingInk" xmlns:wne="http://schemas.microsoft.com/office/word/2006/wordml" xmlns:wps="http://schemas.microsoft.com/office/word/2010/wordprocessingShape" mc:Ignorable="w14 w15 w16se w16cid w16 w16cex w16sdtdh wp14">
+<w:numbering xmlns:wpc="http://schemas.microsoft.com/office/word/2010/wordprocessingCanvas" xmlns:cx="http://schemas.microsoft.com/office/drawing/2014/chartex" xmlns:mc="http://schemas.openxmlformats.org/markup-compatibility/2006" xmlns:o="urn:schemas-microsoft-com:office:office" xmlns:r="http://schemas.openxmlformats.org/officeDocument/2006/relationships" xmlns:m="http://schemas.openxmlformats.org/officeDocument/2006/math" xmlns:v="urn:schemas-microsoft-com:vml" xmlns:wp14="http://schemas.microsoft.com/office/word/2010/wordprocessingDrawing" xmlns:wp="http://schemas.openxmlformats.org/drawingml/2006/wordprocessingDrawing" xmlns:w10="urn:schemas-microsoft-com:office:word" xmlns:w="http://schemas.openxmlformats.org/wordprocessingml/2006/main" xmlns:w14="http://schemas.microsoft.com/office/word/2010/wordml" xmlns:w15="http://schemas.microsoft.com/office/word/2012/wordml" xmlns:w16se="http://schemas.microsoft.com/office/word/2015/wordml/symex" xmlns:wpg="http://schemas.microsoft.com/office/word/2010/wordprocessingGroup" xmlns:wpi="http://schemas.microsoft.com/office/word/2010/wordprocessingInk" xmlns:wne="http://schemas.microsoft.com/office/word/2006/wordml" xmlns:wps="http://schemas.microsoft.com/office/word/2010/wordprocessingShape" mc:Ignorable="w14 w15 w16se wp14">
   <w:abstractNum w:abstractNumId="0" w15:restartNumberingAfterBreak="0">
     <w:nsid w:val="31747EF6"/>
     <w:multiLevelType w:val="multilevel"/>
@@ -13426,17 +13436,17 @@
       </w:rPr>
     </w:lvl>
   </w:abstractNum>
-  <w:num w:numId="1" w16cid:durableId="1212185609">
+  <w:num w:numId="1">
     <w:abstractNumId w:val="0"/>
   </w:num>
-  <w:num w:numId="2" w16cid:durableId="1631940732">
+  <w:num w:numId="2">
     <w:abstractNumId w:val="1"/>
   </w:num>
 </w:numbering>
 </file>
 
 <file path=word/styles.xml><?xml version="1.0" encoding="utf-8"?>
-<w:styles xmlns:mc="http://schemas.openxmlformats.org/markup-compatibility/2006" xmlns:r="http://schemas.openxmlformats.org/officeDocument/2006/relationships" xmlns:w="http://schemas.openxmlformats.org/wordprocessingml/2006/main" xmlns:w14="http://schemas.microsoft.com/office/word/2010/wordml" xmlns:w15="http://schemas.microsoft.com/office/word/2012/wordml" xmlns:w16cex="http://schemas.microsoft.com/office/word/2018/wordml/cex" xmlns:w16cid="http://schemas.microsoft.com/office/word/2016/wordml/cid" xmlns:w16="http://schemas.microsoft.com/office/word/2018/wordml" xmlns:w16sdtdh="http://schemas.microsoft.com/office/word/2020/wordml/sdtdatahash" xmlns:w16se="http://schemas.microsoft.com/office/word/2015/wordml/symex" mc:Ignorable="w14 w15 w16se w16cid w16 w16cex w16sdtdh">
+<w:styles xmlns:mc="http://schemas.openxmlformats.org/markup-compatibility/2006" xmlns:r="http://schemas.openxmlformats.org/officeDocument/2006/relationships" xmlns:w="http://schemas.openxmlformats.org/wordprocessingml/2006/main" xmlns:w14="http://schemas.microsoft.com/office/word/2010/wordml" xmlns:w15="http://schemas.microsoft.com/office/word/2012/wordml" xmlns:w16se="http://schemas.microsoft.com/office/word/2015/wordml/symex" mc:Ignorable="w14 w15 w16se">
   <w:docDefaults>
     <w:rPrDefault>
       <w:rPr>
@@ -13446,7 +13456,7 @@
     </w:rPrDefault>
     <w:pPrDefault/>
   </w:docDefaults>
-  <w:latentStyles w:defLockedState="0" w:defUIPriority="99" w:defSemiHidden="0" w:defUnhideWhenUsed="0" w:defQFormat="0" w:count="376">
+  <w:latentStyles w:defLockedState="0" w:defUIPriority="99" w:defSemiHidden="0" w:defUnhideWhenUsed="0" w:defQFormat="0" w:count="371">
     <w:lsdException w:name="Normal" w:uiPriority="0" w:qFormat="1"/>
     <w:lsdException w:name="heading 1" w:uiPriority="9" w:qFormat="1"/>
     <w:lsdException w:name="heading 2" w:semiHidden="1" w:uiPriority="9" w:unhideWhenUsed="1" w:qFormat="1"/>
@@ -13818,11 +13828,6 @@
     <w:lsdException w:name="List Table 5 Dark Accent 6" w:uiPriority="50"/>
     <w:lsdException w:name="List Table 6 Colorful Accent 6" w:uiPriority="51"/>
     <w:lsdException w:name="List Table 7 Colorful Accent 6" w:uiPriority="52"/>
-    <w:lsdException w:name="Mention" w:semiHidden="1" w:unhideWhenUsed="1"/>
-    <w:lsdException w:name="Smart Hyperlink" w:semiHidden="1" w:unhideWhenUsed="1"/>
-    <w:lsdException w:name="Hashtag" w:semiHidden="1" w:unhideWhenUsed="1"/>
-    <w:lsdException w:name="Unresolved Mention" w:semiHidden="1" w:unhideWhenUsed="1"/>
-    <w:lsdException w:name="Smart Link" w:semiHidden="1" w:unhideWhenUsed="1"/>
   </w:latentStyles>
   <w:style w:type="paragraph" w:default="1" w:styleId="Normal">
     <w:name w:val="Normal"/>
@@ -14139,7 +14144,7 @@
       </w:tblBorders>
     </w:tblPr>
   </w:style>
-  <w:style w:type="character" w:styleId="Mencinsinresolver">
+  <w:style w:type="character" w:customStyle="1" w:styleId="UnresolvedMention">
     <w:name w:val="Unresolved Mention"/>
     <w:basedOn w:val="Fuentedeprrafopredeter"/>
     <w:uiPriority w:val="99"/>

</xml_diff>

<commit_message>
Primer commit. Borrado de documento temporal de word y modificación de IIEE-830
</commit_message>
<xml_diff>
--- a/Documentación/CapacIT -2023 - IEEE-830 .docx
+++ b/Documentación/CapacIT -2023 - IEEE-830 .docx
@@ -1,6 +1,6 @@
 
 <file path=word/document.xml><?xml version="1.0" encoding="utf-8"?>
-<w:document xmlns:wpc="http://schemas.microsoft.com/office/word/2010/wordprocessingCanvas" xmlns:cx="http://schemas.microsoft.com/office/drawing/2014/chartex" xmlns:mc="http://schemas.openxmlformats.org/markup-compatibility/2006" xmlns:o="urn:schemas-microsoft-com:office:office" xmlns:r="http://schemas.openxmlformats.org/officeDocument/2006/relationships" xmlns:m="http://schemas.openxmlformats.org/officeDocument/2006/math" xmlns:v="urn:schemas-microsoft-com:vml" xmlns:wp14="http://schemas.microsoft.com/office/word/2010/wordprocessingDrawing" xmlns:wp="http://schemas.openxmlformats.org/drawingml/2006/wordprocessingDrawing" xmlns:w10="urn:schemas-microsoft-com:office:word" xmlns:w="http://schemas.openxmlformats.org/wordprocessingml/2006/main" xmlns:w14="http://schemas.microsoft.com/office/word/2010/wordml" xmlns:w15="http://schemas.microsoft.com/office/word/2012/wordml" xmlns:w16se="http://schemas.microsoft.com/office/word/2015/wordml/symex" xmlns:wpg="http://schemas.microsoft.com/office/word/2010/wordprocessingGroup" xmlns:wpi="http://schemas.microsoft.com/office/word/2010/wordprocessingInk" xmlns:wne="http://schemas.microsoft.com/office/word/2006/wordml" xmlns:wps="http://schemas.microsoft.com/office/word/2010/wordprocessingShape" mc:Ignorable="w14 w15 w16se wp14">
+<w:document xmlns:wpc="http://schemas.microsoft.com/office/word/2010/wordprocessingCanvas" xmlns:mc="http://schemas.openxmlformats.org/markup-compatibility/2006" xmlns:o="urn:schemas-microsoft-com:office:office" xmlns:r="http://schemas.openxmlformats.org/officeDocument/2006/relationships" xmlns:m="http://schemas.openxmlformats.org/officeDocument/2006/math" xmlns:v="urn:schemas-microsoft-com:vml" xmlns:wp14="http://schemas.microsoft.com/office/word/2010/wordprocessingDrawing" xmlns:wp="http://schemas.openxmlformats.org/drawingml/2006/wordprocessingDrawing" xmlns:w10="urn:schemas-microsoft-com:office:word" xmlns:w="http://schemas.openxmlformats.org/wordprocessingml/2006/main" xmlns:w14="http://schemas.microsoft.com/office/word/2010/wordml" xmlns:w15="http://schemas.microsoft.com/office/word/2012/wordml" xmlns:wpg="http://schemas.microsoft.com/office/word/2010/wordprocessingGroup" xmlns:wpi="http://schemas.microsoft.com/office/word/2010/wordprocessingInk" xmlns:wne="http://schemas.microsoft.com/office/word/2006/wordml" xmlns:wps="http://schemas.microsoft.com/office/word/2010/wordprocessingShape" mc:Ignorable="w14 w15 wp14">
   <w:body>
     <w:p>
       <w:pPr>
@@ -1445,8 +1445,6 @@
             <w:r>
               <w:t xml:space="preserve"> </w:t>
             </w:r>
-            <w:bookmarkStart w:id="2" w:name="_GoBack"/>
-            <w:bookmarkEnd w:id="2"/>
             <w:proofErr w:type="spellStart"/>
             <w:r>
               <w:t>Belen</w:t>
@@ -1667,8 +1665,8 @@
           <w:szCs w:val="32"/>
         </w:rPr>
       </w:pPr>
-      <w:bookmarkStart w:id="3" w:name="_1fob9te" w:colFirst="0" w:colLast="0"/>
-      <w:bookmarkEnd w:id="3"/>
+      <w:bookmarkStart w:id="2" w:name="_1fob9te" w:colFirst="0" w:colLast="0"/>
+      <w:bookmarkEnd w:id="2"/>
       <w:r>
         <w:rPr>
           <w:b/>
@@ -3023,8 +3021,8 @@
         <w:widowControl w:val="0"/>
         <w:spacing w:before="40" w:after="40"/>
       </w:pPr>
-      <w:bookmarkStart w:id="4" w:name="_3znysh7" w:colFirst="0" w:colLast="0"/>
-      <w:bookmarkEnd w:id="4"/>
+      <w:bookmarkStart w:id="3" w:name="_3znysh7" w:colFirst="0" w:colLast="0"/>
+      <w:bookmarkEnd w:id="3"/>
     </w:p>
     <w:p>
       <w:pPr>
@@ -3116,8 +3114,8 @@
           <w:u w:val="single"/>
         </w:rPr>
       </w:pPr>
-      <w:bookmarkStart w:id="5" w:name="_2et92p0" w:colFirst="0" w:colLast="0"/>
-      <w:bookmarkEnd w:id="5"/>
+      <w:bookmarkStart w:id="4" w:name="_2et92p0" w:colFirst="0" w:colLast="0"/>
+      <w:bookmarkEnd w:id="4"/>
     </w:p>
     <w:p>
       <w:pPr>
@@ -3263,8 +3261,8 @@
         </w:pBdr>
         <w:ind w:left="600"/>
       </w:pPr>
-      <w:bookmarkStart w:id="6" w:name="3dy6vkm" w:colFirst="0" w:colLast="0"/>
-      <w:bookmarkEnd w:id="6"/>
+      <w:bookmarkStart w:id="5" w:name="3dy6vkm" w:colFirst="0" w:colLast="0"/>
+      <w:bookmarkEnd w:id="5"/>
     </w:p>
     <w:p>
       <w:pPr>
@@ -3316,8 +3314,8 @@
           <w:szCs w:val="28"/>
         </w:rPr>
       </w:pPr>
-      <w:bookmarkStart w:id="7" w:name="_1t3h5sf" w:colFirst="0" w:colLast="0"/>
-      <w:bookmarkEnd w:id="7"/>
+      <w:bookmarkStart w:id="6" w:name="_1t3h5sf" w:colFirst="0" w:colLast="0"/>
+      <w:bookmarkEnd w:id="6"/>
       <w:r>
         <w:rPr>
           <w:b/>
@@ -6924,8 +6922,8 @@
           <w:szCs w:val="28"/>
         </w:rPr>
       </w:pPr>
-      <w:bookmarkStart w:id="8" w:name="_4d34og8" w:colFirst="0" w:colLast="0"/>
-      <w:bookmarkEnd w:id="8"/>
+      <w:bookmarkStart w:id="7" w:name="_4d34og8" w:colFirst="0" w:colLast="0"/>
+      <w:bookmarkEnd w:id="7"/>
       <w:r>
         <w:rPr>
           <w:b/>
@@ -7655,8 +7653,8 @@
           <w:color w:val="FF0000"/>
         </w:rPr>
       </w:pPr>
-      <w:bookmarkStart w:id="9" w:name="_2s8eyo1" w:colFirst="0" w:colLast="0"/>
-      <w:bookmarkEnd w:id="9"/>
+      <w:bookmarkStart w:id="8" w:name="_2s8eyo1" w:colFirst="0" w:colLast="0"/>
+      <w:bookmarkEnd w:id="8"/>
     </w:p>
     <w:p>
       <w:pPr>
@@ -7928,8 +7926,8 @@
           <w:color w:val="FF0000"/>
         </w:rPr>
       </w:pPr>
-      <w:bookmarkStart w:id="10" w:name="_17dp8vu" w:colFirst="0" w:colLast="0"/>
-      <w:bookmarkEnd w:id="10"/>
+      <w:bookmarkStart w:id="9" w:name="_17dp8vu" w:colFirst="0" w:colLast="0"/>
+      <w:bookmarkEnd w:id="9"/>
     </w:p>
     <w:p>
       <w:pPr>
@@ -7969,10 +7967,10 @@
         <w:ind w:left="601" w:firstLine="106"/>
         <w:jc w:val="both"/>
       </w:pPr>
-      <w:bookmarkStart w:id="11" w:name="_3rdcrjn" w:colFirst="0" w:colLast="0"/>
-      <w:bookmarkStart w:id="12" w:name="_26in1rg" w:colFirst="0" w:colLast="0"/>
+      <w:bookmarkStart w:id="10" w:name="_3rdcrjn" w:colFirst="0" w:colLast="0"/>
+      <w:bookmarkStart w:id="11" w:name="_26in1rg" w:colFirst="0" w:colLast="0"/>
+      <w:bookmarkEnd w:id="10"/>
       <w:bookmarkEnd w:id="11"/>
-      <w:bookmarkEnd w:id="12"/>
       <w:r>
         <w:t>Este documento consta de tres secciones. En la primera sección se realiza una introducción al mismo y se proporciona una visión general de la especificación de recursos del sistema.</w:t>
       </w:r>
@@ -8071,8 +8069,8 @@
           <w:color w:val="000000"/>
         </w:rPr>
       </w:pPr>
-      <w:bookmarkStart w:id="13" w:name="_lnxbz9" w:colFirst="0" w:colLast="0"/>
-      <w:bookmarkEnd w:id="13"/>
+      <w:bookmarkStart w:id="12" w:name="_lnxbz9" w:colFirst="0" w:colLast="0"/>
+      <w:bookmarkEnd w:id="12"/>
     </w:p>
     <w:p>
       <w:pPr>
@@ -8122,8 +8120,8 @@
       <w:r>
         <w:t xml:space="preserve"> será un producto diseñado para trabajar en entornos WEB, lo que permitirá su utilización de forma rápida y eficaz, además</w:t>
       </w:r>
-      <w:bookmarkStart w:id="14" w:name="_35nkun2" w:colFirst="0" w:colLast="0"/>
-      <w:bookmarkEnd w:id="14"/>
+      <w:bookmarkStart w:id="13" w:name="_35nkun2" w:colFirst="0" w:colLast="0"/>
+      <w:bookmarkEnd w:id="13"/>
       <w:r>
         <w:t xml:space="preserve"> de poder generar</w:t>
       </w:r>
@@ -9200,8 +9198,8 @@
           <w:color w:val="FF0000"/>
         </w:rPr>
       </w:pPr>
-      <w:bookmarkStart w:id="15" w:name="_1ksv4uv" w:colFirst="0" w:colLast="0"/>
-      <w:bookmarkEnd w:id="15"/>
+      <w:bookmarkStart w:id="14" w:name="_1ksv4uv" w:colFirst="0" w:colLast="0"/>
+      <w:bookmarkEnd w:id="14"/>
       <w:r>
         <w:rPr>
           <w:i/>
@@ -9601,16 +9599,11 @@
       <w:r>
         <w:t xml:space="preserve"> ni acceder a rutas de aprendizaje </w:t>
       </w:r>
-      <w:proofErr w:type="gramStart"/>
       <w:r>
         <w:t xml:space="preserve">ni </w:t>
       </w:r>
       <w:r>
-        <w:t xml:space="preserve"> tampoco</w:t>
-      </w:r>
-      <w:proofErr w:type="gramEnd"/>
-      <w:r>
-        <w:t xml:space="preserve"> al contenido avanzado y cursos pagos. No podrá interactuar con otros usuarios en los foros ni acceder a la comunidad de la bolsa de trabajo.</w:t>
+        <w:t xml:space="preserve"> tampoco al contenido avanzado y cursos pagos. No podrá interactuar con otros usuarios en los foros ni acceder a la comunidad de la bolsa de trabajo.</w:t>
       </w:r>
     </w:p>
     <w:p>
@@ -9775,8 +9768,8 @@
           <w:color w:val="FF0000"/>
         </w:rPr>
       </w:pPr>
-      <w:bookmarkStart w:id="16" w:name="_44sinio" w:colFirst="0" w:colLast="0"/>
-      <w:bookmarkEnd w:id="16"/>
+      <w:bookmarkStart w:id="15" w:name="_44sinio" w:colFirst="0" w:colLast="0"/>
+      <w:bookmarkEnd w:id="15"/>
     </w:p>
     <w:p>
       <w:pPr>
@@ -10021,589 +10014,6 @@
       </w:tr>
     </w:tbl>
     <w:p/>
-    <w:p/>
-    <w:tbl>
-      <w:tblPr>
-        <w:tblStyle w:val="Tablaconcuadrcula"/>
-        <w:tblW w:w="0" w:type="auto"/>
-        <w:tblLook w:val="04A0" w:firstRow="1" w:lastRow="0" w:firstColumn="1" w:lastColumn="0" w:noHBand="0" w:noVBand="1"/>
-      </w:tblPr>
-      <w:tblGrid>
-        <w:gridCol w:w="1511"/>
-        <w:gridCol w:w="1512"/>
-      </w:tblGrid>
-      <w:tr>
-        <w:trPr>
-          <w:trHeight w:val="596"/>
-        </w:trPr>
-        <w:tc>
-          <w:tcPr>
-            <w:tcW w:w="3023" w:type="dxa"/>
-            <w:gridSpan w:val="2"/>
-            <w:vAlign w:val="center"/>
-          </w:tcPr>
-          <w:p>
-            <w:pPr>
-              <w:jc w:val="center"/>
-            </w:pPr>
-            <w:r>
-              <w:t>Historia de usuario 2</w:t>
-            </w:r>
-          </w:p>
-        </w:tc>
-      </w:tr>
-      <w:tr>
-        <w:trPr>
-          <w:trHeight w:val="596"/>
-        </w:trPr>
-        <w:tc>
-          <w:tcPr>
-            <w:tcW w:w="1511" w:type="dxa"/>
-            <w:vAlign w:val="center"/>
-          </w:tcPr>
-          <w:p>
-            <w:r>
-              <w:t>Titulo</w:t>
-            </w:r>
-          </w:p>
-        </w:tc>
-        <w:tc>
-          <w:tcPr>
-            <w:tcW w:w="1512" w:type="dxa"/>
-            <w:vAlign w:val="center"/>
-          </w:tcPr>
-          <w:p>
-            <w:proofErr w:type="spellStart"/>
-            <w:r>
-              <w:t>Login</w:t>
-            </w:r>
-            <w:proofErr w:type="spellEnd"/>
-            <w:r>
-              <w:t xml:space="preserve"> Alumno</w:t>
-            </w:r>
-          </w:p>
-        </w:tc>
-      </w:tr>
-      <w:tr>
-        <w:trPr>
-          <w:trHeight w:val="596"/>
-        </w:trPr>
-        <w:tc>
-          <w:tcPr>
-            <w:tcW w:w="1511" w:type="dxa"/>
-            <w:vAlign w:val="center"/>
-          </w:tcPr>
-          <w:p>
-            <w:r>
-              <w:t>Como</w:t>
-            </w:r>
-          </w:p>
-        </w:tc>
-        <w:tc>
-          <w:tcPr>
-            <w:tcW w:w="1512" w:type="dxa"/>
-            <w:vAlign w:val="center"/>
-          </w:tcPr>
-          <w:p>
-            <w:r>
-              <w:t>Alumno</w:t>
-            </w:r>
-          </w:p>
-        </w:tc>
-      </w:tr>
-      <w:tr>
-        <w:trPr>
-          <w:trHeight w:val="596"/>
-        </w:trPr>
-        <w:tc>
-          <w:tcPr>
-            <w:tcW w:w="1511" w:type="dxa"/>
-            <w:vAlign w:val="center"/>
-          </w:tcPr>
-          <w:p>
-            <w:r>
-              <w:lastRenderedPageBreak/>
-              <w:t>Quiero</w:t>
-            </w:r>
-          </w:p>
-        </w:tc>
-        <w:tc>
-          <w:tcPr>
-            <w:tcW w:w="1512" w:type="dxa"/>
-            <w:vAlign w:val="center"/>
-          </w:tcPr>
-          <w:p>
-            <w:proofErr w:type="spellStart"/>
-            <w:r>
-              <w:t>Loguearme</w:t>
-            </w:r>
-            <w:proofErr w:type="spellEnd"/>
-            <w:r>
-              <w:t xml:space="preserve"> e ingresar con mis datos (email, contraseña).</w:t>
-            </w:r>
-          </w:p>
-          <w:p/>
-        </w:tc>
-      </w:tr>
-      <w:tr>
-        <w:trPr>
-          <w:trHeight w:val="596"/>
-        </w:trPr>
-        <w:tc>
-          <w:tcPr>
-            <w:tcW w:w="1511" w:type="dxa"/>
-            <w:vAlign w:val="center"/>
-          </w:tcPr>
-          <w:p>
-            <w:r>
-              <w:t>Para poder</w:t>
-            </w:r>
-          </w:p>
-        </w:tc>
-        <w:tc>
-          <w:tcPr>
-            <w:tcW w:w="1512" w:type="dxa"/>
-            <w:vAlign w:val="center"/>
-          </w:tcPr>
-          <w:p>
-            <w:r>
-              <w:t>Acceder a los cursos</w:t>
-            </w:r>
-          </w:p>
-        </w:tc>
-      </w:tr>
-    </w:tbl>
-    <w:p/>
-    <w:tbl>
-      <w:tblPr>
-        <w:tblStyle w:val="Tablaconcuadrcula"/>
-        <w:tblW w:w="0" w:type="auto"/>
-        <w:tblLook w:val="04A0" w:firstRow="1" w:lastRow="0" w:firstColumn="1" w:lastColumn="0" w:noHBand="0" w:noVBand="1"/>
-      </w:tblPr>
-      <w:tblGrid>
-        <w:gridCol w:w="1511"/>
-        <w:gridCol w:w="1512"/>
-      </w:tblGrid>
-      <w:tr>
-        <w:trPr>
-          <w:trHeight w:val="596"/>
-        </w:trPr>
-        <w:tc>
-          <w:tcPr>
-            <w:tcW w:w="3023" w:type="dxa"/>
-            <w:gridSpan w:val="2"/>
-            <w:vAlign w:val="center"/>
-          </w:tcPr>
-          <w:p>
-            <w:pPr>
-              <w:jc w:val="center"/>
-            </w:pPr>
-            <w:r>
-              <w:t>Historia de usuario 3</w:t>
-            </w:r>
-          </w:p>
-        </w:tc>
-      </w:tr>
-      <w:tr>
-        <w:trPr>
-          <w:trHeight w:val="596"/>
-        </w:trPr>
-        <w:tc>
-          <w:tcPr>
-            <w:tcW w:w="1511" w:type="dxa"/>
-            <w:vAlign w:val="center"/>
-          </w:tcPr>
-          <w:p>
-            <w:r>
-              <w:t>Titulo</w:t>
-            </w:r>
-          </w:p>
-        </w:tc>
-        <w:tc>
-          <w:tcPr>
-            <w:tcW w:w="1512" w:type="dxa"/>
-            <w:vAlign w:val="center"/>
-          </w:tcPr>
-          <w:p>
-            <w:r>
-              <w:t>Perfil Alumno</w:t>
-            </w:r>
-          </w:p>
-        </w:tc>
-      </w:tr>
-      <w:tr>
-        <w:trPr>
-          <w:trHeight w:val="596"/>
-        </w:trPr>
-        <w:tc>
-          <w:tcPr>
-            <w:tcW w:w="1511" w:type="dxa"/>
-            <w:vAlign w:val="center"/>
-          </w:tcPr>
-          <w:p>
-            <w:r>
-              <w:t>Como</w:t>
-            </w:r>
-          </w:p>
-        </w:tc>
-        <w:tc>
-          <w:tcPr>
-            <w:tcW w:w="1512" w:type="dxa"/>
-            <w:vAlign w:val="center"/>
-          </w:tcPr>
-          <w:p>
-            <w:r>
-              <w:t>Alumno</w:t>
-            </w:r>
-          </w:p>
-        </w:tc>
-      </w:tr>
-      <w:tr>
-        <w:trPr>
-          <w:trHeight w:val="596"/>
-        </w:trPr>
-        <w:tc>
-          <w:tcPr>
-            <w:tcW w:w="1511" w:type="dxa"/>
-            <w:vAlign w:val="center"/>
-          </w:tcPr>
-          <w:p>
-            <w:r>
-              <w:t>Quiero</w:t>
-            </w:r>
-          </w:p>
-        </w:tc>
-        <w:tc>
-          <w:tcPr>
-            <w:tcW w:w="1512" w:type="dxa"/>
-            <w:vAlign w:val="center"/>
-          </w:tcPr>
-          <w:p>
-            <w:r>
-              <w:t>Modificar mi perfil</w:t>
-            </w:r>
-          </w:p>
-        </w:tc>
-      </w:tr>
-      <w:tr>
-        <w:trPr>
-          <w:trHeight w:val="596"/>
-        </w:trPr>
-        <w:tc>
-          <w:tcPr>
-            <w:tcW w:w="1511" w:type="dxa"/>
-            <w:vAlign w:val="center"/>
-          </w:tcPr>
-          <w:p>
-            <w:r>
-              <w:t>Para poder</w:t>
-            </w:r>
-          </w:p>
-        </w:tc>
-        <w:tc>
-          <w:tcPr>
-            <w:tcW w:w="1512" w:type="dxa"/>
-            <w:vAlign w:val="center"/>
-          </w:tcPr>
-          <w:p>
-            <w:r>
-              <w:t>Actualizar mis datos</w:t>
-            </w:r>
-          </w:p>
-        </w:tc>
-      </w:tr>
-    </w:tbl>
-    <w:p/>
-    <w:tbl>
-      <w:tblPr>
-        <w:tblStyle w:val="Tablaconcuadrcula"/>
-        <w:tblW w:w="0" w:type="auto"/>
-        <w:tblLook w:val="04A0" w:firstRow="1" w:lastRow="0" w:firstColumn="1" w:lastColumn="0" w:noHBand="0" w:noVBand="1"/>
-      </w:tblPr>
-      <w:tblGrid>
-        <w:gridCol w:w="1511"/>
-        <w:gridCol w:w="1512"/>
-      </w:tblGrid>
-      <w:tr>
-        <w:trPr>
-          <w:trHeight w:val="596"/>
-        </w:trPr>
-        <w:tc>
-          <w:tcPr>
-            <w:tcW w:w="3023" w:type="dxa"/>
-            <w:gridSpan w:val="2"/>
-            <w:vAlign w:val="center"/>
-          </w:tcPr>
-          <w:p>
-            <w:pPr>
-              <w:jc w:val="center"/>
-            </w:pPr>
-            <w:r>
-              <w:t>Historia de usuario 4</w:t>
-            </w:r>
-          </w:p>
-        </w:tc>
-      </w:tr>
-      <w:tr>
-        <w:trPr>
-          <w:trHeight w:val="596"/>
-        </w:trPr>
-        <w:tc>
-          <w:tcPr>
-            <w:tcW w:w="1511" w:type="dxa"/>
-            <w:vAlign w:val="center"/>
-          </w:tcPr>
-          <w:p>
-            <w:r>
-              <w:t>Titulo</w:t>
-            </w:r>
-          </w:p>
-        </w:tc>
-        <w:tc>
-          <w:tcPr>
-            <w:tcW w:w="1512" w:type="dxa"/>
-            <w:vAlign w:val="center"/>
-          </w:tcPr>
-          <w:p>
-            <w:proofErr w:type="spellStart"/>
-            <w:r>
-              <w:t>Login</w:t>
-            </w:r>
-            <w:proofErr w:type="spellEnd"/>
-            <w:r>
-              <w:t xml:space="preserve"> </w:t>
-            </w:r>
-            <w:proofErr w:type="spellStart"/>
-            <w:r>
-              <w:t>Recovery</w:t>
-            </w:r>
-            <w:proofErr w:type="spellEnd"/>
-            <w:r>
-              <w:t xml:space="preserve"> Alumno </w:t>
-            </w:r>
-          </w:p>
-          <w:p/>
-        </w:tc>
-      </w:tr>
-      <w:tr>
-        <w:trPr>
-          <w:trHeight w:val="596"/>
-        </w:trPr>
-        <w:tc>
-          <w:tcPr>
-            <w:tcW w:w="1511" w:type="dxa"/>
-            <w:vAlign w:val="center"/>
-          </w:tcPr>
-          <w:p>
-            <w:r>
-              <w:t>Como</w:t>
-            </w:r>
-          </w:p>
-        </w:tc>
-        <w:tc>
-          <w:tcPr>
-            <w:tcW w:w="1512" w:type="dxa"/>
-            <w:vAlign w:val="center"/>
-          </w:tcPr>
-          <w:p>
-            <w:r>
-              <w:t>Alumno</w:t>
-            </w:r>
-          </w:p>
-        </w:tc>
-      </w:tr>
-      <w:tr>
-        <w:trPr>
-          <w:trHeight w:val="596"/>
-        </w:trPr>
-        <w:tc>
-          <w:tcPr>
-            <w:tcW w:w="1511" w:type="dxa"/>
-            <w:vAlign w:val="center"/>
-          </w:tcPr>
-          <w:p>
-            <w:r>
-              <w:t>Quiero</w:t>
-            </w:r>
-          </w:p>
-        </w:tc>
-        <w:tc>
-          <w:tcPr>
-            <w:tcW w:w="1512" w:type="dxa"/>
-            <w:vAlign w:val="center"/>
-          </w:tcPr>
-          <w:p>
-            <w:r>
-              <w:t>Modificar y recuperar contraseña.</w:t>
-            </w:r>
-          </w:p>
-        </w:tc>
-      </w:tr>
-      <w:tr>
-        <w:trPr>
-          <w:trHeight w:val="596"/>
-        </w:trPr>
-        <w:tc>
-          <w:tcPr>
-            <w:tcW w:w="1511" w:type="dxa"/>
-            <w:vAlign w:val="center"/>
-          </w:tcPr>
-          <w:p>
-            <w:r>
-              <w:t>Para poder</w:t>
-            </w:r>
-          </w:p>
-        </w:tc>
-        <w:tc>
-          <w:tcPr>
-            <w:tcW w:w="1512" w:type="dxa"/>
-            <w:vAlign w:val="center"/>
-          </w:tcPr>
-          <w:p/>
-        </w:tc>
-      </w:tr>
-    </w:tbl>
-    <w:p/>
-    <w:p/>
-    <w:tbl>
-      <w:tblPr>
-        <w:tblStyle w:val="Tablaconcuadrcula"/>
-        <w:tblW w:w="0" w:type="auto"/>
-        <w:tblLook w:val="04A0" w:firstRow="1" w:lastRow="0" w:firstColumn="1" w:lastColumn="0" w:noHBand="0" w:noVBand="1"/>
-      </w:tblPr>
-      <w:tblGrid>
-        <w:gridCol w:w="1511"/>
-        <w:gridCol w:w="1512"/>
-      </w:tblGrid>
-      <w:tr>
-        <w:trPr>
-          <w:trHeight w:val="596"/>
-        </w:trPr>
-        <w:tc>
-          <w:tcPr>
-            <w:tcW w:w="3023" w:type="dxa"/>
-            <w:gridSpan w:val="2"/>
-            <w:vAlign w:val="center"/>
-          </w:tcPr>
-          <w:p>
-            <w:pPr>
-              <w:jc w:val="center"/>
-            </w:pPr>
-            <w:r>
-              <w:t>Historia de usuario 5</w:t>
-            </w:r>
-          </w:p>
-        </w:tc>
-      </w:tr>
-      <w:tr>
-        <w:trPr>
-          <w:trHeight w:val="596"/>
-        </w:trPr>
-        <w:tc>
-          <w:tcPr>
-            <w:tcW w:w="1511" w:type="dxa"/>
-            <w:vAlign w:val="center"/>
-          </w:tcPr>
-          <w:p>
-            <w:r>
-              <w:t>Titulo</w:t>
-            </w:r>
-          </w:p>
-        </w:tc>
-        <w:tc>
-          <w:tcPr>
-            <w:tcW w:w="1512" w:type="dxa"/>
-            <w:vAlign w:val="center"/>
-          </w:tcPr>
-          <w:p>
-            <w:r>
-              <w:t>Acceso Alumno</w:t>
-            </w:r>
-          </w:p>
-        </w:tc>
-      </w:tr>
-      <w:tr>
-        <w:trPr>
-          <w:trHeight w:val="596"/>
-        </w:trPr>
-        <w:tc>
-          <w:tcPr>
-            <w:tcW w:w="1511" w:type="dxa"/>
-            <w:vAlign w:val="center"/>
-          </w:tcPr>
-          <w:p>
-            <w:r>
-              <w:t>Como</w:t>
-            </w:r>
-          </w:p>
-        </w:tc>
-        <w:tc>
-          <w:tcPr>
-            <w:tcW w:w="1512" w:type="dxa"/>
-            <w:vAlign w:val="center"/>
-          </w:tcPr>
-          <w:p>
-            <w:r>
-              <w:t xml:space="preserve">Alumno </w:t>
-            </w:r>
-          </w:p>
-        </w:tc>
-      </w:tr>
-      <w:tr>
-        <w:trPr>
-          <w:trHeight w:val="596"/>
-        </w:trPr>
-        <w:tc>
-          <w:tcPr>
-            <w:tcW w:w="1511" w:type="dxa"/>
-            <w:vAlign w:val="center"/>
-          </w:tcPr>
-          <w:p>
-            <w:r>
-              <w:t>Quiero</w:t>
-            </w:r>
-          </w:p>
-        </w:tc>
-        <w:tc>
-          <w:tcPr>
-            <w:tcW w:w="1512" w:type="dxa"/>
-            <w:vAlign w:val="center"/>
-          </w:tcPr>
-          <w:p>
-            <w:r>
-              <w:t>Acceder a los cursos en progreso</w:t>
-            </w:r>
-          </w:p>
-        </w:tc>
-      </w:tr>
-      <w:tr>
-        <w:trPr>
-          <w:trHeight w:val="596"/>
-        </w:trPr>
-        <w:tc>
-          <w:tcPr>
-            <w:tcW w:w="1511" w:type="dxa"/>
-            <w:vAlign w:val="center"/>
-          </w:tcPr>
-          <w:p>
-            <w:r>
-              <w:t>Para poder</w:t>
-            </w:r>
-          </w:p>
-        </w:tc>
-        <w:tc>
-          <w:tcPr>
-            <w:tcW w:w="1512" w:type="dxa"/>
-            <w:vAlign w:val="center"/>
-          </w:tcPr>
-          <w:p>
-            <w:r>
-              <w:t>Continuar desde el ultimo ingreso</w:t>
-            </w:r>
-          </w:p>
-        </w:tc>
-      </w:tr>
-    </w:tbl>
     <w:p/>
     <w:p/>
     <w:p/>
@@ -10637,7 +10047,8 @@
               <w:jc w:val="center"/>
             </w:pPr>
             <w:r>
-              <w:t>Historia de usuario 6</w:t>
+              <w:lastRenderedPageBreak/>
+              <w:t>Historia de usuario 2</w:t>
             </w:r>
           </w:p>
         </w:tc>
@@ -10663,8 +10074,13 @@
             <w:vAlign w:val="center"/>
           </w:tcPr>
           <w:p>
-            <w:r>
-              <w:t>Favorite Alumno</w:t>
+            <w:proofErr w:type="spellStart"/>
+            <w:r>
+              <w:t>Login</w:t>
+            </w:r>
+            <w:proofErr w:type="spellEnd"/>
+            <w:r>
+              <w:t xml:space="preserve"> Alumno</w:t>
             </w:r>
           </w:p>
         </w:tc>
@@ -10691,7 +10107,7 @@
           </w:tcPr>
           <w:p>
             <w:r>
-              <w:t xml:space="preserve">Alumno </w:t>
+              <w:t>Alumno</w:t>
             </w:r>
           </w:p>
         </w:tc>
@@ -10717,10 +10133,16 @@
             <w:vAlign w:val="center"/>
           </w:tcPr>
           <w:p>
-            <w:r>
-              <w:t>Marcar y modificar cursos favoritos</w:t>
-            </w:r>
-          </w:p>
+            <w:proofErr w:type="spellStart"/>
+            <w:r>
+              <w:t>Loguearme</w:t>
+            </w:r>
+            <w:proofErr w:type="spellEnd"/>
+            <w:r>
+              <w:t xml:space="preserve"> e ingresar con mis datos (email, contraseña).</w:t>
+            </w:r>
+          </w:p>
+          <w:p/>
         </w:tc>
       </w:tr>
       <w:tr>
@@ -10745,12 +10167,13 @@
           </w:tcPr>
           <w:p>
             <w:r>
-              <w:t xml:space="preserve">Tener seguimiento de mis favoritos </w:t>
+              <w:t>Acceder a los cursos</w:t>
             </w:r>
           </w:p>
         </w:tc>
       </w:tr>
     </w:tbl>
+    <w:p/>
     <w:p/>
     <w:tbl>
       <w:tblPr>
@@ -10777,7 +10200,7 @@
               <w:jc w:val="center"/>
             </w:pPr>
             <w:r>
-              <w:t>Historia de usuario 7</w:t>
+              <w:t>Historia de usuario 3</w:t>
             </w:r>
           </w:p>
         </w:tc>
@@ -10803,13 +10226,8 @@
             <w:vAlign w:val="center"/>
           </w:tcPr>
           <w:p>
-            <w:proofErr w:type="spellStart"/>
-            <w:r>
-              <w:t>Roadmap</w:t>
-            </w:r>
-            <w:proofErr w:type="spellEnd"/>
-            <w:r>
-              <w:t xml:space="preserve"> Alumno</w:t>
+            <w:r>
+              <w:t>Perfil Alumno</w:t>
             </w:r>
           </w:p>
         </w:tc>
@@ -10836,7 +10254,7 @@
           </w:tcPr>
           <w:p>
             <w:r>
-              <w:t xml:space="preserve">Alumno </w:t>
+              <w:t>Alumno</w:t>
             </w:r>
           </w:p>
         </w:tc>
@@ -10863,7 +10281,7 @@
           </w:tcPr>
           <w:p>
             <w:r>
-              <w:t>Acceder a una ruta de estudio recomendada</w:t>
+              <w:t>Modificar mi perfil</w:t>
             </w:r>
           </w:p>
         </w:tc>
@@ -10888,26 +10306,16 @@
             <w:tcW w:w="1512" w:type="dxa"/>
             <w:vAlign w:val="center"/>
           </w:tcPr>
-          <w:p/>
+          <w:p>
+            <w:r>
+              <w:t>Actualizar mis datos</w:t>
+            </w:r>
+          </w:p>
         </w:tc>
       </w:tr>
     </w:tbl>
-    <w:p>
-      <w:pPr>
-        <w:rPr>
-          <w:color w:val="FFC000"/>
-        </w:rPr>
-      </w:pPr>
-    </w:p>
-    <w:p>
-      <w:pPr>
-        <w:rPr>
-          <w:b/>
-          <w:sz w:val="24"/>
-          <w:szCs w:val="24"/>
-        </w:rPr>
-      </w:pPr>
-    </w:p>
+    <w:p/>
+    <w:p/>
     <w:tbl>
       <w:tblPr>
         <w:tblStyle w:val="Tablaconcuadrcula"/>
@@ -10933,7 +10341,7 @@
               <w:jc w:val="center"/>
             </w:pPr>
             <w:r>
-              <w:t>Historia de usuario 8</w:t>
+              <w:t>Historia de usuario 4</w:t>
             </w:r>
           </w:p>
         </w:tc>
@@ -10959,13 +10367,24 @@
             <w:vAlign w:val="center"/>
           </w:tcPr>
           <w:p>
-            <w:r>
-              <w:t>Registro</w:t>
-            </w:r>
-            <w:r>
-              <w:t xml:space="preserve"> Profesor</w:t>
-            </w:r>
-          </w:p>
+            <w:proofErr w:type="spellStart"/>
+            <w:r>
+              <w:t>Login</w:t>
+            </w:r>
+            <w:proofErr w:type="spellEnd"/>
+            <w:r>
+              <w:t xml:space="preserve"> </w:t>
+            </w:r>
+            <w:proofErr w:type="spellStart"/>
+            <w:r>
+              <w:t>Recovery</w:t>
+            </w:r>
+            <w:proofErr w:type="spellEnd"/>
+            <w:r>
+              <w:t xml:space="preserve"> Alumno </w:t>
+            </w:r>
+          </w:p>
+          <w:p/>
         </w:tc>
       </w:tr>
       <w:tr>
@@ -11017,10 +10436,9 @@
           </w:tcPr>
           <w:p>
             <w:r>
-              <w:t>Registrarme e ingresar con mis datos (email, contraseña).</w:t>
-            </w:r>
-          </w:p>
-          <w:p/>
+              <w:t>Modificar y recuperar contraseña.</w:t>
+            </w:r>
+          </w:p>
         </w:tc>
       </w:tr>
       <w:tr>
@@ -11034,7 +10452,6 @@
           </w:tcPr>
           <w:p>
             <w:r>
-              <w:lastRenderedPageBreak/>
               <w:t>Para poder</w:t>
             </w:r>
           </w:p>
@@ -11044,9 +10461,151 @@
             <w:tcW w:w="1512" w:type="dxa"/>
             <w:vAlign w:val="center"/>
           </w:tcPr>
-          <w:p>
-            <w:r>
-              <w:t xml:space="preserve">Cargar cursos </w:t>
+          <w:p/>
+        </w:tc>
+      </w:tr>
+    </w:tbl>
+    <w:p/>
+    <w:p/>
+    <w:p/>
+    <w:p/>
+    <w:p/>
+    <w:p/>
+    <w:p/>
+    <w:tbl>
+      <w:tblPr>
+        <w:tblStyle w:val="Tablaconcuadrcula"/>
+        <w:tblW w:w="0" w:type="auto"/>
+        <w:tblLook w:val="04A0" w:firstRow="1" w:lastRow="0" w:firstColumn="1" w:lastColumn="0" w:noHBand="0" w:noVBand="1"/>
+      </w:tblPr>
+      <w:tblGrid>
+        <w:gridCol w:w="1511"/>
+        <w:gridCol w:w="1512"/>
+      </w:tblGrid>
+      <w:tr>
+        <w:trPr>
+          <w:trHeight w:val="596"/>
+        </w:trPr>
+        <w:tc>
+          <w:tcPr>
+            <w:tcW w:w="3023" w:type="dxa"/>
+            <w:gridSpan w:val="2"/>
+            <w:vAlign w:val="center"/>
+          </w:tcPr>
+          <w:p>
+            <w:pPr>
+              <w:jc w:val="center"/>
+            </w:pPr>
+            <w:r>
+              <w:t>Historia de usuario 5</w:t>
+            </w:r>
+          </w:p>
+        </w:tc>
+      </w:tr>
+      <w:tr>
+        <w:trPr>
+          <w:trHeight w:val="596"/>
+        </w:trPr>
+        <w:tc>
+          <w:tcPr>
+            <w:tcW w:w="1511" w:type="dxa"/>
+            <w:vAlign w:val="center"/>
+          </w:tcPr>
+          <w:p>
+            <w:r>
+              <w:t>Titulo</w:t>
+            </w:r>
+          </w:p>
+        </w:tc>
+        <w:tc>
+          <w:tcPr>
+            <w:tcW w:w="1512" w:type="dxa"/>
+            <w:vAlign w:val="center"/>
+          </w:tcPr>
+          <w:p>
+            <w:r>
+              <w:t>Acceso Alumno</w:t>
+            </w:r>
+          </w:p>
+        </w:tc>
+      </w:tr>
+      <w:tr>
+        <w:trPr>
+          <w:trHeight w:val="596"/>
+        </w:trPr>
+        <w:tc>
+          <w:tcPr>
+            <w:tcW w:w="1511" w:type="dxa"/>
+            <w:vAlign w:val="center"/>
+          </w:tcPr>
+          <w:p>
+            <w:r>
+              <w:t>Como</w:t>
+            </w:r>
+          </w:p>
+        </w:tc>
+        <w:tc>
+          <w:tcPr>
+            <w:tcW w:w="1512" w:type="dxa"/>
+            <w:vAlign w:val="center"/>
+          </w:tcPr>
+          <w:p>
+            <w:r>
+              <w:t xml:space="preserve">Alumno </w:t>
+            </w:r>
+          </w:p>
+        </w:tc>
+      </w:tr>
+      <w:tr>
+        <w:trPr>
+          <w:trHeight w:val="596"/>
+        </w:trPr>
+        <w:tc>
+          <w:tcPr>
+            <w:tcW w:w="1511" w:type="dxa"/>
+            <w:vAlign w:val="center"/>
+          </w:tcPr>
+          <w:p>
+            <w:r>
+              <w:t>Quiero</w:t>
+            </w:r>
+          </w:p>
+        </w:tc>
+        <w:tc>
+          <w:tcPr>
+            <w:tcW w:w="1512" w:type="dxa"/>
+            <w:vAlign w:val="center"/>
+          </w:tcPr>
+          <w:p>
+            <w:r>
+              <w:t>Acceder a los cursos en progreso</w:t>
+            </w:r>
+          </w:p>
+        </w:tc>
+      </w:tr>
+      <w:tr>
+        <w:trPr>
+          <w:trHeight w:val="596"/>
+        </w:trPr>
+        <w:tc>
+          <w:tcPr>
+            <w:tcW w:w="1511" w:type="dxa"/>
+            <w:vAlign w:val="center"/>
+          </w:tcPr>
+          <w:p>
+            <w:r>
+              <w:t>Para poder</w:t>
+            </w:r>
+          </w:p>
+        </w:tc>
+        <w:tc>
+          <w:tcPr>
+            <w:tcW w:w="1512" w:type="dxa"/>
+            <w:vAlign w:val="center"/>
+          </w:tcPr>
+          <w:p>
+            <w:r>
+              <w:t>Continuar desde el ultimo ingreso</w:t>
             </w:r>
           </w:p>
         </w:tc>
@@ -11080,7 +10639,7 @@
               <w:jc w:val="center"/>
             </w:pPr>
             <w:r>
-              <w:t>Historia de usuario 9</w:t>
+              <w:t>Historia de usuario 6</w:t>
             </w:r>
           </w:p>
         </w:tc>
@@ -11106,13 +10665,8 @@
             <w:vAlign w:val="center"/>
           </w:tcPr>
           <w:p>
-            <w:proofErr w:type="spellStart"/>
-            <w:r>
-              <w:t>Login</w:t>
-            </w:r>
-            <w:proofErr w:type="spellEnd"/>
-            <w:r>
-              <w:t xml:space="preserve"> Profesor</w:t>
+            <w:r>
+              <w:t>Favorite Alumno</w:t>
             </w:r>
           </w:p>
         </w:tc>
@@ -11139,7 +10693,7 @@
           </w:tcPr>
           <w:p>
             <w:r>
-              <w:t>Alumno</w:t>
+              <w:t xml:space="preserve">Alumno </w:t>
             </w:r>
           </w:p>
         </w:tc>
@@ -11165,16 +10719,10 @@
             <w:vAlign w:val="center"/>
           </w:tcPr>
           <w:p>
-            <w:proofErr w:type="spellStart"/>
-            <w:r>
-              <w:t>Loguearme</w:t>
-            </w:r>
-            <w:proofErr w:type="spellEnd"/>
-            <w:r>
-              <w:t xml:space="preserve"> e ingresar con mis datos (email, contraseña).</w:t>
-            </w:r>
-          </w:p>
-          <w:p/>
+            <w:r>
+              <w:t>Marcar y modificar cursos favoritos</w:t>
+            </w:r>
+          </w:p>
         </w:tc>
       </w:tr>
       <w:tr>
@@ -11199,6 +10747,465 @@
           </w:tcPr>
           <w:p>
             <w:r>
+              <w:t xml:space="preserve">Tener seguimiento de mis favoritos </w:t>
+            </w:r>
+          </w:p>
+        </w:tc>
+      </w:tr>
+    </w:tbl>
+    <w:p/>
+    <w:p/>
+    <w:p>
+      <w:bookmarkStart w:id="16" w:name="_GoBack"/>
+      <w:bookmarkEnd w:id="16"/>
+    </w:p>
+    <w:tbl>
+      <w:tblPr>
+        <w:tblStyle w:val="Tablaconcuadrcula"/>
+        <w:tblW w:w="0" w:type="auto"/>
+        <w:tblLook w:val="04A0" w:firstRow="1" w:lastRow="0" w:firstColumn="1" w:lastColumn="0" w:noHBand="0" w:noVBand="1"/>
+      </w:tblPr>
+      <w:tblGrid>
+        <w:gridCol w:w="1511"/>
+        <w:gridCol w:w="1512"/>
+      </w:tblGrid>
+      <w:tr>
+        <w:trPr>
+          <w:trHeight w:val="596"/>
+        </w:trPr>
+        <w:tc>
+          <w:tcPr>
+            <w:tcW w:w="3023" w:type="dxa"/>
+            <w:gridSpan w:val="2"/>
+            <w:vAlign w:val="center"/>
+          </w:tcPr>
+          <w:p>
+            <w:pPr>
+              <w:jc w:val="center"/>
+            </w:pPr>
+            <w:r>
+              <w:t>Historia de usuario 7</w:t>
+            </w:r>
+          </w:p>
+        </w:tc>
+      </w:tr>
+      <w:tr>
+        <w:trPr>
+          <w:trHeight w:val="596"/>
+        </w:trPr>
+        <w:tc>
+          <w:tcPr>
+            <w:tcW w:w="1511" w:type="dxa"/>
+            <w:vAlign w:val="center"/>
+          </w:tcPr>
+          <w:p>
+            <w:r>
+              <w:t>Titulo</w:t>
+            </w:r>
+          </w:p>
+        </w:tc>
+        <w:tc>
+          <w:tcPr>
+            <w:tcW w:w="1512" w:type="dxa"/>
+            <w:vAlign w:val="center"/>
+          </w:tcPr>
+          <w:p>
+            <w:proofErr w:type="spellStart"/>
+            <w:r>
+              <w:t>Roadmap</w:t>
+            </w:r>
+            <w:proofErr w:type="spellEnd"/>
+            <w:r>
+              <w:t xml:space="preserve"> Alumno</w:t>
+            </w:r>
+          </w:p>
+        </w:tc>
+      </w:tr>
+      <w:tr>
+        <w:trPr>
+          <w:trHeight w:val="596"/>
+        </w:trPr>
+        <w:tc>
+          <w:tcPr>
+            <w:tcW w:w="1511" w:type="dxa"/>
+            <w:vAlign w:val="center"/>
+          </w:tcPr>
+          <w:p>
+            <w:r>
+              <w:t>Como</w:t>
+            </w:r>
+          </w:p>
+        </w:tc>
+        <w:tc>
+          <w:tcPr>
+            <w:tcW w:w="1512" w:type="dxa"/>
+            <w:vAlign w:val="center"/>
+          </w:tcPr>
+          <w:p>
+            <w:r>
+              <w:t xml:space="preserve">Alumno </w:t>
+            </w:r>
+          </w:p>
+        </w:tc>
+      </w:tr>
+      <w:tr>
+        <w:trPr>
+          <w:trHeight w:val="596"/>
+        </w:trPr>
+        <w:tc>
+          <w:tcPr>
+            <w:tcW w:w="1511" w:type="dxa"/>
+            <w:vAlign w:val="center"/>
+          </w:tcPr>
+          <w:p>
+            <w:r>
+              <w:t>Quiero</w:t>
+            </w:r>
+          </w:p>
+        </w:tc>
+        <w:tc>
+          <w:tcPr>
+            <w:tcW w:w="1512" w:type="dxa"/>
+            <w:vAlign w:val="center"/>
+          </w:tcPr>
+          <w:p>
+            <w:r>
+              <w:t>Acceder a una ruta de estudio recomendada</w:t>
+            </w:r>
+          </w:p>
+        </w:tc>
+      </w:tr>
+      <w:tr>
+        <w:trPr>
+          <w:trHeight w:val="596"/>
+        </w:trPr>
+        <w:tc>
+          <w:tcPr>
+            <w:tcW w:w="1511" w:type="dxa"/>
+            <w:vAlign w:val="center"/>
+          </w:tcPr>
+          <w:p>
+            <w:r>
+              <w:t>Para poder</w:t>
+            </w:r>
+          </w:p>
+        </w:tc>
+        <w:tc>
+          <w:tcPr>
+            <w:tcW w:w="1512" w:type="dxa"/>
+            <w:vAlign w:val="center"/>
+          </w:tcPr>
+          <w:p/>
+        </w:tc>
+      </w:tr>
+    </w:tbl>
+    <w:p>
+      <w:pPr>
+        <w:rPr>
+          <w:color w:val="FFC000"/>
+        </w:rPr>
+      </w:pPr>
+    </w:p>
+    <w:p>
+      <w:pPr>
+        <w:rPr>
+          <w:b/>
+          <w:sz w:val="24"/>
+          <w:szCs w:val="24"/>
+        </w:rPr>
+      </w:pPr>
+    </w:p>
+    <w:tbl>
+      <w:tblPr>
+        <w:tblStyle w:val="Tablaconcuadrcula"/>
+        <w:tblW w:w="0" w:type="auto"/>
+        <w:tblLook w:val="04A0" w:firstRow="1" w:lastRow="0" w:firstColumn="1" w:lastColumn="0" w:noHBand="0" w:noVBand="1"/>
+      </w:tblPr>
+      <w:tblGrid>
+        <w:gridCol w:w="1511"/>
+        <w:gridCol w:w="1512"/>
+      </w:tblGrid>
+      <w:tr>
+        <w:trPr>
+          <w:trHeight w:val="596"/>
+        </w:trPr>
+        <w:tc>
+          <w:tcPr>
+            <w:tcW w:w="3023" w:type="dxa"/>
+            <w:gridSpan w:val="2"/>
+            <w:vAlign w:val="center"/>
+          </w:tcPr>
+          <w:p>
+            <w:pPr>
+              <w:jc w:val="center"/>
+            </w:pPr>
+            <w:r>
+              <w:lastRenderedPageBreak/>
+              <w:t>Historia de usuario 8</w:t>
+            </w:r>
+          </w:p>
+        </w:tc>
+      </w:tr>
+      <w:tr>
+        <w:trPr>
+          <w:trHeight w:val="596"/>
+        </w:trPr>
+        <w:tc>
+          <w:tcPr>
+            <w:tcW w:w="1511" w:type="dxa"/>
+            <w:vAlign w:val="center"/>
+          </w:tcPr>
+          <w:p>
+            <w:r>
+              <w:t>Titulo</w:t>
+            </w:r>
+          </w:p>
+        </w:tc>
+        <w:tc>
+          <w:tcPr>
+            <w:tcW w:w="1512" w:type="dxa"/>
+            <w:vAlign w:val="center"/>
+          </w:tcPr>
+          <w:p>
+            <w:r>
+              <w:t>Registro</w:t>
+            </w:r>
+            <w:r>
+              <w:t xml:space="preserve"> Profesor</w:t>
+            </w:r>
+          </w:p>
+        </w:tc>
+      </w:tr>
+      <w:tr>
+        <w:trPr>
+          <w:trHeight w:val="596"/>
+        </w:trPr>
+        <w:tc>
+          <w:tcPr>
+            <w:tcW w:w="1511" w:type="dxa"/>
+            <w:vAlign w:val="center"/>
+          </w:tcPr>
+          <w:p>
+            <w:r>
+              <w:t>Como</w:t>
+            </w:r>
+          </w:p>
+        </w:tc>
+        <w:tc>
+          <w:tcPr>
+            <w:tcW w:w="1512" w:type="dxa"/>
+            <w:vAlign w:val="center"/>
+          </w:tcPr>
+          <w:p>
+            <w:r>
+              <w:t>Alumno</w:t>
+            </w:r>
+          </w:p>
+        </w:tc>
+      </w:tr>
+      <w:tr>
+        <w:trPr>
+          <w:trHeight w:val="596"/>
+        </w:trPr>
+        <w:tc>
+          <w:tcPr>
+            <w:tcW w:w="1511" w:type="dxa"/>
+            <w:vAlign w:val="center"/>
+          </w:tcPr>
+          <w:p>
+            <w:r>
+              <w:t>Quiero</w:t>
+            </w:r>
+          </w:p>
+        </w:tc>
+        <w:tc>
+          <w:tcPr>
+            <w:tcW w:w="1512" w:type="dxa"/>
+            <w:vAlign w:val="center"/>
+          </w:tcPr>
+          <w:p>
+            <w:r>
+              <w:t>Registrarme e ingresar con mis datos (email, contraseña).</w:t>
+            </w:r>
+          </w:p>
+          <w:p/>
+        </w:tc>
+      </w:tr>
+      <w:tr>
+        <w:trPr>
+          <w:trHeight w:val="596"/>
+        </w:trPr>
+        <w:tc>
+          <w:tcPr>
+            <w:tcW w:w="1511" w:type="dxa"/>
+            <w:vAlign w:val="center"/>
+          </w:tcPr>
+          <w:p>
+            <w:r>
+              <w:t>Para poder</w:t>
+            </w:r>
+          </w:p>
+        </w:tc>
+        <w:tc>
+          <w:tcPr>
+            <w:tcW w:w="1512" w:type="dxa"/>
+            <w:vAlign w:val="center"/>
+          </w:tcPr>
+          <w:p>
+            <w:r>
+              <w:t xml:space="preserve">Cargar cursos </w:t>
+            </w:r>
+          </w:p>
+        </w:tc>
+      </w:tr>
+    </w:tbl>
+    <w:p/>
+    <w:p/>
+    <w:p/>
+    <w:tbl>
+      <w:tblPr>
+        <w:tblStyle w:val="Tablaconcuadrcula"/>
+        <w:tblW w:w="0" w:type="auto"/>
+        <w:tblLook w:val="04A0" w:firstRow="1" w:lastRow="0" w:firstColumn="1" w:lastColumn="0" w:noHBand="0" w:noVBand="1"/>
+      </w:tblPr>
+      <w:tblGrid>
+        <w:gridCol w:w="1511"/>
+        <w:gridCol w:w="1512"/>
+      </w:tblGrid>
+      <w:tr>
+        <w:trPr>
+          <w:trHeight w:val="596"/>
+        </w:trPr>
+        <w:tc>
+          <w:tcPr>
+            <w:tcW w:w="3023" w:type="dxa"/>
+            <w:gridSpan w:val="2"/>
+            <w:vAlign w:val="center"/>
+          </w:tcPr>
+          <w:p>
+            <w:pPr>
+              <w:jc w:val="center"/>
+            </w:pPr>
+            <w:r>
+              <w:t>Historia de usuario 9</w:t>
+            </w:r>
+          </w:p>
+        </w:tc>
+      </w:tr>
+      <w:tr>
+        <w:trPr>
+          <w:trHeight w:val="596"/>
+        </w:trPr>
+        <w:tc>
+          <w:tcPr>
+            <w:tcW w:w="1511" w:type="dxa"/>
+            <w:vAlign w:val="center"/>
+          </w:tcPr>
+          <w:p>
+            <w:r>
+              <w:t>Titulo</w:t>
+            </w:r>
+          </w:p>
+        </w:tc>
+        <w:tc>
+          <w:tcPr>
+            <w:tcW w:w="1512" w:type="dxa"/>
+            <w:vAlign w:val="center"/>
+          </w:tcPr>
+          <w:p>
+            <w:proofErr w:type="spellStart"/>
+            <w:r>
+              <w:t>Login</w:t>
+            </w:r>
+            <w:proofErr w:type="spellEnd"/>
+            <w:r>
+              <w:t xml:space="preserve"> Profesor</w:t>
+            </w:r>
+          </w:p>
+        </w:tc>
+      </w:tr>
+      <w:tr>
+        <w:trPr>
+          <w:trHeight w:val="596"/>
+        </w:trPr>
+        <w:tc>
+          <w:tcPr>
+            <w:tcW w:w="1511" w:type="dxa"/>
+            <w:vAlign w:val="center"/>
+          </w:tcPr>
+          <w:p>
+            <w:r>
+              <w:t>Como</w:t>
+            </w:r>
+          </w:p>
+        </w:tc>
+        <w:tc>
+          <w:tcPr>
+            <w:tcW w:w="1512" w:type="dxa"/>
+            <w:vAlign w:val="center"/>
+          </w:tcPr>
+          <w:p>
+            <w:r>
+              <w:t>Alumno</w:t>
+            </w:r>
+          </w:p>
+        </w:tc>
+      </w:tr>
+      <w:tr>
+        <w:trPr>
+          <w:trHeight w:val="596"/>
+        </w:trPr>
+        <w:tc>
+          <w:tcPr>
+            <w:tcW w:w="1511" w:type="dxa"/>
+            <w:vAlign w:val="center"/>
+          </w:tcPr>
+          <w:p>
+            <w:r>
+              <w:t>Quiero</w:t>
+            </w:r>
+          </w:p>
+        </w:tc>
+        <w:tc>
+          <w:tcPr>
+            <w:tcW w:w="1512" w:type="dxa"/>
+            <w:vAlign w:val="center"/>
+          </w:tcPr>
+          <w:p>
+            <w:proofErr w:type="spellStart"/>
+            <w:r>
+              <w:t>Loguearme</w:t>
+            </w:r>
+            <w:proofErr w:type="spellEnd"/>
+            <w:r>
+              <w:t xml:space="preserve"> e ingresar con mis datos (email, contraseña).</w:t>
+            </w:r>
+          </w:p>
+          <w:p/>
+        </w:tc>
+      </w:tr>
+      <w:tr>
+        <w:trPr>
+          <w:trHeight w:val="596"/>
+        </w:trPr>
+        <w:tc>
+          <w:tcPr>
+            <w:tcW w:w="1511" w:type="dxa"/>
+            <w:vAlign w:val="center"/>
+          </w:tcPr>
+          <w:p>
+            <w:r>
+              <w:t>Para poder</w:t>
+            </w:r>
+          </w:p>
+        </w:tc>
+        <w:tc>
+          <w:tcPr>
+            <w:tcW w:w="1512" w:type="dxa"/>
+            <w:vAlign w:val="center"/>
+          </w:tcPr>
+          <w:p>
+            <w:r>
               <w:t>Administrar mi perfil y cursos</w:t>
             </w:r>
           </w:p>
@@ -11434,6 +11441,7 @@
           <w:sz w:val="22"/>
           <w:szCs w:val="22"/>
         </w:rPr>
+        <w:lastRenderedPageBreak/>
         <w:t>-</w:t>
       </w:r>
       <w:r>
@@ -11567,7 +11575,6 @@
         <w:rPr>
           <w:color w:val="FF0000"/>
         </w:rPr>
-        <w:lastRenderedPageBreak/>
         <w:t>- Como usuario quiero interactuar en foros</w:t>
       </w:r>
     </w:p>
@@ -12098,7 +12105,7 @@
 </file>
 
 <file path=word/endnotes.xml><?xml version="1.0" encoding="utf-8"?>
-<w:endnotes xmlns:wpc="http://schemas.microsoft.com/office/word/2010/wordprocessingCanvas" xmlns:cx="http://schemas.microsoft.com/office/drawing/2014/chartex" xmlns:mc="http://schemas.openxmlformats.org/markup-compatibility/2006" xmlns:o="urn:schemas-microsoft-com:office:office" xmlns:r="http://schemas.openxmlformats.org/officeDocument/2006/relationships" xmlns:m="http://schemas.openxmlformats.org/officeDocument/2006/math" xmlns:v="urn:schemas-microsoft-com:vml" xmlns:wp14="http://schemas.microsoft.com/office/word/2010/wordprocessingDrawing" xmlns:wp="http://schemas.openxmlformats.org/drawingml/2006/wordprocessingDrawing" xmlns:w10="urn:schemas-microsoft-com:office:word" xmlns:w="http://schemas.openxmlformats.org/wordprocessingml/2006/main" xmlns:w14="http://schemas.microsoft.com/office/word/2010/wordml" xmlns:w15="http://schemas.microsoft.com/office/word/2012/wordml" xmlns:w16se="http://schemas.microsoft.com/office/word/2015/wordml/symex" xmlns:wpg="http://schemas.microsoft.com/office/word/2010/wordprocessingGroup" xmlns:wpi="http://schemas.microsoft.com/office/word/2010/wordprocessingInk" xmlns:wne="http://schemas.microsoft.com/office/word/2006/wordml" xmlns:wps="http://schemas.microsoft.com/office/word/2010/wordprocessingShape" mc:Ignorable="w14 w15 w16se wp14">
+<w:endnotes xmlns:wpc="http://schemas.microsoft.com/office/word/2010/wordprocessingCanvas" xmlns:mc="http://schemas.openxmlformats.org/markup-compatibility/2006" xmlns:o="urn:schemas-microsoft-com:office:office" xmlns:r="http://schemas.openxmlformats.org/officeDocument/2006/relationships" xmlns:m="http://schemas.openxmlformats.org/officeDocument/2006/math" xmlns:v="urn:schemas-microsoft-com:vml" xmlns:wp14="http://schemas.microsoft.com/office/word/2010/wordprocessingDrawing" xmlns:wp="http://schemas.openxmlformats.org/drawingml/2006/wordprocessingDrawing" xmlns:w10="urn:schemas-microsoft-com:office:word" xmlns:w="http://schemas.openxmlformats.org/wordprocessingml/2006/main" xmlns:w14="http://schemas.microsoft.com/office/word/2010/wordml" xmlns:w15="http://schemas.microsoft.com/office/word/2012/wordml" xmlns:wpg="http://schemas.microsoft.com/office/word/2010/wordprocessingGroup" xmlns:wpi="http://schemas.microsoft.com/office/word/2010/wordprocessingInk" xmlns:wne="http://schemas.microsoft.com/office/word/2006/wordml" xmlns:wps="http://schemas.microsoft.com/office/word/2010/wordprocessingShape" mc:Ignorable="w14 w15 wp14">
   <w:endnote w:type="separator" w:id="-1">
     <w:p>
       <w:r>
@@ -12117,7 +12124,7 @@
 </file>
 
 <file path=word/footer1.xml><?xml version="1.0" encoding="utf-8"?>
-<w:ftr xmlns:wpc="http://schemas.microsoft.com/office/word/2010/wordprocessingCanvas" xmlns:cx="http://schemas.microsoft.com/office/drawing/2014/chartex" xmlns:mc="http://schemas.openxmlformats.org/markup-compatibility/2006" xmlns:o="urn:schemas-microsoft-com:office:office" xmlns:r="http://schemas.openxmlformats.org/officeDocument/2006/relationships" xmlns:m="http://schemas.openxmlformats.org/officeDocument/2006/math" xmlns:v="urn:schemas-microsoft-com:vml" xmlns:wp14="http://schemas.microsoft.com/office/word/2010/wordprocessingDrawing" xmlns:wp="http://schemas.openxmlformats.org/drawingml/2006/wordprocessingDrawing" xmlns:w10="urn:schemas-microsoft-com:office:word" xmlns:w="http://schemas.openxmlformats.org/wordprocessingml/2006/main" xmlns:w14="http://schemas.microsoft.com/office/word/2010/wordml" xmlns:w15="http://schemas.microsoft.com/office/word/2012/wordml" xmlns:w16se="http://schemas.microsoft.com/office/word/2015/wordml/symex" xmlns:wpg="http://schemas.microsoft.com/office/word/2010/wordprocessingGroup" xmlns:wpi="http://schemas.microsoft.com/office/word/2010/wordprocessingInk" xmlns:wne="http://schemas.microsoft.com/office/word/2006/wordml" xmlns:wps="http://schemas.microsoft.com/office/word/2010/wordprocessingShape" mc:Ignorable="w14 w15 w16se wp14">
+<w:ftr xmlns:wpc="http://schemas.microsoft.com/office/word/2010/wordprocessingCanvas" xmlns:mc="http://schemas.openxmlformats.org/markup-compatibility/2006" xmlns:o="urn:schemas-microsoft-com:office:office" xmlns:r="http://schemas.openxmlformats.org/officeDocument/2006/relationships" xmlns:m="http://schemas.openxmlformats.org/officeDocument/2006/math" xmlns:v="urn:schemas-microsoft-com:vml" xmlns:wp14="http://schemas.microsoft.com/office/word/2010/wordprocessingDrawing" xmlns:wp="http://schemas.openxmlformats.org/drawingml/2006/wordprocessingDrawing" xmlns:w10="urn:schemas-microsoft-com:office:word" xmlns:w="http://schemas.openxmlformats.org/wordprocessingml/2006/main" xmlns:w14="http://schemas.microsoft.com/office/word/2010/wordml" xmlns:w15="http://schemas.microsoft.com/office/word/2012/wordml" xmlns:wpg="http://schemas.microsoft.com/office/word/2010/wordprocessingGroup" xmlns:wpi="http://schemas.microsoft.com/office/word/2010/wordprocessingInk" xmlns:wne="http://schemas.microsoft.com/office/word/2006/wordml" xmlns:wps="http://schemas.microsoft.com/office/word/2010/wordprocessingShape" mc:Ignorable="w14 w15 wp14">
   <w:p>
     <w:pPr>
       <w:ind w:right="260"/>
@@ -12130,7 +12137,6 @@
     <w:r>
       <w:rPr>
         <w:noProof/>
-        <w:lang w:val="en-US" w:eastAsia="en-US"/>
       </w:rPr>
       <mc:AlternateContent>
         <mc:Choice Requires="wps">
@@ -12174,21 +12180,12 @@
                             <w:jc w:val="center"/>
                             <w:textDirection w:val="btLr"/>
                           </w:pPr>
-                          <w:proofErr w:type="gramStart"/>
                           <w:r>
                             <w:rPr>
                               <w:color w:val="0F243E"/>
                               <w:sz w:val="26"/>
                             </w:rPr>
-                            <w:t>PAGE  \</w:t>
-                          </w:r>
-                          <w:proofErr w:type="gramEnd"/>
-                          <w:r>
-                            <w:rPr>
-                              <w:color w:val="0F243E"/>
-                              <w:sz w:val="26"/>
-                            </w:rPr>
-                            <w:t xml:space="preserve">* </w:t>
+                            <w:t xml:space="preserve">PAGE  \* </w:t>
                           </w:r>
                           <w:proofErr w:type="spellStart"/>
                           <w:r>
@@ -12223,7 +12220,7 @@
             </wp:anchor>
           </w:drawing>
         </mc:Choice>
-        <mc:Fallback xmlns:w16sdtdh="http://schemas.microsoft.com/office/word/2020/wordml/sdtdatahash" xmlns:w16du="http://schemas.microsoft.com/office/word/2023/wordml/word16du" xmlns:w16="http://schemas.microsoft.com/office/word/2018/wordml" xmlns:w16cid="http://schemas.microsoft.com/office/word/2016/wordml/cid" xmlns:w16cex="http://schemas.microsoft.com/office/word/2018/wordml/cex" xmlns:oel="http://schemas.microsoft.com/office/2019/extlst" xmlns:am3d="http://schemas.microsoft.com/office/drawing/2017/model3d" xmlns:aink="http://schemas.microsoft.com/office/drawing/2016/ink" xmlns:cx8="http://schemas.microsoft.com/office/drawing/2016/5/14/chartex" xmlns:cx7="http://schemas.microsoft.com/office/drawing/2016/5/13/chartex" xmlns:cx6="http://schemas.microsoft.com/office/drawing/2016/5/12/chartex" xmlns:cx5="http://schemas.microsoft.com/office/drawing/2016/5/11/chartex" xmlns:cx4="http://schemas.microsoft.com/office/drawing/2016/5/10/chartex" xmlns:cx3="http://schemas.microsoft.com/office/drawing/2016/5/9/chartex" xmlns:cx2="http://schemas.microsoft.com/office/drawing/2015/10/21/chartex" xmlns:cx1="http://schemas.microsoft.com/office/drawing/2015/9/8/chartex">
+        <mc:Fallback xmlns:cx1="http://schemas.microsoft.com/office/drawing/2015/9/8/chartex" xmlns:cx2="http://schemas.microsoft.com/office/drawing/2015/10/21/chartex" xmlns:cx3="http://schemas.microsoft.com/office/drawing/2016/5/9/chartex" xmlns:cx4="http://schemas.microsoft.com/office/drawing/2016/5/10/chartex" xmlns:cx5="http://schemas.microsoft.com/office/drawing/2016/5/11/chartex" xmlns:cx6="http://schemas.microsoft.com/office/drawing/2016/5/12/chartex" xmlns:cx7="http://schemas.microsoft.com/office/drawing/2016/5/13/chartex" xmlns:cx8="http://schemas.microsoft.com/office/drawing/2016/5/14/chartex" xmlns:aink="http://schemas.microsoft.com/office/drawing/2016/ink" xmlns:am3d="http://schemas.microsoft.com/office/drawing/2017/model3d" xmlns:oel="http://schemas.microsoft.com/office/2019/extlst" xmlns:w16cex="http://schemas.microsoft.com/office/word/2018/wordml/cex" xmlns:w16cid="http://schemas.microsoft.com/office/word/2016/wordml/cid" xmlns:w16="http://schemas.microsoft.com/office/word/2018/wordml" xmlns:w16du="http://schemas.microsoft.com/office/word/2023/wordml/word16du" xmlns:w16sdtdh="http://schemas.microsoft.com/office/word/2020/wordml/sdtdatahash" xmlns:w16se="http://schemas.microsoft.com/office/word/2015/wordml/symex" xmlns:cx="http://schemas.microsoft.com/office/drawing/2014/chartex">
           <w:pict>
             <v:rect w14:anchorId="0A4BB640" id="Rectángulo 1" o:spid="_x0000_s1026" style="position:absolute;margin-left:471pt;margin-top:736pt;width:31.2pt;height:22.9pt;z-index:251659264;visibility:visible;mso-wrap-style:square;mso-wrap-distance-left:9pt;mso-wrap-distance-top:0;mso-wrap-distance-right:9pt;mso-wrap-distance-bottom:0;mso-position-horizontal:absolute;mso-position-horizontal-relative:text;mso-position-vertical:absolute;mso-position-vertical-relative:text;v-text-anchor:middle" o:gfxdata="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" stroked="f">
               <v:textbox inset="0,1.2694mm,0,1.2694mm">
@@ -12301,7 +12298,7 @@
 </file>
 
 <file path=word/footer2.xml><?xml version="1.0" encoding="utf-8"?>
-<w:ftr xmlns:wpc="http://schemas.microsoft.com/office/word/2010/wordprocessingCanvas" xmlns:cx="http://schemas.microsoft.com/office/drawing/2014/chartex" xmlns:mc="http://schemas.openxmlformats.org/markup-compatibility/2006" xmlns:o="urn:schemas-microsoft-com:office:office" xmlns:r="http://schemas.openxmlformats.org/officeDocument/2006/relationships" xmlns:m="http://schemas.openxmlformats.org/officeDocument/2006/math" xmlns:v="urn:schemas-microsoft-com:vml" xmlns:wp14="http://schemas.microsoft.com/office/word/2010/wordprocessingDrawing" xmlns:wp="http://schemas.openxmlformats.org/drawingml/2006/wordprocessingDrawing" xmlns:w10="urn:schemas-microsoft-com:office:word" xmlns:w="http://schemas.openxmlformats.org/wordprocessingml/2006/main" xmlns:w14="http://schemas.microsoft.com/office/word/2010/wordml" xmlns:w15="http://schemas.microsoft.com/office/word/2012/wordml" xmlns:w16se="http://schemas.microsoft.com/office/word/2015/wordml/symex" xmlns:wpg="http://schemas.microsoft.com/office/word/2010/wordprocessingGroup" xmlns:wpi="http://schemas.microsoft.com/office/word/2010/wordprocessingInk" xmlns:wne="http://schemas.microsoft.com/office/word/2006/wordml" xmlns:wps="http://schemas.microsoft.com/office/word/2010/wordprocessingShape" mc:Ignorable="w14 w15 w16se wp14">
+<w:ftr xmlns:wpc="http://schemas.microsoft.com/office/word/2010/wordprocessingCanvas" xmlns:mc="http://schemas.openxmlformats.org/markup-compatibility/2006" xmlns:o="urn:schemas-microsoft-com:office:office" xmlns:r="http://schemas.openxmlformats.org/officeDocument/2006/relationships" xmlns:m="http://schemas.openxmlformats.org/officeDocument/2006/math" xmlns:v="urn:schemas-microsoft-com:vml" xmlns:wp14="http://schemas.microsoft.com/office/word/2010/wordprocessingDrawing" xmlns:wp="http://schemas.openxmlformats.org/drawingml/2006/wordprocessingDrawing" xmlns:w10="urn:schemas-microsoft-com:office:word" xmlns:w="http://schemas.openxmlformats.org/wordprocessingml/2006/main" xmlns:w14="http://schemas.microsoft.com/office/word/2010/wordml" xmlns:w15="http://schemas.microsoft.com/office/word/2012/wordml" xmlns:wpg="http://schemas.microsoft.com/office/word/2010/wordprocessingGroup" xmlns:wpi="http://schemas.microsoft.com/office/word/2010/wordprocessingInk" xmlns:wne="http://schemas.microsoft.com/office/word/2006/wordml" xmlns:wps="http://schemas.microsoft.com/office/word/2010/wordprocessingShape" mc:Ignorable="w14 w15 wp14">
   <w:p>
     <w:pPr>
       <w:pBdr>
@@ -12324,7 +12321,7 @@
 </file>
 
 <file path=word/footer3.xml><?xml version="1.0" encoding="utf-8"?>
-<w:ftr xmlns:wpc="http://schemas.microsoft.com/office/word/2010/wordprocessingCanvas" xmlns:cx="http://schemas.microsoft.com/office/drawing/2014/chartex" xmlns:mc="http://schemas.openxmlformats.org/markup-compatibility/2006" xmlns:o="urn:schemas-microsoft-com:office:office" xmlns:r="http://schemas.openxmlformats.org/officeDocument/2006/relationships" xmlns:m="http://schemas.openxmlformats.org/officeDocument/2006/math" xmlns:v="urn:schemas-microsoft-com:vml" xmlns:wp14="http://schemas.microsoft.com/office/word/2010/wordprocessingDrawing" xmlns:wp="http://schemas.openxmlformats.org/drawingml/2006/wordprocessingDrawing" xmlns:w10="urn:schemas-microsoft-com:office:word" xmlns:w="http://schemas.openxmlformats.org/wordprocessingml/2006/main" xmlns:w14="http://schemas.microsoft.com/office/word/2010/wordml" xmlns:w15="http://schemas.microsoft.com/office/word/2012/wordml" xmlns:w16se="http://schemas.microsoft.com/office/word/2015/wordml/symex" xmlns:wpg="http://schemas.microsoft.com/office/word/2010/wordprocessingGroup" xmlns:wpi="http://schemas.microsoft.com/office/word/2010/wordprocessingInk" xmlns:wne="http://schemas.microsoft.com/office/word/2006/wordml" xmlns:wps="http://schemas.microsoft.com/office/word/2010/wordprocessingShape" mc:Ignorable="w14 w15 w16se wp14">
+<w:ftr xmlns:wpc="http://schemas.microsoft.com/office/word/2010/wordprocessingCanvas" xmlns:mc="http://schemas.openxmlformats.org/markup-compatibility/2006" xmlns:o="urn:schemas-microsoft-com:office:office" xmlns:r="http://schemas.openxmlformats.org/officeDocument/2006/relationships" xmlns:m="http://schemas.openxmlformats.org/officeDocument/2006/math" xmlns:v="urn:schemas-microsoft-com:vml" xmlns:wp14="http://schemas.microsoft.com/office/word/2010/wordprocessingDrawing" xmlns:wp="http://schemas.openxmlformats.org/drawingml/2006/wordprocessingDrawing" xmlns:w10="urn:schemas-microsoft-com:office:word" xmlns:w="http://schemas.openxmlformats.org/wordprocessingml/2006/main" xmlns:w14="http://schemas.microsoft.com/office/word/2010/wordml" xmlns:w15="http://schemas.microsoft.com/office/word/2012/wordml" xmlns:wpg="http://schemas.microsoft.com/office/word/2010/wordprocessingGroup" xmlns:wpi="http://schemas.microsoft.com/office/word/2010/wordprocessingInk" xmlns:wne="http://schemas.microsoft.com/office/word/2006/wordml" xmlns:wps="http://schemas.microsoft.com/office/word/2010/wordprocessingShape" mc:Ignorable="w14 w15 wp14">
   <w:p>
     <w:pPr>
       <w:pBdr>
@@ -12347,7 +12344,7 @@
 </file>
 
 <file path=word/footnotes.xml><?xml version="1.0" encoding="utf-8"?>
-<w:footnotes xmlns:wpc="http://schemas.microsoft.com/office/word/2010/wordprocessingCanvas" xmlns:cx="http://schemas.microsoft.com/office/drawing/2014/chartex" xmlns:mc="http://schemas.openxmlformats.org/markup-compatibility/2006" xmlns:o="urn:schemas-microsoft-com:office:office" xmlns:r="http://schemas.openxmlformats.org/officeDocument/2006/relationships" xmlns:m="http://schemas.openxmlformats.org/officeDocument/2006/math" xmlns:v="urn:schemas-microsoft-com:vml" xmlns:wp14="http://schemas.microsoft.com/office/word/2010/wordprocessingDrawing" xmlns:wp="http://schemas.openxmlformats.org/drawingml/2006/wordprocessingDrawing" xmlns:w10="urn:schemas-microsoft-com:office:word" xmlns:w="http://schemas.openxmlformats.org/wordprocessingml/2006/main" xmlns:w14="http://schemas.microsoft.com/office/word/2010/wordml" xmlns:w15="http://schemas.microsoft.com/office/word/2012/wordml" xmlns:w16se="http://schemas.microsoft.com/office/word/2015/wordml/symex" xmlns:wpg="http://schemas.microsoft.com/office/word/2010/wordprocessingGroup" xmlns:wpi="http://schemas.microsoft.com/office/word/2010/wordprocessingInk" xmlns:wne="http://schemas.microsoft.com/office/word/2006/wordml" xmlns:wps="http://schemas.microsoft.com/office/word/2010/wordprocessingShape" mc:Ignorable="w14 w15 w16se wp14">
+<w:footnotes xmlns:wpc="http://schemas.microsoft.com/office/word/2010/wordprocessingCanvas" xmlns:mc="http://schemas.openxmlformats.org/markup-compatibility/2006" xmlns:o="urn:schemas-microsoft-com:office:office" xmlns:r="http://schemas.openxmlformats.org/officeDocument/2006/relationships" xmlns:m="http://schemas.openxmlformats.org/officeDocument/2006/math" xmlns:v="urn:schemas-microsoft-com:vml" xmlns:wp14="http://schemas.microsoft.com/office/word/2010/wordprocessingDrawing" xmlns:wp="http://schemas.openxmlformats.org/drawingml/2006/wordprocessingDrawing" xmlns:w10="urn:schemas-microsoft-com:office:word" xmlns:w="http://schemas.openxmlformats.org/wordprocessingml/2006/main" xmlns:w14="http://schemas.microsoft.com/office/word/2010/wordml" xmlns:w15="http://schemas.microsoft.com/office/word/2012/wordml" xmlns:wpg="http://schemas.microsoft.com/office/word/2010/wordprocessingGroup" xmlns:wpi="http://schemas.microsoft.com/office/word/2010/wordprocessingInk" xmlns:wne="http://schemas.microsoft.com/office/word/2006/wordml" xmlns:wps="http://schemas.microsoft.com/office/word/2010/wordprocessingShape" mc:Ignorable="w14 w15 wp14">
   <w:footnote w:type="separator" w:id="-1">
     <w:p>
       <w:r>
@@ -12366,7 +12363,7 @@
 </file>
 
 <file path=word/header1.xml><?xml version="1.0" encoding="utf-8"?>
-<w:hdr xmlns:wpc="http://schemas.microsoft.com/office/word/2010/wordprocessingCanvas" xmlns:cx="http://schemas.microsoft.com/office/drawing/2014/chartex" xmlns:mc="http://schemas.openxmlformats.org/markup-compatibility/2006" xmlns:o="urn:schemas-microsoft-com:office:office" xmlns:r="http://schemas.openxmlformats.org/officeDocument/2006/relationships" xmlns:m="http://schemas.openxmlformats.org/officeDocument/2006/math" xmlns:v="urn:schemas-microsoft-com:vml" xmlns:wp14="http://schemas.microsoft.com/office/word/2010/wordprocessingDrawing" xmlns:wp="http://schemas.openxmlformats.org/drawingml/2006/wordprocessingDrawing" xmlns:w10="urn:schemas-microsoft-com:office:word" xmlns:w="http://schemas.openxmlformats.org/wordprocessingml/2006/main" xmlns:w14="http://schemas.microsoft.com/office/word/2010/wordml" xmlns:w15="http://schemas.microsoft.com/office/word/2012/wordml" xmlns:w16se="http://schemas.microsoft.com/office/word/2015/wordml/symex" xmlns:wpg="http://schemas.microsoft.com/office/word/2010/wordprocessingGroup" xmlns:wpi="http://schemas.microsoft.com/office/word/2010/wordprocessingInk" xmlns:wne="http://schemas.microsoft.com/office/word/2006/wordml" xmlns:wps="http://schemas.microsoft.com/office/word/2010/wordprocessingShape" mc:Ignorable="w14 w15 w16se wp14">
+<w:hdr xmlns:wpc="http://schemas.microsoft.com/office/word/2010/wordprocessingCanvas" xmlns:mc="http://schemas.openxmlformats.org/markup-compatibility/2006" xmlns:o="urn:schemas-microsoft-com:office:office" xmlns:r="http://schemas.openxmlformats.org/officeDocument/2006/relationships" xmlns:m="http://schemas.openxmlformats.org/officeDocument/2006/math" xmlns:v="urn:schemas-microsoft-com:vml" xmlns:wp14="http://schemas.microsoft.com/office/word/2010/wordprocessingDrawing" xmlns:wp="http://schemas.openxmlformats.org/drawingml/2006/wordprocessingDrawing" xmlns:w10="urn:schemas-microsoft-com:office:word" xmlns:w="http://schemas.openxmlformats.org/wordprocessingml/2006/main" xmlns:w14="http://schemas.microsoft.com/office/word/2010/wordml" xmlns:w15="http://schemas.microsoft.com/office/word/2012/wordml" xmlns:wpg="http://schemas.microsoft.com/office/word/2010/wordprocessingGroup" xmlns:wpi="http://schemas.microsoft.com/office/word/2010/wordprocessingInk" xmlns:wne="http://schemas.microsoft.com/office/word/2006/wordml" xmlns:wps="http://schemas.microsoft.com/office/word/2010/wordprocessingShape" mc:Ignorable="w14 w15 wp14">
   <w:p>
     <w:pPr>
       <w:widowControl w:val="0"/>
@@ -12435,7 +12432,6 @@
               <w:b/>
               <w:noProof/>
               <w:color w:val="241A61"/>
-              <w:lang w:val="en-US" w:eastAsia="en-US"/>
             </w:rPr>
             <w:drawing>
               <wp:inline distT="0" distB="0" distL="114300" distR="114300" wp14:anchorId="231B46EB" wp14:editId="687C7970">
@@ -12639,7 +12635,7 @@
 </file>
 
 <file path=word/header2.xml><?xml version="1.0" encoding="utf-8"?>
-<w:hdr xmlns:wpc="http://schemas.microsoft.com/office/word/2010/wordprocessingCanvas" xmlns:cx="http://schemas.microsoft.com/office/drawing/2014/chartex" xmlns:mc="http://schemas.openxmlformats.org/markup-compatibility/2006" xmlns:o="urn:schemas-microsoft-com:office:office" xmlns:r="http://schemas.openxmlformats.org/officeDocument/2006/relationships" xmlns:m="http://schemas.openxmlformats.org/officeDocument/2006/math" xmlns:v="urn:schemas-microsoft-com:vml" xmlns:wp14="http://schemas.microsoft.com/office/word/2010/wordprocessingDrawing" xmlns:wp="http://schemas.openxmlformats.org/drawingml/2006/wordprocessingDrawing" xmlns:w10="urn:schemas-microsoft-com:office:word" xmlns:w="http://schemas.openxmlformats.org/wordprocessingml/2006/main" xmlns:w14="http://schemas.microsoft.com/office/word/2010/wordml" xmlns:w15="http://schemas.microsoft.com/office/word/2012/wordml" xmlns:w16se="http://schemas.microsoft.com/office/word/2015/wordml/symex" xmlns:wpg="http://schemas.microsoft.com/office/word/2010/wordprocessingGroup" xmlns:wpi="http://schemas.microsoft.com/office/word/2010/wordprocessingInk" xmlns:wne="http://schemas.microsoft.com/office/word/2006/wordml" xmlns:wps="http://schemas.microsoft.com/office/word/2010/wordprocessingShape" mc:Ignorable="w14 w15 w16se wp14">
+<w:hdr xmlns:wpc="http://schemas.microsoft.com/office/word/2010/wordprocessingCanvas" xmlns:mc="http://schemas.openxmlformats.org/markup-compatibility/2006" xmlns:o="urn:schemas-microsoft-com:office:office" xmlns:r="http://schemas.openxmlformats.org/officeDocument/2006/relationships" xmlns:m="http://schemas.openxmlformats.org/officeDocument/2006/math" xmlns:v="urn:schemas-microsoft-com:vml" xmlns:wp14="http://schemas.microsoft.com/office/word/2010/wordprocessingDrawing" xmlns:wp="http://schemas.openxmlformats.org/drawingml/2006/wordprocessingDrawing" xmlns:w10="urn:schemas-microsoft-com:office:word" xmlns:w="http://schemas.openxmlformats.org/wordprocessingml/2006/main" xmlns:w14="http://schemas.microsoft.com/office/word/2010/wordml" xmlns:w15="http://schemas.microsoft.com/office/word/2012/wordml" xmlns:wpg="http://schemas.microsoft.com/office/word/2010/wordprocessingGroup" xmlns:wpi="http://schemas.microsoft.com/office/word/2010/wordprocessingInk" xmlns:wne="http://schemas.microsoft.com/office/word/2006/wordml" xmlns:wps="http://schemas.microsoft.com/office/word/2010/wordprocessingShape" mc:Ignorable="w14 w15 wp14">
   <w:p>
     <w:pPr>
       <w:pBdr>
@@ -12663,7 +12659,7 @@
 </file>
 
 <file path=word/header3.xml><?xml version="1.0" encoding="utf-8"?>
-<w:hdr xmlns:wpc="http://schemas.microsoft.com/office/word/2010/wordprocessingCanvas" xmlns:cx="http://schemas.microsoft.com/office/drawing/2014/chartex" xmlns:mc="http://schemas.openxmlformats.org/markup-compatibility/2006" xmlns:o="urn:schemas-microsoft-com:office:office" xmlns:r="http://schemas.openxmlformats.org/officeDocument/2006/relationships" xmlns:m="http://schemas.openxmlformats.org/officeDocument/2006/math" xmlns:v="urn:schemas-microsoft-com:vml" xmlns:wp14="http://schemas.microsoft.com/office/word/2010/wordprocessingDrawing" xmlns:wp="http://schemas.openxmlformats.org/drawingml/2006/wordprocessingDrawing" xmlns:w10="urn:schemas-microsoft-com:office:word" xmlns:w="http://schemas.openxmlformats.org/wordprocessingml/2006/main" xmlns:w14="http://schemas.microsoft.com/office/word/2010/wordml" xmlns:w15="http://schemas.microsoft.com/office/word/2012/wordml" xmlns:w16se="http://schemas.microsoft.com/office/word/2015/wordml/symex" xmlns:wpg="http://schemas.microsoft.com/office/word/2010/wordprocessingGroup" xmlns:wpi="http://schemas.microsoft.com/office/word/2010/wordprocessingInk" xmlns:wne="http://schemas.microsoft.com/office/word/2006/wordml" xmlns:wps="http://schemas.microsoft.com/office/word/2010/wordprocessingShape" mc:Ignorable="w14 w15 w16se wp14">
+<w:hdr xmlns:wpc="http://schemas.microsoft.com/office/word/2010/wordprocessingCanvas" xmlns:mc="http://schemas.openxmlformats.org/markup-compatibility/2006" xmlns:o="urn:schemas-microsoft-com:office:office" xmlns:r="http://schemas.openxmlformats.org/officeDocument/2006/relationships" xmlns:m="http://schemas.openxmlformats.org/officeDocument/2006/math" xmlns:v="urn:schemas-microsoft-com:vml" xmlns:wp14="http://schemas.microsoft.com/office/word/2010/wordprocessingDrawing" xmlns:wp="http://schemas.openxmlformats.org/drawingml/2006/wordprocessingDrawing" xmlns:w10="urn:schemas-microsoft-com:office:word" xmlns:w="http://schemas.openxmlformats.org/wordprocessingml/2006/main" xmlns:w14="http://schemas.microsoft.com/office/word/2010/wordml" xmlns:w15="http://schemas.microsoft.com/office/word/2012/wordml" xmlns:wpg="http://schemas.microsoft.com/office/word/2010/wordprocessingGroup" xmlns:wpi="http://schemas.microsoft.com/office/word/2010/wordprocessingInk" xmlns:wne="http://schemas.microsoft.com/office/word/2006/wordml" xmlns:wps="http://schemas.microsoft.com/office/word/2010/wordprocessingShape" mc:Ignorable="w14 w15 wp14">
   <w:p>
     <w:pPr>
       <w:pBdr>
@@ -12686,7 +12682,7 @@
 </file>
 
 <file path=word/header4.xml><?xml version="1.0" encoding="utf-8"?>
-<w:hdr xmlns:wpc="http://schemas.microsoft.com/office/word/2010/wordprocessingCanvas" xmlns:cx="http://schemas.microsoft.com/office/drawing/2014/chartex" xmlns:mc="http://schemas.openxmlformats.org/markup-compatibility/2006" xmlns:o="urn:schemas-microsoft-com:office:office" xmlns:r="http://schemas.openxmlformats.org/officeDocument/2006/relationships" xmlns:m="http://schemas.openxmlformats.org/officeDocument/2006/math" xmlns:v="urn:schemas-microsoft-com:vml" xmlns:wp14="http://schemas.microsoft.com/office/word/2010/wordprocessingDrawing" xmlns:wp="http://schemas.openxmlformats.org/drawingml/2006/wordprocessingDrawing" xmlns:w10="urn:schemas-microsoft-com:office:word" xmlns:w="http://schemas.openxmlformats.org/wordprocessingml/2006/main" xmlns:w14="http://schemas.microsoft.com/office/word/2010/wordml" xmlns:w15="http://schemas.microsoft.com/office/word/2012/wordml" xmlns:w16se="http://schemas.microsoft.com/office/word/2015/wordml/symex" xmlns:wpg="http://schemas.microsoft.com/office/word/2010/wordprocessingGroup" xmlns:wpi="http://schemas.microsoft.com/office/word/2010/wordprocessingInk" xmlns:wne="http://schemas.microsoft.com/office/word/2006/wordml" xmlns:wps="http://schemas.microsoft.com/office/word/2010/wordprocessingShape" mc:Ignorable="w14 w15 w16se wp14">
+<w:hdr xmlns:wpc="http://schemas.microsoft.com/office/word/2010/wordprocessingCanvas" xmlns:mc="http://schemas.openxmlformats.org/markup-compatibility/2006" xmlns:o="urn:schemas-microsoft-com:office:office" xmlns:r="http://schemas.openxmlformats.org/officeDocument/2006/relationships" xmlns:m="http://schemas.openxmlformats.org/officeDocument/2006/math" xmlns:v="urn:schemas-microsoft-com:vml" xmlns:wp14="http://schemas.microsoft.com/office/word/2010/wordprocessingDrawing" xmlns:wp="http://schemas.openxmlformats.org/drawingml/2006/wordprocessingDrawing" xmlns:w10="urn:schemas-microsoft-com:office:word" xmlns:w="http://schemas.openxmlformats.org/wordprocessingml/2006/main" xmlns:w14="http://schemas.microsoft.com/office/word/2010/wordml" xmlns:w15="http://schemas.microsoft.com/office/word/2012/wordml" xmlns:wpg="http://schemas.microsoft.com/office/word/2010/wordprocessingGroup" xmlns:wpi="http://schemas.microsoft.com/office/word/2010/wordprocessingInk" xmlns:wne="http://schemas.microsoft.com/office/word/2006/wordml" xmlns:wps="http://schemas.microsoft.com/office/word/2010/wordprocessingShape" mc:Ignorable="w14 w15 wp14">
   <w:p>
     <w:pPr>
       <w:widowControl w:val="0"/>
@@ -12755,7 +12751,6 @@
             <w:rPr>
               <w:noProof/>
               <w:color w:val="000000"/>
-              <w:lang w:val="en-US" w:eastAsia="en-US"/>
             </w:rPr>
             <w:drawing>
               <wp:inline distT="0" distB="0" distL="114300" distR="114300" wp14:anchorId="078BC80C" wp14:editId="18861C60">
@@ -12907,7 +12902,7 @@
 </file>
 
 <file path=word/header5.xml><?xml version="1.0" encoding="utf-8"?>
-<w:hdr xmlns:wpc="http://schemas.microsoft.com/office/word/2010/wordprocessingCanvas" xmlns:cx="http://schemas.microsoft.com/office/drawing/2014/chartex" xmlns:mc="http://schemas.openxmlformats.org/markup-compatibility/2006" xmlns:o="urn:schemas-microsoft-com:office:office" xmlns:r="http://schemas.openxmlformats.org/officeDocument/2006/relationships" xmlns:m="http://schemas.openxmlformats.org/officeDocument/2006/math" xmlns:v="urn:schemas-microsoft-com:vml" xmlns:wp14="http://schemas.microsoft.com/office/word/2010/wordprocessingDrawing" xmlns:wp="http://schemas.openxmlformats.org/drawingml/2006/wordprocessingDrawing" xmlns:w10="urn:schemas-microsoft-com:office:word" xmlns:w="http://schemas.openxmlformats.org/wordprocessingml/2006/main" xmlns:w14="http://schemas.microsoft.com/office/word/2010/wordml" xmlns:w15="http://schemas.microsoft.com/office/word/2012/wordml" xmlns:w16se="http://schemas.microsoft.com/office/word/2015/wordml/symex" xmlns:wpg="http://schemas.microsoft.com/office/word/2010/wordprocessingGroup" xmlns:wpi="http://schemas.microsoft.com/office/word/2010/wordprocessingInk" xmlns:wne="http://schemas.microsoft.com/office/word/2006/wordml" xmlns:wps="http://schemas.microsoft.com/office/word/2010/wordprocessingShape" mc:Ignorable="w14 w15 w16se wp14">
+<w:hdr xmlns:wpc="http://schemas.microsoft.com/office/word/2010/wordprocessingCanvas" xmlns:mc="http://schemas.openxmlformats.org/markup-compatibility/2006" xmlns:o="urn:schemas-microsoft-com:office:office" xmlns:r="http://schemas.openxmlformats.org/officeDocument/2006/relationships" xmlns:m="http://schemas.openxmlformats.org/officeDocument/2006/math" xmlns:v="urn:schemas-microsoft-com:vml" xmlns:wp14="http://schemas.microsoft.com/office/word/2010/wordprocessingDrawing" xmlns:wp="http://schemas.openxmlformats.org/drawingml/2006/wordprocessingDrawing" xmlns:w10="urn:schemas-microsoft-com:office:word" xmlns:w="http://schemas.openxmlformats.org/wordprocessingml/2006/main" xmlns:w14="http://schemas.microsoft.com/office/word/2010/wordml" xmlns:w15="http://schemas.microsoft.com/office/word/2012/wordml" xmlns:wpg="http://schemas.microsoft.com/office/word/2010/wordprocessingGroup" xmlns:wpi="http://schemas.microsoft.com/office/word/2010/wordprocessingInk" xmlns:wne="http://schemas.microsoft.com/office/word/2006/wordml" xmlns:wps="http://schemas.microsoft.com/office/word/2010/wordprocessingShape" mc:Ignorable="w14 w15 wp14">
   <w:p>
     <w:pPr>
       <w:pBdr>
@@ -12931,7 +12926,7 @@
 </file>
 
 <file path=word/header6.xml><?xml version="1.0" encoding="utf-8"?>
-<w:hdr xmlns:wpc="http://schemas.microsoft.com/office/word/2010/wordprocessingCanvas" xmlns:cx="http://schemas.microsoft.com/office/drawing/2014/chartex" xmlns:mc="http://schemas.openxmlformats.org/markup-compatibility/2006" xmlns:o="urn:schemas-microsoft-com:office:office" xmlns:r="http://schemas.openxmlformats.org/officeDocument/2006/relationships" xmlns:m="http://schemas.openxmlformats.org/officeDocument/2006/math" xmlns:v="urn:schemas-microsoft-com:vml" xmlns:wp14="http://schemas.microsoft.com/office/word/2010/wordprocessingDrawing" xmlns:wp="http://schemas.openxmlformats.org/drawingml/2006/wordprocessingDrawing" xmlns:w10="urn:schemas-microsoft-com:office:word" xmlns:w="http://schemas.openxmlformats.org/wordprocessingml/2006/main" xmlns:w14="http://schemas.microsoft.com/office/word/2010/wordml" xmlns:w15="http://schemas.microsoft.com/office/word/2012/wordml" xmlns:w16se="http://schemas.microsoft.com/office/word/2015/wordml/symex" xmlns:wpg="http://schemas.microsoft.com/office/word/2010/wordprocessingGroup" xmlns:wpi="http://schemas.microsoft.com/office/word/2010/wordprocessingInk" xmlns:wne="http://schemas.microsoft.com/office/word/2006/wordml" xmlns:wps="http://schemas.microsoft.com/office/word/2010/wordprocessingShape" mc:Ignorable="w14 w15 w16se wp14">
+<w:hdr xmlns:wpc="http://schemas.microsoft.com/office/word/2010/wordprocessingCanvas" xmlns:mc="http://schemas.openxmlformats.org/markup-compatibility/2006" xmlns:o="urn:schemas-microsoft-com:office:office" xmlns:r="http://schemas.openxmlformats.org/officeDocument/2006/relationships" xmlns:m="http://schemas.openxmlformats.org/officeDocument/2006/math" xmlns:v="urn:schemas-microsoft-com:vml" xmlns:wp14="http://schemas.microsoft.com/office/word/2010/wordprocessingDrawing" xmlns:wp="http://schemas.openxmlformats.org/drawingml/2006/wordprocessingDrawing" xmlns:w10="urn:schemas-microsoft-com:office:word" xmlns:w="http://schemas.openxmlformats.org/wordprocessingml/2006/main" xmlns:w14="http://schemas.microsoft.com/office/word/2010/wordml" xmlns:w15="http://schemas.microsoft.com/office/word/2012/wordml" xmlns:wpg="http://schemas.microsoft.com/office/word/2010/wordprocessingGroup" xmlns:wpi="http://schemas.microsoft.com/office/word/2010/wordprocessingInk" xmlns:wne="http://schemas.microsoft.com/office/word/2006/wordml" xmlns:wps="http://schemas.microsoft.com/office/word/2010/wordprocessingShape" mc:Ignorable="w14 w15 wp14">
   <w:p>
     <w:pPr>
       <w:widowControl w:val="0"/>
@@ -13002,7 +12997,6 @@
               <w:b/>
               <w:noProof/>
               <w:color w:val="241A61"/>
-              <w:lang w:val="en-US" w:eastAsia="en-US"/>
             </w:rPr>
             <w:drawing>
               <wp:inline distT="0" distB="0" distL="114300" distR="114300" wp14:anchorId="476F235C" wp14:editId="0DAC5A30">
@@ -13200,8 +13194,8 @@
 </file>
 
 <file path=word/numbering.xml><?xml version="1.0" encoding="utf-8"?>
-<w:numbering xmlns:wpc="http://schemas.microsoft.com/office/word/2010/wordprocessingCanvas" xmlns:cx="http://schemas.microsoft.com/office/drawing/2014/chartex" xmlns:mc="http://schemas.openxmlformats.org/markup-compatibility/2006" xmlns:o="urn:schemas-microsoft-com:office:office" xmlns:r="http://schemas.openxmlformats.org/officeDocument/2006/relationships" xmlns:m="http://schemas.openxmlformats.org/officeDocument/2006/math" xmlns:v="urn:schemas-microsoft-com:vml" xmlns:wp14="http://schemas.microsoft.com/office/word/2010/wordprocessingDrawing" xmlns:wp="http://schemas.openxmlformats.org/drawingml/2006/wordprocessingDrawing" xmlns:w10="urn:schemas-microsoft-com:office:word" xmlns:w="http://schemas.openxmlformats.org/wordprocessingml/2006/main" xmlns:w14="http://schemas.microsoft.com/office/word/2010/wordml" xmlns:w15="http://schemas.microsoft.com/office/word/2012/wordml" xmlns:w16se="http://schemas.microsoft.com/office/word/2015/wordml/symex" xmlns:wpg="http://schemas.microsoft.com/office/word/2010/wordprocessingGroup" xmlns:wpi="http://schemas.microsoft.com/office/word/2010/wordprocessingInk" xmlns:wne="http://schemas.microsoft.com/office/word/2006/wordml" xmlns:wps="http://schemas.microsoft.com/office/word/2010/wordprocessingShape" mc:Ignorable="w14 w15 w16se wp14">
-  <w:abstractNum w:abstractNumId="0" w15:restartNumberingAfterBreak="0">
+<w:numbering xmlns:wpc="http://schemas.microsoft.com/office/word/2010/wordprocessingCanvas" xmlns:mc="http://schemas.openxmlformats.org/markup-compatibility/2006" xmlns:o="urn:schemas-microsoft-com:office:office" xmlns:r="http://schemas.openxmlformats.org/officeDocument/2006/relationships" xmlns:m="http://schemas.openxmlformats.org/officeDocument/2006/math" xmlns:v="urn:schemas-microsoft-com:vml" xmlns:wp14="http://schemas.microsoft.com/office/word/2010/wordprocessingDrawing" xmlns:wp="http://schemas.openxmlformats.org/drawingml/2006/wordprocessingDrawing" xmlns:w10="urn:schemas-microsoft-com:office:word" xmlns:w="http://schemas.openxmlformats.org/wordprocessingml/2006/main" xmlns:w14="http://schemas.microsoft.com/office/word/2010/wordml" xmlns:w15="http://schemas.microsoft.com/office/word/2012/wordml" xmlns:wpg="http://schemas.microsoft.com/office/word/2010/wordprocessingGroup" xmlns:wpi="http://schemas.microsoft.com/office/word/2010/wordprocessingInk" xmlns:wne="http://schemas.microsoft.com/office/word/2006/wordml" xmlns:wps="http://schemas.microsoft.com/office/word/2010/wordprocessingShape" mc:Ignorable="w14 w15 wp14">
+  <w:abstractNum w:abstractNumId="0">
     <w:nsid w:val="31747EF6"/>
     <w:multiLevelType w:val="multilevel"/>
     <w:tmpl w:val="ED9887E6"/>
@@ -13314,7 +13308,7 @@
       </w:rPr>
     </w:lvl>
   </w:abstractNum>
-  <w:abstractNum w:abstractNumId="1" w15:restartNumberingAfterBreak="0">
+  <w:abstractNum w:abstractNumId="1">
     <w:nsid w:val="79C66CA2"/>
     <w:multiLevelType w:val="multilevel"/>
     <w:tmpl w:val="7EA2B336"/>
@@ -13446,7 +13440,7 @@
 </file>
 
 <file path=word/styles.xml><?xml version="1.0" encoding="utf-8"?>
-<w:styles xmlns:mc="http://schemas.openxmlformats.org/markup-compatibility/2006" xmlns:r="http://schemas.openxmlformats.org/officeDocument/2006/relationships" xmlns:w="http://schemas.openxmlformats.org/wordprocessingml/2006/main" xmlns:w14="http://schemas.microsoft.com/office/word/2010/wordml" xmlns:w15="http://schemas.microsoft.com/office/word/2012/wordml" xmlns:w16se="http://schemas.microsoft.com/office/word/2015/wordml/symex" mc:Ignorable="w14 w15 w16se">
+<w:styles xmlns:mc="http://schemas.openxmlformats.org/markup-compatibility/2006" xmlns:r="http://schemas.openxmlformats.org/officeDocument/2006/relationships" xmlns:w="http://schemas.openxmlformats.org/wordprocessingml/2006/main" xmlns:w14="http://schemas.microsoft.com/office/word/2010/wordml" xmlns:w15="http://schemas.microsoft.com/office/word/2012/wordml" mc:Ignorable="w14 w15">
   <w:docDefaults>
     <w:rPrDefault>
       <w:rPr>
@@ -13965,7 +13959,7 @@
       </w:tblCellMar>
     </w:tblPr>
   </w:style>
-  <w:style w:type="paragraph" w:styleId="Ttulo">
+  <w:style w:type="paragraph" w:styleId="Puesto">
     <w:name w:val="Title"/>
     <w:basedOn w:val="Normal"/>
     <w:next w:val="Normal"/>
@@ -14003,7 +13997,9 @@
       <w:tblStyleRowBandSize w:val="1"/>
       <w:tblStyleColBandSize w:val="1"/>
       <w:tblCellMar>
+        <w:top w:w="0" w:type="dxa"/>
         <w:left w:w="70" w:type="dxa"/>
+        <w:bottom w:w="0" w:type="dxa"/>
         <w:right w:w="70" w:type="dxa"/>
       </w:tblCellMar>
     </w:tblPr>
@@ -14014,7 +14010,9 @@
       <w:tblStyleRowBandSize w:val="1"/>
       <w:tblStyleColBandSize w:val="1"/>
       <w:tblCellMar>
+        <w:top w:w="0" w:type="dxa"/>
         <w:left w:w="70" w:type="dxa"/>
+        <w:bottom w:w="0" w:type="dxa"/>
         <w:right w:w="70" w:type="dxa"/>
       </w:tblCellMar>
     </w:tblPr>
@@ -14025,7 +14023,9 @@
       <w:tblStyleRowBandSize w:val="1"/>
       <w:tblStyleColBandSize w:val="1"/>
       <w:tblCellMar>
+        <w:top w:w="0" w:type="dxa"/>
         <w:left w:w="108" w:type="dxa"/>
+        <w:bottom w:w="0" w:type="dxa"/>
         <w:right w:w="108" w:type="dxa"/>
       </w:tblCellMar>
     </w:tblPr>
@@ -14035,6 +14035,12 @@
     <w:tblPr>
       <w:tblStyleRowBandSize w:val="1"/>
       <w:tblStyleColBandSize w:val="1"/>
+      <w:tblCellMar>
+        <w:top w:w="0" w:type="dxa"/>
+        <w:left w:w="0" w:type="dxa"/>
+        <w:bottom w:w="0" w:type="dxa"/>
+        <w:right w:w="0" w:type="dxa"/>
+      </w:tblCellMar>
     </w:tblPr>
   </w:style>
   <w:style w:type="table" w:customStyle="1" w:styleId="a3">
@@ -14042,6 +14048,12 @@
     <w:tblPr>
       <w:tblStyleRowBandSize w:val="1"/>
       <w:tblStyleColBandSize w:val="1"/>
+      <w:tblCellMar>
+        <w:top w:w="0" w:type="dxa"/>
+        <w:left w:w="0" w:type="dxa"/>
+        <w:bottom w:w="0" w:type="dxa"/>
+        <w:right w:w="0" w:type="dxa"/>
+      </w:tblCellMar>
     </w:tblPr>
   </w:style>
   <w:style w:type="table" w:customStyle="1" w:styleId="a4">
@@ -14049,6 +14061,12 @@
     <w:tblPr>
       <w:tblStyleRowBandSize w:val="1"/>
       <w:tblStyleColBandSize w:val="1"/>
+      <w:tblCellMar>
+        <w:top w:w="0" w:type="dxa"/>
+        <w:left w:w="0" w:type="dxa"/>
+        <w:bottom w:w="0" w:type="dxa"/>
+        <w:right w:w="0" w:type="dxa"/>
+      </w:tblCellMar>
     </w:tblPr>
   </w:style>
   <w:style w:type="table" w:customStyle="1" w:styleId="a5">
@@ -14057,7 +14075,9 @@
       <w:tblStyleRowBandSize w:val="1"/>
       <w:tblStyleColBandSize w:val="1"/>
       <w:tblCellMar>
+        <w:top w:w="0" w:type="dxa"/>
         <w:left w:w="70" w:type="dxa"/>
+        <w:bottom w:w="0" w:type="dxa"/>
         <w:right w:w="70" w:type="dxa"/>
       </w:tblCellMar>
     </w:tblPr>
@@ -14068,7 +14088,9 @@
       <w:tblStyleRowBandSize w:val="1"/>
       <w:tblStyleColBandSize w:val="1"/>
       <w:tblCellMar>
+        <w:top w:w="0" w:type="dxa"/>
         <w:left w:w="70" w:type="dxa"/>
+        <w:bottom w:w="0" w:type="dxa"/>
         <w:right w:w="70" w:type="dxa"/>
       </w:tblCellMar>
     </w:tblPr>
@@ -14079,7 +14101,9 @@
       <w:tblStyleRowBandSize w:val="1"/>
       <w:tblStyleColBandSize w:val="1"/>
       <w:tblCellMar>
+        <w:top w:w="0" w:type="dxa"/>
         <w:left w:w="108" w:type="dxa"/>
+        <w:bottom w:w="0" w:type="dxa"/>
         <w:right w:w="108" w:type="dxa"/>
       </w:tblCellMar>
     </w:tblPr>
@@ -14090,7 +14114,9 @@
       <w:tblStyleRowBandSize w:val="1"/>
       <w:tblStyleColBandSize w:val="1"/>
       <w:tblCellMar>
+        <w:top w:w="0" w:type="dxa"/>
         <w:left w:w="70" w:type="dxa"/>
+        <w:bottom w:w="0" w:type="dxa"/>
         <w:right w:w="70" w:type="dxa"/>
       </w:tblCellMar>
     </w:tblPr>
@@ -14101,7 +14127,9 @@
       <w:tblStyleRowBandSize w:val="1"/>
       <w:tblStyleColBandSize w:val="1"/>
       <w:tblCellMar>
+        <w:top w:w="0" w:type="dxa"/>
         <w:left w:w="70" w:type="dxa"/>
+        <w:bottom w:w="0" w:type="dxa"/>
         <w:right w:w="70" w:type="dxa"/>
       </w:tblCellMar>
     </w:tblPr>
@@ -14112,7 +14140,9 @@
       <w:tblStyleRowBandSize w:val="1"/>
       <w:tblStyleColBandSize w:val="1"/>
       <w:tblCellMar>
+        <w:top w:w="0" w:type="dxa"/>
         <w:left w:w="70" w:type="dxa"/>
+        <w:bottom w:w="0" w:type="dxa"/>
         <w:right w:w="70" w:type="dxa"/>
       </w:tblCellMar>
     </w:tblPr>
@@ -14134,6 +14164,7 @@
     <w:uiPriority w:val="39"/>
     <w:rsid w:val="00227430"/>
     <w:tblPr>
+      <w:tblInd w:w="0" w:type="dxa"/>
       <w:tblBorders>
         <w:top w:val="single" w:sz="4" w:space="0" w:color="auto"/>
         <w:left w:val="single" w:sz="4" w:space="0" w:color="auto"/>
@@ -14142,6 +14173,12 @@
         <w:insideH w:val="single" w:sz="4" w:space="0" w:color="auto"/>
         <w:insideV w:val="single" w:sz="4" w:space="0" w:color="auto"/>
       </w:tblBorders>
+      <w:tblCellMar>
+        <w:top w:w="0" w:type="dxa"/>
+        <w:left w:w="108" w:type="dxa"/>
+        <w:bottom w:w="0" w:type="dxa"/>
+        <w:right w:w="108" w:type="dxa"/>
+      </w:tblCellMar>
     </w:tblPr>
   </w:style>
   <w:style w:type="character" w:customStyle="1" w:styleId="UnresolvedMention">

</xml_diff>

<commit_message>
Agrego issues a US
</commit_message>
<xml_diff>
--- a/Documentación/CapacIT -2023 - IEEE-830 .docx
+++ b/Documentación/CapacIT -2023 - IEEE-830 .docx
@@ -1,6 +1,6 @@
 
 <file path=word/document.xml><?xml version="1.0" encoding="utf-8"?>
-<w:document xmlns:wpc="http://schemas.microsoft.com/office/word/2010/wordprocessingCanvas" xmlns:mc="http://schemas.openxmlformats.org/markup-compatibility/2006" xmlns:o="urn:schemas-microsoft-com:office:office" xmlns:r="http://schemas.openxmlformats.org/officeDocument/2006/relationships" xmlns:m="http://schemas.openxmlformats.org/officeDocument/2006/math" xmlns:v="urn:schemas-microsoft-com:vml" xmlns:wp14="http://schemas.microsoft.com/office/word/2010/wordprocessingDrawing" xmlns:wp="http://schemas.openxmlformats.org/drawingml/2006/wordprocessingDrawing" xmlns:w10="urn:schemas-microsoft-com:office:word" xmlns:w="http://schemas.openxmlformats.org/wordprocessingml/2006/main" xmlns:w14="http://schemas.microsoft.com/office/word/2010/wordml" xmlns:w15="http://schemas.microsoft.com/office/word/2012/wordml" xmlns:wpg="http://schemas.microsoft.com/office/word/2010/wordprocessingGroup" xmlns:wpi="http://schemas.microsoft.com/office/word/2010/wordprocessingInk" xmlns:wne="http://schemas.microsoft.com/office/word/2006/wordml" xmlns:wps="http://schemas.microsoft.com/office/word/2010/wordprocessingShape" mc:Ignorable="w14 w15 wp14">
+<w:document xmlns:wpc="http://schemas.microsoft.com/office/word/2010/wordprocessingCanvas" xmlns:cx="http://schemas.microsoft.com/office/drawing/2014/chartex" xmlns:cx1="http://schemas.microsoft.com/office/drawing/2015/9/8/chartex" xmlns:cx2="http://schemas.microsoft.com/office/drawing/2015/10/21/chartex" xmlns:cx3="http://schemas.microsoft.com/office/drawing/2016/5/9/chartex" xmlns:cx4="http://schemas.microsoft.com/office/drawing/2016/5/10/chartex" xmlns:cx5="http://schemas.microsoft.com/office/drawing/2016/5/11/chartex" xmlns:cx6="http://schemas.microsoft.com/office/drawing/2016/5/12/chartex" xmlns:cx7="http://schemas.microsoft.com/office/drawing/2016/5/13/chartex" xmlns:cx8="http://schemas.microsoft.com/office/drawing/2016/5/14/chartex" xmlns:mc="http://schemas.openxmlformats.org/markup-compatibility/2006" xmlns:aink="http://schemas.microsoft.com/office/drawing/2016/ink" xmlns:am3d="http://schemas.microsoft.com/office/drawing/2017/model3d" xmlns:o="urn:schemas-microsoft-com:office:office" xmlns:oel="http://schemas.microsoft.com/office/2019/extlst" xmlns:r="http://schemas.openxmlformats.org/officeDocument/2006/relationships" xmlns:m="http://schemas.openxmlformats.org/officeDocument/2006/math" xmlns:v="urn:schemas-microsoft-com:vml" xmlns:wp14="http://schemas.microsoft.com/office/word/2010/wordprocessingDrawing" xmlns:wp="http://schemas.openxmlformats.org/drawingml/2006/wordprocessingDrawing" xmlns:w10="urn:schemas-microsoft-com:office:word" xmlns:w="http://schemas.openxmlformats.org/wordprocessingml/2006/main" xmlns:w14="http://schemas.microsoft.com/office/word/2010/wordml" xmlns:w15="http://schemas.microsoft.com/office/word/2012/wordml" xmlns:w16cex="http://schemas.microsoft.com/office/word/2018/wordml/cex" xmlns:w16cid="http://schemas.microsoft.com/office/word/2016/wordml/cid" xmlns:w16="http://schemas.microsoft.com/office/word/2018/wordml" xmlns:w16du="http://schemas.microsoft.com/office/word/2023/wordml/word16du" xmlns:w16sdtdh="http://schemas.microsoft.com/office/word/2020/wordml/sdtdatahash" xmlns:w16se="http://schemas.microsoft.com/office/word/2015/wordml/symex" xmlns:wpg="http://schemas.microsoft.com/office/word/2010/wordprocessingGroup" xmlns:wpi="http://schemas.microsoft.com/office/word/2010/wordprocessingInk" xmlns:wne="http://schemas.microsoft.com/office/word/2006/wordml" xmlns:wps="http://schemas.microsoft.com/office/word/2010/wordprocessingShape" mc:Ignorable="w14 w15 w16se w16cid w16 w16cex w16sdtdh wp14">
   <w:body>
     <w:p>
       <w:pPr>
@@ -264,23 +264,13 @@
           <w:szCs w:val="24"/>
         </w:rPr>
       </w:pPr>
-      <w:proofErr w:type="spellStart"/>
       <w:r>
         <w:rPr>
           <w:b/>
           <w:sz w:val="28"/>
           <w:szCs w:val="24"/>
         </w:rPr>
-        <w:t>CapacIT</w:t>
-      </w:r>
-      <w:proofErr w:type="spellEnd"/>
-      <w:r>
-        <w:rPr>
-          <w:b/>
-          <w:sz w:val="28"/>
-          <w:szCs w:val="24"/>
-        </w:rPr>
-        <w:t>, web de cursos IT</w:t>
+        <w:t>CapacIT, web de cursos IT</w:t>
       </w:r>
     </w:p>
     <w:p>
@@ -1484,21 +1474,8 @@
             <w:pPr>
               <w:widowControl w:val="0"/>
             </w:pPr>
-            <w:proofErr w:type="spellStart"/>
-            <w:r>
-              <w:t>Joana</w:t>
-            </w:r>
-            <w:proofErr w:type="spellEnd"/>
-            <w:r>
-              <w:t xml:space="preserve"> </w:t>
-            </w:r>
-            <w:proofErr w:type="spellStart"/>
-            <w:r>
-              <w:t>Antonella</w:t>
-            </w:r>
-            <w:proofErr w:type="spellEnd"/>
-            <w:r>
-              <w:t xml:space="preserve"> Silva </w:t>
+            <w:r>
+              <w:t xml:space="preserve">Joana Antonella Silva </w:t>
             </w:r>
             <w:proofErr w:type="spellStart"/>
             <w:r>
@@ -1686,7 +1663,6 @@
           <w:docPartUnique/>
         </w:docPartObj>
       </w:sdtPr>
-      <w:sdtEndPr/>
       <w:sdtContent>
         <w:p>
           <w:pPr>
@@ -5495,6 +5471,7 @@
                 <w:b/>
                 <w:color w:val="000000"/>
               </w:rPr>
+              <w:lastRenderedPageBreak/>
               <w:t>Información de contacto</w:t>
             </w:r>
           </w:p>
@@ -6077,21 +6054,8 @@
             <w:pPr>
               <w:widowControl w:val="0"/>
             </w:pPr>
-            <w:proofErr w:type="spellStart"/>
-            <w:r>
-              <w:t>Joana</w:t>
-            </w:r>
-            <w:proofErr w:type="spellEnd"/>
-            <w:r>
-              <w:t xml:space="preserve"> </w:t>
-            </w:r>
-            <w:proofErr w:type="spellStart"/>
-            <w:r>
-              <w:t>Antonella</w:t>
-            </w:r>
-            <w:proofErr w:type="spellEnd"/>
-            <w:r>
-              <w:t xml:space="preserve"> Silva </w:t>
+            <w:r>
+              <w:t xml:space="preserve">Joana Antonella Silva </w:t>
             </w:r>
             <w:proofErr w:type="spellStart"/>
             <w:r>
@@ -8052,6 +8016,7 @@
           <w:sz w:val="32"/>
           <w:szCs w:val="32"/>
         </w:rPr>
+        <w:lastRenderedPageBreak/>
         <w:t>Descripción general</w:t>
       </w:r>
     </w:p>
@@ -8110,15 +8075,7 @@
         <w:jc w:val="both"/>
       </w:pPr>
       <w:r>
-        <w:t xml:space="preserve">El sistema </w:t>
-      </w:r>
-      <w:proofErr w:type="spellStart"/>
-      <w:r>
-        <w:t>CapacIT</w:t>
-      </w:r>
-      <w:proofErr w:type="spellEnd"/>
-      <w:r>
-        <w:t xml:space="preserve"> será un producto diseñado para trabajar en entornos WEB, lo que permitirá su utilización de forma rápida y eficaz, además</w:t>
+        <w:t>El sistema CapacIT será un producto diseñado para trabajar en entornos WEB, lo que permitirá su utilización de forma rápida y eficaz, además</w:t>
       </w:r>
       <w:bookmarkStart w:id="13" w:name="_35nkun2" w:colFirst="0" w:colLast="0"/>
       <w:bookmarkEnd w:id="13"/>
@@ -8148,14 +8105,12 @@
       <w:r>
         <w:t xml:space="preserve">La Web </w:t>
       </w:r>
-      <w:proofErr w:type="spellStart"/>
       <w:r>
         <w:rPr>
           <w:b/>
         </w:rPr>
         <w:t>CapacIT</w:t>
       </w:r>
-      <w:proofErr w:type="spellEnd"/>
       <w:r>
         <w:t xml:space="preserve"> permitirá ofrecer cursos de formación en áreas de programación, áreas IT y otras relacionadas. </w:t>
       </w:r>
@@ -8189,40 +8144,30 @@
         <w:t>,</w:t>
       </w:r>
       <w:r>
-        <w:t xml:space="preserve"> la Web permitirá que usuarios-profesores carguen sus cursos para obtener una rentabilidad de acuerdo al valor que el profesor determine para su curso. </w:t>
+        <w:t xml:space="preserve"> la Web permitirá que usuarios-profesores carguen sus cursos para obtener una rentabilidad de acuerdo al valor que el profesor determine para su curso. CapacIT comisionará el 10% de cada venta del curso por el uso de la plataforma como medio de transacción.</w:t>
       </w:r>
-      <w:proofErr w:type="spellStart"/>
+    </w:p>
+    <w:p>
+      <w:pPr>
+        <w:ind w:left="601" w:firstLine="106"/>
+        <w:jc w:val="both"/>
+        <w:rPr>
+          <w:color w:val="FF0000"/>
+        </w:rPr>
+      </w:pPr>
       <w:r>
+        <w:rPr>
+          <w:color w:val="FF0000"/>
+        </w:rPr>
+        <w:t xml:space="preserve">La Web </w:t>
+      </w:r>
+      <w:r>
+        <w:rPr>
+          <w:b/>
+          <w:color w:val="FF0000"/>
+        </w:rPr>
         <w:t>CapacIT</w:t>
       </w:r>
-      <w:proofErr w:type="spellEnd"/>
-      <w:r>
-        <w:t xml:space="preserve"> comisionará el 10% de cada venta del curso por el uso de la plataforma como medio de transacción.</w:t>
-      </w:r>
-    </w:p>
-    <w:p>
-      <w:pPr>
-        <w:ind w:left="601" w:firstLine="106"/>
-        <w:jc w:val="both"/>
-        <w:rPr>
-          <w:color w:val="FF0000"/>
-        </w:rPr>
-      </w:pPr>
-      <w:r>
-        <w:rPr>
-          <w:color w:val="FF0000"/>
-        </w:rPr>
-        <w:t xml:space="preserve">La Web </w:t>
-      </w:r>
-      <w:proofErr w:type="spellStart"/>
-      <w:r>
-        <w:rPr>
-          <w:b/>
-          <w:color w:val="FF0000"/>
-        </w:rPr>
-        <w:t>CapacIT</w:t>
-      </w:r>
-      <w:proofErr w:type="spellEnd"/>
       <w:r>
         <w:rPr>
           <w:color w:val="FF0000"/>
@@ -9660,15 +9605,7 @@
         </w:pBdr>
       </w:pPr>
       <w:r>
-        <w:t xml:space="preserve">El Profesor no puede liberar el acceso de su curso sin previa autorización de </w:t>
-      </w:r>
-      <w:proofErr w:type="spellStart"/>
-      <w:r>
-        <w:t>CapacIT</w:t>
-      </w:r>
-      <w:proofErr w:type="spellEnd"/>
-      <w:r>
-        <w:t>. Así como tampoco subir o bajar las tarifas</w:t>
+        <w:t>El Profesor no puede liberar el acceso de su curso sin previa autorización de CapacIT. Así como tampoco subir o bajar las tarifas</w:t>
       </w:r>
       <w:r>
         <w:t xml:space="preserve"> predeterminadas </w:t>
@@ -9693,6 +9630,7 @@
         </w:pBdr>
       </w:pPr>
       <w:r>
+        <w:lastRenderedPageBreak/>
         <w:t>El profesor no puede modificar radicalmente el tema de un curso ya comprado, pero sí actualizarlo y modificarlo siempre que mantenga la temática.</w:t>
       </w:r>
     </w:p>
@@ -9845,18 +9783,8 @@
           <w:sz w:val="24"/>
           <w:szCs w:val="24"/>
         </w:rPr>
-        <w:t xml:space="preserve"> </w:t>
+        <w:t xml:space="preserve"> Backlog</w:t>
       </w:r>
-      <w:proofErr w:type="spellStart"/>
-      <w:r>
-        <w:rPr>
-          <w:b/>
-          <w:sz w:val="24"/>
-          <w:szCs w:val="24"/>
-        </w:rPr>
-        <w:t>Backlog</w:t>
-      </w:r>
-      <w:proofErr w:type="spellEnd"/>
     </w:p>
     <w:p>
       <w:pPr>
@@ -10013,11 +9941,6 @@
         </w:tc>
       </w:tr>
     </w:tbl>
-    <w:p/>
-    <w:p/>
-    <w:p/>
-    <w:p/>
-    <w:p/>
     <w:p/>
     <w:p/>
     <w:p/>
@@ -10047,7 +9970,6 @@
               <w:jc w:val="center"/>
             </w:pPr>
             <w:r>
-              <w:lastRenderedPageBreak/>
               <w:t>Historia de usuario 2</w:t>
             </w:r>
           </w:p>
@@ -10270,6 +10192,7 @@
           </w:tcPr>
           <w:p>
             <w:r>
+              <w:lastRenderedPageBreak/>
               <w:t>Quiero</w:t>
             </w:r>
           </w:p>
@@ -10465,9 +10388,6 @@
         </w:tc>
       </w:tr>
     </w:tbl>
-    <w:p/>
-    <w:p/>
-    <w:p/>
     <w:p/>
     <w:p/>
     <w:p/>
@@ -10755,10 +10675,7 @@
     </w:tbl>
     <w:p/>
     <w:p/>
-    <w:p>
-      <w:bookmarkStart w:id="16" w:name="_GoBack"/>
-      <w:bookmarkEnd w:id="16"/>
-    </w:p>
+    <w:p/>
     <w:tbl>
       <w:tblPr>
         <w:tblStyle w:val="Tablaconcuadrcula"/>
@@ -10940,7 +10857,6 @@
               <w:jc w:val="center"/>
             </w:pPr>
             <w:r>
-              <w:lastRenderedPageBreak/>
               <w:t>Historia de usuario 8</w:t>
             </w:r>
           </w:p>
@@ -11232,32 +11148,6 @@
           <w:color w:val="FF0000"/>
         </w:rPr>
       </w:pPr>
-      <w:r>
-        <w:rPr>
-          <w:color w:val="FF0000"/>
-        </w:rPr>
-        <w:t xml:space="preserve">¿agregar en 2023? </w:t>
-      </w:r>
-    </w:p>
-    <w:p>
-      <w:pPr>
-        <w:rPr>
-          <w:color w:val="FF0000"/>
-        </w:rPr>
-      </w:pPr>
-    </w:p>
-    <w:p>
-      <w:pPr>
-        <w:rPr>
-          <w:color w:val="FF0000"/>
-        </w:rPr>
-      </w:pPr>
-      <w:r>
-        <w:rPr>
-          <w:color w:val="FF0000"/>
-        </w:rPr>
-        <w:t>Como ALUMNO:</w:t>
-      </w:r>
     </w:p>
     <w:p>
       <w:pPr>
@@ -11280,7 +11170,7 @@
           <w:sz w:val="22"/>
           <w:szCs w:val="22"/>
         </w:rPr>
-        <w:t xml:space="preserve">- Como usuario quiero poder ver dos áreas bien diferenciadas entre cursos gratuitos y de pago. </w:t>
+        <w:br w:type="page"/>
       </w:r>
     </w:p>
     <w:p>
@@ -11291,21 +11181,133 @@
           <w:szCs w:val="22"/>
         </w:rPr>
       </w:pPr>
-    </w:p>
-    <w:p>
-      <w:pPr>
+      <w:r>
         <w:rPr>
           <w:color w:val="C00000"/>
           <w:sz w:val="22"/>
           <w:szCs w:val="22"/>
         </w:rPr>
-      </w:pPr>
-      <w:r>
+        <w:lastRenderedPageBreak/>
+        <w:t>Como ALUMNO:</w:t>
+      </w:r>
+    </w:p>
+    <w:p>
+      <w:pPr>
+        <w:rPr>
+          <w:color w:val="FF0000"/>
+        </w:rPr>
+      </w:pPr>
+    </w:p>
+    <w:p>
+      <w:pPr>
         <w:rPr>
           <w:color w:val="C00000"/>
           <w:sz w:val="22"/>
           <w:szCs w:val="22"/>
         </w:rPr>
+      </w:pPr>
+      <w:r>
+        <w:rPr>
+          <w:color w:val="C00000"/>
+          <w:sz w:val="22"/>
+          <w:szCs w:val="22"/>
+        </w:rPr>
+        <w:t xml:space="preserve">- Como usuario quiero poder ver dos áreas bien diferenciadas entre cursos gratuitos y de pago. </w:t>
+      </w:r>
+    </w:p>
+    <w:p>
+      <w:pPr>
+        <w:rPr>
+          <w:color w:val="C00000"/>
+          <w:sz w:val="22"/>
+          <w:szCs w:val="22"/>
+        </w:rPr>
+      </w:pPr>
+      <w:r>
+        <w:rPr>
+          <w:color w:val="C00000"/>
+          <w:sz w:val="22"/>
+          <w:szCs w:val="22"/>
+        </w:rPr>
+        <w:t>Issues:</w:t>
+      </w:r>
+    </w:p>
+    <w:p>
+      <w:pPr>
+        <w:pStyle w:val="Prrafodelista"/>
+        <w:numPr>
+          <w:ilvl w:val="0"/>
+          <w:numId w:val="3"/>
+        </w:numPr>
+        <w:rPr>
+          <w:color w:val="C00000"/>
+          <w:sz w:val="22"/>
+          <w:szCs w:val="22"/>
+        </w:rPr>
+      </w:pPr>
+      <w:r>
+        <w:rPr>
+          <w:color w:val="C00000"/>
+          <w:sz w:val="22"/>
+          <w:szCs w:val="22"/>
+        </w:rPr>
+        <w:t>Crear una página principal con dos áreas separadas para los cursos gratuitos y de pago.</w:t>
+      </w:r>
+    </w:p>
+    <w:p>
+      <w:pPr>
+        <w:pStyle w:val="Prrafodelista"/>
+        <w:numPr>
+          <w:ilvl w:val="0"/>
+          <w:numId w:val="3"/>
+        </w:numPr>
+        <w:rPr>
+          <w:color w:val="C00000"/>
+          <w:sz w:val="22"/>
+          <w:szCs w:val="22"/>
+        </w:rPr>
+      </w:pPr>
+      <w:r>
+        <w:rPr>
+          <w:color w:val="C00000"/>
+          <w:sz w:val="22"/>
+          <w:szCs w:val="22"/>
+        </w:rPr>
+        <w:t>Crear una etiqueta o indicador visual para distinguir los cursos gratuitos de los de pago.</w:t>
+      </w:r>
+    </w:p>
+    <w:p>
+      <w:pPr>
+        <w:rPr>
+          <w:color w:val="C00000"/>
+          <w:sz w:val="22"/>
+          <w:szCs w:val="22"/>
+        </w:rPr>
+      </w:pPr>
+    </w:p>
+    <w:p>
+      <w:pPr>
+        <w:rPr>
+          <w:color w:val="C00000"/>
+          <w:sz w:val="22"/>
+          <w:szCs w:val="22"/>
+        </w:rPr>
+      </w:pPr>
+    </w:p>
+    <w:p>
+      <w:pPr>
+        <w:rPr>
+          <w:color w:val="C00000"/>
+          <w:sz w:val="22"/>
+          <w:szCs w:val="22"/>
+        </w:rPr>
+      </w:pPr>
+      <w:r>
+        <w:rPr>
+          <w:color w:val="C00000"/>
+          <w:sz w:val="22"/>
+          <w:szCs w:val="22"/>
+        </w:rPr>
         <w:t>-</w:t>
       </w:r>
       <w:r>
@@ -11314,55 +11316,64 @@
           <w:sz w:val="22"/>
           <w:szCs w:val="22"/>
         </w:rPr>
-        <w:t>.</w:t>
+        <w:t xml:space="preserve">Como usuario registrado, quiero poder agregar cursos de formación en línea a mi carrito de compras </w:t>
       </w:r>
-      <w:r>
+    </w:p>
+    <w:p>
+      <w:pPr>
         <w:rPr>
           <w:color w:val="C00000"/>
           <w:sz w:val="22"/>
           <w:szCs w:val="22"/>
         </w:rPr>
-        <w:tab/>
-        <w:t xml:space="preserve">Como usuario registrado, quiero poder agregar cursos de formación en línea a mi carrito de compras </w:t>
-      </w:r>
-    </w:p>
-    <w:p>
-      <w:pPr>
+      </w:pPr>
+      <w:r>
         <w:rPr>
           <w:color w:val="C00000"/>
           <w:sz w:val="22"/>
           <w:szCs w:val="22"/>
         </w:rPr>
-      </w:pPr>
-      <w:r>
+        <w:t>Issues:</w:t>
+      </w:r>
+    </w:p>
+    <w:p>
+      <w:pPr>
         <w:rPr>
           <w:color w:val="C00000"/>
           <w:sz w:val="22"/>
           <w:szCs w:val="22"/>
         </w:rPr>
-        <w:t>-.</w:t>
-      </w:r>
-      <w:r>
+      </w:pPr>
+    </w:p>
+    <w:p>
+      <w:pPr>
+        <w:pStyle w:val="Prrafodelista"/>
+        <w:numPr>
+          <w:ilvl w:val="0"/>
+          <w:numId w:val="4"/>
+        </w:numPr>
         <w:rPr>
           <w:color w:val="C00000"/>
           <w:sz w:val="22"/>
           <w:szCs w:val="22"/>
         </w:rPr>
-        <w:tab/>
-        <w:t xml:space="preserve">Como usuario registrado, quiero poder quitar cursos de formación en línea a mi carrito de compras </w:t>
-      </w:r>
-    </w:p>
-    <w:p>
-      <w:pPr>
+      </w:pPr>
+      <w:r>
         <w:rPr>
           <w:color w:val="C00000"/>
           <w:sz w:val="22"/>
           <w:szCs w:val="22"/>
         </w:rPr>
-      </w:pPr>
-    </w:p>
-    <w:p>
-      <w:pPr>
+        <w:t>Crear una interfaz de pago segura y fácil de usar para los estudiantes.</w:t>
+      </w:r>
+    </w:p>
+    <w:p>
+      <w:pPr>
+        <w:pStyle w:val="Prrafodelista"/>
+        <w:numPr>
+          <w:ilvl w:val="0"/>
+          <w:numId w:val="4"/>
+        </w:numPr>
         <w:rPr>
           <w:color w:val="C00000"/>
           <w:sz w:val="22"/>
@@ -11375,39 +11386,51 @@
           <w:sz w:val="22"/>
           <w:szCs w:val="22"/>
         </w:rPr>
-        <w:t xml:space="preserve">-Como usuario registrado quiero poder </w:t>
+        <w:t>Crear una función para agregar cursos al carrito de compras.</w:t>
       </w:r>
-      <w:r>
+    </w:p>
+    <w:p>
+      <w:pPr>
+        <w:pStyle w:val="Prrafodelista"/>
+        <w:numPr>
+          <w:ilvl w:val="0"/>
+          <w:numId w:val="4"/>
+        </w:numPr>
         <w:rPr>
           <w:color w:val="C00000"/>
           <w:sz w:val="22"/>
           <w:szCs w:val="22"/>
         </w:rPr>
-        <w:t xml:space="preserve">realizar </w:t>
-      </w:r>
+      </w:pPr>
       <w:r>
         <w:rPr>
           <w:color w:val="C00000"/>
           <w:sz w:val="22"/>
           <w:szCs w:val="22"/>
         </w:rPr>
-        <w:t xml:space="preserve">un pago </w:t>
+        <w:t>Crear un botón o enlace para que los usuarios puedan agregar cursos al carrito de compras.</w:t>
       </w:r>
-      <w:r>
+    </w:p>
+    <w:p>
+      <w:pPr>
+        <w:pStyle w:val="Prrafodelista"/>
+        <w:numPr>
+          <w:ilvl w:val="0"/>
+          <w:numId w:val="4"/>
+        </w:numPr>
         <w:rPr>
           <w:color w:val="C00000"/>
           <w:sz w:val="22"/>
           <w:szCs w:val="22"/>
         </w:rPr>
-        <w:t xml:space="preserve">segura y fácil </w:t>
-      </w:r>
+      </w:pPr>
       <w:r>
         <w:rPr>
           <w:color w:val="C00000"/>
           <w:sz w:val="22"/>
           <w:szCs w:val="22"/>
         </w:rPr>
-        <w:t>de lo agregado a carrito.</w:t>
+        <w:t>Asegurarse de que los usuarios puedan agregar varios cursos al carrito de compras al mismo tiempo.</w:t>
       </w:r>
     </w:p>
     <w:p>
@@ -11418,30 +11441,133 @@
           <w:szCs w:val="22"/>
         </w:rPr>
       </w:pPr>
-      <w:r>
+    </w:p>
+    <w:p>
+      <w:pPr>
         <w:rPr>
           <w:color w:val="C00000"/>
           <w:sz w:val="22"/>
           <w:szCs w:val="22"/>
         </w:rPr>
-        <w:t>.</w:t>
-      </w:r>
-    </w:p>
-    <w:p>
-      <w:pPr>
+      </w:pPr>
+      <w:r>
         <w:rPr>
           <w:color w:val="C00000"/>
           <w:sz w:val="22"/>
           <w:szCs w:val="22"/>
         </w:rPr>
-      </w:pPr>
-      <w:r>
+        <w:t xml:space="preserve">-Como usuario registrado, quiero poder quitar cursos de formación en línea a mi carrito de compras </w:t>
+      </w:r>
+    </w:p>
+    <w:p>
+      <w:pPr>
         <w:rPr>
           <w:color w:val="C00000"/>
           <w:sz w:val="22"/>
           <w:szCs w:val="22"/>
         </w:rPr>
-        <w:lastRenderedPageBreak/>
+      </w:pPr>
+      <w:r>
+        <w:rPr>
+          <w:color w:val="C00000"/>
+          <w:sz w:val="22"/>
+          <w:szCs w:val="22"/>
+        </w:rPr>
+        <w:t>Issues:</w:t>
+      </w:r>
+    </w:p>
+    <w:p>
+      <w:pPr>
+        <w:pStyle w:val="Prrafodelista"/>
+        <w:numPr>
+          <w:ilvl w:val="0"/>
+          <w:numId w:val="6"/>
+        </w:numPr>
+        <w:rPr>
+          <w:color w:val="C00000"/>
+          <w:sz w:val="22"/>
+          <w:szCs w:val="22"/>
+        </w:rPr>
+      </w:pPr>
+      <w:r>
+        <w:rPr>
+          <w:color w:val="C00000"/>
+          <w:sz w:val="22"/>
+          <w:szCs w:val="22"/>
+        </w:rPr>
+        <w:t xml:space="preserve">Crear una función para </w:t>
+      </w:r>
+      <w:r>
+        <w:rPr>
+          <w:color w:val="C00000"/>
+          <w:sz w:val="22"/>
+          <w:szCs w:val="22"/>
+        </w:rPr>
+        <w:t>quitar</w:t>
+      </w:r>
+      <w:r>
+        <w:rPr>
+          <w:color w:val="C00000"/>
+          <w:sz w:val="22"/>
+          <w:szCs w:val="22"/>
+        </w:rPr>
+        <w:t xml:space="preserve"> cursos al carrito de compras.</w:t>
+      </w:r>
+    </w:p>
+    <w:p>
+      <w:pPr>
+        <w:pStyle w:val="Prrafodelista"/>
+        <w:numPr>
+          <w:ilvl w:val="0"/>
+          <w:numId w:val="6"/>
+        </w:numPr>
+        <w:rPr>
+          <w:color w:val="C00000"/>
+          <w:sz w:val="22"/>
+          <w:szCs w:val="22"/>
+        </w:rPr>
+      </w:pPr>
+      <w:r>
+        <w:rPr>
+          <w:color w:val="C00000"/>
+          <w:sz w:val="22"/>
+          <w:szCs w:val="22"/>
+        </w:rPr>
+        <w:t>Actualizar el precio total del carrito.</w:t>
+      </w:r>
+    </w:p>
+    <w:p>
+      <w:pPr>
+        <w:rPr>
+          <w:color w:val="C00000"/>
+          <w:sz w:val="22"/>
+          <w:szCs w:val="22"/>
+        </w:rPr>
+      </w:pPr>
+    </w:p>
+    <w:p>
+      <w:pPr>
+        <w:rPr>
+          <w:color w:val="C00000"/>
+          <w:sz w:val="22"/>
+          <w:szCs w:val="22"/>
+        </w:rPr>
+      </w:pPr>
+    </w:p>
+    <w:p>
+      <w:pPr>
+        <w:rPr>
+          <w:color w:val="C00000"/>
+          <w:sz w:val="22"/>
+          <w:szCs w:val="22"/>
+        </w:rPr>
+      </w:pPr>
+      <w:r>
+        <w:rPr>
+          <w:color w:val="C00000"/>
+          <w:sz w:val="22"/>
+          <w:szCs w:val="22"/>
+        </w:rPr>
         <w:t>-</w:t>
       </w:r>
       <w:r>
@@ -11450,7 +11576,7 @@
           <w:sz w:val="22"/>
           <w:szCs w:val="22"/>
         </w:rPr>
-        <w:t>.</w:t>
+        <w:t>Como usuario registrado, quiero poder acceder a los cursos de formación en línea que he comprado</w:t>
       </w:r>
       <w:r>
         <w:rPr>
@@ -11458,8 +11584,7 @@
           <w:sz w:val="22"/>
           <w:szCs w:val="22"/>
         </w:rPr>
-        <w:tab/>
-        <w:t>Como usuario registrado, quiero poder acceder a los cursos de formación en línea que he comprado</w:t>
+        <w:t>,</w:t>
       </w:r>
       <w:r>
         <w:rPr>
@@ -11467,30 +11592,91 @@
           <w:sz w:val="22"/>
           <w:szCs w:val="22"/>
         </w:rPr>
-        <w:t>,</w:t>
+        <w:t xml:space="preserve"> en cualquier momento y desde cualquier dispositivo.</w:t>
       </w:r>
-      <w:r>
+    </w:p>
+    <w:p>
+      <w:pPr>
         <w:rPr>
           <w:color w:val="C00000"/>
           <w:sz w:val="22"/>
           <w:szCs w:val="22"/>
         </w:rPr>
-        <w:t xml:space="preserve"> en cualquier momento y desde cualquier dispositivo.</w:t>
+      </w:pPr>
+      <w:r>
+        <w:rPr>
+          <w:color w:val="C00000"/>
+          <w:sz w:val="22"/>
+          <w:szCs w:val="22"/>
+        </w:rPr>
+        <w:t>Issues:</w:t>
       </w:r>
     </w:p>
     <w:p>
       <w:pPr>
-        <w:rPr>
-          <w:color w:val="FFC000"/>
-        </w:rPr>
-      </w:pPr>
-    </w:p>
-    <w:p>
-      <w:pPr>
-        <w:rPr>
-          <w:color w:val="FFC000"/>
-        </w:rPr>
-      </w:pPr>
+        <w:pStyle w:val="Prrafodelista"/>
+        <w:numPr>
+          <w:ilvl w:val="0"/>
+          <w:numId w:val="6"/>
+        </w:numPr>
+        <w:rPr>
+          <w:color w:val="C00000"/>
+          <w:sz w:val="22"/>
+          <w:szCs w:val="22"/>
+        </w:rPr>
+      </w:pPr>
+      <w:r>
+        <w:rPr>
+          <w:color w:val="C00000"/>
+          <w:sz w:val="22"/>
+          <w:szCs w:val="22"/>
+        </w:rPr>
+        <w:t>Crear una sección de "Mis cursos".</w:t>
+      </w:r>
+    </w:p>
+    <w:p>
+      <w:pPr>
+        <w:pStyle w:val="Prrafodelista"/>
+        <w:numPr>
+          <w:ilvl w:val="0"/>
+          <w:numId w:val="6"/>
+        </w:numPr>
+        <w:rPr>
+          <w:color w:val="C00000"/>
+          <w:sz w:val="22"/>
+          <w:szCs w:val="22"/>
+        </w:rPr>
+      </w:pPr>
+      <w:r>
+        <w:rPr>
+          <w:color w:val="C00000"/>
+          <w:sz w:val="22"/>
+          <w:szCs w:val="22"/>
+        </w:rPr>
+        <w:t>Crear una función de acceso.</w:t>
+      </w:r>
+    </w:p>
+    <w:p>
+      <w:pPr>
+        <w:pStyle w:val="Prrafodelista"/>
+        <w:numPr>
+          <w:ilvl w:val="0"/>
+          <w:numId w:val="6"/>
+        </w:numPr>
+        <w:rPr>
+          <w:color w:val="C00000"/>
+          <w:sz w:val="22"/>
+          <w:szCs w:val="22"/>
+        </w:rPr>
+      </w:pPr>
+      <w:r>
+        <w:rPr>
+          <w:color w:val="C00000"/>
+          <w:sz w:val="22"/>
+          <w:szCs w:val="22"/>
+        </w:rPr>
+        <w:t>Asegurarse de que los cursos sean compatibles con diferentes navegadores y sistemas operativos.</w:t>
+      </w:r>
     </w:p>
     <w:p>
       <w:pPr>
@@ -11510,6 +11696,8 @@
       <w:pPr>
         <w:rPr>
           <w:color w:val="FF0000"/>
+          <w:sz w:val="22"/>
+          <w:szCs w:val="22"/>
         </w:rPr>
       </w:pPr>
     </w:p>
@@ -11517,37 +11705,23 @@
       <w:pPr>
         <w:rPr>
           <w:color w:val="FF0000"/>
+          <w:sz w:val="22"/>
+          <w:szCs w:val="22"/>
         </w:rPr>
       </w:pPr>
       <w:r>
         <w:rPr>
           <w:color w:val="FF0000"/>
-        </w:rPr>
-        <w:t>Quedaron de 2022, ¿sacarlas?</w:t>
-      </w:r>
-    </w:p>
-    <w:p>
-      <w:pPr>
-        <w:rPr>
-          <w:color w:val="FF0000"/>
-        </w:rPr>
-      </w:pPr>
-    </w:p>
-    <w:p>
-      <w:pPr>
-        <w:rPr>
-          <w:color w:val="FF0000"/>
-        </w:rPr>
-      </w:pPr>
-      <w:r>
-        <w:rPr>
-          <w:color w:val="FF0000"/>
+          <w:sz w:val="22"/>
+          <w:szCs w:val="22"/>
         </w:rPr>
         <w:t xml:space="preserve">- Como usuario quiero hacer filtros y búsquedas por </w:t>
       </w:r>
       <w:r>
         <w:rPr>
           <w:color w:val="FF0000"/>
+          <w:sz w:val="22"/>
+          <w:szCs w:val="22"/>
         </w:rPr>
         <w:t xml:space="preserve">lenguaje de programación, tecnología a aprender, nivel, costo, idioma </w:t>
       </w:r>
@@ -11556,12 +11730,216 @@
       <w:pPr>
         <w:rPr>
           <w:color w:val="FF0000"/>
+          <w:sz w:val="22"/>
+          <w:szCs w:val="22"/>
         </w:rPr>
       </w:pPr>
       <w:r>
         <w:rPr>
           <w:color w:val="FF0000"/>
-        </w:rPr>
+          <w:sz w:val="22"/>
+          <w:szCs w:val="22"/>
+        </w:rPr>
+        <w:t>Issues:</w:t>
+      </w:r>
+    </w:p>
+    <w:p>
+      <w:pPr>
+        <w:pStyle w:val="Prrafodelista"/>
+        <w:numPr>
+          <w:ilvl w:val="0"/>
+          <w:numId w:val="5"/>
+        </w:numPr>
+        <w:rPr>
+          <w:color w:val="FF0000"/>
+          <w:sz w:val="22"/>
+          <w:szCs w:val="22"/>
+        </w:rPr>
+      </w:pPr>
+      <w:r>
+        <w:rPr>
+          <w:color w:val="FF0000"/>
+          <w:sz w:val="22"/>
+          <w:szCs w:val="22"/>
+        </w:rPr>
+        <w:t>Crear una interfaz de búsqueda.</w:t>
+      </w:r>
+    </w:p>
+    <w:p>
+      <w:pPr>
+        <w:pStyle w:val="Prrafodelista"/>
+        <w:numPr>
+          <w:ilvl w:val="0"/>
+          <w:numId w:val="5"/>
+        </w:numPr>
+        <w:rPr>
+          <w:color w:val="FF0000"/>
+          <w:sz w:val="22"/>
+          <w:szCs w:val="22"/>
+        </w:rPr>
+      </w:pPr>
+      <w:r>
+        <w:rPr>
+          <w:color w:val="FF0000"/>
+          <w:sz w:val="22"/>
+          <w:szCs w:val="22"/>
+        </w:rPr>
+        <w:t>Crear una función para filtrar por lenguaje de programación.</w:t>
+      </w:r>
+    </w:p>
+    <w:p>
+      <w:pPr>
+        <w:pStyle w:val="Prrafodelista"/>
+        <w:numPr>
+          <w:ilvl w:val="0"/>
+          <w:numId w:val="5"/>
+        </w:numPr>
+        <w:rPr>
+          <w:color w:val="FF0000"/>
+          <w:sz w:val="22"/>
+          <w:szCs w:val="22"/>
+        </w:rPr>
+      </w:pPr>
+      <w:r>
+        <w:rPr>
+          <w:color w:val="FF0000"/>
+          <w:sz w:val="22"/>
+          <w:szCs w:val="22"/>
+        </w:rPr>
+        <w:t>Crear una función para filtrar por tecnología a aprender.</w:t>
+      </w:r>
+    </w:p>
+    <w:p>
+      <w:pPr>
+        <w:pStyle w:val="Prrafodelista"/>
+        <w:numPr>
+          <w:ilvl w:val="0"/>
+          <w:numId w:val="5"/>
+        </w:numPr>
+        <w:rPr>
+          <w:color w:val="FF0000"/>
+          <w:sz w:val="22"/>
+          <w:szCs w:val="22"/>
+        </w:rPr>
+      </w:pPr>
+      <w:r>
+        <w:rPr>
+          <w:color w:val="FF0000"/>
+          <w:sz w:val="22"/>
+          <w:szCs w:val="22"/>
+        </w:rPr>
+        <w:t xml:space="preserve">Crear una función para filtrar por </w:t>
+      </w:r>
+      <w:r>
+        <w:rPr>
+          <w:color w:val="FF0000"/>
+          <w:sz w:val="22"/>
+          <w:szCs w:val="22"/>
+        </w:rPr>
+        <w:t>nivel</w:t>
+      </w:r>
+    </w:p>
+    <w:p>
+      <w:pPr>
+        <w:pStyle w:val="Prrafodelista"/>
+        <w:numPr>
+          <w:ilvl w:val="0"/>
+          <w:numId w:val="5"/>
+        </w:numPr>
+        <w:rPr>
+          <w:color w:val="FF0000"/>
+          <w:sz w:val="22"/>
+          <w:szCs w:val="22"/>
+        </w:rPr>
+      </w:pPr>
+      <w:r>
+        <w:rPr>
+          <w:color w:val="FF0000"/>
+          <w:sz w:val="22"/>
+          <w:szCs w:val="22"/>
+        </w:rPr>
+        <w:t xml:space="preserve">Crear una función para filtrar por </w:t>
+      </w:r>
+      <w:r>
+        <w:rPr>
+          <w:color w:val="FF0000"/>
+          <w:sz w:val="22"/>
+          <w:szCs w:val="22"/>
+        </w:rPr>
+        <w:t>costo</w:t>
+      </w:r>
+    </w:p>
+    <w:p>
+      <w:pPr>
+        <w:pStyle w:val="Prrafodelista"/>
+        <w:numPr>
+          <w:ilvl w:val="0"/>
+          <w:numId w:val="5"/>
+        </w:numPr>
+        <w:rPr>
+          <w:color w:val="FF0000"/>
+          <w:sz w:val="22"/>
+          <w:szCs w:val="22"/>
+        </w:rPr>
+      </w:pPr>
+      <w:r>
+        <w:rPr>
+          <w:color w:val="FF0000"/>
+          <w:sz w:val="22"/>
+          <w:szCs w:val="22"/>
+        </w:rPr>
+        <w:t xml:space="preserve">Crear una función para filtrar por </w:t>
+      </w:r>
+      <w:r>
+        <w:rPr>
+          <w:color w:val="FF0000"/>
+          <w:sz w:val="22"/>
+          <w:szCs w:val="22"/>
+        </w:rPr>
+        <w:t>idioma</w:t>
+      </w:r>
+    </w:p>
+    <w:p>
+      <w:pPr>
+        <w:rPr>
+          <w:color w:val="FF0000"/>
+          <w:sz w:val="22"/>
+          <w:szCs w:val="22"/>
+        </w:rPr>
+      </w:pPr>
+    </w:p>
+    <w:p>
+      <w:pPr>
+        <w:rPr>
+          <w:color w:val="FF0000"/>
+          <w:sz w:val="22"/>
+          <w:szCs w:val="22"/>
+        </w:rPr>
+      </w:pPr>
+      <w:r>
+        <w:rPr>
+          <w:color w:val="FF0000"/>
+          <w:sz w:val="22"/>
+          <w:szCs w:val="22"/>
+        </w:rPr>
+        <w:br w:type="page"/>
+      </w:r>
+    </w:p>
+    <w:p>
+      <w:pPr>
+        <w:rPr>
+          <w:color w:val="FF0000"/>
+          <w:sz w:val="22"/>
+          <w:szCs w:val="22"/>
+        </w:rPr>
+      </w:pPr>
+      <w:r>
+        <w:rPr>
+          <w:color w:val="FF0000"/>
+          <w:sz w:val="22"/>
+          <w:szCs w:val="22"/>
+        </w:rPr>
+        <w:lastRenderedPageBreak/>
         <w:t>- Como usuario quiero ver vacantes de trabajo</w:t>
       </w:r>
     </w:p>
@@ -11569,24 +11947,114 @@
       <w:pPr>
         <w:rPr>
           <w:color w:val="FF0000"/>
+          <w:sz w:val="22"/>
+          <w:szCs w:val="22"/>
         </w:rPr>
       </w:pPr>
       <w:r>
         <w:rPr>
           <w:color w:val="FF0000"/>
+          <w:sz w:val="22"/>
+          <w:szCs w:val="22"/>
+        </w:rPr>
+        <w:t>Issues:</w:t>
+      </w:r>
+    </w:p>
+    <w:p>
+      <w:pPr>
+        <w:pStyle w:val="Prrafodelista"/>
+        <w:numPr>
+          <w:ilvl w:val="0"/>
+          <w:numId w:val="5"/>
+        </w:numPr>
+        <w:rPr>
+          <w:color w:val="FF0000"/>
+          <w:sz w:val="22"/>
+          <w:szCs w:val="22"/>
+        </w:rPr>
+      </w:pPr>
+      <w:r>
+        <w:rPr>
+          <w:color w:val="FF0000"/>
+          <w:sz w:val="22"/>
+          <w:szCs w:val="22"/>
+        </w:rPr>
+        <w:t>Crear una interfaz de búsqueda</w:t>
+      </w:r>
+      <w:r>
+        <w:rPr>
+          <w:color w:val="FF0000"/>
+          <w:sz w:val="22"/>
+          <w:szCs w:val="22"/>
+        </w:rPr>
+        <w:t xml:space="preserve"> de trabajo</w:t>
+      </w:r>
+    </w:p>
+    <w:p>
+      <w:pPr>
+        <w:rPr>
+          <w:color w:val="FF0000"/>
+          <w:sz w:val="22"/>
+          <w:szCs w:val="22"/>
+        </w:rPr>
+      </w:pPr>
+    </w:p>
+    <w:p>
+      <w:pPr>
+        <w:rPr>
+          <w:color w:val="FF0000"/>
+          <w:sz w:val="22"/>
+          <w:szCs w:val="22"/>
+        </w:rPr>
+      </w:pPr>
+      <w:r>
+        <w:rPr>
+          <w:color w:val="FF0000"/>
+          <w:sz w:val="22"/>
+          <w:szCs w:val="22"/>
         </w:rPr>
         <w:t>- Como usuario quiero interactuar en foros</w:t>
       </w:r>
-    </w:p>
-    <w:p>
-      <w:pPr>
+      <w:r>
         <w:rPr>
           <w:color w:val="FF0000"/>
+          <w:sz w:val="22"/>
+          <w:szCs w:val="22"/>
+        </w:rPr>
+        <w:t>.</w:t>
+      </w:r>
+    </w:p>
+    <w:p>
+      <w:pPr>
+        <w:rPr>
+          <w:color w:val="FF0000"/>
+          <w:sz w:val="22"/>
+          <w:szCs w:val="22"/>
+        </w:rPr>
+      </w:pPr>
+    </w:p>
+    <w:p>
+      <w:pPr>
+        <w:rPr>
+          <w:color w:val="FF0000"/>
+          <w:sz w:val="22"/>
+          <w:szCs w:val="22"/>
+        </w:rPr>
+      </w:pPr>
+    </w:p>
+    <w:p>
+      <w:pPr>
+        <w:rPr>
+          <w:color w:val="FF0000"/>
+          <w:sz w:val="22"/>
+          <w:szCs w:val="22"/>
         </w:rPr>
       </w:pPr>
       <w:r>
         <w:rPr>
           <w:color w:val="FF0000"/>
+          <w:sz w:val="22"/>
+          <w:szCs w:val="22"/>
         </w:rPr>
         <w:t>- Como usuario quiero formar comunidad laboral y de aprendizaje</w:t>
       </w:r>
@@ -11594,8 +12062,8 @@
     <w:p>
       <w:pPr>
         <w:rPr>
-          <w:sz w:val="24"/>
-          <w:szCs w:val="24"/>
+          <w:sz w:val="28"/>
+          <w:szCs w:val="28"/>
         </w:rPr>
       </w:pPr>
     </w:p>
@@ -12105,7 +12573,7 @@
 </file>
 
 <file path=word/endnotes.xml><?xml version="1.0" encoding="utf-8"?>
-<w:endnotes xmlns:wpc="http://schemas.microsoft.com/office/word/2010/wordprocessingCanvas" xmlns:mc="http://schemas.openxmlformats.org/markup-compatibility/2006" xmlns:o="urn:schemas-microsoft-com:office:office" xmlns:r="http://schemas.openxmlformats.org/officeDocument/2006/relationships" xmlns:m="http://schemas.openxmlformats.org/officeDocument/2006/math" xmlns:v="urn:schemas-microsoft-com:vml" xmlns:wp14="http://schemas.microsoft.com/office/word/2010/wordprocessingDrawing" xmlns:wp="http://schemas.openxmlformats.org/drawingml/2006/wordprocessingDrawing" xmlns:w10="urn:schemas-microsoft-com:office:word" xmlns:w="http://schemas.openxmlformats.org/wordprocessingml/2006/main" xmlns:w14="http://schemas.microsoft.com/office/word/2010/wordml" xmlns:w15="http://schemas.microsoft.com/office/word/2012/wordml" xmlns:wpg="http://schemas.microsoft.com/office/word/2010/wordprocessingGroup" xmlns:wpi="http://schemas.microsoft.com/office/word/2010/wordprocessingInk" xmlns:wne="http://schemas.microsoft.com/office/word/2006/wordml" xmlns:wps="http://schemas.microsoft.com/office/word/2010/wordprocessingShape" mc:Ignorable="w14 w15 wp14">
+<w:endnotes xmlns:wpc="http://schemas.microsoft.com/office/word/2010/wordprocessingCanvas" xmlns:cx="http://schemas.microsoft.com/office/drawing/2014/chartex" xmlns:cx1="http://schemas.microsoft.com/office/drawing/2015/9/8/chartex" xmlns:cx2="http://schemas.microsoft.com/office/drawing/2015/10/21/chartex" xmlns:cx3="http://schemas.microsoft.com/office/drawing/2016/5/9/chartex" xmlns:cx4="http://schemas.microsoft.com/office/drawing/2016/5/10/chartex" xmlns:cx5="http://schemas.microsoft.com/office/drawing/2016/5/11/chartex" xmlns:cx6="http://schemas.microsoft.com/office/drawing/2016/5/12/chartex" xmlns:cx7="http://schemas.microsoft.com/office/drawing/2016/5/13/chartex" xmlns:cx8="http://schemas.microsoft.com/office/drawing/2016/5/14/chartex" xmlns:mc="http://schemas.openxmlformats.org/markup-compatibility/2006" xmlns:aink="http://schemas.microsoft.com/office/drawing/2016/ink" xmlns:am3d="http://schemas.microsoft.com/office/drawing/2017/model3d" xmlns:o="urn:schemas-microsoft-com:office:office" xmlns:oel="http://schemas.microsoft.com/office/2019/extlst" xmlns:r="http://schemas.openxmlformats.org/officeDocument/2006/relationships" xmlns:m="http://schemas.openxmlformats.org/officeDocument/2006/math" xmlns:v="urn:schemas-microsoft-com:vml" xmlns:wp14="http://schemas.microsoft.com/office/word/2010/wordprocessingDrawing" xmlns:wp="http://schemas.openxmlformats.org/drawingml/2006/wordprocessingDrawing" xmlns:w10="urn:schemas-microsoft-com:office:word" xmlns:w="http://schemas.openxmlformats.org/wordprocessingml/2006/main" xmlns:w14="http://schemas.microsoft.com/office/word/2010/wordml" xmlns:w15="http://schemas.microsoft.com/office/word/2012/wordml" xmlns:w16cex="http://schemas.microsoft.com/office/word/2018/wordml/cex" xmlns:w16cid="http://schemas.microsoft.com/office/word/2016/wordml/cid" xmlns:w16="http://schemas.microsoft.com/office/word/2018/wordml" xmlns:w16du="http://schemas.microsoft.com/office/word/2023/wordml/word16du" xmlns:w16sdtdh="http://schemas.microsoft.com/office/word/2020/wordml/sdtdatahash" xmlns:w16se="http://schemas.microsoft.com/office/word/2015/wordml/symex" xmlns:wpg="http://schemas.microsoft.com/office/word/2010/wordprocessingGroup" xmlns:wpi="http://schemas.microsoft.com/office/word/2010/wordprocessingInk" xmlns:wne="http://schemas.microsoft.com/office/word/2006/wordml" xmlns:wps="http://schemas.microsoft.com/office/word/2010/wordprocessingShape" mc:Ignorable="w14 w15 w16se w16cid w16 w16cex w16sdtdh wp14">
   <w:endnote w:type="separator" w:id="-1">
     <w:p>
       <w:r>
@@ -12124,7 +12592,7 @@
 </file>
 
 <file path=word/footer1.xml><?xml version="1.0" encoding="utf-8"?>
-<w:ftr xmlns:wpc="http://schemas.microsoft.com/office/word/2010/wordprocessingCanvas" xmlns:mc="http://schemas.openxmlformats.org/markup-compatibility/2006" xmlns:o="urn:schemas-microsoft-com:office:office" xmlns:r="http://schemas.openxmlformats.org/officeDocument/2006/relationships" xmlns:m="http://schemas.openxmlformats.org/officeDocument/2006/math" xmlns:v="urn:schemas-microsoft-com:vml" xmlns:wp14="http://schemas.microsoft.com/office/word/2010/wordprocessingDrawing" xmlns:wp="http://schemas.openxmlformats.org/drawingml/2006/wordprocessingDrawing" xmlns:w10="urn:schemas-microsoft-com:office:word" xmlns:w="http://schemas.openxmlformats.org/wordprocessingml/2006/main" xmlns:w14="http://schemas.microsoft.com/office/word/2010/wordml" xmlns:w15="http://schemas.microsoft.com/office/word/2012/wordml" xmlns:wpg="http://schemas.microsoft.com/office/word/2010/wordprocessingGroup" xmlns:wpi="http://schemas.microsoft.com/office/word/2010/wordprocessingInk" xmlns:wne="http://schemas.microsoft.com/office/word/2006/wordml" xmlns:wps="http://schemas.microsoft.com/office/word/2010/wordprocessingShape" mc:Ignorable="w14 w15 wp14">
+<w:ftr xmlns:wpc="http://schemas.microsoft.com/office/word/2010/wordprocessingCanvas" xmlns:cx="http://schemas.microsoft.com/office/drawing/2014/chartex" xmlns:cx1="http://schemas.microsoft.com/office/drawing/2015/9/8/chartex" xmlns:cx2="http://schemas.microsoft.com/office/drawing/2015/10/21/chartex" xmlns:cx3="http://schemas.microsoft.com/office/drawing/2016/5/9/chartex" xmlns:cx4="http://schemas.microsoft.com/office/drawing/2016/5/10/chartex" xmlns:cx5="http://schemas.microsoft.com/office/drawing/2016/5/11/chartex" xmlns:cx6="http://schemas.microsoft.com/office/drawing/2016/5/12/chartex" xmlns:cx7="http://schemas.microsoft.com/office/drawing/2016/5/13/chartex" xmlns:cx8="http://schemas.microsoft.com/office/drawing/2016/5/14/chartex" xmlns:mc="http://schemas.openxmlformats.org/markup-compatibility/2006" xmlns:aink="http://schemas.microsoft.com/office/drawing/2016/ink" xmlns:am3d="http://schemas.microsoft.com/office/drawing/2017/model3d" xmlns:o="urn:schemas-microsoft-com:office:office" xmlns:oel="http://schemas.microsoft.com/office/2019/extlst" xmlns:r="http://schemas.openxmlformats.org/officeDocument/2006/relationships" xmlns:m="http://schemas.openxmlformats.org/officeDocument/2006/math" xmlns:v="urn:schemas-microsoft-com:vml" xmlns:wp14="http://schemas.microsoft.com/office/word/2010/wordprocessingDrawing" xmlns:wp="http://schemas.openxmlformats.org/drawingml/2006/wordprocessingDrawing" xmlns:w10="urn:schemas-microsoft-com:office:word" xmlns:w="http://schemas.openxmlformats.org/wordprocessingml/2006/main" xmlns:w14="http://schemas.microsoft.com/office/word/2010/wordml" xmlns:w15="http://schemas.microsoft.com/office/word/2012/wordml" xmlns:w16cex="http://schemas.microsoft.com/office/word/2018/wordml/cex" xmlns:w16cid="http://schemas.microsoft.com/office/word/2016/wordml/cid" xmlns:w16="http://schemas.microsoft.com/office/word/2018/wordml" xmlns:w16du="http://schemas.microsoft.com/office/word/2023/wordml/word16du" xmlns:w16sdtdh="http://schemas.microsoft.com/office/word/2020/wordml/sdtdatahash" xmlns:w16se="http://schemas.microsoft.com/office/word/2015/wordml/symex" xmlns:wpg="http://schemas.microsoft.com/office/word/2010/wordprocessingGroup" xmlns:wpi="http://schemas.microsoft.com/office/word/2010/wordprocessingInk" xmlns:wne="http://schemas.microsoft.com/office/word/2006/wordml" xmlns:wps="http://schemas.microsoft.com/office/word/2010/wordprocessingShape" mc:Ignorable="w14 w15 w16se w16cid w16 w16cex w16sdtdh wp14">
   <w:p>
     <w:pPr>
       <w:ind w:right="260"/>
@@ -12220,7 +12688,7 @@
             </wp:anchor>
           </w:drawing>
         </mc:Choice>
-        <mc:Fallback xmlns:cx1="http://schemas.microsoft.com/office/drawing/2015/9/8/chartex" xmlns:cx2="http://schemas.microsoft.com/office/drawing/2015/10/21/chartex" xmlns:cx3="http://schemas.microsoft.com/office/drawing/2016/5/9/chartex" xmlns:cx4="http://schemas.microsoft.com/office/drawing/2016/5/10/chartex" xmlns:cx5="http://schemas.microsoft.com/office/drawing/2016/5/11/chartex" xmlns:cx6="http://schemas.microsoft.com/office/drawing/2016/5/12/chartex" xmlns:cx7="http://schemas.microsoft.com/office/drawing/2016/5/13/chartex" xmlns:cx8="http://schemas.microsoft.com/office/drawing/2016/5/14/chartex" xmlns:aink="http://schemas.microsoft.com/office/drawing/2016/ink" xmlns:am3d="http://schemas.microsoft.com/office/drawing/2017/model3d" xmlns:oel="http://schemas.microsoft.com/office/2019/extlst" xmlns:w16cex="http://schemas.microsoft.com/office/word/2018/wordml/cex" xmlns:w16cid="http://schemas.microsoft.com/office/word/2016/wordml/cid" xmlns:w16="http://schemas.microsoft.com/office/word/2018/wordml" xmlns:w16du="http://schemas.microsoft.com/office/word/2023/wordml/word16du" xmlns:w16sdtdh="http://schemas.microsoft.com/office/word/2020/wordml/sdtdatahash" xmlns:w16se="http://schemas.microsoft.com/office/word/2015/wordml/symex" xmlns:cx="http://schemas.microsoft.com/office/drawing/2014/chartex">
+        <mc:Fallback>
           <w:pict>
             <v:rect w14:anchorId="0A4BB640" id="Rectángulo 1" o:spid="_x0000_s1026" style="position:absolute;margin-left:471pt;margin-top:736pt;width:31.2pt;height:22.9pt;z-index:251659264;visibility:visible;mso-wrap-style:square;mso-wrap-distance-left:9pt;mso-wrap-distance-top:0;mso-wrap-distance-right:9pt;mso-wrap-distance-bottom:0;mso-position-horizontal:absolute;mso-position-horizontal-relative:text;mso-position-vertical:absolute;mso-position-vertical-relative:text;v-text-anchor:middle" o:gfxdata="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" stroked="f">
               <v:textbox inset="0,1.2694mm,0,1.2694mm">
@@ -12230,21 +12698,12 @@
                       <w:jc w:val="center"/>
                       <w:textDirection w:val="btLr"/>
                     </w:pPr>
-                    <w:proofErr w:type="gramStart"/>
                     <w:r>
                       <w:rPr>
                         <w:color w:val="0F243E"/>
                         <w:sz w:val="26"/>
                       </w:rPr>
-                      <w:t>PAGE  \</w:t>
-                    </w:r>
-                    <w:proofErr w:type="gramEnd"/>
-                    <w:r>
-                      <w:rPr>
-                        <w:color w:val="0F243E"/>
-                        <w:sz w:val="26"/>
-                      </w:rPr>
-                      <w:t xml:space="preserve">* </w:t>
+                      <w:t xml:space="preserve">PAGE  \* </w:t>
                     </w:r>
                     <w:proofErr w:type="spellStart"/>
                     <w:r>
@@ -12298,7 +12757,7 @@
 </file>
 
 <file path=word/footer2.xml><?xml version="1.0" encoding="utf-8"?>
-<w:ftr xmlns:wpc="http://schemas.microsoft.com/office/word/2010/wordprocessingCanvas" xmlns:mc="http://schemas.openxmlformats.org/markup-compatibility/2006" xmlns:o="urn:schemas-microsoft-com:office:office" xmlns:r="http://schemas.openxmlformats.org/officeDocument/2006/relationships" xmlns:m="http://schemas.openxmlformats.org/officeDocument/2006/math" xmlns:v="urn:schemas-microsoft-com:vml" xmlns:wp14="http://schemas.microsoft.com/office/word/2010/wordprocessingDrawing" xmlns:wp="http://schemas.openxmlformats.org/drawingml/2006/wordprocessingDrawing" xmlns:w10="urn:schemas-microsoft-com:office:word" xmlns:w="http://schemas.openxmlformats.org/wordprocessingml/2006/main" xmlns:w14="http://schemas.microsoft.com/office/word/2010/wordml" xmlns:w15="http://schemas.microsoft.com/office/word/2012/wordml" xmlns:wpg="http://schemas.microsoft.com/office/word/2010/wordprocessingGroup" xmlns:wpi="http://schemas.microsoft.com/office/word/2010/wordprocessingInk" xmlns:wne="http://schemas.microsoft.com/office/word/2006/wordml" xmlns:wps="http://schemas.microsoft.com/office/word/2010/wordprocessingShape" mc:Ignorable="w14 w15 wp14">
+<w:ftr xmlns:wpc="http://schemas.microsoft.com/office/word/2010/wordprocessingCanvas" xmlns:cx="http://schemas.microsoft.com/office/drawing/2014/chartex" xmlns:cx1="http://schemas.microsoft.com/office/drawing/2015/9/8/chartex" xmlns:cx2="http://schemas.microsoft.com/office/drawing/2015/10/21/chartex" xmlns:cx3="http://schemas.microsoft.com/office/drawing/2016/5/9/chartex" xmlns:cx4="http://schemas.microsoft.com/office/drawing/2016/5/10/chartex" xmlns:cx5="http://schemas.microsoft.com/office/drawing/2016/5/11/chartex" xmlns:cx6="http://schemas.microsoft.com/office/drawing/2016/5/12/chartex" xmlns:cx7="http://schemas.microsoft.com/office/drawing/2016/5/13/chartex" xmlns:cx8="http://schemas.microsoft.com/office/drawing/2016/5/14/chartex" xmlns:mc="http://schemas.openxmlformats.org/markup-compatibility/2006" xmlns:aink="http://schemas.microsoft.com/office/drawing/2016/ink" xmlns:am3d="http://schemas.microsoft.com/office/drawing/2017/model3d" xmlns:o="urn:schemas-microsoft-com:office:office" xmlns:oel="http://schemas.microsoft.com/office/2019/extlst" xmlns:r="http://schemas.openxmlformats.org/officeDocument/2006/relationships" xmlns:m="http://schemas.openxmlformats.org/officeDocument/2006/math" xmlns:v="urn:schemas-microsoft-com:vml" xmlns:wp14="http://schemas.microsoft.com/office/word/2010/wordprocessingDrawing" xmlns:wp="http://schemas.openxmlformats.org/drawingml/2006/wordprocessingDrawing" xmlns:w10="urn:schemas-microsoft-com:office:word" xmlns:w="http://schemas.openxmlformats.org/wordprocessingml/2006/main" xmlns:w14="http://schemas.microsoft.com/office/word/2010/wordml" xmlns:w15="http://schemas.microsoft.com/office/word/2012/wordml" xmlns:w16cex="http://schemas.microsoft.com/office/word/2018/wordml/cex" xmlns:w16cid="http://schemas.microsoft.com/office/word/2016/wordml/cid" xmlns:w16="http://schemas.microsoft.com/office/word/2018/wordml" xmlns:w16du="http://schemas.microsoft.com/office/word/2023/wordml/word16du" xmlns:w16sdtdh="http://schemas.microsoft.com/office/word/2020/wordml/sdtdatahash" xmlns:w16se="http://schemas.microsoft.com/office/word/2015/wordml/symex" xmlns:wpg="http://schemas.microsoft.com/office/word/2010/wordprocessingGroup" xmlns:wpi="http://schemas.microsoft.com/office/word/2010/wordprocessingInk" xmlns:wne="http://schemas.microsoft.com/office/word/2006/wordml" xmlns:wps="http://schemas.microsoft.com/office/word/2010/wordprocessingShape" mc:Ignorable="w14 w15 w16se w16cid w16 w16cex w16sdtdh wp14">
   <w:p>
     <w:pPr>
       <w:pBdr>
@@ -12321,7 +12780,7 @@
 </file>
 
 <file path=word/footer3.xml><?xml version="1.0" encoding="utf-8"?>
-<w:ftr xmlns:wpc="http://schemas.microsoft.com/office/word/2010/wordprocessingCanvas" xmlns:mc="http://schemas.openxmlformats.org/markup-compatibility/2006" xmlns:o="urn:schemas-microsoft-com:office:office" xmlns:r="http://schemas.openxmlformats.org/officeDocument/2006/relationships" xmlns:m="http://schemas.openxmlformats.org/officeDocument/2006/math" xmlns:v="urn:schemas-microsoft-com:vml" xmlns:wp14="http://schemas.microsoft.com/office/word/2010/wordprocessingDrawing" xmlns:wp="http://schemas.openxmlformats.org/drawingml/2006/wordprocessingDrawing" xmlns:w10="urn:schemas-microsoft-com:office:word" xmlns:w="http://schemas.openxmlformats.org/wordprocessingml/2006/main" xmlns:w14="http://schemas.microsoft.com/office/word/2010/wordml" xmlns:w15="http://schemas.microsoft.com/office/word/2012/wordml" xmlns:wpg="http://schemas.microsoft.com/office/word/2010/wordprocessingGroup" xmlns:wpi="http://schemas.microsoft.com/office/word/2010/wordprocessingInk" xmlns:wne="http://schemas.microsoft.com/office/word/2006/wordml" xmlns:wps="http://schemas.microsoft.com/office/word/2010/wordprocessingShape" mc:Ignorable="w14 w15 wp14">
+<w:ftr xmlns:wpc="http://schemas.microsoft.com/office/word/2010/wordprocessingCanvas" xmlns:cx="http://schemas.microsoft.com/office/drawing/2014/chartex" xmlns:cx1="http://schemas.microsoft.com/office/drawing/2015/9/8/chartex" xmlns:cx2="http://schemas.microsoft.com/office/drawing/2015/10/21/chartex" xmlns:cx3="http://schemas.microsoft.com/office/drawing/2016/5/9/chartex" xmlns:cx4="http://schemas.microsoft.com/office/drawing/2016/5/10/chartex" xmlns:cx5="http://schemas.microsoft.com/office/drawing/2016/5/11/chartex" xmlns:cx6="http://schemas.microsoft.com/office/drawing/2016/5/12/chartex" xmlns:cx7="http://schemas.microsoft.com/office/drawing/2016/5/13/chartex" xmlns:cx8="http://schemas.microsoft.com/office/drawing/2016/5/14/chartex" xmlns:mc="http://schemas.openxmlformats.org/markup-compatibility/2006" xmlns:aink="http://schemas.microsoft.com/office/drawing/2016/ink" xmlns:am3d="http://schemas.microsoft.com/office/drawing/2017/model3d" xmlns:o="urn:schemas-microsoft-com:office:office" xmlns:oel="http://schemas.microsoft.com/office/2019/extlst" xmlns:r="http://schemas.openxmlformats.org/officeDocument/2006/relationships" xmlns:m="http://schemas.openxmlformats.org/officeDocument/2006/math" xmlns:v="urn:schemas-microsoft-com:vml" xmlns:wp14="http://schemas.microsoft.com/office/word/2010/wordprocessingDrawing" xmlns:wp="http://schemas.openxmlformats.org/drawingml/2006/wordprocessingDrawing" xmlns:w10="urn:schemas-microsoft-com:office:word" xmlns:w="http://schemas.openxmlformats.org/wordprocessingml/2006/main" xmlns:w14="http://schemas.microsoft.com/office/word/2010/wordml" xmlns:w15="http://schemas.microsoft.com/office/word/2012/wordml" xmlns:w16cex="http://schemas.microsoft.com/office/word/2018/wordml/cex" xmlns:w16cid="http://schemas.microsoft.com/office/word/2016/wordml/cid" xmlns:w16="http://schemas.microsoft.com/office/word/2018/wordml" xmlns:w16du="http://schemas.microsoft.com/office/word/2023/wordml/word16du" xmlns:w16sdtdh="http://schemas.microsoft.com/office/word/2020/wordml/sdtdatahash" xmlns:w16se="http://schemas.microsoft.com/office/word/2015/wordml/symex" xmlns:wpg="http://schemas.microsoft.com/office/word/2010/wordprocessingGroup" xmlns:wpi="http://schemas.microsoft.com/office/word/2010/wordprocessingInk" xmlns:wne="http://schemas.microsoft.com/office/word/2006/wordml" xmlns:wps="http://schemas.microsoft.com/office/word/2010/wordprocessingShape" mc:Ignorable="w14 w15 w16se w16cid w16 w16cex w16sdtdh wp14">
   <w:p>
     <w:pPr>
       <w:pBdr>
@@ -12344,7 +12803,7 @@
 </file>
 
 <file path=word/footnotes.xml><?xml version="1.0" encoding="utf-8"?>
-<w:footnotes xmlns:wpc="http://schemas.microsoft.com/office/word/2010/wordprocessingCanvas" xmlns:mc="http://schemas.openxmlformats.org/markup-compatibility/2006" xmlns:o="urn:schemas-microsoft-com:office:office" xmlns:r="http://schemas.openxmlformats.org/officeDocument/2006/relationships" xmlns:m="http://schemas.openxmlformats.org/officeDocument/2006/math" xmlns:v="urn:schemas-microsoft-com:vml" xmlns:wp14="http://schemas.microsoft.com/office/word/2010/wordprocessingDrawing" xmlns:wp="http://schemas.openxmlformats.org/drawingml/2006/wordprocessingDrawing" xmlns:w10="urn:schemas-microsoft-com:office:word" xmlns:w="http://schemas.openxmlformats.org/wordprocessingml/2006/main" xmlns:w14="http://schemas.microsoft.com/office/word/2010/wordml" xmlns:w15="http://schemas.microsoft.com/office/word/2012/wordml" xmlns:wpg="http://schemas.microsoft.com/office/word/2010/wordprocessingGroup" xmlns:wpi="http://schemas.microsoft.com/office/word/2010/wordprocessingInk" xmlns:wne="http://schemas.microsoft.com/office/word/2006/wordml" xmlns:wps="http://schemas.microsoft.com/office/word/2010/wordprocessingShape" mc:Ignorable="w14 w15 wp14">
+<w:footnotes xmlns:wpc="http://schemas.microsoft.com/office/word/2010/wordprocessingCanvas" xmlns:cx="http://schemas.microsoft.com/office/drawing/2014/chartex" xmlns:cx1="http://schemas.microsoft.com/office/drawing/2015/9/8/chartex" xmlns:cx2="http://schemas.microsoft.com/office/drawing/2015/10/21/chartex" xmlns:cx3="http://schemas.microsoft.com/office/drawing/2016/5/9/chartex" xmlns:cx4="http://schemas.microsoft.com/office/drawing/2016/5/10/chartex" xmlns:cx5="http://schemas.microsoft.com/office/drawing/2016/5/11/chartex" xmlns:cx6="http://schemas.microsoft.com/office/drawing/2016/5/12/chartex" xmlns:cx7="http://schemas.microsoft.com/office/drawing/2016/5/13/chartex" xmlns:cx8="http://schemas.microsoft.com/office/drawing/2016/5/14/chartex" xmlns:mc="http://schemas.openxmlformats.org/markup-compatibility/2006" xmlns:aink="http://schemas.microsoft.com/office/drawing/2016/ink" xmlns:am3d="http://schemas.microsoft.com/office/drawing/2017/model3d" xmlns:o="urn:schemas-microsoft-com:office:office" xmlns:oel="http://schemas.microsoft.com/office/2019/extlst" xmlns:r="http://schemas.openxmlformats.org/officeDocument/2006/relationships" xmlns:m="http://schemas.openxmlformats.org/officeDocument/2006/math" xmlns:v="urn:schemas-microsoft-com:vml" xmlns:wp14="http://schemas.microsoft.com/office/word/2010/wordprocessingDrawing" xmlns:wp="http://schemas.openxmlformats.org/drawingml/2006/wordprocessingDrawing" xmlns:w10="urn:schemas-microsoft-com:office:word" xmlns:w="http://schemas.openxmlformats.org/wordprocessingml/2006/main" xmlns:w14="http://schemas.microsoft.com/office/word/2010/wordml" xmlns:w15="http://schemas.microsoft.com/office/word/2012/wordml" xmlns:w16cex="http://schemas.microsoft.com/office/word/2018/wordml/cex" xmlns:w16cid="http://schemas.microsoft.com/office/word/2016/wordml/cid" xmlns:w16="http://schemas.microsoft.com/office/word/2018/wordml" xmlns:w16du="http://schemas.microsoft.com/office/word/2023/wordml/word16du" xmlns:w16sdtdh="http://schemas.microsoft.com/office/word/2020/wordml/sdtdatahash" xmlns:w16se="http://schemas.microsoft.com/office/word/2015/wordml/symex" xmlns:wpg="http://schemas.microsoft.com/office/word/2010/wordprocessingGroup" xmlns:wpi="http://schemas.microsoft.com/office/word/2010/wordprocessingInk" xmlns:wne="http://schemas.microsoft.com/office/word/2006/wordml" xmlns:wps="http://schemas.microsoft.com/office/word/2010/wordprocessingShape" mc:Ignorable="w14 w15 w16se w16cid w16 w16cex w16sdtdh wp14">
   <w:footnote w:type="separator" w:id="-1">
     <w:p>
       <w:r>
@@ -12363,7 +12822,7 @@
 </file>
 
 <file path=word/header1.xml><?xml version="1.0" encoding="utf-8"?>
-<w:hdr xmlns:wpc="http://schemas.microsoft.com/office/word/2010/wordprocessingCanvas" xmlns:mc="http://schemas.openxmlformats.org/markup-compatibility/2006" xmlns:o="urn:schemas-microsoft-com:office:office" xmlns:r="http://schemas.openxmlformats.org/officeDocument/2006/relationships" xmlns:m="http://schemas.openxmlformats.org/officeDocument/2006/math" xmlns:v="urn:schemas-microsoft-com:vml" xmlns:wp14="http://schemas.microsoft.com/office/word/2010/wordprocessingDrawing" xmlns:wp="http://schemas.openxmlformats.org/drawingml/2006/wordprocessingDrawing" xmlns:w10="urn:schemas-microsoft-com:office:word" xmlns:w="http://schemas.openxmlformats.org/wordprocessingml/2006/main" xmlns:w14="http://schemas.microsoft.com/office/word/2010/wordml" xmlns:w15="http://schemas.microsoft.com/office/word/2012/wordml" xmlns:wpg="http://schemas.microsoft.com/office/word/2010/wordprocessingGroup" xmlns:wpi="http://schemas.microsoft.com/office/word/2010/wordprocessingInk" xmlns:wne="http://schemas.microsoft.com/office/word/2006/wordml" xmlns:wps="http://schemas.microsoft.com/office/word/2010/wordprocessingShape" mc:Ignorable="w14 w15 wp14">
+<w:hdr xmlns:wpc="http://schemas.microsoft.com/office/word/2010/wordprocessingCanvas" xmlns:cx="http://schemas.microsoft.com/office/drawing/2014/chartex" xmlns:cx1="http://schemas.microsoft.com/office/drawing/2015/9/8/chartex" xmlns:cx2="http://schemas.microsoft.com/office/drawing/2015/10/21/chartex" xmlns:cx3="http://schemas.microsoft.com/office/drawing/2016/5/9/chartex" xmlns:cx4="http://schemas.microsoft.com/office/drawing/2016/5/10/chartex" xmlns:cx5="http://schemas.microsoft.com/office/drawing/2016/5/11/chartex" xmlns:cx6="http://schemas.microsoft.com/office/drawing/2016/5/12/chartex" xmlns:cx7="http://schemas.microsoft.com/office/drawing/2016/5/13/chartex" xmlns:cx8="http://schemas.microsoft.com/office/drawing/2016/5/14/chartex" xmlns:mc="http://schemas.openxmlformats.org/markup-compatibility/2006" xmlns:aink="http://schemas.microsoft.com/office/drawing/2016/ink" xmlns:am3d="http://schemas.microsoft.com/office/drawing/2017/model3d" xmlns:o="urn:schemas-microsoft-com:office:office" xmlns:oel="http://schemas.microsoft.com/office/2019/extlst" xmlns:r="http://schemas.openxmlformats.org/officeDocument/2006/relationships" xmlns:m="http://schemas.openxmlformats.org/officeDocument/2006/math" xmlns:v="urn:schemas-microsoft-com:vml" xmlns:wp14="http://schemas.microsoft.com/office/word/2010/wordprocessingDrawing" xmlns:wp="http://schemas.openxmlformats.org/drawingml/2006/wordprocessingDrawing" xmlns:w10="urn:schemas-microsoft-com:office:word" xmlns:w="http://schemas.openxmlformats.org/wordprocessingml/2006/main" xmlns:w14="http://schemas.microsoft.com/office/word/2010/wordml" xmlns:w15="http://schemas.microsoft.com/office/word/2012/wordml" xmlns:w16cex="http://schemas.microsoft.com/office/word/2018/wordml/cex" xmlns:w16cid="http://schemas.microsoft.com/office/word/2016/wordml/cid" xmlns:w16="http://schemas.microsoft.com/office/word/2018/wordml" xmlns:w16du="http://schemas.microsoft.com/office/word/2023/wordml/word16du" xmlns:w16sdtdh="http://schemas.microsoft.com/office/word/2020/wordml/sdtdatahash" xmlns:w16se="http://schemas.microsoft.com/office/word/2015/wordml/symex" xmlns:wpg="http://schemas.microsoft.com/office/word/2010/wordprocessingGroup" xmlns:wpi="http://schemas.microsoft.com/office/word/2010/wordprocessingInk" xmlns:wne="http://schemas.microsoft.com/office/word/2006/wordml" xmlns:wps="http://schemas.microsoft.com/office/word/2010/wordprocessingShape" mc:Ignorable="w14 w15 w16se w16cid w16 w16cex w16sdtdh wp14">
   <w:p>
     <w:pPr>
       <w:widowControl w:val="0"/>
@@ -12635,7 +13094,7 @@
 </file>
 
 <file path=word/header2.xml><?xml version="1.0" encoding="utf-8"?>
-<w:hdr xmlns:wpc="http://schemas.microsoft.com/office/word/2010/wordprocessingCanvas" xmlns:mc="http://schemas.openxmlformats.org/markup-compatibility/2006" xmlns:o="urn:schemas-microsoft-com:office:office" xmlns:r="http://schemas.openxmlformats.org/officeDocument/2006/relationships" xmlns:m="http://schemas.openxmlformats.org/officeDocument/2006/math" xmlns:v="urn:schemas-microsoft-com:vml" xmlns:wp14="http://schemas.microsoft.com/office/word/2010/wordprocessingDrawing" xmlns:wp="http://schemas.openxmlformats.org/drawingml/2006/wordprocessingDrawing" xmlns:w10="urn:schemas-microsoft-com:office:word" xmlns:w="http://schemas.openxmlformats.org/wordprocessingml/2006/main" xmlns:w14="http://schemas.microsoft.com/office/word/2010/wordml" xmlns:w15="http://schemas.microsoft.com/office/word/2012/wordml" xmlns:wpg="http://schemas.microsoft.com/office/word/2010/wordprocessingGroup" xmlns:wpi="http://schemas.microsoft.com/office/word/2010/wordprocessingInk" xmlns:wne="http://schemas.microsoft.com/office/word/2006/wordml" xmlns:wps="http://schemas.microsoft.com/office/word/2010/wordprocessingShape" mc:Ignorable="w14 w15 wp14">
+<w:hdr xmlns:wpc="http://schemas.microsoft.com/office/word/2010/wordprocessingCanvas" xmlns:cx="http://schemas.microsoft.com/office/drawing/2014/chartex" xmlns:cx1="http://schemas.microsoft.com/office/drawing/2015/9/8/chartex" xmlns:cx2="http://schemas.microsoft.com/office/drawing/2015/10/21/chartex" xmlns:cx3="http://schemas.microsoft.com/office/drawing/2016/5/9/chartex" xmlns:cx4="http://schemas.microsoft.com/office/drawing/2016/5/10/chartex" xmlns:cx5="http://schemas.microsoft.com/office/drawing/2016/5/11/chartex" xmlns:cx6="http://schemas.microsoft.com/office/drawing/2016/5/12/chartex" xmlns:cx7="http://schemas.microsoft.com/office/drawing/2016/5/13/chartex" xmlns:cx8="http://schemas.microsoft.com/office/drawing/2016/5/14/chartex" xmlns:mc="http://schemas.openxmlformats.org/markup-compatibility/2006" xmlns:aink="http://schemas.microsoft.com/office/drawing/2016/ink" xmlns:am3d="http://schemas.microsoft.com/office/drawing/2017/model3d" xmlns:o="urn:schemas-microsoft-com:office:office" xmlns:oel="http://schemas.microsoft.com/office/2019/extlst" xmlns:r="http://schemas.openxmlformats.org/officeDocument/2006/relationships" xmlns:m="http://schemas.openxmlformats.org/officeDocument/2006/math" xmlns:v="urn:schemas-microsoft-com:vml" xmlns:wp14="http://schemas.microsoft.com/office/word/2010/wordprocessingDrawing" xmlns:wp="http://schemas.openxmlformats.org/drawingml/2006/wordprocessingDrawing" xmlns:w10="urn:schemas-microsoft-com:office:word" xmlns:w="http://schemas.openxmlformats.org/wordprocessingml/2006/main" xmlns:w14="http://schemas.microsoft.com/office/word/2010/wordml" xmlns:w15="http://schemas.microsoft.com/office/word/2012/wordml" xmlns:w16cex="http://schemas.microsoft.com/office/word/2018/wordml/cex" xmlns:w16cid="http://schemas.microsoft.com/office/word/2016/wordml/cid" xmlns:w16="http://schemas.microsoft.com/office/word/2018/wordml" xmlns:w16du="http://schemas.microsoft.com/office/word/2023/wordml/word16du" xmlns:w16sdtdh="http://schemas.microsoft.com/office/word/2020/wordml/sdtdatahash" xmlns:w16se="http://schemas.microsoft.com/office/word/2015/wordml/symex" xmlns:wpg="http://schemas.microsoft.com/office/word/2010/wordprocessingGroup" xmlns:wpi="http://schemas.microsoft.com/office/word/2010/wordprocessingInk" xmlns:wne="http://schemas.microsoft.com/office/word/2006/wordml" xmlns:wps="http://schemas.microsoft.com/office/word/2010/wordprocessingShape" mc:Ignorable="w14 w15 w16se w16cid w16 w16cex w16sdtdh wp14">
   <w:p>
     <w:pPr>
       <w:pBdr>
@@ -12659,7 +13118,7 @@
 </file>
 
 <file path=word/header3.xml><?xml version="1.0" encoding="utf-8"?>
-<w:hdr xmlns:wpc="http://schemas.microsoft.com/office/word/2010/wordprocessingCanvas" xmlns:mc="http://schemas.openxmlformats.org/markup-compatibility/2006" xmlns:o="urn:schemas-microsoft-com:office:office" xmlns:r="http://schemas.openxmlformats.org/officeDocument/2006/relationships" xmlns:m="http://schemas.openxmlformats.org/officeDocument/2006/math" xmlns:v="urn:schemas-microsoft-com:vml" xmlns:wp14="http://schemas.microsoft.com/office/word/2010/wordprocessingDrawing" xmlns:wp="http://schemas.openxmlformats.org/drawingml/2006/wordprocessingDrawing" xmlns:w10="urn:schemas-microsoft-com:office:word" xmlns:w="http://schemas.openxmlformats.org/wordprocessingml/2006/main" xmlns:w14="http://schemas.microsoft.com/office/word/2010/wordml" xmlns:w15="http://schemas.microsoft.com/office/word/2012/wordml" xmlns:wpg="http://schemas.microsoft.com/office/word/2010/wordprocessingGroup" xmlns:wpi="http://schemas.microsoft.com/office/word/2010/wordprocessingInk" xmlns:wne="http://schemas.microsoft.com/office/word/2006/wordml" xmlns:wps="http://schemas.microsoft.com/office/word/2010/wordprocessingShape" mc:Ignorable="w14 w15 wp14">
+<w:hdr xmlns:wpc="http://schemas.microsoft.com/office/word/2010/wordprocessingCanvas" xmlns:cx="http://schemas.microsoft.com/office/drawing/2014/chartex" xmlns:cx1="http://schemas.microsoft.com/office/drawing/2015/9/8/chartex" xmlns:cx2="http://schemas.microsoft.com/office/drawing/2015/10/21/chartex" xmlns:cx3="http://schemas.microsoft.com/office/drawing/2016/5/9/chartex" xmlns:cx4="http://schemas.microsoft.com/office/drawing/2016/5/10/chartex" xmlns:cx5="http://schemas.microsoft.com/office/drawing/2016/5/11/chartex" xmlns:cx6="http://schemas.microsoft.com/office/drawing/2016/5/12/chartex" xmlns:cx7="http://schemas.microsoft.com/office/drawing/2016/5/13/chartex" xmlns:cx8="http://schemas.microsoft.com/office/drawing/2016/5/14/chartex" xmlns:mc="http://schemas.openxmlformats.org/markup-compatibility/2006" xmlns:aink="http://schemas.microsoft.com/office/drawing/2016/ink" xmlns:am3d="http://schemas.microsoft.com/office/drawing/2017/model3d" xmlns:o="urn:schemas-microsoft-com:office:office" xmlns:oel="http://schemas.microsoft.com/office/2019/extlst" xmlns:r="http://schemas.openxmlformats.org/officeDocument/2006/relationships" xmlns:m="http://schemas.openxmlformats.org/officeDocument/2006/math" xmlns:v="urn:schemas-microsoft-com:vml" xmlns:wp14="http://schemas.microsoft.com/office/word/2010/wordprocessingDrawing" xmlns:wp="http://schemas.openxmlformats.org/drawingml/2006/wordprocessingDrawing" xmlns:w10="urn:schemas-microsoft-com:office:word" xmlns:w="http://schemas.openxmlformats.org/wordprocessingml/2006/main" xmlns:w14="http://schemas.microsoft.com/office/word/2010/wordml" xmlns:w15="http://schemas.microsoft.com/office/word/2012/wordml" xmlns:w16cex="http://schemas.microsoft.com/office/word/2018/wordml/cex" xmlns:w16cid="http://schemas.microsoft.com/office/word/2016/wordml/cid" xmlns:w16="http://schemas.microsoft.com/office/word/2018/wordml" xmlns:w16du="http://schemas.microsoft.com/office/word/2023/wordml/word16du" xmlns:w16sdtdh="http://schemas.microsoft.com/office/word/2020/wordml/sdtdatahash" xmlns:w16se="http://schemas.microsoft.com/office/word/2015/wordml/symex" xmlns:wpg="http://schemas.microsoft.com/office/word/2010/wordprocessingGroup" xmlns:wpi="http://schemas.microsoft.com/office/word/2010/wordprocessingInk" xmlns:wne="http://schemas.microsoft.com/office/word/2006/wordml" xmlns:wps="http://schemas.microsoft.com/office/word/2010/wordprocessingShape" mc:Ignorable="w14 w15 w16se w16cid w16 w16cex w16sdtdh wp14">
   <w:p>
     <w:pPr>
       <w:pBdr>
@@ -12682,7 +13141,7 @@
 </file>
 
 <file path=word/header4.xml><?xml version="1.0" encoding="utf-8"?>
-<w:hdr xmlns:wpc="http://schemas.microsoft.com/office/word/2010/wordprocessingCanvas" xmlns:mc="http://schemas.openxmlformats.org/markup-compatibility/2006" xmlns:o="urn:schemas-microsoft-com:office:office" xmlns:r="http://schemas.openxmlformats.org/officeDocument/2006/relationships" xmlns:m="http://schemas.openxmlformats.org/officeDocument/2006/math" xmlns:v="urn:schemas-microsoft-com:vml" xmlns:wp14="http://schemas.microsoft.com/office/word/2010/wordprocessingDrawing" xmlns:wp="http://schemas.openxmlformats.org/drawingml/2006/wordprocessingDrawing" xmlns:w10="urn:schemas-microsoft-com:office:word" xmlns:w="http://schemas.openxmlformats.org/wordprocessingml/2006/main" xmlns:w14="http://schemas.microsoft.com/office/word/2010/wordml" xmlns:w15="http://schemas.microsoft.com/office/word/2012/wordml" xmlns:wpg="http://schemas.microsoft.com/office/word/2010/wordprocessingGroup" xmlns:wpi="http://schemas.microsoft.com/office/word/2010/wordprocessingInk" xmlns:wne="http://schemas.microsoft.com/office/word/2006/wordml" xmlns:wps="http://schemas.microsoft.com/office/word/2010/wordprocessingShape" mc:Ignorable="w14 w15 wp14">
+<w:hdr xmlns:wpc="http://schemas.microsoft.com/office/word/2010/wordprocessingCanvas" xmlns:cx="http://schemas.microsoft.com/office/drawing/2014/chartex" xmlns:cx1="http://schemas.microsoft.com/office/drawing/2015/9/8/chartex" xmlns:cx2="http://schemas.microsoft.com/office/drawing/2015/10/21/chartex" xmlns:cx3="http://schemas.microsoft.com/office/drawing/2016/5/9/chartex" xmlns:cx4="http://schemas.microsoft.com/office/drawing/2016/5/10/chartex" xmlns:cx5="http://schemas.microsoft.com/office/drawing/2016/5/11/chartex" xmlns:cx6="http://schemas.microsoft.com/office/drawing/2016/5/12/chartex" xmlns:cx7="http://schemas.microsoft.com/office/drawing/2016/5/13/chartex" xmlns:cx8="http://schemas.microsoft.com/office/drawing/2016/5/14/chartex" xmlns:mc="http://schemas.openxmlformats.org/markup-compatibility/2006" xmlns:aink="http://schemas.microsoft.com/office/drawing/2016/ink" xmlns:am3d="http://schemas.microsoft.com/office/drawing/2017/model3d" xmlns:o="urn:schemas-microsoft-com:office:office" xmlns:oel="http://schemas.microsoft.com/office/2019/extlst" xmlns:r="http://schemas.openxmlformats.org/officeDocument/2006/relationships" xmlns:m="http://schemas.openxmlformats.org/officeDocument/2006/math" xmlns:v="urn:schemas-microsoft-com:vml" xmlns:wp14="http://schemas.microsoft.com/office/word/2010/wordprocessingDrawing" xmlns:wp="http://schemas.openxmlformats.org/drawingml/2006/wordprocessingDrawing" xmlns:w10="urn:schemas-microsoft-com:office:word" xmlns:w="http://schemas.openxmlformats.org/wordprocessingml/2006/main" xmlns:w14="http://schemas.microsoft.com/office/word/2010/wordml" xmlns:w15="http://schemas.microsoft.com/office/word/2012/wordml" xmlns:w16cex="http://schemas.microsoft.com/office/word/2018/wordml/cex" xmlns:w16cid="http://schemas.microsoft.com/office/word/2016/wordml/cid" xmlns:w16="http://schemas.microsoft.com/office/word/2018/wordml" xmlns:w16du="http://schemas.microsoft.com/office/word/2023/wordml/word16du" xmlns:w16sdtdh="http://schemas.microsoft.com/office/word/2020/wordml/sdtdatahash" xmlns:w16se="http://schemas.microsoft.com/office/word/2015/wordml/symex" xmlns:wpg="http://schemas.microsoft.com/office/word/2010/wordprocessingGroup" xmlns:wpi="http://schemas.microsoft.com/office/word/2010/wordprocessingInk" xmlns:wne="http://schemas.microsoft.com/office/word/2006/wordml" xmlns:wps="http://schemas.microsoft.com/office/word/2010/wordprocessingShape" mc:Ignorable="w14 w15 w16se w16cid w16 w16cex w16sdtdh wp14">
   <w:p>
     <w:pPr>
       <w:widowControl w:val="0"/>
@@ -12699,187 +13158,6 @@
       </w:rPr>
     </w:pPr>
   </w:p>
-  <w:tbl>
-    <w:tblPr>
-      <w:tblW w:w="9704" w:type="dxa"/>
-      <w:tblBorders>
-        <w:top w:val="nil"/>
-        <w:left w:val="nil"/>
-        <w:bottom w:val="single" w:sz="4" w:space="0" w:color="292929"/>
-        <w:right w:val="nil"/>
-        <w:insideH w:val="nil"/>
-        <w:insideV w:val="nil"/>
-      </w:tblBorders>
-      <w:tblLayout w:type="fixed"/>
-      <w:tblLook w:val="0000" w:firstRow="0" w:lastRow="0" w:firstColumn="0" w:lastColumn="0" w:noHBand="0" w:noVBand="0"/>
-    </w:tblPr>
-    <w:tblGrid>
-      <w:gridCol w:w="2125"/>
-      <w:gridCol w:w="6242"/>
-      <w:gridCol w:w="1337"/>
-    </w:tblGrid>
-    <w:tr>
-      <w:tc>
-        <w:tcPr>
-          <w:tcW w:w="2125" w:type="dxa"/>
-          <w:tcMar>
-            <w:top w:w="68" w:type="dxa"/>
-            <w:bottom w:w="68" w:type="dxa"/>
-          </w:tcMar>
-        </w:tcPr>
-        <w:p>
-          <w:pPr>
-            <w:pBdr>
-              <w:top w:val="nil"/>
-              <w:left w:val="nil"/>
-              <w:bottom w:val="nil"/>
-              <w:right w:val="nil"/>
-              <w:between w:val="nil"/>
-            </w:pBdr>
-            <w:tabs>
-              <w:tab w:val="center" w:pos="4252"/>
-              <w:tab w:val="right" w:pos="8504"/>
-            </w:tabs>
-            <w:jc w:val="center"/>
-            <w:rPr>
-              <w:color w:val="000000"/>
-              <w:sz w:val="16"/>
-              <w:szCs w:val="16"/>
-            </w:rPr>
-          </w:pPr>
-          <w:r>
-            <w:rPr>
-              <w:noProof/>
-              <w:color w:val="000000"/>
-            </w:rPr>
-            <w:drawing>
-              <wp:inline distT="0" distB="0" distL="114300" distR="114300" wp14:anchorId="078BC80C" wp14:editId="18861C60">
-                <wp:extent cx="1257300" cy="805829"/>
-                <wp:effectExtent l="0" t="0" r="0" b="0"/>
-                <wp:docPr id="4" name="image1.jpg"/>
-                <wp:cNvGraphicFramePr/>
-                <a:graphic xmlns:a="http://schemas.openxmlformats.org/drawingml/2006/main">
-                  <a:graphicData uri="http://schemas.openxmlformats.org/drawingml/2006/picture">
-                    <pic:pic xmlns:pic="http://schemas.openxmlformats.org/drawingml/2006/picture">
-                      <pic:nvPicPr>
-                        <pic:cNvPr id="0" name="image1.jpg"/>
-                        <pic:cNvPicPr preferRelativeResize="0"/>
-                      </pic:nvPicPr>
-                      <pic:blipFill>
-                        <a:blip r:embed="rId1"/>
-                        <a:srcRect/>
-                        <a:stretch>
-                          <a:fillRect/>
-                        </a:stretch>
-                      </pic:blipFill>
-                      <pic:spPr>
-                        <a:xfrm>
-                          <a:off x="0" y="0"/>
-                          <a:ext cx="1257300" cy="805829"/>
-                        </a:xfrm>
-                        <a:prstGeom prst="rect">
-                          <a:avLst/>
-                        </a:prstGeom>
-                        <a:ln/>
-                      </pic:spPr>
-                    </pic:pic>
-                  </a:graphicData>
-                </a:graphic>
-              </wp:inline>
-            </w:drawing>
-          </w:r>
-        </w:p>
-      </w:tc>
-      <w:tc>
-        <w:tcPr>
-          <w:tcW w:w="6242" w:type="dxa"/>
-          <w:tcMar>
-            <w:top w:w="68" w:type="dxa"/>
-            <w:bottom w:w="68" w:type="dxa"/>
-          </w:tcMar>
-          <w:vAlign w:val="center"/>
-        </w:tcPr>
-        <w:p>
-          <w:pPr>
-            <w:spacing w:line="360" w:lineRule="auto"/>
-            <w:ind w:left="-70" w:firstLine="212"/>
-            <w:jc w:val="center"/>
-            <w:rPr>
-              <w:rFonts w:ascii="Roboto" w:eastAsia="Roboto" w:hAnsi="Roboto" w:cs="Roboto"/>
-              <w:sz w:val="24"/>
-              <w:szCs w:val="24"/>
-            </w:rPr>
-          </w:pPr>
-          <w:r>
-            <w:rPr>
-              <w:rFonts w:ascii="Roboto" w:eastAsia="Roboto" w:hAnsi="Roboto" w:cs="Roboto"/>
-              <w:sz w:val="24"/>
-              <w:szCs w:val="24"/>
-            </w:rPr>
-            <w:t>Proyecto Integrador</w:t>
-          </w:r>
-        </w:p>
-        <w:p>
-          <w:pPr>
-            <w:pBdr>
-              <w:top w:val="nil"/>
-              <w:left w:val="nil"/>
-              <w:bottom w:val="nil"/>
-              <w:right w:val="nil"/>
-              <w:between w:val="nil"/>
-            </w:pBdr>
-            <w:tabs>
-              <w:tab w:val="center" w:pos="4252"/>
-              <w:tab w:val="right" w:pos="8504"/>
-            </w:tabs>
-            <w:jc w:val="center"/>
-            <w:rPr>
-              <w:rFonts w:ascii="Roboto" w:eastAsia="Roboto" w:hAnsi="Roboto" w:cs="Roboto"/>
-              <w:color w:val="000000"/>
-            </w:rPr>
-          </w:pPr>
-          <w:r>
-            <w:rPr>
-              <w:rFonts w:ascii="Roboto" w:eastAsia="Roboto" w:hAnsi="Roboto" w:cs="Roboto"/>
-              <w:b/>
-              <w:color w:val="000000"/>
-            </w:rPr>
-            <w:t>Especificación de requisitos de software</w:t>
-          </w:r>
-        </w:p>
-      </w:tc>
-      <w:tc>
-        <w:tcPr>
-          <w:tcW w:w="1337" w:type="dxa"/>
-          <w:tcMar>
-            <w:top w:w="68" w:type="dxa"/>
-            <w:bottom w:w="68" w:type="dxa"/>
-          </w:tcMar>
-          <w:vAlign w:val="center"/>
-        </w:tcPr>
-        <w:p>
-          <w:pPr>
-            <w:pBdr>
-              <w:top w:val="nil"/>
-              <w:left w:val="nil"/>
-              <w:bottom w:val="nil"/>
-              <w:right w:val="nil"/>
-              <w:between w:val="nil"/>
-            </w:pBdr>
-            <w:tabs>
-              <w:tab w:val="center" w:pos="4252"/>
-              <w:tab w:val="right" w:pos="8504"/>
-            </w:tabs>
-            <w:jc w:val="right"/>
-            <w:rPr>
-              <w:rFonts w:ascii="Roboto" w:eastAsia="Roboto" w:hAnsi="Roboto" w:cs="Roboto"/>
-              <w:color w:val="000000"/>
-            </w:rPr>
-          </w:pPr>
-        </w:p>
-      </w:tc>
-    </w:tr>
-  </w:tbl>
   <w:p>
     <w:pPr>
       <w:pBdr>
@@ -12902,7 +13180,7 @@
 </file>
 
 <file path=word/header5.xml><?xml version="1.0" encoding="utf-8"?>
-<w:hdr xmlns:wpc="http://schemas.microsoft.com/office/word/2010/wordprocessingCanvas" xmlns:mc="http://schemas.openxmlformats.org/markup-compatibility/2006" xmlns:o="urn:schemas-microsoft-com:office:office" xmlns:r="http://schemas.openxmlformats.org/officeDocument/2006/relationships" xmlns:m="http://schemas.openxmlformats.org/officeDocument/2006/math" xmlns:v="urn:schemas-microsoft-com:vml" xmlns:wp14="http://schemas.microsoft.com/office/word/2010/wordprocessingDrawing" xmlns:wp="http://schemas.openxmlformats.org/drawingml/2006/wordprocessingDrawing" xmlns:w10="urn:schemas-microsoft-com:office:word" xmlns:w="http://schemas.openxmlformats.org/wordprocessingml/2006/main" xmlns:w14="http://schemas.microsoft.com/office/word/2010/wordml" xmlns:w15="http://schemas.microsoft.com/office/word/2012/wordml" xmlns:wpg="http://schemas.microsoft.com/office/word/2010/wordprocessingGroup" xmlns:wpi="http://schemas.microsoft.com/office/word/2010/wordprocessingInk" xmlns:wne="http://schemas.microsoft.com/office/word/2006/wordml" xmlns:wps="http://schemas.microsoft.com/office/word/2010/wordprocessingShape" mc:Ignorable="w14 w15 wp14">
+<w:hdr xmlns:wpc="http://schemas.microsoft.com/office/word/2010/wordprocessingCanvas" xmlns:cx="http://schemas.microsoft.com/office/drawing/2014/chartex" xmlns:cx1="http://schemas.microsoft.com/office/drawing/2015/9/8/chartex" xmlns:cx2="http://schemas.microsoft.com/office/drawing/2015/10/21/chartex" xmlns:cx3="http://schemas.microsoft.com/office/drawing/2016/5/9/chartex" xmlns:cx4="http://schemas.microsoft.com/office/drawing/2016/5/10/chartex" xmlns:cx5="http://schemas.microsoft.com/office/drawing/2016/5/11/chartex" xmlns:cx6="http://schemas.microsoft.com/office/drawing/2016/5/12/chartex" xmlns:cx7="http://schemas.microsoft.com/office/drawing/2016/5/13/chartex" xmlns:cx8="http://schemas.microsoft.com/office/drawing/2016/5/14/chartex" xmlns:mc="http://schemas.openxmlformats.org/markup-compatibility/2006" xmlns:aink="http://schemas.microsoft.com/office/drawing/2016/ink" xmlns:am3d="http://schemas.microsoft.com/office/drawing/2017/model3d" xmlns:o="urn:schemas-microsoft-com:office:office" xmlns:oel="http://schemas.microsoft.com/office/2019/extlst" xmlns:r="http://schemas.openxmlformats.org/officeDocument/2006/relationships" xmlns:m="http://schemas.openxmlformats.org/officeDocument/2006/math" xmlns:v="urn:schemas-microsoft-com:vml" xmlns:wp14="http://schemas.microsoft.com/office/word/2010/wordprocessingDrawing" xmlns:wp="http://schemas.openxmlformats.org/drawingml/2006/wordprocessingDrawing" xmlns:w10="urn:schemas-microsoft-com:office:word" xmlns:w="http://schemas.openxmlformats.org/wordprocessingml/2006/main" xmlns:w14="http://schemas.microsoft.com/office/word/2010/wordml" xmlns:w15="http://schemas.microsoft.com/office/word/2012/wordml" xmlns:w16cex="http://schemas.microsoft.com/office/word/2018/wordml/cex" xmlns:w16cid="http://schemas.microsoft.com/office/word/2016/wordml/cid" xmlns:w16="http://schemas.microsoft.com/office/word/2018/wordml" xmlns:w16du="http://schemas.microsoft.com/office/word/2023/wordml/word16du" xmlns:w16sdtdh="http://schemas.microsoft.com/office/word/2020/wordml/sdtdatahash" xmlns:w16se="http://schemas.microsoft.com/office/word/2015/wordml/symex" xmlns:wpg="http://schemas.microsoft.com/office/word/2010/wordprocessingGroup" xmlns:wpi="http://schemas.microsoft.com/office/word/2010/wordprocessingInk" xmlns:wne="http://schemas.microsoft.com/office/word/2006/wordml" xmlns:wps="http://schemas.microsoft.com/office/word/2010/wordprocessingShape" mc:Ignorable="w14 w15 w16se w16cid w16 w16cex w16sdtdh wp14">
   <w:p>
     <w:pPr>
       <w:pBdr>
@@ -12926,7 +13204,7 @@
 </file>
 
 <file path=word/header6.xml><?xml version="1.0" encoding="utf-8"?>
-<w:hdr xmlns:wpc="http://schemas.microsoft.com/office/word/2010/wordprocessingCanvas" xmlns:mc="http://schemas.openxmlformats.org/markup-compatibility/2006" xmlns:o="urn:schemas-microsoft-com:office:office" xmlns:r="http://schemas.openxmlformats.org/officeDocument/2006/relationships" xmlns:m="http://schemas.openxmlformats.org/officeDocument/2006/math" xmlns:v="urn:schemas-microsoft-com:vml" xmlns:wp14="http://schemas.microsoft.com/office/word/2010/wordprocessingDrawing" xmlns:wp="http://schemas.openxmlformats.org/drawingml/2006/wordprocessingDrawing" xmlns:w10="urn:schemas-microsoft-com:office:word" xmlns:w="http://schemas.openxmlformats.org/wordprocessingml/2006/main" xmlns:w14="http://schemas.microsoft.com/office/word/2010/wordml" xmlns:w15="http://schemas.microsoft.com/office/word/2012/wordml" xmlns:wpg="http://schemas.microsoft.com/office/word/2010/wordprocessingGroup" xmlns:wpi="http://schemas.microsoft.com/office/word/2010/wordprocessingInk" xmlns:wne="http://schemas.microsoft.com/office/word/2006/wordml" xmlns:wps="http://schemas.microsoft.com/office/word/2010/wordprocessingShape" mc:Ignorable="w14 w15 wp14">
+<w:hdr xmlns:wpc="http://schemas.microsoft.com/office/word/2010/wordprocessingCanvas" xmlns:cx="http://schemas.microsoft.com/office/drawing/2014/chartex" xmlns:cx1="http://schemas.microsoft.com/office/drawing/2015/9/8/chartex" xmlns:cx2="http://schemas.microsoft.com/office/drawing/2015/10/21/chartex" xmlns:cx3="http://schemas.microsoft.com/office/drawing/2016/5/9/chartex" xmlns:cx4="http://schemas.microsoft.com/office/drawing/2016/5/10/chartex" xmlns:cx5="http://schemas.microsoft.com/office/drawing/2016/5/11/chartex" xmlns:cx6="http://schemas.microsoft.com/office/drawing/2016/5/12/chartex" xmlns:cx7="http://schemas.microsoft.com/office/drawing/2016/5/13/chartex" xmlns:cx8="http://schemas.microsoft.com/office/drawing/2016/5/14/chartex" xmlns:mc="http://schemas.openxmlformats.org/markup-compatibility/2006" xmlns:aink="http://schemas.microsoft.com/office/drawing/2016/ink" xmlns:am3d="http://schemas.microsoft.com/office/drawing/2017/model3d" xmlns:o="urn:schemas-microsoft-com:office:office" xmlns:oel="http://schemas.microsoft.com/office/2019/extlst" xmlns:r="http://schemas.openxmlformats.org/officeDocument/2006/relationships" xmlns:m="http://schemas.openxmlformats.org/officeDocument/2006/math" xmlns:v="urn:schemas-microsoft-com:vml" xmlns:wp14="http://schemas.microsoft.com/office/word/2010/wordprocessingDrawing" xmlns:wp="http://schemas.openxmlformats.org/drawingml/2006/wordprocessingDrawing" xmlns:w10="urn:schemas-microsoft-com:office:word" xmlns:w="http://schemas.openxmlformats.org/wordprocessingml/2006/main" xmlns:w14="http://schemas.microsoft.com/office/word/2010/wordml" xmlns:w15="http://schemas.microsoft.com/office/word/2012/wordml" xmlns:w16cex="http://schemas.microsoft.com/office/word/2018/wordml/cex" xmlns:w16cid="http://schemas.microsoft.com/office/word/2016/wordml/cid" xmlns:w16="http://schemas.microsoft.com/office/word/2018/wordml" xmlns:w16du="http://schemas.microsoft.com/office/word/2023/wordml/word16du" xmlns:w16sdtdh="http://schemas.microsoft.com/office/word/2020/wordml/sdtdatahash" xmlns:w16se="http://schemas.microsoft.com/office/word/2015/wordml/symex" xmlns:wpg="http://schemas.microsoft.com/office/word/2010/wordprocessingGroup" xmlns:wpi="http://schemas.microsoft.com/office/word/2010/wordprocessingInk" xmlns:wne="http://schemas.microsoft.com/office/word/2006/wordml" xmlns:wps="http://schemas.microsoft.com/office/word/2010/wordprocessingShape" mc:Ignorable="w14 w15 w16se w16cid w16 w16cex w16sdtdh wp14">
   <w:p>
     <w:pPr>
       <w:widowControl w:val="0"/>
@@ -13194,8 +13472,121 @@
 </file>
 
 <file path=word/numbering.xml><?xml version="1.0" encoding="utf-8"?>
-<w:numbering xmlns:wpc="http://schemas.microsoft.com/office/word/2010/wordprocessingCanvas" xmlns:mc="http://schemas.openxmlformats.org/markup-compatibility/2006" xmlns:o="urn:schemas-microsoft-com:office:office" xmlns:r="http://schemas.openxmlformats.org/officeDocument/2006/relationships" xmlns:m="http://schemas.openxmlformats.org/officeDocument/2006/math" xmlns:v="urn:schemas-microsoft-com:vml" xmlns:wp14="http://schemas.microsoft.com/office/word/2010/wordprocessingDrawing" xmlns:wp="http://schemas.openxmlformats.org/drawingml/2006/wordprocessingDrawing" xmlns:w10="urn:schemas-microsoft-com:office:word" xmlns:w="http://schemas.openxmlformats.org/wordprocessingml/2006/main" xmlns:w14="http://schemas.microsoft.com/office/word/2010/wordml" xmlns:w15="http://schemas.microsoft.com/office/word/2012/wordml" xmlns:wpg="http://schemas.microsoft.com/office/word/2010/wordprocessingGroup" xmlns:wpi="http://schemas.microsoft.com/office/word/2010/wordprocessingInk" xmlns:wne="http://schemas.microsoft.com/office/word/2006/wordml" xmlns:wps="http://schemas.microsoft.com/office/word/2010/wordprocessingShape" mc:Ignorable="w14 w15 wp14">
-  <w:abstractNum w:abstractNumId="0">
+<w:numbering xmlns:wpc="http://schemas.microsoft.com/office/word/2010/wordprocessingCanvas" xmlns:cx="http://schemas.microsoft.com/office/drawing/2014/chartex" xmlns:cx1="http://schemas.microsoft.com/office/drawing/2015/9/8/chartex" xmlns:cx2="http://schemas.microsoft.com/office/drawing/2015/10/21/chartex" xmlns:cx3="http://schemas.microsoft.com/office/drawing/2016/5/9/chartex" xmlns:cx4="http://schemas.microsoft.com/office/drawing/2016/5/10/chartex" xmlns:cx5="http://schemas.microsoft.com/office/drawing/2016/5/11/chartex" xmlns:cx6="http://schemas.microsoft.com/office/drawing/2016/5/12/chartex" xmlns:cx7="http://schemas.microsoft.com/office/drawing/2016/5/13/chartex" xmlns:cx8="http://schemas.microsoft.com/office/drawing/2016/5/14/chartex" xmlns:mc="http://schemas.openxmlformats.org/markup-compatibility/2006" xmlns:aink="http://schemas.microsoft.com/office/drawing/2016/ink" xmlns:am3d="http://schemas.microsoft.com/office/drawing/2017/model3d" xmlns:o="urn:schemas-microsoft-com:office:office" xmlns:oel="http://schemas.microsoft.com/office/2019/extlst" xmlns:r="http://schemas.openxmlformats.org/officeDocument/2006/relationships" xmlns:m="http://schemas.openxmlformats.org/officeDocument/2006/math" xmlns:v="urn:schemas-microsoft-com:vml" xmlns:wp14="http://schemas.microsoft.com/office/word/2010/wordprocessingDrawing" xmlns:wp="http://schemas.openxmlformats.org/drawingml/2006/wordprocessingDrawing" xmlns:w10="urn:schemas-microsoft-com:office:word" xmlns:w="http://schemas.openxmlformats.org/wordprocessingml/2006/main" xmlns:w14="http://schemas.microsoft.com/office/word/2010/wordml" xmlns:w15="http://schemas.microsoft.com/office/word/2012/wordml" xmlns:w16cex="http://schemas.microsoft.com/office/word/2018/wordml/cex" xmlns:w16cid="http://schemas.microsoft.com/office/word/2016/wordml/cid" xmlns:w16="http://schemas.microsoft.com/office/word/2018/wordml" xmlns:w16du="http://schemas.microsoft.com/office/word/2023/wordml/word16du" xmlns:w16sdtdh="http://schemas.microsoft.com/office/word/2020/wordml/sdtdatahash" xmlns:w16se="http://schemas.microsoft.com/office/word/2015/wordml/symex" xmlns:wpg="http://schemas.microsoft.com/office/word/2010/wordprocessingGroup" xmlns:wpi="http://schemas.microsoft.com/office/word/2010/wordprocessingInk" xmlns:wne="http://schemas.microsoft.com/office/word/2006/wordml" xmlns:wps="http://schemas.microsoft.com/office/word/2010/wordprocessingShape" mc:Ignorable="w14 w15 w16se w16cid w16 w16cex w16sdtdh wp14">
+  <w:abstractNum w:abstractNumId="0" w15:restartNumberingAfterBreak="0">
+    <w:nsid w:val="147F716C"/>
+    <w:multiLevelType w:val="hybridMultilevel"/>
+    <w:tmpl w:val="1CFC30DE"/>
+    <w:lvl w:ilvl="0" w:tplc="0C0A0001">
+      <w:start w:val="1"/>
+      <w:numFmt w:val="bullet"/>
+      <w:lvlText w:val=""/>
+      <w:lvlJc w:val="left"/>
+      <w:pPr>
+        <w:ind w:left="720" w:hanging="360"/>
+      </w:pPr>
+      <w:rPr>
+        <w:rFonts w:ascii="Symbol" w:hAnsi="Symbol" w:hint="default"/>
+      </w:rPr>
+    </w:lvl>
+    <w:lvl w:ilvl="1" w:tplc="0C0A0003" w:tentative="1">
+      <w:start w:val="1"/>
+      <w:numFmt w:val="bullet"/>
+      <w:lvlText w:val="o"/>
+      <w:lvlJc w:val="left"/>
+      <w:pPr>
+        <w:ind w:left="1440" w:hanging="360"/>
+      </w:pPr>
+      <w:rPr>
+        <w:rFonts w:ascii="Courier New" w:hAnsi="Courier New" w:cs="Courier New" w:hint="default"/>
+      </w:rPr>
+    </w:lvl>
+    <w:lvl w:ilvl="2" w:tplc="0C0A0005" w:tentative="1">
+      <w:start w:val="1"/>
+      <w:numFmt w:val="bullet"/>
+      <w:lvlText w:val=""/>
+      <w:lvlJc w:val="left"/>
+      <w:pPr>
+        <w:ind w:left="2160" w:hanging="360"/>
+      </w:pPr>
+      <w:rPr>
+        <w:rFonts w:ascii="Wingdings" w:hAnsi="Wingdings" w:hint="default"/>
+      </w:rPr>
+    </w:lvl>
+    <w:lvl w:ilvl="3" w:tplc="0C0A0001" w:tentative="1">
+      <w:start w:val="1"/>
+      <w:numFmt w:val="bullet"/>
+      <w:lvlText w:val=""/>
+      <w:lvlJc w:val="left"/>
+      <w:pPr>
+        <w:ind w:left="2880" w:hanging="360"/>
+      </w:pPr>
+      <w:rPr>
+        <w:rFonts w:ascii="Symbol" w:hAnsi="Symbol" w:hint="default"/>
+      </w:rPr>
+    </w:lvl>
+    <w:lvl w:ilvl="4" w:tplc="0C0A0003" w:tentative="1">
+      <w:start w:val="1"/>
+      <w:numFmt w:val="bullet"/>
+      <w:lvlText w:val="o"/>
+      <w:lvlJc w:val="left"/>
+      <w:pPr>
+        <w:ind w:left="3600" w:hanging="360"/>
+      </w:pPr>
+      <w:rPr>
+        <w:rFonts w:ascii="Courier New" w:hAnsi="Courier New" w:cs="Courier New" w:hint="default"/>
+      </w:rPr>
+    </w:lvl>
+    <w:lvl w:ilvl="5" w:tplc="0C0A0005" w:tentative="1">
+      <w:start w:val="1"/>
+      <w:numFmt w:val="bullet"/>
+      <w:lvlText w:val=""/>
+      <w:lvlJc w:val="left"/>
+      <w:pPr>
+        <w:ind w:left="4320" w:hanging="360"/>
+      </w:pPr>
+      <w:rPr>
+        <w:rFonts w:ascii="Wingdings" w:hAnsi="Wingdings" w:hint="default"/>
+      </w:rPr>
+    </w:lvl>
+    <w:lvl w:ilvl="6" w:tplc="0C0A0001" w:tentative="1">
+      <w:start w:val="1"/>
+      <w:numFmt w:val="bullet"/>
+      <w:lvlText w:val=""/>
+      <w:lvlJc w:val="left"/>
+      <w:pPr>
+        <w:ind w:left="5040" w:hanging="360"/>
+      </w:pPr>
+      <w:rPr>
+        <w:rFonts w:ascii="Symbol" w:hAnsi="Symbol" w:hint="default"/>
+      </w:rPr>
+    </w:lvl>
+    <w:lvl w:ilvl="7" w:tplc="0C0A0003" w:tentative="1">
+      <w:start w:val="1"/>
+      <w:numFmt w:val="bullet"/>
+      <w:lvlText w:val="o"/>
+      <w:lvlJc w:val="left"/>
+      <w:pPr>
+        <w:ind w:left="5760" w:hanging="360"/>
+      </w:pPr>
+      <w:rPr>
+        <w:rFonts w:ascii="Courier New" w:hAnsi="Courier New" w:cs="Courier New" w:hint="default"/>
+      </w:rPr>
+    </w:lvl>
+    <w:lvl w:ilvl="8" w:tplc="0C0A0005" w:tentative="1">
+      <w:start w:val="1"/>
+      <w:numFmt w:val="bullet"/>
+      <w:lvlText w:val=""/>
+      <w:lvlJc w:val="left"/>
+      <w:pPr>
+        <w:ind w:left="6480" w:hanging="360"/>
+      </w:pPr>
+      <w:rPr>
+        <w:rFonts w:ascii="Wingdings" w:hAnsi="Wingdings" w:hint="default"/>
+      </w:rPr>
+    </w:lvl>
+  </w:abstractNum>
+  <w:abstractNum w:abstractNumId="1" w15:restartNumberingAfterBreak="0">
     <w:nsid w:val="31747EF6"/>
     <w:multiLevelType w:val="multilevel"/>
     <w:tmpl w:val="ED9887E6"/>
@@ -13308,7 +13699,120 @@
       </w:rPr>
     </w:lvl>
   </w:abstractNum>
-  <w:abstractNum w:abstractNumId="1">
+  <w:abstractNum w:abstractNumId="2" w15:restartNumberingAfterBreak="0">
+    <w:nsid w:val="72E62DBA"/>
+    <w:multiLevelType w:val="hybridMultilevel"/>
+    <w:tmpl w:val="D346DF5C"/>
+    <w:lvl w:ilvl="0" w:tplc="0C0A0001">
+      <w:start w:val="1"/>
+      <w:numFmt w:val="bullet"/>
+      <w:lvlText w:val=""/>
+      <w:lvlJc w:val="left"/>
+      <w:pPr>
+        <w:ind w:left="720" w:hanging="360"/>
+      </w:pPr>
+      <w:rPr>
+        <w:rFonts w:ascii="Symbol" w:hAnsi="Symbol" w:hint="default"/>
+      </w:rPr>
+    </w:lvl>
+    <w:lvl w:ilvl="1" w:tplc="0C0A0003" w:tentative="1">
+      <w:start w:val="1"/>
+      <w:numFmt w:val="bullet"/>
+      <w:lvlText w:val="o"/>
+      <w:lvlJc w:val="left"/>
+      <w:pPr>
+        <w:ind w:left="1440" w:hanging="360"/>
+      </w:pPr>
+      <w:rPr>
+        <w:rFonts w:ascii="Courier New" w:hAnsi="Courier New" w:cs="Courier New" w:hint="default"/>
+      </w:rPr>
+    </w:lvl>
+    <w:lvl w:ilvl="2" w:tplc="0C0A0005" w:tentative="1">
+      <w:start w:val="1"/>
+      <w:numFmt w:val="bullet"/>
+      <w:lvlText w:val=""/>
+      <w:lvlJc w:val="left"/>
+      <w:pPr>
+        <w:ind w:left="2160" w:hanging="360"/>
+      </w:pPr>
+      <w:rPr>
+        <w:rFonts w:ascii="Wingdings" w:hAnsi="Wingdings" w:hint="default"/>
+      </w:rPr>
+    </w:lvl>
+    <w:lvl w:ilvl="3" w:tplc="0C0A0001" w:tentative="1">
+      <w:start w:val="1"/>
+      <w:numFmt w:val="bullet"/>
+      <w:lvlText w:val=""/>
+      <w:lvlJc w:val="left"/>
+      <w:pPr>
+        <w:ind w:left="2880" w:hanging="360"/>
+      </w:pPr>
+      <w:rPr>
+        <w:rFonts w:ascii="Symbol" w:hAnsi="Symbol" w:hint="default"/>
+      </w:rPr>
+    </w:lvl>
+    <w:lvl w:ilvl="4" w:tplc="0C0A0003" w:tentative="1">
+      <w:start w:val="1"/>
+      <w:numFmt w:val="bullet"/>
+      <w:lvlText w:val="o"/>
+      <w:lvlJc w:val="left"/>
+      <w:pPr>
+        <w:ind w:left="3600" w:hanging="360"/>
+      </w:pPr>
+      <w:rPr>
+        <w:rFonts w:ascii="Courier New" w:hAnsi="Courier New" w:cs="Courier New" w:hint="default"/>
+      </w:rPr>
+    </w:lvl>
+    <w:lvl w:ilvl="5" w:tplc="0C0A0005" w:tentative="1">
+      <w:start w:val="1"/>
+      <w:numFmt w:val="bullet"/>
+      <w:lvlText w:val=""/>
+      <w:lvlJc w:val="left"/>
+      <w:pPr>
+        <w:ind w:left="4320" w:hanging="360"/>
+      </w:pPr>
+      <w:rPr>
+        <w:rFonts w:ascii="Wingdings" w:hAnsi="Wingdings" w:hint="default"/>
+      </w:rPr>
+    </w:lvl>
+    <w:lvl w:ilvl="6" w:tplc="0C0A0001" w:tentative="1">
+      <w:start w:val="1"/>
+      <w:numFmt w:val="bullet"/>
+      <w:lvlText w:val=""/>
+      <w:lvlJc w:val="left"/>
+      <w:pPr>
+        <w:ind w:left="5040" w:hanging="360"/>
+      </w:pPr>
+      <w:rPr>
+        <w:rFonts w:ascii="Symbol" w:hAnsi="Symbol" w:hint="default"/>
+      </w:rPr>
+    </w:lvl>
+    <w:lvl w:ilvl="7" w:tplc="0C0A0003" w:tentative="1">
+      <w:start w:val="1"/>
+      <w:numFmt w:val="bullet"/>
+      <w:lvlText w:val="o"/>
+      <w:lvlJc w:val="left"/>
+      <w:pPr>
+        <w:ind w:left="5760" w:hanging="360"/>
+      </w:pPr>
+      <w:rPr>
+        <w:rFonts w:ascii="Courier New" w:hAnsi="Courier New" w:cs="Courier New" w:hint="default"/>
+      </w:rPr>
+    </w:lvl>
+    <w:lvl w:ilvl="8" w:tplc="0C0A0005" w:tentative="1">
+      <w:start w:val="1"/>
+      <w:numFmt w:val="bullet"/>
+      <w:lvlText w:val=""/>
+      <w:lvlJc w:val="left"/>
+      <w:pPr>
+        <w:ind w:left="6480" w:hanging="360"/>
+      </w:pPr>
+      <w:rPr>
+        <w:rFonts w:ascii="Wingdings" w:hAnsi="Wingdings" w:hint="default"/>
+      </w:rPr>
+    </w:lvl>
+  </w:abstractNum>
+  <w:abstractNum w:abstractNumId="3" w15:restartNumberingAfterBreak="0">
     <w:nsid w:val="79C66CA2"/>
     <w:multiLevelType w:val="multilevel"/>
     <w:tmpl w:val="7EA2B336"/>
@@ -13430,17 +13934,255 @@
       </w:rPr>
     </w:lvl>
   </w:abstractNum>
-  <w:num w:numId="1">
+  <w:abstractNum w:abstractNumId="4" w15:restartNumberingAfterBreak="0">
+    <w:nsid w:val="7B32076A"/>
+    <w:multiLevelType w:val="hybridMultilevel"/>
+    <w:tmpl w:val="161CB2C6"/>
+    <w:lvl w:ilvl="0" w:tplc="0C0A0001">
+      <w:start w:val="1"/>
+      <w:numFmt w:val="bullet"/>
+      <w:lvlText w:val=""/>
+      <w:lvlJc w:val="left"/>
+      <w:pPr>
+        <w:ind w:left="720" w:hanging="360"/>
+      </w:pPr>
+      <w:rPr>
+        <w:rFonts w:ascii="Symbol" w:hAnsi="Symbol" w:hint="default"/>
+      </w:rPr>
+    </w:lvl>
+    <w:lvl w:ilvl="1" w:tplc="0C0A0003" w:tentative="1">
+      <w:start w:val="1"/>
+      <w:numFmt w:val="bullet"/>
+      <w:lvlText w:val="o"/>
+      <w:lvlJc w:val="left"/>
+      <w:pPr>
+        <w:ind w:left="1440" w:hanging="360"/>
+      </w:pPr>
+      <w:rPr>
+        <w:rFonts w:ascii="Courier New" w:hAnsi="Courier New" w:cs="Courier New" w:hint="default"/>
+      </w:rPr>
+    </w:lvl>
+    <w:lvl w:ilvl="2" w:tplc="0C0A0005" w:tentative="1">
+      <w:start w:val="1"/>
+      <w:numFmt w:val="bullet"/>
+      <w:lvlText w:val=""/>
+      <w:lvlJc w:val="left"/>
+      <w:pPr>
+        <w:ind w:left="2160" w:hanging="360"/>
+      </w:pPr>
+      <w:rPr>
+        <w:rFonts w:ascii="Wingdings" w:hAnsi="Wingdings" w:hint="default"/>
+      </w:rPr>
+    </w:lvl>
+    <w:lvl w:ilvl="3" w:tplc="0C0A0001" w:tentative="1">
+      <w:start w:val="1"/>
+      <w:numFmt w:val="bullet"/>
+      <w:lvlText w:val=""/>
+      <w:lvlJc w:val="left"/>
+      <w:pPr>
+        <w:ind w:left="2880" w:hanging="360"/>
+      </w:pPr>
+      <w:rPr>
+        <w:rFonts w:ascii="Symbol" w:hAnsi="Symbol" w:hint="default"/>
+      </w:rPr>
+    </w:lvl>
+    <w:lvl w:ilvl="4" w:tplc="0C0A0003" w:tentative="1">
+      <w:start w:val="1"/>
+      <w:numFmt w:val="bullet"/>
+      <w:lvlText w:val="o"/>
+      <w:lvlJc w:val="left"/>
+      <w:pPr>
+        <w:ind w:left="3600" w:hanging="360"/>
+      </w:pPr>
+      <w:rPr>
+        <w:rFonts w:ascii="Courier New" w:hAnsi="Courier New" w:cs="Courier New" w:hint="default"/>
+      </w:rPr>
+    </w:lvl>
+    <w:lvl w:ilvl="5" w:tplc="0C0A0005" w:tentative="1">
+      <w:start w:val="1"/>
+      <w:numFmt w:val="bullet"/>
+      <w:lvlText w:val=""/>
+      <w:lvlJc w:val="left"/>
+      <w:pPr>
+        <w:ind w:left="4320" w:hanging="360"/>
+      </w:pPr>
+      <w:rPr>
+        <w:rFonts w:ascii="Wingdings" w:hAnsi="Wingdings" w:hint="default"/>
+      </w:rPr>
+    </w:lvl>
+    <w:lvl w:ilvl="6" w:tplc="0C0A0001" w:tentative="1">
+      <w:start w:val="1"/>
+      <w:numFmt w:val="bullet"/>
+      <w:lvlText w:val=""/>
+      <w:lvlJc w:val="left"/>
+      <w:pPr>
+        <w:ind w:left="5040" w:hanging="360"/>
+      </w:pPr>
+      <w:rPr>
+        <w:rFonts w:ascii="Symbol" w:hAnsi="Symbol" w:hint="default"/>
+      </w:rPr>
+    </w:lvl>
+    <w:lvl w:ilvl="7" w:tplc="0C0A0003" w:tentative="1">
+      <w:start w:val="1"/>
+      <w:numFmt w:val="bullet"/>
+      <w:lvlText w:val="o"/>
+      <w:lvlJc w:val="left"/>
+      <w:pPr>
+        <w:ind w:left="5760" w:hanging="360"/>
+      </w:pPr>
+      <w:rPr>
+        <w:rFonts w:ascii="Courier New" w:hAnsi="Courier New" w:cs="Courier New" w:hint="default"/>
+      </w:rPr>
+    </w:lvl>
+    <w:lvl w:ilvl="8" w:tplc="0C0A0005" w:tentative="1">
+      <w:start w:val="1"/>
+      <w:numFmt w:val="bullet"/>
+      <w:lvlText w:val=""/>
+      <w:lvlJc w:val="left"/>
+      <w:pPr>
+        <w:ind w:left="6480" w:hanging="360"/>
+      </w:pPr>
+      <w:rPr>
+        <w:rFonts w:ascii="Wingdings" w:hAnsi="Wingdings" w:hint="default"/>
+      </w:rPr>
+    </w:lvl>
+  </w:abstractNum>
+  <w:abstractNum w:abstractNumId="5" w15:restartNumberingAfterBreak="0">
+    <w:nsid w:val="7C9C4376"/>
+    <w:multiLevelType w:val="hybridMultilevel"/>
+    <w:tmpl w:val="4C9699AC"/>
+    <w:lvl w:ilvl="0" w:tplc="0C0A0001">
+      <w:start w:val="1"/>
+      <w:numFmt w:val="bullet"/>
+      <w:lvlText w:val=""/>
+      <w:lvlJc w:val="left"/>
+      <w:pPr>
+        <w:ind w:left="720" w:hanging="360"/>
+      </w:pPr>
+      <w:rPr>
+        <w:rFonts w:ascii="Symbol" w:hAnsi="Symbol" w:hint="default"/>
+      </w:rPr>
+    </w:lvl>
+    <w:lvl w:ilvl="1" w:tplc="0C0A0003" w:tentative="1">
+      <w:start w:val="1"/>
+      <w:numFmt w:val="bullet"/>
+      <w:lvlText w:val="o"/>
+      <w:lvlJc w:val="left"/>
+      <w:pPr>
+        <w:ind w:left="1440" w:hanging="360"/>
+      </w:pPr>
+      <w:rPr>
+        <w:rFonts w:ascii="Courier New" w:hAnsi="Courier New" w:cs="Courier New" w:hint="default"/>
+      </w:rPr>
+    </w:lvl>
+    <w:lvl w:ilvl="2" w:tplc="0C0A0005" w:tentative="1">
+      <w:start w:val="1"/>
+      <w:numFmt w:val="bullet"/>
+      <w:lvlText w:val=""/>
+      <w:lvlJc w:val="left"/>
+      <w:pPr>
+        <w:ind w:left="2160" w:hanging="360"/>
+      </w:pPr>
+      <w:rPr>
+        <w:rFonts w:ascii="Wingdings" w:hAnsi="Wingdings" w:hint="default"/>
+      </w:rPr>
+    </w:lvl>
+    <w:lvl w:ilvl="3" w:tplc="0C0A0001" w:tentative="1">
+      <w:start w:val="1"/>
+      <w:numFmt w:val="bullet"/>
+      <w:lvlText w:val=""/>
+      <w:lvlJc w:val="left"/>
+      <w:pPr>
+        <w:ind w:left="2880" w:hanging="360"/>
+      </w:pPr>
+      <w:rPr>
+        <w:rFonts w:ascii="Symbol" w:hAnsi="Symbol" w:hint="default"/>
+      </w:rPr>
+    </w:lvl>
+    <w:lvl w:ilvl="4" w:tplc="0C0A0003" w:tentative="1">
+      <w:start w:val="1"/>
+      <w:numFmt w:val="bullet"/>
+      <w:lvlText w:val="o"/>
+      <w:lvlJc w:val="left"/>
+      <w:pPr>
+        <w:ind w:left="3600" w:hanging="360"/>
+      </w:pPr>
+      <w:rPr>
+        <w:rFonts w:ascii="Courier New" w:hAnsi="Courier New" w:cs="Courier New" w:hint="default"/>
+      </w:rPr>
+    </w:lvl>
+    <w:lvl w:ilvl="5" w:tplc="0C0A0005" w:tentative="1">
+      <w:start w:val="1"/>
+      <w:numFmt w:val="bullet"/>
+      <w:lvlText w:val=""/>
+      <w:lvlJc w:val="left"/>
+      <w:pPr>
+        <w:ind w:left="4320" w:hanging="360"/>
+      </w:pPr>
+      <w:rPr>
+        <w:rFonts w:ascii="Wingdings" w:hAnsi="Wingdings" w:hint="default"/>
+      </w:rPr>
+    </w:lvl>
+    <w:lvl w:ilvl="6" w:tplc="0C0A0001" w:tentative="1">
+      <w:start w:val="1"/>
+      <w:numFmt w:val="bullet"/>
+      <w:lvlText w:val=""/>
+      <w:lvlJc w:val="left"/>
+      <w:pPr>
+        <w:ind w:left="5040" w:hanging="360"/>
+      </w:pPr>
+      <w:rPr>
+        <w:rFonts w:ascii="Symbol" w:hAnsi="Symbol" w:hint="default"/>
+      </w:rPr>
+    </w:lvl>
+    <w:lvl w:ilvl="7" w:tplc="0C0A0003" w:tentative="1">
+      <w:start w:val="1"/>
+      <w:numFmt w:val="bullet"/>
+      <w:lvlText w:val="o"/>
+      <w:lvlJc w:val="left"/>
+      <w:pPr>
+        <w:ind w:left="5760" w:hanging="360"/>
+      </w:pPr>
+      <w:rPr>
+        <w:rFonts w:ascii="Courier New" w:hAnsi="Courier New" w:cs="Courier New" w:hint="default"/>
+      </w:rPr>
+    </w:lvl>
+    <w:lvl w:ilvl="8" w:tplc="0C0A0005" w:tentative="1">
+      <w:start w:val="1"/>
+      <w:numFmt w:val="bullet"/>
+      <w:lvlText w:val=""/>
+      <w:lvlJc w:val="left"/>
+      <w:pPr>
+        <w:ind w:left="6480" w:hanging="360"/>
+      </w:pPr>
+      <w:rPr>
+        <w:rFonts w:ascii="Wingdings" w:hAnsi="Wingdings" w:hint="default"/>
+      </w:rPr>
+    </w:lvl>
+  </w:abstractNum>
+  <w:num w:numId="1" w16cid:durableId="1627808267">
+    <w:abstractNumId w:val="1"/>
+  </w:num>
+  <w:num w:numId="2" w16cid:durableId="938098698">
+    <w:abstractNumId w:val="3"/>
+  </w:num>
+  <w:num w:numId="3" w16cid:durableId="2118058864">
     <w:abstractNumId w:val="0"/>
   </w:num>
-  <w:num w:numId="2">
-    <w:abstractNumId w:val="1"/>
+  <w:num w:numId="4" w16cid:durableId="2095859235">
+    <w:abstractNumId w:val="4"/>
+  </w:num>
+  <w:num w:numId="5" w16cid:durableId="871652951">
+    <w:abstractNumId w:val="2"/>
+  </w:num>
+  <w:num w:numId="6" w16cid:durableId="416441763">
+    <w:abstractNumId w:val="5"/>
   </w:num>
 </w:numbering>
 </file>
 
 <file path=word/styles.xml><?xml version="1.0" encoding="utf-8"?>
-<w:styles xmlns:mc="http://schemas.openxmlformats.org/markup-compatibility/2006" xmlns:r="http://schemas.openxmlformats.org/officeDocument/2006/relationships" xmlns:w="http://schemas.openxmlformats.org/wordprocessingml/2006/main" xmlns:w14="http://schemas.microsoft.com/office/word/2010/wordml" xmlns:w15="http://schemas.microsoft.com/office/word/2012/wordml" mc:Ignorable="w14 w15">
+<w:styles xmlns:mc="http://schemas.openxmlformats.org/markup-compatibility/2006" xmlns:r="http://schemas.openxmlformats.org/officeDocument/2006/relationships" xmlns:w="http://schemas.openxmlformats.org/wordprocessingml/2006/main" xmlns:w14="http://schemas.microsoft.com/office/word/2010/wordml" xmlns:w15="http://schemas.microsoft.com/office/word/2012/wordml" xmlns:w16cex="http://schemas.microsoft.com/office/word/2018/wordml/cex" xmlns:w16cid="http://schemas.microsoft.com/office/word/2016/wordml/cid" xmlns:w16="http://schemas.microsoft.com/office/word/2018/wordml" xmlns:w16sdtdh="http://schemas.microsoft.com/office/word/2020/wordml/sdtdatahash" xmlns:w16se="http://schemas.microsoft.com/office/word/2015/wordml/symex" mc:Ignorable="w14 w15 w16se w16cid w16 w16cex w16sdtdh">
   <w:docDefaults>
     <w:rPrDefault>
       <w:rPr>
@@ -13450,7 +14192,7 @@
     </w:rPrDefault>
     <w:pPrDefault/>
   </w:docDefaults>
-  <w:latentStyles w:defLockedState="0" w:defUIPriority="99" w:defSemiHidden="0" w:defUnhideWhenUsed="0" w:defQFormat="0" w:count="371">
+  <w:latentStyles w:defLockedState="0" w:defUIPriority="99" w:defSemiHidden="0" w:defUnhideWhenUsed="0" w:defQFormat="0" w:count="376">
     <w:lsdException w:name="Normal" w:uiPriority="0" w:qFormat="1"/>
     <w:lsdException w:name="heading 1" w:uiPriority="9" w:qFormat="1"/>
     <w:lsdException w:name="heading 2" w:semiHidden="1" w:uiPriority="9" w:unhideWhenUsed="1" w:qFormat="1"/>
@@ -13556,7 +14298,6 @@
     <w:lsdException w:name="HTML Sample" w:semiHidden="1" w:unhideWhenUsed="1"/>
     <w:lsdException w:name="HTML Typewriter" w:semiHidden="1" w:unhideWhenUsed="1"/>
     <w:lsdException w:name="HTML Variable" w:semiHidden="1" w:unhideWhenUsed="1"/>
-    <w:lsdException w:name="Normal Table" w:semiHidden="1" w:unhideWhenUsed="1"/>
     <w:lsdException w:name="annotation subject" w:semiHidden="1" w:unhideWhenUsed="1"/>
     <w:lsdException w:name="No List" w:semiHidden="1" w:unhideWhenUsed="1"/>
     <w:lsdException w:name="Outline List 1" w:semiHidden="1" w:unhideWhenUsed="1"/>
@@ -13599,11 +14340,8 @@
     <w:lsdException w:name="Table Contemporary" w:semiHidden="1" w:unhideWhenUsed="1"/>
     <w:lsdException w:name="Table Elegant" w:semiHidden="1" w:unhideWhenUsed="1"/>
     <w:lsdException w:name="Table Professional" w:semiHidden="1" w:unhideWhenUsed="1"/>
-    <w:lsdException w:name="Table Subtle 1" w:semiHidden="1" w:unhideWhenUsed="1"/>
     <w:lsdException w:name="Table Subtle 2" w:semiHidden="1" w:unhideWhenUsed="1"/>
     <w:lsdException w:name="Table Web 1" w:semiHidden="1" w:unhideWhenUsed="1"/>
-    <w:lsdException w:name="Table Web 2" w:semiHidden="1" w:unhideWhenUsed="1"/>
-    <w:lsdException w:name="Table Web 3" w:semiHidden="1" w:unhideWhenUsed="1"/>
     <w:lsdException w:name="Balloon Text" w:semiHidden="1" w:unhideWhenUsed="1"/>
     <w:lsdException w:name="Table Grid" w:uiPriority="39"/>
     <w:lsdException w:name="Table Theme" w:semiHidden="1" w:unhideWhenUsed="1"/>
@@ -13822,6 +14560,11 @@
     <w:lsdException w:name="List Table 5 Dark Accent 6" w:uiPriority="50"/>
     <w:lsdException w:name="List Table 6 Colorful Accent 6" w:uiPriority="51"/>
     <w:lsdException w:name="List Table 7 Colorful Accent 6" w:uiPriority="52"/>
+    <w:lsdException w:name="Mention" w:semiHidden="1" w:unhideWhenUsed="1"/>
+    <w:lsdException w:name="Smart Hyperlink" w:semiHidden="1" w:unhideWhenUsed="1"/>
+    <w:lsdException w:name="Hashtag" w:semiHidden="1" w:unhideWhenUsed="1"/>
+    <w:lsdException w:name="Unresolved Mention" w:semiHidden="1" w:unhideWhenUsed="1"/>
+    <w:lsdException w:name="Smart Link" w:semiHidden="1" w:unhideWhenUsed="1"/>
   </w:latentStyles>
   <w:style w:type="paragraph" w:default="1" w:styleId="Normal">
     <w:name w:val="Normal"/>
@@ -13959,7 +14702,7 @@
       </w:tblCellMar>
     </w:tblPr>
   </w:style>
-  <w:style w:type="paragraph" w:styleId="Puesto">
+  <w:style w:type="paragraph" w:styleId="Ttulo">
     <w:name w:val="Title"/>
     <w:basedOn w:val="Normal"/>
     <w:next w:val="Normal"/>
@@ -13997,9 +14740,7 @@
       <w:tblStyleRowBandSize w:val="1"/>
       <w:tblStyleColBandSize w:val="1"/>
       <w:tblCellMar>
-        <w:top w:w="0" w:type="dxa"/>
         <w:left w:w="70" w:type="dxa"/>
-        <w:bottom w:w="0" w:type="dxa"/>
         <w:right w:w="70" w:type="dxa"/>
       </w:tblCellMar>
     </w:tblPr>
@@ -14010,9 +14751,7 @@
       <w:tblStyleRowBandSize w:val="1"/>
       <w:tblStyleColBandSize w:val="1"/>
       <w:tblCellMar>
-        <w:top w:w="0" w:type="dxa"/>
         <w:left w:w="70" w:type="dxa"/>
-        <w:bottom w:w="0" w:type="dxa"/>
         <w:right w:w="70" w:type="dxa"/>
       </w:tblCellMar>
     </w:tblPr>
@@ -14023,9 +14762,7 @@
       <w:tblStyleRowBandSize w:val="1"/>
       <w:tblStyleColBandSize w:val="1"/>
       <w:tblCellMar>
-        <w:top w:w="0" w:type="dxa"/>
         <w:left w:w="108" w:type="dxa"/>
-        <w:bottom w:w="0" w:type="dxa"/>
         <w:right w:w="108" w:type="dxa"/>
       </w:tblCellMar>
     </w:tblPr>
@@ -14035,12 +14772,6 @@
     <w:tblPr>
       <w:tblStyleRowBandSize w:val="1"/>
       <w:tblStyleColBandSize w:val="1"/>
-      <w:tblCellMar>
-        <w:top w:w="0" w:type="dxa"/>
-        <w:left w:w="0" w:type="dxa"/>
-        <w:bottom w:w="0" w:type="dxa"/>
-        <w:right w:w="0" w:type="dxa"/>
-      </w:tblCellMar>
     </w:tblPr>
   </w:style>
   <w:style w:type="table" w:customStyle="1" w:styleId="a3">
@@ -14048,12 +14779,6 @@
     <w:tblPr>
       <w:tblStyleRowBandSize w:val="1"/>
       <w:tblStyleColBandSize w:val="1"/>
-      <w:tblCellMar>
-        <w:top w:w="0" w:type="dxa"/>
-        <w:left w:w="0" w:type="dxa"/>
-        <w:bottom w:w="0" w:type="dxa"/>
-        <w:right w:w="0" w:type="dxa"/>
-      </w:tblCellMar>
     </w:tblPr>
   </w:style>
   <w:style w:type="table" w:customStyle="1" w:styleId="a4">
@@ -14061,12 +14786,6 @@
     <w:tblPr>
       <w:tblStyleRowBandSize w:val="1"/>
       <w:tblStyleColBandSize w:val="1"/>
-      <w:tblCellMar>
-        <w:top w:w="0" w:type="dxa"/>
-        <w:left w:w="0" w:type="dxa"/>
-        <w:bottom w:w="0" w:type="dxa"/>
-        <w:right w:w="0" w:type="dxa"/>
-      </w:tblCellMar>
     </w:tblPr>
   </w:style>
   <w:style w:type="table" w:customStyle="1" w:styleId="a5">
@@ -14075,9 +14794,7 @@
       <w:tblStyleRowBandSize w:val="1"/>
       <w:tblStyleColBandSize w:val="1"/>
       <w:tblCellMar>
-        <w:top w:w="0" w:type="dxa"/>
         <w:left w:w="70" w:type="dxa"/>
-        <w:bottom w:w="0" w:type="dxa"/>
         <w:right w:w="70" w:type="dxa"/>
       </w:tblCellMar>
     </w:tblPr>
@@ -14088,9 +14805,7 @@
       <w:tblStyleRowBandSize w:val="1"/>
       <w:tblStyleColBandSize w:val="1"/>
       <w:tblCellMar>
-        <w:top w:w="0" w:type="dxa"/>
         <w:left w:w="70" w:type="dxa"/>
-        <w:bottom w:w="0" w:type="dxa"/>
         <w:right w:w="70" w:type="dxa"/>
       </w:tblCellMar>
     </w:tblPr>
@@ -14101,9 +14816,7 @@
       <w:tblStyleRowBandSize w:val="1"/>
       <w:tblStyleColBandSize w:val="1"/>
       <w:tblCellMar>
-        <w:top w:w="0" w:type="dxa"/>
         <w:left w:w="108" w:type="dxa"/>
-        <w:bottom w:w="0" w:type="dxa"/>
         <w:right w:w="108" w:type="dxa"/>
       </w:tblCellMar>
     </w:tblPr>
@@ -14114,9 +14827,7 @@
       <w:tblStyleRowBandSize w:val="1"/>
       <w:tblStyleColBandSize w:val="1"/>
       <w:tblCellMar>
-        <w:top w:w="0" w:type="dxa"/>
         <w:left w:w="70" w:type="dxa"/>
-        <w:bottom w:w="0" w:type="dxa"/>
         <w:right w:w="70" w:type="dxa"/>
       </w:tblCellMar>
     </w:tblPr>
@@ -14127,9 +14838,7 @@
       <w:tblStyleRowBandSize w:val="1"/>
       <w:tblStyleColBandSize w:val="1"/>
       <w:tblCellMar>
-        <w:top w:w="0" w:type="dxa"/>
         <w:left w:w="70" w:type="dxa"/>
-        <w:bottom w:w="0" w:type="dxa"/>
         <w:right w:w="70" w:type="dxa"/>
       </w:tblCellMar>
     </w:tblPr>
@@ -14140,9 +14849,7 @@
       <w:tblStyleRowBandSize w:val="1"/>
       <w:tblStyleColBandSize w:val="1"/>
       <w:tblCellMar>
-        <w:top w:w="0" w:type="dxa"/>
         <w:left w:w="70" w:type="dxa"/>
-        <w:bottom w:w="0" w:type="dxa"/>
         <w:right w:w="70" w:type="dxa"/>
       </w:tblCellMar>
     </w:tblPr>
@@ -14164,7 +14871,6 @@
     <w:uiPriority w:val="39"/>
     <w:rsid w:val="00227430"/>
     <w:tblPr>
-      <w:tblInd w:w="0" w:type="dxa"/>
       <w:tblBorders>
         <w:top w:val="single" w:sz="4" w:space="0" w:color="auto"/>
         <w:left w:val="single" w:sz="4" w:space="0" w:color="auto"/>
@@ -14173,16 +14879,10 @@
         <w:insideH w:val="single" w:sz="4" w:space="0" w:color="auto"/>
         <w:insideV w:val="single" w:sz="4" w:space="0" w:color="auto"/>
       </w:tblBorders>
-      <w:tblCellMar>
-        <w:top w:w="0" w:type="dxa"/>
-        <w:left w:w="108" w:type="dxa"/>
-        <w:bottom w:w="0" w:type="dxa"/>
-        <w:right w:w="108" w:type="dxa"/>
-      </w:tblCellMar>
     </w:tblPr>
   </w:style>
-  <w:style w:type="character" w:customStyle="1" w:styleId="UnresolvedMention">
-    <w:name w:val="Unresolved Mention"/>
+  <w:style w:type="character" w:customStyle="1" w:styleId="Mencinsinresolver1">
+    <w:name w:val="Mención sin resolver1"/>
     <w:basedOn w:val="Fuentedeprrafopredeter"/>
     <w:uiPriority w:val="99"/>
     <w:semiHidden/>
@@ -14192,6 +14892,59 @@
       <w:color w:val="605E5C"/>
       <w:shd w:val="clear" w:color="auto" w:fill="E1DFDD"/>
     </w:rPr>
+  </w:style>
+  <w:style w:type="paragraph" w:styleId="Prrafodelista">
+    <w:name w:val="List Paragraph"/>
+    <w:basedOn w:val="Normal"/>
+    <w:uiPriority w:val="34"/>
+    <w:qFormat/>
+    <w:rsid w:val="006373DC"/>
+    <w:pPr>
+      <w:ind w:left="720"/>
+      <w:contextualSpacing/>
+    </w:pPr>
+  </w:style>
+  <w:style w:type="paragraph" w:styleId="Encabezado">
+    <w:name w:val="header"/>
+    <w:basedOn w:val="Normal"/>
+    <w:link w:val="EncabezadoCar"/>
+    <w:uiPriority w:val="99"/>
+    <w:unhideWhenUsed/>
+    <w:rsid w:val="00E8048A"/>
+    <w:pPr>
+      <w:tabs>
+        <w:tab w:val="center" w:pos="4252"/>
+        <w:tab w:val="right" w:pos="8504"/>
+      </w:tabs>
+    </w:pPr>
+  </w:style>
+  <w:style w:type="character" w:customStyle="1" w:styleId="EncabezadoCar">
+    <w:name w:val="Encabezado Car"/>
+    <w:basedOn w:val="Fuentedeprrafopredeter"/>
+    <w:link w:val="Encabezado"/>
+    <w:uiPriority w:val="99"/>
+    <w:rsid w:val="00E8048A"/>
+  </w:style>
+  <w:style w:type="paragraph" w:styleId="Piedepgina">
+    <w:name w:val="footer"/>
+    <w:basedOn w:val="Normal"/>
+    <w:link w:val="PiedepginaCar"/>
+    <w:uiPriority w:val="99"/>
+    <w:unhideWhenUsed/>
+    <w:rsid w:val="00E8048A"/>
+    <w:pPr>
+      <w:tabs>
+        <w:tab w:val="center" w:pos="4252"/>
+        <w:tab w:val="right" w:pos="8504"/>
+      </w:tabs>
+    </w:pPr>
+  </w:style>
+  <w:style w:type="character" w:customStyle="1" w:styleId="PiedepginaCar">
+    <w:name w:val="Pie de página Car"/>
+    <w:basedOn w:val="Fuentedeprrafopredeter"/>
+    <w:link w:val="Piedepgina"/>
+    <w:uiPriority w:val="99"/>
+    <w:rsid w:val="00E8048A"/>
   </w:style>
 </w:styles>
 </file>

</xml_diff>

<commit_message>
Se agregar issues y cambia letra
</commit_message>
<xml_diff>
--- a/Documentación/CapacIT -2023 - IEEE-830 .docx
+++ b/Documentación/CapacIT -2023 - IEEE-830 .docx
@@ -1,6 +1,6 @@
 
 <file path=word/document.xml><?xml version="1.0" encoding="utf-8"?>
-<w:document xmlns:wpc="http://schemas.microsoft.com/office/word/2010/wordprocessingCanvas" xmlns:cx="http://schemas.microsoft.com/office/drawing/2014/chartex" xmlns:cx1="http://schemas.microsoft.com/office/drawing/2015/9/8/chartex" xmlns:cx2="http://schemas.microsoft.com/office/drawing/2015/10/21/chartex" xmlns:cx3="http://schemas.microsoft.com/office/drawing/2016/5/9/chartex" xmlns:cx4="http://schemas.microsoft.com/office/drawing/2016/5/10/chartex" xmlns:cx5="http://schemas.microsoft.com/office/drawing/2016/5/11/chartex" xmlns:cx6="http://schemas.microsoft.com/office/drawing/2016/5/12/chartex" xmlns:cx7="http://schemas.microsoft.com/office/drawing/2016/5/13/chartex" xmlns:cx8="http://schemas.microsoft.com/office/drawing/2016/5/14/chartex" xmlns:mc="http://schemas.openxmlformats.org/markup-compatibility/2006" xmlns:aink="http://schemas.microsoft.com/office/drawing/2016/ink" xmlns:am3d="http://schemas.microsoft.com/office/drawing/2017/model3d" xmlns:o="urn:schemas-microsoft-com:office:office" xmlns:r="http://schemas.openxmlformats.org/officeDocument/2006/relationships" xmlns:m="http://schemas.openxmlformats.org/officeDocument/2006/math" xmlns:v="urn:schemas-microsoft-com:vml" xmlns:wp14="http://schemas.microsoft.com/office/word/2010/wordprocessingDrawing" xmlns:wp="http://schemas.openxmlformats.org/drawingml/2006/wordprocessingDrawing" xmlns:w10="urn:schemas-microsoft-com:office:word" xmlns:w="http://schemas.openxmlformats.org/wordprocessingml/2006/main" xmlns:w14="http://schemas.microsoft.com/office/word/2010/wordml" xmlns:w15="http://schemas.microsoft.com/office/word/2012/wordml" xmlns:w16cex="http://schemas.microsoft.com/office/word/2018/wordml/cex" xmlns:w16cid="http://schemas.microsoft.com/office/word/2016/wordml/cid" xmlns:w16="http://schemas.microsoft.com/office/word/2018/wordml" xmlns:w16sdtdh="http://schemas.microsoft.com/office/word/2020/wordml/sdtdatahash" xmlns:w16se="http://schemas.microsoft.com/office/word/2015/wordml/symex" xmlns:wpg="http://schemas.microsoft.com/office/word/2010/wordprocessingGroup" xmlns:wpi="http://schemas.microsoft.com/office/word/2010/wordprocessingInk" xmlns:wne="http://schemas.microsoft.com/office/word/2006/wordml" xmlns:wps="http://schemas.microsoft.com/office/word/2010/wordprocessingShape" mc:Ignorable="w14 w15 w16se w16cid w16 w16cex w16sdtdh wp14">
+<w:document xmlns:wpc="http://schemas.microsoft.com/office/word/2010/wordprocessingCanvas" xmlns:cx="http://schemas.microsoft.com/office/drawing/2014/chartex" xmlns:cx1="http://schemas.microsoft.com/office/drawing/2015/9/8/chartex" xmlns:cx2="http://schemas.microsoft.com/office/drawing/2015/10/21/chartex" xmlns:cx3="http://schemas.microsoft.com/office/drawing/2016/5/9/chartex" xmlns:cx4="http://schemas.microsoft.com/office/drawing/2016/5/10/chartex" xmlns:cx5="http://schemas.microsoft.com/office/drawing/2016/5/11/chartex" xmlns:cx6="http://schemas.microsoft.com/office/drawing/2016/5/12/chartex" xmlns:cx7="http://schemas.microsoft.com/office/drawing/2016/5/13/chartex" xmlns:cx8="http://schemas.microsoft.com/office/drawing/2016/5/14/chartex" xmlns:mc="http://schemas.openxmlformats.org/markup-compatibility/2006" xmlns:aink="http://schemas.microsoft.com/office/drawing/2016/ink" xmlns:am3d="http://schemas.microsoft.com/office/drawing/2017/model3d" xmlns:o="urn:schemas-microsoft-com:office:office" xmlns:oel="http://schemas.microsoft.com/office/2019/extlst" xmlns:r="http://schemas.openxmlformats.org/officeDocument/2006/relationships" xmlns:m="http://schemas.openxmlformats.org/officeDocument/2006/math" xmlns:v="urn:schemas-microsoft-com:vml" xmlns:wp14="http://schemas.microsoft.com/office/word/2010/wordprocessingDrawing" xmlns:wp="http://schemas.openxmlformats.org/drawingml/2006/wordprocessingDrawing" xmlns:w10="urn:schemas-microsoft-com:office:word" xmlns:w="http://schemas.openxmlformats.org/wordprocessingml/2006/main" xmlns:w14="http://schemas.microsoft.com/office/word/2010/wordml" xmlns:w15="http://schemas.microsoft.com/office/word/2012/wordml" xmlns:w16cex="http://schemas.microsoft.com/office/word/2018/wordml/cex" xmlns:w16cid="http://schemas.microsoft.com/office/word/2016/wordml/cid" xmlns:w16="http://schemas.microsoft.com/office/word/2018/wordml" xmlns:w16du="http://schemas.microsoft.com/office/word/2023/wordml/word16du" xmlns:w16sdtdh="http://schemas.microsoft.com/office/word/2020/wordml/sdtdatahash" xmlns:w16se="http://schemas.microsoft.com/office/word/2015/wordml/symex" xmlns:wpg="http://schemas.microsoft.com/office/word/2010/wordprocessingGroup" xmlns:wpi="http://schemas.microsoft.com/office/word/2010/wordprocessingInk" xmlns:wne="http://schemas.microsoft.com/office/word/2006/wordml" xmlns:wps="http://schemas.microsoft.com/office/word/2010/wordprocessingShape" mc:Ignorable="w14 w15 w16se w16cid w16 w16cex w16sdtdh wp14">
   <w:body>
     <w:p>
       <w:pPr>
@@ -8210,66 +8210,35 @@
       <w:pPr>
         <w:ind w:left="601" w:firstLine="106"/>
         <w:jc w:val="both"/>
-        <w:rPr>
-          <w:color w:val="FF0000"/>
-        </w:rPr>
       </w:pPr>
       <w:r>
-        <w:rPr>
-          <w:color w:val="FF0000"/>
-        </w:rPr>
         <w:t xml:space="preserve">La Web </w:t>
       </w:r>
       <w:r>
         <w:rPr>
           <w:b/>
-          <w:color w:val="FF0000"/>
         </w:rPr>
         <w:t>CapacIT</w:t>
       </w:r>
       <w:r>
-        <w:rPr>
-          <w:color w:val="FF0000"/>
-        </w:rPr>
         <w:t xml:space="preserve"> </w:t>
       </w:r>
       <w:r>
-        <w:rPr>
-          <w:color w:val="FF0000"/>
-        </w:rPr>
         <w:t>contará con un módulo e-</w:t>
       </w:r>
       <w:proofErr w:type="spellStart"/>
       <w:r>
-        <w:rPr>
-          <w:color w:val="FF0000"/>
-        </w:rPr>
         <w:t>commerce</w:t>
       </w:r>
       <w:proofErr w:type="spellEnd"/>
       <w:r>
-        <w:rPr>
-          <w:color w:val="FF0000"/>
-        </w:rPr>
         <w:t xml:space="preserve">, que </w:t>
       </w:r>
       <w:r>
-        <w:rPr>
-          <w:color w:val="FF0000"/>
-        </w:rPr>
         <w:t>permitirá</w:t>
       </w:r>
       <w:r>
-        <w:rPr>
-          <w:color w:val="FF0000"/>
-        </w:rPr>
-        <w:t xml:space="preserve"> a los usuarios registrados acceder a </w:t>
-      </w:r>
-      <w:r>
-        <w:rPr>
-          <w:color w:val="FF0000"/>
-        </w:rPr>
-        <w:t>carrito y realizar pagos por los cursos a los que desea acceder.</w:t>
+        <w:t xml:space="preserve"> a los usuarios registrados acceder a carrito y realizar pagos por los cursos a los que desea acceder.</w:t>
       </w:r>
     </w:p>
     <w:p>
@@ -9603,11 +9572,16 @@
       <w:r>
         <w:t xml:space="preserve"> ni acceder a rutas de aprendizaje </w:t>
       </w:r>
+      <w:proofErr w:type="gramStart"/>
       <w:r>
         <w:t xml:space="preserve">ni </w:t>
       </w:r>
       <w:r>
-        <w:t xml:space="preserve"> tampoco al contenido avanzado y cursos pagos. No podrá interactuar con otros usuarios en los foros ni acceder a la comunidad de la bolsa de trabajo.</w:t>
+        <w:t xml:space="preserve"> tampoco</w:t>
+      </w:r>
+      <w:proofErr w:type="gramEnd"/>
+      <w:r>
+        <w:t xml:space="preserve"> al contenido avanzado y cursos pagos. No podrá interactuar con otros usuarios en los foros ni acceder a la comunidad de la bolsa de trabajo.</w:t>
       </w:r>
     </w:p>
     <w:p>
@@ -9857,20 +9831,20 @@
     <w:tbl>
       <w:tblPr>
         <w:tblStyle w:val="Tablaconcuadrcula"/>
-        <w:tblW w:w="0" w:type="auto"/>
+        <w:tblW w:w="9245" w:type="dxa"/>
         <w:tblLook w:val="04A0" w:firstRow="1" w:lastRow="0" w:firstColumn="1" w:lastColumn="0" w:noHBand="0" w:noVBand="1"/>
       </w:tblPr>
       <w:tblGrid>
-        <w:gridCol w:w="1511"/>
-        <w:gridCol w:w="1512"/>
+        <w:gridCol w:w="4620"/>
+        <w:gridCol w:w="4625"/>
       </w:tblGrid>
       <w:tr>
         <w:trPr>
-          <w:trHeight w:val="596"/>
+          <w:trHeight w:val="391"/>
         </w:trPr>
         <w:tc>
           <w:tcPr>
-            <w:tcW w:w="3023" w:type="dxa"/>
+            <w:tcW w:w="9245" w:type="dxa"/>
             <w:gridSpan w:val="2"/>
             <w:vAlign w:val="center"/>
           </w:tcPr>
@@ -9886,11 +9860,11 @@
       </w:tr>
       <w:tr>
         <w:trPr>
-          <w:trHeight w:val="596"/>
+          <w:trHeight w:val="391"/>
         </w:trPr>
         <w:tc>
           <w:tcPr>
-            <w:tcW w:w="1511" w:type="dxa"/>
+            <w:tcW w:w="4620" w:type="dxa"/>
             <w:vAlign w:val="center"/>
           </w:tcPr>
           <w:p>
@@ -9901,7 +9875,7 @@
         </w:tc>
         <w:tc>
           <w:tcPr>
-            <w:tcW w:w="1512" w:type="dxa"/>
+            <w:tcW w:w="4624" w:type="dxa"/>
             <w:vAlign w:val="center"/>
           </w:tcPr>
           <w:p>
@@ -9919,11 +9893,11 @@
       </w:tr>
       <w:tr>
         <w:trPr>
-          <w:trHeight w:val="596"/>
+          <w:trHeight w:val="391"/>
         </w:trPr>
         <w:tc>
           <w:tcPr>
-            <w:tcW w:w="1511" w:type="dxa"/>
+            <w:tcW w:w="4620" w:type="dxa"/>
             <w:vAlign w:val="center"/>
           </w:tcPr>
           <w:p>
@@ -9934,7 +9908,7 @@
         </w:tc>
         <w:tc>
           <w:tcPr>
-            <w:tcW w:w="1512" w:type="dxa"/>
+            <w:tcW w:w="4624" w:type="dxa"/>
             <w:vAlign w:val="center"/>
           </w:tcPr>
           <w:p>
@@ -9946,11 +9920,11 @@
       </w:tr>
       <w:tr>
         <w:trPr>
-          <w:trHeight w:val="596"/>
+          <w:trHeight w:val="391"/>
         </w:trPr>
         <w:tc>
           <w:tcPr>
-            <w:tcW w:w="1511" w:type="dxa"/>
+            <w:tcW w:w="4620" w:type="dxa"/>
             <w:vAlign w:val="center"/>
           </w:tcPr>
           <w:p>
@@ -9961,7 +9935,7 @@
         </w:tc>
         <w:tc>
           <w:tcPr>
-            <w:tcW w:w="1512" w:type="dxa"/>
+            <w:tcW w:w="4624" w:type="dxa"/>
             <w:vAlign w:val="center"/>
           </w:tcPr>
           <w:p>
@@ -9974,11 +9948,11 @@
       </w:tr>
       <w:tr>
         <w:trPr>
-          <w:trHeight w:val="596"/>
+          <w:trHeight w:val="391"/>
         </w:trPr>
         <w:tc>
           <w:tcPr>
-            <w:tcW w:w="1511" w:type="dxa"/>
+            <w:tcW w:w="4620" w:type="dxa"/>
             <w:vAlign w:val="center"/>
           </w:tcPr>
           <w:p>
@@ -9989,12 +9963,460 @@
         </w:tc>
         <w:tc>
           <w:tcPr>
-            <w:tcW w:w="1512" w:type="dxa"/>
+            <w:tcW w:w="4624" w:type="dxa"/>
             <w:vAlign w:val="center"/>
           </w:tcPr>
           <w:p>
             <w:r>
               <w:t>Acceder a los cursos</w:t>
+            </w:r>
+          </w:p>
+        </w:tc>
+      </w:tr>
+    </w:tbl>
+    <w:p/>
+    <w:p/>
+    <w:tbl>
+      <w:tblPr>
+        <w:tblStyle w:val="Tablaconcuadrcula"/>
+        <w:tblW w:w="9245" w:type="dxa"/>
+        <w:tblLook w:val="04A0" w:firstRow="1" w:lastRow="0" w:firstColumn="1" w:lastColumn="0" w:noHBand="0" w:noVBand="1"/>
+      </w:tblPr>
+      <w:tblGrid>
+        <w:gridCol w:w="4620"/>
+        <w:gridCol w:w="4625"/>
+      </w:tblGrid>
+      <w:tr>
+        <w:trPr>
+          <w:trHeight w:val="292"/>
+        </w:trPr>
+        <w:tc>
+          <w:tcPr>
+            <w:tcW w:w="9245" w:type="dxa"/>
+            <w:gridSpan w:val="2"/>
+            <w:vAlign w:val="center"/>
+          </w:tcPr>
+          <w:p>
+            <w:pPr>
+              <w:jc w:val="center"/>
+            </w:pPr>
+            <w:r>
+              <w:t>Historia de usuario 2</w:t>
+            </w:r>
+          </w:p>
+        </w:tc>
+      </w:tr>
+      <w:tr>
+        <w:trPr>
+          <w:trHeight w:val="292"/>
+        </w:trPr>
+        <w:tc>
+          <w:tcPr>
+            <w:tcW w:w="4620" w:type="dxa"/>
+            <w:vAlign w:val="center"/>
+          </w:tcPr>
+          <w:p>
+            <w:r>
+              <w:t>Titulo</w:t>
+            </w:r>
+          </w:p>
+        </w:tc>
+        <w:tc>
+          <w:tcPr>
+            <w:tcW w:w="4624" w:type="dxa"/>
+            <w:vAlign w:val="center"/>
+          </w:tcPr>
+          <w:p>
+            <w:proofErr w:type="spellStart"/>
+            <w:r>
+              <w:t>Login</w:t>
+            </w:r>
+            <w:proofErr w:type="spellEnd"/>
+            <w:r>
+              <w:t xml:space="preserve"> Alumno</w:t>
+            </w:r>
+          </w:p>
+        </w:tc>
+      </w:tr>
+      <w:tr>
+        <w:trPr>
+          <w:trHeight w:val="292"/>
+        </w:trPr>
+        <w:tc>
+          <w:tcPr>
+            <w:tcW w:w="4620" w:type="dxa"/>
+            <w:vAlign w:val="center"/>
+          </w:tcPr>
+          <w:p>
+            <w:r>
+              <w:t>Como</w:t>
+            </w:r>
+          </w:p>
+        </w:tc>
+        <w:tc>
+          <w:tcPr>
+            <w:tcW w:w="4624" w:type="dxa"/>
+            <w:vAlign w:val="center"/>
+          </w:tcPr>
+          <w:p>
+            <w:r>
+              <w:t>Alumno</w:t>
+            </w:r>
+          </w:p>
+        </w:tc>
+      </w:tr>
+      <w:tr>
+        <w:trPr>
+          <w:trHeight w:val="292"/>
+        </w:trPr>
+        <w:tc>
+          <w:tcPr>
+            <w:tcW w:w="4620" w:type="dxa"/>
+            <w:vAlign w:val="center"/>
+          </w:tcPr>
+          <w:p>
+            <w:r>
+              <w:t>Quiero</w:t>
+            </w:r>
+          </w:p>
+        </w:tc>
+        <w:tc>
+          <w:tcPr>
+            <w:tcW w:w="4624" w:type="dxa"/>
+            <w:vAlign w:val="center"/>
+          </w:tcPr>
+          <w:p>
+            <w:proofErr w:type="spellStart"/>
+            <w:r>
+              <w:t>Loguearme</w:t>
+            </w:r>
+            <w:proofErr w:type="spellEnd"/>
+            <w:r>
+              <w:t xml:space="preserve"> e ingresar con mis datos (email, contraseña).</w:t>
+            </w:r>
+          </w:p>
+          <w:p/>
+        </w:tc>
+      </w:tr>
+      <w:tr>
+        <w:trPr>
+          <w:trHeight w:val="292"/>
+        </w:trPr>
+        <w:tc>
+          <w:tcPr>
+            <w:tcW w:w="4620" w:type="dxa"/>
+            <w:vAlign w:val="center"/>
+          </w:tcPr>
+          <w:p>
+            <w:r>
+              <w:t>Para poder</w:t>
+            </w:r>
+          </w:p>
+        </w:tc>
+        <w:tc>
+          <w:tcPr>
+            <w:tcW w:w="4624" w:type="dxa"/>
+            <w:vAlign w:val="center"/>
+          </w:tcPr>
+          <w:p>
+            <w:r>
+              <w:t>Acceder a los cursos</w:t>
+            </w:r>
+          </w:p>
+        </w:tc>
+      </w:tr>
+    </w:tbl>
+    <w:p/>
+    <w:p/>
+    <w:tbl>
+      <w:tblPr>
+        <w:tblStyle w:val="Tablaconcuadrcula"/>
+        <w:tblW w:w="9292" w:type="dxa"/>
+        <w:tblLook w:val="04A0" w:firstRow="1" w:lastRow="0" w:firstColumn="1" w:lastColumn="0" w:noHBand="0" w:noVBand="1"/>
+      </w:tblPr>
+      <w:tblGrid>
+        <w:gridCol w:w="4643"/>
+        <w:gridCol w:w="4649"/>
+      </w:tblGrid>
+      <w:tr>
+        <w:trPr>
+          <w:trHeight w:val="431"/>
+        </w:trPr>
+        <w:tc>
+          <w:tcPr>
+            <w:tcW w:w="9292" w:type="dxa"/>
+            <w:gridSpan w:val="2"/>
+            <w:vAlign w:val="center"/>
+          </w:tcPr>
+          <w:p>
+            <w:pPr>
+              <w:jc w:val="center"/>
+            </w:pPr>
+            <w:r>
+              <w:t>Historia de usuario 3</w:t>
+            </w:r>
+          </w:p>
+        </w:tc>
+      </w:tr>
+      <w:tr>
+        <w:trPr>
+          <w:trHeight w:val="431"/>
+        </w:trPr>
+        <w:tc>
+          <w:tcPr>
+            <w:tcW w:w="4643" w:type="dxa"/>
+            <w:vAlign w:val="center"/>
+          </w:tcPr>
+          <w:p>
+            <w:r>
+              <w:t>Titulo</w:t>
+            </w:r>
+          </w:p>
+        </w:tc>
+        <w:tc>
+          <w:tcPr>
+            <w:tcW w:w="4648" w:type="dxa"/>
+            <w:vAlign w:val="center"/>
+          </w:tcPr>
+          <w:p>
+            <w:r>
+              <w:t>Perfil Alumno</w:t>
+            </w:r>
+          </w:p>
+        </w:tc>
+      </w:tr>
+      <w:tr>
+        <w:trPr>
+          <w:trHeight w:val="431"/>
+        </w:trPr>
+        <w:tc>
+          <w:tcPr>
+            <w:tcW w:w="4643" w:type="dxa"/>
+            <w:vAlign w:val="center"/>
+          </w:tcPr>
+          <w:p>
+            <w:r>
+              <w:t>Como</w:t>
+            </w:r>
+          </w:p>
+        </w:tc>
+        <w:tc>
+          <w:tcPr>
+            <w:tcW w:w="4648" w:type="dxa"/>
+            <w:vAlign w:val="center"/>
+          </w:tcPr>
+          <w:p>
+            <w:r>
+              <w:t>Alumno</w:t>
+            </w:r>
+          </w:p>
+        </w:tc>
+      </w:tr>
+      <w:tr>
+        <w:trPr>
+          <w:trHeight w:val="431"/>
+        </w:trPr>
+        <w:tc>
+          <w:tcPr>
+            <w:tcW w:w="4643" w:type="dxa"/>
+            <w:vAlign w:val="center"/>
+          </w:tcPr>
+          <w:p>
+            <w:r>
+              <w:t>Quiero</w:t>
+            </w:r>
+          </w:p>
+        </w:tc>
+        <w:tc>
+          <w:tcPr>
+            <w:tcW w:w="4648" w:type="dxa"/>
+            <w:vAlign w:val="center"/>
+          </w:tcPr>
+          <w:p>
+            <w:r>
+              <w:t>Modificar mi perfil</w:t>
+            </w:r>
+          </w:p>
+        </w:tc>
+      </w:tr>
+      <w:tr>
+        <w:trPr>
+          <w:trHeight w:val="431"/>
+        </w:trPr>
+        <w:tc>
+          <w:tcPr>
+            <w:tcW w:w="4643" w:type="dxa"/>
+            <w:vAlign w:val="center"/>
+          </w:tcPr>
+          <w:p>
+            <w:r>
+              <w:t>Para poder</w:t>
+            </w:r>
+          </w:p>
+        </w:tc>
+        <w:tc>
+          <w:tcPr>
+            <w:tcW w:w="4648" w:type="dxa"/>
+            <w:vAlign w:val="center"/>
+          </w:tcPr>
+          <w:p>
+            <w:r>
+              <w:t>Actualizar mis datos</w:t>
+            </w:r>
+          </w:p>
+        </w:tc>
+      </w:tr>
+    </w:tbl>
+    <w:p/>
+    <w:p/>
+    <w:tbl>
+      <w:tblPr>
+        <w:tblStyle w:val="Tablaconcuadrcula"/>
+        <w:tblW w:w="9329" w:type="dxa"/>
+        <w:tblLook w:val="04A0" w:firstRow="1" w:lastRow="0" w:firstColumn="1" w:lastColumn="0" w:noHBand="0" w:noVBand="1"/>
+      </w:tblPr>
+      <w:tblGrid>
+        <w:gridCol w:w="4662"/>
+        <w:gridCol w:w="4667"/>
+      </w:tblGrid>
+      <w:tr>
+        <w:trPr>
+          <w:trHeight w:val="537"/>
+        </w:trPr>
+        <w:tc>
+          <w:tcPr>
+            <w:tcW w:w="9329" w:type="dxa"/>
+            <w:gridSpan w:val="2"/>
+            <w:vAlign w:val="center"/>
+          </w:tcPr>
+          <w:p>
+            <w:pPr>
+              <w:jc w:val="center"/>
+            </w:pPr>
+            <w:r>
+              <w:t>Historia de usuario 4</w:t>
+            </w:r>
+          </w:p>
+        </w:tc>
+      </w:tr>
+      <w:tr>
+        <w:trPr>
+          <w:trHeight w:val="537"/>
+        </w:trPr>
+        <w:tc>
+          <w:tcPr>
+            <w:tcW w:w="4662" w:type="dxa"/>
+            <w:vAlign w:val="center"/>
+          </w:tcPr>
+          <w:p>
+            <w:r>
+              <w:t>Titulo</w:t>
+            </w:r>
+          </w:p>
+        </w:tc>
+        <w:tc>
+          <w:tcPr>
+            <w:tcW w:w="4667" w:type="dxa"/>
+            <w:vAlign w:val="center"/>
+          </w:tcPr>
+          <w:p>
+            <w:proofErr w:type="spellStart"/>
+            <w:r>
+              <w:t>Login</w:t>
+            </w:r>
+            <w:proofErr w:type="spellEnd"/>
+            <w:r>
+              <w:t xml:space="preserve"> </w:t>
+            </w:r>
+            <w:proofErr w:type="spellStart"/>
+            <w:r>
+              <w:t>Recovery</w:t>
+            </w:r>
+            <w:proofErr w:type="spellEnd"/>
+            <w:r>
+              <w:t xml:space="preserve"> Alumno </w:t>
+            </w:r>
+          </w:p>
+          <w:p/>
+        </w:tc>
+      </w:tr>
+      <w:tr>
+        <w:trPr>
+          <w:trHeight w:val="537"/>
+        </w:trPr>
+        <w:tc>
+          <w:tcPr>
+            <w:tcW w:w="4662" w:type="dxa"/>
+            <w:vAlign w:val="center"/>
+          </w:tcPr>
+          <w:p>
+            <w:r>
+              <w:t>Como</w:t>
+            </w:r>
+          </w:p>
+        </w:tc>
+        <w:tc>
+          <w:tcPr>
+            <w:tcW w:w="4667" w:type="dxa"/>
+            <w:vAlign w:val="center"/>
+          </w:tcPr>
+          <w:p>
+            <w:r>
+              <w:t>Alumno</w:t>
+            </w:r>
+          </w:p>
+        </w:tc>
+      </w:tr>
+      <w:tr>
+        <w:trPr>
+          <w:trHeight w:val="537"/>
+        </w:trPr>
+        <w:tc>
+          <w:tcPr>
+            <w:tcW w:w="4662" w:type="dxa"/>
+            <w:vAlign w:val="center"/>
+          </w:tcPr>
+          <w:p>
+            <w:r>
+              <w:t>Quiero</w:t>
+            </w:r>
+          </w:p>
+        </w:tc>
+        <w:tc>
+          <w:tcPr>
+            <w:tcW w:w="4667" w:type="dxa"/>
+            <w:vAlign w:val="center"/>
+          </w:tcPr>
+          <w:p>
+            <w:r>
+              <w:t>Modificar y recuperar contraseña.</w:t>
+            </w:r>
+          </w:p>
+        </w:tc>
+      </w:tr>
+      <w:tr>
+        <w:trPr>
+          <w:trHeight w:val="537"/>
+        </w:trPr>
+        <w:tc>
+          <w:tcPr>
+            <w:tcW w:w="4662" w:type="dxa"/>
+            <w:vAlign w:val="center"/>
+          </w:tcPr>
+          <w:p>
+            <w:r>
+              <w:t>Para poder</w:t>
+            </w:r>
+          </w:p>
+        </w:tc>
+        <w:tc>
+          <w:tcPr>
+            <w:tcW w:w="4667" w:type="dxa"/>
+            <w:vAlign w:val="center"/>
+          </w:tcPr>
+          <w:p>
+            <w:r>
+              <w:t>Volver a ingresar a mi perfil.</w:t>
             </w:r>
           </w:p>
         </w:tc>
@@ -10007,20 +10429,20 @@
     <w:tbl>
       <w:tblPr>
         <w:tblStyle w:val="Tablaconcuadrcula"/>
-        <w:tblW w:w="0" w:type="auto"/>
+        <w:tblW w:w="8659" w:type="dxa"/>
         <w:tblLook w:val="04A0" w:firstRow="1" w:lastRow="0" w:firstColumn="1" w:lastColumn="0" w:noHBand="0" w:noVBand="1"/>
       </w:tblPr>
       <w:tblGrid>
-        <w:gridCol w:w="1511"/>
-        <w:gridCol w:w="1512"/>
+        <w:gridCol w:w="4328"/>
+        <w:gridCol w:w="4331"/>
       </w:tblGrid>
       <w:tr>
         <w:trPr>
-          <w:trHeight w:val="596"/>
+          <w:trHeight w:val="435"/>
         </w:trPr>
         <w:tc>
           <w:tcPr>
-            <w:tcW w:w="3023" w:type="dxa"/>
+            <w:tcW w:w="8659" w:type="dxa"/>
             <w:gridSpan w:val="2"/>
             <w:vAlign w:val="center"/>
           </w:tcPr>
@@ -10029,18 +10451,18 @@
               <w:jc w:val="center"/>
             </w:pPr>
             <w:r>
-              <w:t>Historia de usuario 2</w:t>
+              <w:t>Historia de usuario 5</w:t>
             </w:r>
           </w:p>
         </w:tc>
       </w:tr>
       <w:tr>
         <w:trPr>
-          <w:trHeight w:val="596"/>
+          <w:trHeight w:val="435"/>
         </w:trPr>
         <w:tc>
           <w:tcPr>
-            <w:tcW w:w="1511" w:type="dxa"/>
+            <w:tcW w:w="4328" w:type="dxa"/>
             <w:vAlign w:val="center"/>
           </w:tcPr>
           <w:p>
@@ -10051,28 +10473,23 @@
         </w:tc>
         <w:tc>
           <w:tcPr>
-            <w:tcW w:w="1512" w:type="dxa"/>
+            <w:tcW w:w="4331" w:type="dxa"/>
             <w:vAlign w:val="center"/>
           </w:tcPr>
           <w:p>
-            <w:proofErr w:type="spellStart"/>
-            <w:r>
-              <w:t>Login</w:t>
-            </w:r>
-            <w:proofErr w:type="spellEnd"/>
-            <w:r>
-              <w:t xml:space="preserve"> Alumno</w:t>
+            <w:r>
+              <w:t>Acceso Alumno</w:t>
             </w:r>
           </w:p>
         </w:tc>
       </w:tr>
       <w:tr>
         <w:trPr>
-          <w:trHeight w:val="596"/>
+          <w:trHeight w:val="435"/>
         </w:trPr>
         <w:tc>
           <w:tcPr>
-            <w:tcW w:w="1511" w:type="dxa"/>
+            <w:tcW w:w="4328" w:type="dxa"/>
             <w:vAlign w:val="center"/>
           </w:tcPr>
           <w:p>
@@ -10083,23 +10500,23 @@
         </w:tc>
         <w:tc>
           <w:tcPr>
-            <w:tcW w:w="1512" w:type="dxa"/>
+            <w:tcW w:w="4331" w:type="dxa"/>
             <w:vAlign w:val="center"/>
           </w:tcPr>
           <w:p>
             <w:r>
-              <w:t>Alumno</w:t>
+              <w:t xml:space="preserve">Alumno </w:t>
             </w:r>
           </w:p>
         </w:tc>
       </w:tr>
       <w:tr>
         <w:trPr>
-          <w:trHeight w:val="596"/>
+          <w:trHeight w:val="435"/>
         </w:trPr>
         <w:tc>
           <w:tcPr>
-            <w:tcW w:w="1511" w:type="dxa"/>
+            <w:tcW w:w="4328" w:type="dxa"/>
             <w:vAlign w:val="center"/>
           </w:tcPr>
           <w:p>
@@ -10110,29 +10527,23 @@
         </w:tc>
         <w:tc>
           <w:tcPr>
-            <w:tcW w:w="1512" w:type="dxa"/>
+            <w:tcW w:w="4331" w:type="dxa"/>
             <w:vAlign w:val="center"/>
           </w:tcPr>
           <w:p>
-            <w:proofErr w:type="spellStart"/>
-            <w:r>
-              <w:t>Loguearme</w:t>
-            </w:r>
-            <w:proofErr w:type="spellEnd"/>
-            <w:r>
-              <w:t xml:space="preserve"> e ingresar con mis datos (email, contraseña).</w:t>
-            </w:r>
-          </w:p>
-          <w:p/>
+            <w:r>
+              <w:t>Acceder a los cursos en progreso</w:t>
+            </w:r>
+          </w:p>
         </w:tc>
       </w:tr>
       <w:tr>
         <w:trPr>
-          <w:trHeight w:val="596"/>
+          <w:trHeight w:val="435"/>
         </w:trPr>
         <w:tc>
           <w:tcPr>
-            <w:tcW w:w="1511" w:type="dxa"/>
+            <w:tcW w:w="4328" w:type="dxa"/>
             <w:vAlign w:val="center"/>
           </w:tcPr>
           <w:p>
@@ -10143,12 +10554,12 @@
         </w:tc>
         <w:tc>
           <w:tcPr>
-            <w:tcW w:w="1512" w:type="dxa"/>
+            <w:tcW w:w="4331" w:type="dxa"/>
             <w:vAlign w:val="center"/>
           </w:tcPr>
           <w:p>
             <w:r>
-              <w:t>Acceder a los cursos</w:t>
+              <w:t>Continuar desde el ultimo ingreso</w:t>
             </w:r>
           </w:p>
         </w:tc>
@@ -10159,20 +10570,20 @@
     <w:tbl>
       <w:tblPr>
         <w:tblStyle w:val="Tablaconcuadrcula"/>
-        <w:tblW w:w="0" w:type="auto"/>
+        <w:tblW w:w="8647" w:type="dxa"/>
         <w:tblLook w:val="04A0" w:firstRow="1" w:lastRow="0" w:firstColumn="1" w:lastColumn="0" w:noHBand="0" w:noVBand="1"/>
       </w:tblPr>
       <w:tblGrid>
-        <w:gridCol w:w="1511"/>
-        <w:gridCol w:w="1512"/>
+        <w:gridCol w:w="4322"/>
+        <w:gridCol w:w="4325"/>
       </w:tblGrid>
       <w:tr>
         <w:trPr>
-          <w:trHeight w:val="596"/>
+          <w:trHeight w:val="438"/>
         </w:trPr>
         <w:tc>
           <w:tcPr>
-            <w:tcW w:w="3023" w:type="dxa"/>
+            <w:tcW w:w="8647" w:type="dxa"/>
             <w:gridSpan w:val="2"/>
             <w:vAlign w:val="center"/>
           </w:tcPr>
@@ -10181,18 +10592,18 @@
               <w:jc w:val="center"/>
             </w:pPr>
             <w:r>
-              <w:t>Historia de usuario 3</w:t>
+              <w:t>Historia de usuario 6</w:t>
             </w:r>
           </w:p>
         </w:tc>
       </w:tr>
       <w:tr>
         <w:trPr>
-          <w:trHeight w:val="596"/>
+          <w:trHeight w:val="438"/>
         </w:trPr>
         <w:tc>
           <w:tcPr>
-            <w:tcW w:w="1511" w:type="dxa"/>
+            <w:tcW w:w="4322" w:type="dxa"/>
             <w:vAlign w:val="center"/>
           </w:tcPr>
           <w:p>
@@ -10203,23 +10614,23 @@
         </w:tc>
         <w:tc>
           <w:tcPr>
-            <w:tcW w:w="1512" w:type="dxa"/>
+            <w:tcW w:w="4325" w:type="dxa"/>
             <w:vAlign w:val="center"/>
           </w:tcPr>
           <w:p>
             <w:r>
-              <w:t>Perfil Alumno</w:t>
+              <w:t>Favorite Alumno</w:t>
             </w:r>
           </w:p>
         </w:tc>
       </w:tr>
       <w:tr>
         <w:trPr>
-          <w:trHeight w:val="596"/>
+          <w:trHeight w:val="438"/>
         </w:trPr>
         <w:tc>
           <w:tcPr>
-            <w:tcW w:w="1511" w:type="dxa"/>
+            <w:tcW w:w="4322" w:type="dxa"/>
             <w:vAlign w:val="center"/>
           </w:tcPr>
           <w:p>
@@ -10230,51 +10641,50 @@
         </w:tc>
         <w:tc>
           <w:tcPr>
-            <w:tcW w:w="1512" w:type="dxa"/>
+            <w:tcW w:w="4325" w:type="dxa"/>
             <w:vAlign w:val="center"/>
           </w:tcPr>
           <w:p>
             <w:r>
-              <w:t>Alumno</w:t>
+              <w:t xml:space="preserve">Alumno </w:t>
             </w:r>
           </w:p>
         </w:tc>
       </w:tr>
       <w:tr>
         <w:trPr>
-          <w:trHeight w:val="596"/>
+          <w:trHeight w:val="438"/>
         </w:trPr>
         <w:tc>
           <w:tcPr>
-            <w:tcW w:w="1511" w:type="dxa"/>
+            <w:tcW w:w="4322" w:type="dxa"/>
             <w:vAlign w:val="center"/>
           </w:tcPr>
           <w:p>
             <w:r>
-              <w:lastRenderedPageBreak/>
               <w:t>Quiero</w:t>
             </w:r>
           </w:p>
         </w:tc>
         <w:tc>
           <w:tcPr>
-            <w:tcW w:w="1512" w:type="dxa"/>
+            <w:tcW w:w="4325" w:type="dxa"/>
             <w:vAlign w:val="center"/>
           </w:tcPr>
           <w:p>
             <w:r>
-              <w:t>Modificar mi perfil</w:t>
+              <w:t>Marcar y modificar cursos favoritos</w:t>
             </w:r>
           </w:p>
         </w:tc>
       </w:tr>
       <w:tr>
         <w:trPr>
-          <w:trHeight w:val="596"/>
+          <w:trHeight w:val="438"/>
         </w:trPr>
         <w:tc>
           <w:tcPr>
-            <w:tcW w:w="1511" w:type="dxa"/>
+            <w:tcW w:w="4322" w:type="dxa"/>
             <w:vAlign w:val="center"/>
           </w:tcPr>
           <w:p>
@@ -10285,12 +10695,12 @@
         </w:tc>
         <w:tc>
           <w:tcPr>
-            <w:tcW w:w="1512" w:type="dxa"/>
+            <w:tcW w:w="4325" w:type="dxa"/>
             <w:vAlign w:val="center"/>
           </w:tcPr>
           <w:p>
             <w:r>
-              <w:t>Actualizar mis datos</w:t>
+              <w:t xml:space="preserve">Tener seguimiento de mis favoritos </w:t>
             </w:r>
           </w:p>
         </w:tc>
@@ -10301,20 +10711,20 @@
     <w:tbl>
       <w:tblPr>
         <w:tblStyle w:val="Tablaconcuadrcula"/>
-        <w:tblW w:w="0" w:type="auto"/>
+        <w:tblW w:w="8659" w:type="dxa"/>
         <w:tblLook w:val="04A0" w:firstRow="1" w:lastRow="0" w:firstColumn="1" w:lastColumn="0" w:noHBand="0" w:noVBand="1"/>
       </w:tblPr>
       <w:tblGrid>
-        <w:gridCol w:w="1511"/>
-        <w:gridCol w:w="1512"/>
+        <w:gridCol w:w="4328"/>
+        <w:gridCol w:w="4331"/>
       </w:tblGrid>
       <w:tr>
         <w:trPr>
-          <w:trHeight w:val="596"/>
+          <w:trHeight w:val="425"/>
         </w:trPr>
         <w:tc>
           <w:tcPr>
-            <w:tcW w:w="3023" w:type="dxa"/>
+            <w:tcW w:w="8659" w:type="dxa"/>
             <w:gridSpan w:val="2"/>
             <w:vAlign w:val="center"/>
           </w:tcPr>
@@ -10323,18 +10733,18 @@
               <w:jc w:val="center"/>
             </w:pPr>
             <w:r>
-              <w:t>Historia de usuario 4</w:t>
+              <w:t>Historia de usuario 7</w:t>
             </w:r>
           </w:p>
         </w:tc>
       </w:tr>
       <w:tr>
         <w:trPr>
-          <w:trHeight w:val="596"/>
+          <w:trHeight w:val="425"/>
         </w:trPr>
         <w:tc>
           <w:tcPr>
-            <w:tcW w:w="1511" w:type="dxa"/>
+            <w:tcW w:w="4328" w:type="dxa"/>
             <w:vAlign w:val="center"/>
           </w:tcPr>
           <w:p>
@@ -10345,37 +10755,28 @@
         </w:tc>
         <w:tc>
           <w:tcPr>
-            <w:tcW w:w="1512" w:type="dxa"/>
+            <w:tcW w:w="4331" w:type="dxa"/>
             <w:vAlign w:val="center"/>
           </w:tcPr>
           <w:p>
             <w:proofErr w:type="spellStart"/>
             <w:r>
-              <w:t>Login</w:t>
+              <w:t>Roadmap</w:t>
             </w:r>
             <w:proofErr w:type="spellEnd"/>
             <w:r>
-              <w:t xml:space="preserve"> </w:t>
-            </w:r>
-            <w:proofErr w:type="spellStart"/>
-            <w:r>
-              <w:t>Recovery</w:t>
-            </w:r>
-            <w:proofErr w:type="spellEnd"/>
-            <w:r>
-              <w:t xml:space="preserve"> Alumno </w:t>
-            </w:r>
-          </w:p>
-          <w:p/>
+              <w:t xml:space="preserve"> Alumno</w:t>
+            </w:r>
+          </w:p>
         </w:tc>
       </w:tr>
       <w:tr>
         <w:trPr>
-          <w:trHeight w:val="596"/>
+          <w:trHeight w:val="425"/>
         </w:trPr>
         <w:tc>
           <w:tcPr>
-            <w:tcW w:w="1511" w:type="dxa"/>
+            <w:tcW w:w="4328" w:type="dxa"/>
             <w:vAlign w:val="center"/>
           </w:tcPr>
           <w:p>
@@ -10386,23 +10787,23 @@
         </w:tc>
         <w:tc>
           <w:tcPr>
-            <w:tcW w:w="1512" w:type="dxa"/>
+            <w:tcW w:w="4331" w:type="dxa"/>
             <w:vAlign w:val="center"/>
           </w:tcPr>
           <w:p>
             <w:r>
-              <w:t>Alumno</w:t>
+              <w:t xml:space="preserve">Alumno </w:t>
             </w:r>
           </w:p>
         </w:tc>
       </w:tr>
       <w:tr>
         <w:trPr>
-          <w:trHeight w:val="596"/>
+          <w:trHeight w:val="425"/>
         </w:trPr>
         <w:tc>
           <w:tcPr>
-            <w:tcW w:w="1511" w:type="dxa"/>
+            <w:tcW w:w="4328" w:type="dxa"/>
             <w:vAlign w:val="center"/>
           </w:tcPr>
           <w:p>
@@ -10413,23 +10814,23 @@
         </w:tc>
         <w:tc>
           <w:tcPr>
-            <w:tcW w:w="1512" w:type="dxa"/>
+            <w:tcW w:w="4331" w:type="dxa"/>
             <w:vAlign w:val="center"/>
           </w:tcPr>
           <w:p>
             <w:r>
-              <w:t>Modificar y recuperar contraseña.</w:t>
+              <w:t>Acceder a una ruta de estudio recomendada</w:t>
             </w:r>
           </w:p>
         </w:tc>
       </w:tr>
       <w:tr>
         <w:trPr>
-          <w:trHeight w:val="596"/>
+          <w:trHeight w:val="425"/>
         </w:trPr>
         <w:tc>
           <w:tcPr>
-            <w:tcW w:w="1511" w:type="dxa"/>
+            <w:tcW w:w="4328" w:type="dxa"/>
             <w:vAlign w:val="center"/>
           </w:tcPr>
           <w:p>
@@ -10440,34 +10841,193 @@
         </w:tc>
         <w:tc>
           <w:tcPr>
-            <w:tcW w:w="1512" w:type="dxa"/>
+            <w:tcW w:w="4331" w:type="dxa"/>
             <w:vAlign w:val="center"/>
           </w:tcPr>
-          <w:p/>
+          <w:p>
+            <w:r>
+              <w:t>Comenzar un curso</w:t>
+            </w:r>
+          </w:p>
         </w:tc>
       </w:tr>
     </w:tbl>
-    <w:p/>
-    <w:p/>
+    <w:p>
+      <w:pPr>
+        <w:rPr>
+          <w:b/>
+        </w:rPr>
+      </w:pPr>
+    </w:p>
+    <w:p>
+      <w:pPr>
+        <w:rPr>
+          <w:b/>
+        </w:rPr>
+      </w:pPr>
+    </w:p>
+    <w:tbl>
+      <w:tblPr>
+        <w:tblStyle w:val="Tablaconcuadrcula"/>
+        <w:tblW w:w="8659" w:type="dxa"/>
+        <w:tblLook w:val="04A0" w:firstRow="1" w:lastRow="0" w:firstColumn="1" w:lastColumn="0" w:noHBand="0" w:noVBand="1"/>
+      </w:tblPr>
+      <w:tblGrid>
+        <w:gridCol w:w="4328"/>
+        <w:gridCol w:w="4331"/>
+      </w:tblGrid>
+      <w:tr>
+        <w:trPr>
+          <w:trHeight w:val="382"/>
+        </w:trPr>
+        <w:tc>
+          <w:tcPr>
+            <w:tcW w:w="8659" w:type="dxa"/>
+            <w:gridSpan w:val="2"/>
+            <w:vAlign w:val="center"/>
+          </w:tcPr>
+          <w:p>
+            <w:pPr>
+              <w:jc w:val="center"/>
+            </w:pPr>
+            <w:r>
+              <w:t>Historia de usuario 8</w:t>
+            </w:r>
+          </w:p>
+        </w:tc>
+      </w:tr>
+      <w:tr>
+        <w:trPr>
+          <w:trHeight w:val="382"/>
+        </w:trPr>
+        <w:tc>
+          <w:tcPr>
+            <w:tcW w:w="4328" w:type="dxa"/>
+            <w:vAlign w:val="center"/>
+          </w:tcPr>
+          <w:p>
+            <w:r>
+              <w:t>Titulo</w:t>
+            </w:r>
+          </w:p>
+        </w:tc>
+        <w:tc>
+          <w:tcPr>
+            <w:tcW w:w="4331" w:type="dxa"/>
+            <w:vAlign w:val="center"/>
+          </w:tcPr>
+          <w:p>
+            <w:r>
+              <w:t>Registro</w:t>
+            </w:r>
+            <w:r>
+              <w:t xml:space="preserve"> Profesor</w:t>
+            </w:r>
+          </w:p>
+        </w:tc>
+      </w:tr>
+      <w:tr>
+        <w:trPr>
+          <w:trHeight w:val="382"/>
+        </w:trPr>
+        <w:tc>
+          <w:tcPr>
+            <w:tcW w:w="4328" w:type="dxa"/>
+            <w:vAlign w:val="center"/>
+          </w:tcPr>
+          <w:p>
+            <w:r>
+              <w:t>Como</w:t>
+            </w:r>
+          </w:p>
+        </w:tc>
+        <w:tc>
+          <w:tcPr>
+            <w:tcW w:w="4331" w:type="dxa"/>
+            <w:vAlign w:val="center"/>
+          </w:tcPr>
+          <w:p>
+            <w:r>
+              <w:t>Alumno</w:t>
+            </w:r>
+          </w:p>
+        </w:tc>
+      </w:tr>
+      <w:tr>
+        <w:trPr>
+          <w:trHeight w:val="382"/>
+        </w:trPr>
+        <w:tc>
+          <w:tcPr>
+            <w:tcW w:w="4328" w:type="dxa"/>
+            <w:vAlign w:val="center"/>
+          </w:tcPr>
+          <w:p>
+            <w:r>
+              <w:t>Quiero</w:t>
+            </w:r>
+          </w:p>
+        </w:tc>
+        <w:tc>
+          <w:tcPr>
+            <w:tcW w:w="4331" w:type="dxa"/>
+            <w:vAlign w:val="center"/>
+          </w:tcPr>
+          <w:p>
+            <w:r>
+              <w:t>Registrarme e ingresar con mis datos (email, contraseña).</w:t>
+            </w:r>
+          </w:p>
+          <w:p/>
+        </w:tc>
+      </w:tr>
+      <w:tr>
+        <w:trPr>
+          <w:trHeight w:val="382"/>
+        </w:trPr>
+        <w:tc>
+          <w:tcPr>
+            <w:tcW w:w="4328" w:type="dxa"/>
+            <w:vAlign w:val="center"/>
+          </w:tcPr>
+          <w:p>
+            <w:r>
+              <w:t>Para poder</w:t>
+            </w:r>
+          </w:p>
+        </w:tc>
+        <w:tc>
+          <w:tcPr>
+            <w:tcW w:w="4331" w:type="dxa"/>
+            <w:vAlign w:val="center"/>
+          </w:tcPr>
+          <w:p>
+            <w:r>
+              <w:t xml:space="preserve">Cargar cursos </w:t>
+            </w:r>
+          </w:p>
+        </w:tc>
+      </w:tr>
+    </w:tbl>
     <w:p/>
     <w:p/>
     <w:tbl>
       <w:tblPr>
         <w:tblStyle w:val="Tablaconcuadrcula"/>
-        <w:tblW w:w="0" w:type="auto"/>
+        <w:tblW w:w="8718" w:type="dxa"/>
         <w:tblLook w:val="04A0" w:firstRow="1" w:lastRow="0" w:firstColumn="1" w:lastColumn="0" w:noHBand="0" w:noVBand="1"/>
       </w:tblPr>
       <w:tblGrid>
-        <w:gridCol w:w="1511"/>
-        <w:gridCol w:w="1512"/>
+        <w:gridCol w:w="4356"/>
+        <w:gridCol w:w="4362"/>
       </w:tblGrid>
       <w:tr>
         <w:trPr>
-          <w:trHeight w:val="596"/>
+          <w:trHeight w:val="424"/>
         </w:trPr>
         <w:tc>
           <w:tcPr>
-            <w:tcW w:w="3023" w:type="dxa"/>
+            <w:tcW w:w="8718" w:type="dxa"/>
             <w:gridSpan w:val="2"/>
             <w:vAlign w:val="center"/>
           </w:tcPr>
@@ -10476,18 +11036,18 @@
               <w:jc w:val="center"/>
             </w:pPr>
             <w:r>
-              <w:t>Historia de usuario 5</w:t>
+              <w:t>Historia de usuario 9</w:t>
             </w:r>
           </w:p>
         </w:tc>
       </w:tr>
       <w:tr>
         <w:trPr>
-          <w:trHeight w:val="596"/>
+          <w:trHeight w:val="424"/>
         </w:trPr>
         <w:tc>
           <w:tcPr>
-            <w:tcW w:w="1511" w:type="dxa"/>
+            <w:tcW w:w="4356" w:type="dxa"/>
             <w:vAlign w:val="center"/>
           </w:tcPr>
           <w:p>
@@ -10498,23 +11058,28 @@
         </w:tc>
         <w:tc>
           <w:tcPr>
-            <w:tcW w:w="1512" w:type="dxa"/>
+            <w:tcW w:w="4362" w:type="dxa"/>
             <w:vAlign w:val="center"/>
           </w:tcPr>
           <w:p>
-            <w:r>
-              <w:t>Acceso Alumno</w:t>
+            <w:proofErr w:type="spellStart"/>
+            <w:r>
+              <w:t>Login</w:t>
+            </w:r>
+            <w:proofErr w:type="spellEnd"/>
+            <w:r>
+              <w:t xml:space="preserve"> Profesor</w:t>
             </w:r>
           </w:p>
         </w:tc>
       </w:tr>
       <w:tr>
         <w:trPr>
-          <w:trHeight w:val="596"/>
+          <w:trHeight w:val="424"/>
         </w:trPr>
         <w:tc>
           <w:tcPr>
-            <w:tcW w:w="1511" w:type="dxa"/>
+            <w:tcW w:w="4356" w:type="dxa"/>
             <w:vAlign w:val="center"/>
           </w:tcPr>
           <w:p>
@@ -10525,23 +11090,23 @@
         </w:tc>
         <w:tc>
           <w:tcPr>
-            <w:tcW w:w="1512" w:type="dxa"/>
+            <w:tcW w:w="4362" w:type="dxa"/>
             <w:vAlign w:val="center"/>
           </w:tcPr>
           <w:p>
             <w:r>
-              <w:t xml:space="preserve">Alumno </w:t>
+              <w:t>Alumno</w:t>
             </w:r>
           </w:p>
         </w:tc>
       </w:tr>
       <w:tr>
         <w:trPr>
-          <w:trHeight w:val="596"/>
+          <w:trHeight w:val="424"/>
         </w:trPr>
         <w:tc>
           <w:tcPr>
-            <w:tcW w:w="1511" w:type="dxa"/>
+            <w:tcW w:w="4356" w:type="dxa"/>
             <w:vAlign w:val="center"/>
           </w:tcPr>
           <w:p>
@@ -10552,23 +11117,29 @@
         </w:tc>
         <w:tc>
           <w:tcPr>
-            <w:tcW w:w="1512" w:type="dxa"/>
+            <w:tcW w:w="4362" w:type="dxa"/>
             <w:vAlign w:val="center"/>
           </w:tcPr>
           <w:p>
-            <w:r>
-              <w:t>Acceder a los cursos en progreso</w:t>
-            </w:r>
-          </w:p>
+            <w:proofErr w:type="spellStart"/>
+            <w:r>
+              <w:t>Loguearme</w:t>
+            </w:r>
+            <w:proofErr w:type="spellEnd"/>
+            <w:r>
+              <w:t xml:space="preserve"> e ingresar con mis datos (email, contraseña).</w:t>
+            </w:r>
+          </w:p>
+          <w:p/>
         </w:tc>
       </w:tr>
       <w:tr>
         <w:trPr>
-          <w:trHeight w:val="596"/>
+          <w:trHeight w:val="424"/>
         </w:trPr>
         <w:tc>
           <w:tcPr>
-            <w:tcW w:w="1511" w:type="dxa"/>
+            <w:tcW w:w="4356" w:type="dxa"/>
             <w:vAlign w:val="center"/>
           </w:tcPr>
           <w:p>
@@ -10579,37 +11150,204 @@
         </w:tc>
         <w:tc>
           <w:tcPr>
-            <w:tcW w:w="1512" w:type="dxa"/>
+            <w:tcW w:w="4362" w:type="dxa"/>
             <w:vAlign w:val="center"/>
           </w:tcPr>
           <w:p>
             <w:r>
-              <w:t>Continuar desde el ultimo ingreso</w:t>
+              <w:t>Administrar mi perfil y cursos</w:t>
+            </w:r>
+          </w:p>
+        </w:tc>
+      </w:tr>
+      <w:tr>
+        <w:trPr>
+          <w:trHeight w:val="424"/>
+        </w:trPr>
+        <w:tc>
+          <w:tcPr>
+            <w:tcW w:w="8718" w:type="dxa"/>
+            <w:gridSpan w:val="2"/>
+            <w:vAlign w:val="center"/>
+          </w:tcPr>
+          <w:p>
+            <w:pPr>
+              <w:jc w:val="center"/>
+            </w:pPr>
+          </w:p>
+        </w:tc>
+      </w:tr>
+      <w:tr>
+        <w:trPr>
+          <w:trHeight w:val="424"/>
+        </w:trPr>
+        <w:tc>
+          <w:tcPr>
+            <w:tcW w:w="8718" w:type="dxa"/>
+            <w:gridSpan w:val="2"/>
+            <w:vAlign w:val="center"/>
+          </w:tcPr>
+          <w:p>
+            <w:pPr>
+              <w:jc w:val="center"/>
+            </w:pPr>
+            <w:r>
+              <w:t>Historia de usuario 10</w:t>
+            </w:r>
+          </w:p>
+        </w:tc>
+      </w:tr>
+      <w:tr>
+        <w:trPr>
+          <w:trHeight w:val="424"/>
+        </w:trPr>
+        <w:tc>
+          <w:tcPr>
+            <w:tcW w:w="4356" w:type="dxa"/>
+            <w:vAlign w:val="center"/>
+          </w:tcPr>
+          <w:p>
+            <w:r>
+              <w:t>Titulo</w:t>
+            </w:r>
+          </w:p>
+        </w:tc>
+        <w:tc>
+          <w:tcPr>
+            <w:tcW w:w="4362" w:type="dxa"/>
+            <w:vAlign w:val="center"/>
+          </w:tcPr>
+          <w:p>
+            <w:r>
+              <w:t>Carrito de compras</w:t>
+            </w:r>
+          </w:p>
+        </w:tc>
+      </w:tr>
+      <w:tr>
+        <w:trPr>
+          <w:trHeight w:val="424"/>
+        </w:trPr>
+        <w:tc>
+          <w:tcPr>
+            <w:tcW w:w="4356" w:type="dxa"/>
+            <w:vAlign w:val="center"/>
+          </w:tcPr>
+          <w:p>
+            <w:r>
+              <w:t>Como</w:t>
+            </w:r>
+          </w:p>
+        </w:tc>
+        <w:tc>
+          <w:tcPr>
+            <w:tcW w:w="4362" w:type="dxa"/>
+            <w:vAlign w:val="center"/>
+          </w:tcPr>
+          <w:p>
+            <w:r>
+              <w:t>Alumno</w:t>
+            </w:r>
+          </w:p>
+        </w:tc>
+      </w:tr>
+      <w:tr>
+        <w:trPr>
+          <w:trHeight w:val="424"/>
+        </w:trPr>
+        <w:tc>
+          <w:tcPr>
+            <w:tcW w:w="4356" w:type="dxa"/>
+            <w:vAlign w:val="center"/>
+          </w:tcPr>
+          <w:p>
+            <w:r>
+              <w:t>Quiero</w:t>
+            </w:r>
+          </w:p>
+        </w:tc>
+        <w:tc>
+          <w:tcPr>
+            <w:tcW w:w="4362" w:type="dxa"/>
+            <w:vAlign w:val="center"/>
+          </w:tcPr>
+          <w:p>
+            <w:r>
+              <w:t>Cargar productos al carrito de compras</w:t>
+            </w:r>
+          </w:p>
+          <w:p/>
+        </w:tc>
+      </w:tr>
+      <w:tr>
+        <w:trPr>
+          <w:trHeight w:val="424"/>
+        </w:trPr>
+        <w:tc>
+          <w:tcPr>
+            <w:tcW w:w="4356" w:type="dxa"/>
+            <w:vAlign w:val="center"/>
+          </w:tcPr>
+          <w:p>
+            <w:r>
+              <w:t>Para poder</w:t>
+            </w:r>
+          </w:p>
+        </w:tc>
+        <w:tc>
+          <w:tcPr>
+            <w:tcW w:w="4362" w:type="dxa"/>
+            <w:vAlign w:val="center"/>
+          </w:tcPr>
+          <w:p>
+            <w:r>
+              <w:t xml:space="preserve">Comprarlos </w:t>
+            </w:r>
+            <w:proofErr w:type="spellStart"/>
+            <w:r>
+              <w:t>mas</w:t>
+            </w:r>
+            <w:proofErr w:type="spellEnd"/>
+            <w:r>
+              <w:t xml:space="preserve"> tarde</w:t>
             </w:r>
           </w:p>
         </w:tc>
       </w:tr>
     </w:tbl>
-    <w:p/>
-    <w:p/>
-    <w:p/>
+    <w:p>
+      <w:pPr>
+        <w:rPr>
+          <w:sz w:val="22"/>
+          <w:szCs w:val="22"/>
+        </w:rPr>
+      </w:pPr>
+    </w:p>
+    <w:p>
+      <w:pPr>
+        <w:rPr>
+          <w:sz w:val="22"/>
+          <w:szCs w:val="22"/>
+        </w:rPr>
+      </w:pPr>
+    </w:p>
     <w:tbl>
       <w:tblPr>
         <w:tblStyle w:val="Tablaconcuadrcula"/>
-        <w:tblW w:w="0" w:type="auto"/>
+        <w:tblW w:w="8659" w:type="dxa"/>
         <w:tblLook w:val="04A0" w:firstRow="1" w:lastRow="0" w:firstColumn="1" w:lastColumn="0" w:noHBand="0" w:noVBand="1"/>
       </w:tblPr>
       <w:tblGrid>
-        <w:gridCol w:w="1511"/>
-        <w:gridCol w:w="1512"/>
+        <w:gridCol w:w="4328"/>
+        <w:gridCol w:w="4331"/>
       </w:tblGrid>
       <w:tr>
         <w:trPr>
-          <w:trHeight w:val="596"/>
+          <w:trHeight w:val="382"/>
         </w:trPr>
         <w:tc>
           <w:tcPr>
-            <w:tcW w:w="3023" w:type="dxa"/>
+            <w:tcW w:w="8659" w:type="dxa"/>
             <w:gridSpan w:val="2"/>
             <w:vAlign w:val="center"/>
           </w:tcPr>
@@ -10618,18 +11356,18 @@
               <w:jc w:val="center"/>
             </w:pPr>
             <w:r>
-              <w:t>Historia de usuario 6</w:t>
+              <w:t>Historia de usuario 11</w:t>
             </w:r>
           </w:p>
         </w:tc>
       </w:tr>
       <w:tr>
         <w:trPr>
-          <w:trHeight w:val="596"/>
+          <w:trHeight w:val="382"/>
         </w:trPr>
         <w:tc>
           <w:tcPr>
-            <w:tcW w:w="1511" w:type="dxa"/>
+            <w:tcW w:w="4328" w:type="dxa"/>
             <w:vAlign w:val="center"/>
           </w:tcPr>
           <w:p>
@@ -10640,23 +11378,23 @@
         </w:tc>
         <w:tc>
           <w:tcPr>
-            <w:tcW w:w="1512" w:type="dxa"/>
+            <w:tcW w:w="4331" w:type="dxa"/>
             <w:vAlign w:val="center"/>
           </w:tcPr>
           <w:p>
             <w:r>
-              <w:t>Favorite Alumno</w:t>
+              <w:t>Compra de curso</w:t>
             </w:r>
           </w:p>
         </w:tc>
       </w:tr>
       <w:tr>
         <w:trPr>
-          <w:trHeight w:val="596"/>
+          <w:trHeight w:val="382"/>
         </w:trPr>
         <w:tc>
           <w:tcPr>
-            <w:tcW w:w="1511" w:type="dxa"/>
+            <w:tcW w:w="4328" w:type="dxa"/>
             <w:vAlign w:val="center"/>
           </w:tcPr>
           <w:p>
@@ -10667,23 +11405,23 @@
         </w:tc>
         <w:tc>
           <w:tcPr>
-            <w:tcW w:w="1512" w:type="dxa"/>
+            <w:tcW w:w="4331" w:type="dxa"/>
             <w:vAlign w:val="center"/>
           </w:tcPr>
           <w:p>
             <w:r>
-              <w:t xml:space="preserve">Alumno </w:t>
+              <w:t>Alumno</w:t>
             </w:r>
           </w:p>
         </w:tc>
       </w:tr>
       <w:tr>
         <w:trPr>
-          <w:trHeight w:val="596"/>
+          <w:trHeight w:val="382"/>
         </w:trPr>
         <w:tc>
           <w:tcPr>
-            <w:tcW w:w="1511" w:type="dxa"/>
+            <w:tcW w:w="4328" w:type="dxa"/>
             <w:vAlign w:val="center"/>
           </w:tcPr>
           <w:p>
@@ -10694,23 +11432,24 @@
         </w:tc>
         <w:tc>
           <w:tcPr>
-            <w:tcW w:w="1512" w:type="dxa"/>
+            <w:tcW w:w="4331" w:type="dxa"/>
             <w:vAlign w:val="center"/>
           </w:tcPr>
           <w:p>
             <w:r>
-              <w:t>Marcar y modificar cursos favoritos</w:t>
-            </w:r>
-          </w:p>
+              <w:t>Poder seleccionar un curso y ver precio</w:t>
+            </w:r>
+          </w:p>
+          <w:p/>
         </w:tc>
       </w:tr>
       <w:tr>
         <w:trPr>
-          <w:trHeight w:val="596"/>
+          <w:trHeight w:val="382"/>
         </w:trPr>
         <w:tc>
           <w:tcPr>
-            <w:tcW w:w="1511" w:type="dxa"/>
+            <w:tcW w:w="4328" w:type="dxa"/>
             <w:vAlign w:val="center"/>
           </w:tcPr>
           <w:p>
@@ -10721,570 +11460,65 @@
         </w:tc>
         <w:tc>
           <w:tcPr>
-            <w:tcW w:w="1512" w:type="dxa"/>
+            <w:tcW w:w="4331" w:type="dxa"/>
             <w:vAlign w:val="center"/>
           </w:tcPr>
           <w:p>
             <w:r>
-              <w:t xml:space="preserve">Tener seguimiento de mis favoritos </w:t>
+              <w:t xml:space="preserve">Comprarlo </w:t>
             </w:r>
           </w:p>
         </w:tc>
       </w:tr>
     </w:tbl>
-    <w:p/>
-    <w:p/>
-    <w:p/>
-    <w:tbl>
-      <w:tblPr>
-        <w:tblStyle w:val="Tablaconcuadrcula"/>
-        <w:tblW w:w="0" w:type="auto"/>
-        <w:tblLook w:val="04A0" w:firstRow="1" w:lastRow="0" w:firstColumn="1" w:lastColumn="0" w:noHBand="0" w:noVBand="1"/>
-      </w:tblPr>
-      <w:tblGrid>
-        <w:gridCol w:w="1511"/>
-        <w:gridCol w:w="1512"/>
-      </w:tblGrid>
-      <w:tr>
-        <w:trPr>
-          <w:trHeight w:val="596"/>
-        </w:trPr>
-        <w:tc>
-          <w:tcPr>
-            <w:tcW w:w="3023" w:type="dxa"/>
-            <w:gridSpan w:val="2"/>
-            <w:vAlign w:val="center"/>
-          </w:tcPr>
-          <w:p>
-            <w:pPr>
-              <w:jc w:val="center"/>
-            </w:pPr>
-            <w:r>
-              <w:t>Historia de usuario 7</w:t>
-            </w:r>
-          </w:p>
-        </w:tc>
-      </w:tr>
-      <w:tr>
-        <w:trPr>
-          <w:trHeight w:val="596"/>
-        </w:trPr>
-        <w:tc>
-          <w:tcPr>
-            <w:tcW w:w="1511" w:type="dxa"/>
-            <w:vAlign w:val="center"/>
-          </w:tcPr>
-          <w:p>
-            <w:r>
-              <w:t>Titulo</w:t>
-            </w:r>
-          </w:p>
-        </w:tc>
-        <w:tc>
-          <w:tcPr>
-            <w:tcW w:w="1512" w:type="dxa"/>
-            <w:vAlign w:val="center"/>
-          </w:tcPr>
-          <w:p>
-            <w:proofErr w:type="spellStart"/>
-            <w:r>
-              <w:t>Roadmap</w:t>
-            </w:r>
-            <w:proofErr w:type="spellEnd"/>
-            <w:r>
-              <w:t xml:space="preserve"> Alumno</w:t>
-            </w:r>
-          </w:p>
-        </w:tc>
-      </w:tr>
-      <w:tr>
-        <w:trPr>
-          <w:trHeight w:val="596"/>
-        </w:trPr>
-        <w:tc>
-          <w:tcPr>
-            <w:tcW w:w="1511" w:type="dxa"/>
-            <w:vAlign w:val="center"/>
-          </w:tcPr>
-          <w:p>
-            <w:r>
-              <w:t>Como</w:t>
-            </w:r>
-          </w:p>
-        </w:tc>
-        <w:tc>
-          <w:tcPr>
-            <w:tcW w:w="1512" w:type="dxa"/>
-            <w:vAlign w:val="center"/>
-          </w:tcPr>
-          <w:p>
-            <w:r>
-              <w:t xml:space="preserve">Alumno </w:t>
-            </w:r>
-          </w:p>
-        </w:tc>
-      </w:tr>
-      <w:tr>
-        <w:trPr>
-          <w:trHeight w:val="596"/>
-        </w:trPr>
-        <w:tc>
-          <w:tcPr>
-            <w:tcW w:w="1511" w:type="dxa"/>
-            <w:vAlign w:val="center"/>
-          </w:tcPr>
-          <w:p>
-            <w:r>
-              <w:t>Quiero</w:t>
-            </w:r>
-          </w:p>
-        </w:tc>
-        <w:tc>
-          <w:tcPr>
-            <w:tcW w:w="1512" w:type="dxa"/>
-            <w:vAlign w:val="center"/>
-          </w:tcPr>
-          <w:p>
-            <w:r>
-              <w:t>Acceder a una ruta de estudio recomendada</w:t>
-            </w:r>
-          </w:p>
-        </w:tc>
-      </w:tr>
-      <w:tr>
-        <w:trPr>
-          <w:trHeight w:val="596"/>
-        </w:trPr>
-        <w:tc>
-          <w:tcPr>
-            <w:tcW w:w="1511" w:type="dxa"/>
-            <w:vAlign w:val="center"/>
-          </w:tcPr>
-          <w:p>
-            <w:r>
-              <w:t>Para poder</w:t>
-            </w:r>
-          </w:p>
-        </w:tc>
-        <w:tc>
-          <w:tcPr>
-            <w:tcW w:w="1512" w:type="dxa"/>
-            <w:vAlign w:val="center"/>
-          </w:tcPr>
-          <w:p/>
-        </w:tc>
-      </w:tr>
-    </w:tbl>
-    <w:p>
-      <w:pPr>
-        <w:rPr>
-          <w:color w:val="FFC000"/>
-        </w:rPr>
-      </w:pPr>
-    </w:p>
-    <w:p>
-      <w:pPr>
-        <w:rPr>
-          <w:b/>
-          <w:sz w:val="24"/>
-          <w:szCs w:val="24"/>
-        </w:rPr>
-      </w:pPr>
-    </w:p>
-    <w:tbl>
-      <w:tblPr>
-        <w:tblStyle w:val="Tablaconcuadrcula"/>
-        <w:tblW w:w="0" w:type="auto"/>
-        <w:tblLook w:val="04A0" w:firstRow="1" w:lastRow="0" w:firstColumn="1" w:lastColumn="0" w:noHBand="0" w:noVBand="1"/>
-      </w:tblPr>
-      <w:tblGrid>
-        <w:gridCol w:w="1511"/>
-        <w:gridCol w:w="1512"/>
-      </w:tblGrid>
-      <w:tr>
-        <w:trPr>
-          <w:trHeight w:val="596"/>
-        </w:trPr>
-        <w:tc>
-          <w:tcPr>
-            <w:tcW w:w="3023" w:type="dxa"/>
-            <w:gridSpan w:val="2"/>
-            <w:vAlign w:val="center"/>
-          </w:tcPr>
-          <w:p>
-            <w:pPr>
-              <w:jc w:val="center"/>
-            </w:pPr>
-            <w:r>
-              <w:t>Historia de usuario 8</w:t>
-            </w:r>
-          </w:p>
-        </w:tc>
-      </w:tr>
-      <w:tr>
-        <w:trPr>
-          <w:trHeight w:val="596"/>
-        </w:trPr>
-        <w:tc>
-          <w:tcPr>
-            <w:tcW w:w="1511" w:type="dxa"/>
-            <w:vAlign w:val="center"/>
-          </w:tcPr>
-          <w:p>
-            <w:r>
-              <w:t>Titulo</w:t>
-            </w:r>
-          </w:p>
-        </w:tc>
-        <w:tc>
-          <w:tcPr>
-            <w:tcW w:w="1512" w:type="dxa"/>
-            <w:vAlign w:val="center"/>
-          </w:tcPr>
-          <w:p>
-            <w:r>
-              <w:t>Registro</w:t>
-            </w:r>
-            <w:r>
-              <w:t xml:space="preserve"> Profesor</w:t>
-            </w:r>
-          </w:p>
-        </w:tc>
-      </w:tr>
-      <w:tr>
-        <w:trPr>
-          <w:trHeight w:val="596"/>
-        </w:trPr>
-        <w:tc>
-          <w:tcPr>
-            <w:tcW w:w="1511" w:type="dxa"/>
-            <w:vAlign w:val="center"/>
-          </w:tcPr>
-          <w:p>
-            <w:r>
-              <w:t>Como</w:t>
-            </w:r>
-          </w:p>
-        </w:tc>
-        <w:tc>
-          <w:tcPr>
-            <w:tcW w:w="1512" w:type="dxa"/>
-            <w:vAlign w:val="center"/>
-          </w:tcPr>
-          <w:p>
-            <w:r>
-              <w:t>Alumno</w:t>
-            </w:r>
-          </w:p>
-        </w:tc>
-      </w:tr>
-      <w:tr>
-        <w:trPr>
-          <w:trHeight w:val="596"/>
-        </w:trPr>
-        <w:tc>
-          <w:tcPr>
-            <w:tcW w:w="1511" w:type="dxa"/>
-            <w:vAlign w:val="center"/>
-          </w:tcPr>
-          <w:p>
-            <w:r>
-              <w:t>Quiero</w:t>
-            </w:r>
-          </w:p>
-        </w:tc>
-        <w:tc>
-          <w:tcPr>
-            <w:tcW w:w="1512" w:type="dxa"/>
-            <w:vAlign w:val="center"/>
-          </w:tcPr>
-          <w:p>
-            <w:r>
-              <w:t>Registrarme e ingresar con mis datos (email, contraseña).</w:t>
-            </w:r>
-          </w:p>
-          <w:p/>
-        </w:tc>
-      </w:tr>
-      <w:tr>
-        <w:trPr>
-          <w:trHeight w:val="596"/>
-        </w:trPr>
-        <w:tc>
-          <w:tcPr>
-            <w:tcW w:w="1511" w:type="dxa"/>
-            <w:vAlign w:val="center"/>
-          </w:tcPr>
-          <w:p>
-            <w:r>
-              <w:t>Para poder</w:t>
-            </w:r>
-          </w:p>
-        </w:tc>
-        <w:tc>
-          <w:tcPr>
-            <w:tcW w:w="1512" w:type="dxa"/>
-            <w:vAlign w:val="center"/>
-          </w:tcPr>
-          <w:p>
-            <w:r>
-              <w:t xml:space="preserve">Cargar cursos </w:t>
-            </w:r>
-          </w:p>
-        </w:tc>
-      </w:tr>
-    </w:tbl>
-    <w:p/>
-    <w:p/>
-    <w:p/>
-    <w:tbl>
-      <w:tblPr>
-        <w:tblStyle w:val="Tablaconcuadrcula"/>
-        <w:tblW w:w="0" w:type="auto"/>
-        <w:tblLook w:val="04A0" w:firstRow="1" w:lastRow="0" w:firstColumn="1" w:lastColumn="0" w:noHBand="0" w:noVBand="1"/>
-      </w:tblPr>
-      <w:tblGrid>
-        <w:gridCol w:w="1511"/>
-        <w:gridCol w:w="1512"/>
-      </w:tblGrid>
-      <w:tr>
-        <w:trPr>
-          <w:trHeight w:val="596"/>
-        </w:trPr>
-        <w:tc>
-          <w:tcPr>
-            <w:tcW w:w="3023" w:type="dxa"/>
-            <w:gridSpan w:val="2"/>
-            <w:vAlign w:val="center"/>
-          </w:tcPr>
-          <w:p>
-            <w:pPr>
-              <w:jc w:val="center"/>
-            </w:pPr>
-            <w:r>
-              <w:t>Historia de usuario 9</w:t>
-            </w:r>
-          </w:p>
-        </w:tc>
-      </w:tr>
-      <w:tr>
-        <w:trPr>
-          <w:trHeight w:val="596"/>
-        </w:trPr>
-        <w:tc>
-          <w:tcPr>
-            <w:tcW w:w="1511" w:type="dxa"/>
-            <w:vAlign w:val="center"/>
-          </w:tcPr>
-          <w:p>
-            <w:r>
-              <w:t>Titulo</w:t>
-            </w:r>
-          </w:p>
-        </w:tc>
-        <w:tc>
-          <w:tcPr>
-            <w:tcW w:w="1512" w:type="dxa"/>
-            <w:vAlign w:val="center"/>
-          </w:tcPr>
-          <w:p>
-            <w:proofErr w:type="spellStart"/>
-            <w:r>
-              <w:t>Login</w:t>
-            </w:r>
-            <w:proofErr w:type="spellEnd"/>
-            <w:r>
-              <w:t xml:space="preserve"> Profesor</w:t>
-            </w:r>
-          </w:p>
-        </w:tc>
-      </w:tr>
-      <w:tr>
-        <w:trPr>
-          <w:trHeight w:val="596"/>
-        </w:trPr>
-        <w:tc>
-          <w:tcPr>
-            <w:tcW w:w="1511" w:type="dxa"/>
-            <w:vAlign w:val="center"/>
-          </w:tcPr>
-          <w:p>
-            <w:r>
-              <w:t>Como</w:t>
-            </w:r>
-          </w:p>
-        </w:tc>
-        <w:tc>
-          <w:tcPr>
-            <w:tcW w:w="1512" w:type="dxa"/>
-            <w:vAlign w:val="center"/>
-          </w:tcPr>
-          <w:p>
-            <w:r>
-              <w:t>Alumno</w:t>
-            </w:r>
-          </w:p>
-        </w:tc>
-      </w:tr>
-      <w:tr>
-        <w:trPr>
-          <w:trHeight w:val="596"/>
-        </w:trPr>
-        <w:tc>
-          <w:tcPr>
-            <w:tcW w:w="1511" w:type="dxa"/>
-            <w:vAlign w:val="center"/>
-          </w:tcPr>
-          <w:p>
-            <w:r>
-              <w:t>Quiero</w:t>
-            </w:r>
-          </w:p>
-        </w:tc>
-        <w:tc>
-          <w:tcPr>
-            <w:tcW w:w="1512" w:type="dxa"/>
-            <w:vAlign w:val="center"/>
-          </w:tcPr>
-          <w:p>
-            <w:proofErr w:type="spellStart"/>
-            <w:r>
-              <w:t>Loguearme</w:t>
-            </w:r>
-            <w:proofErr w:type="spellEnd"/>
-            <w:r>
-              <w:t xml:space="preserve"> e ingresar con mis datos (email, contraseña).</w:t>
-            </w:r>
-          </w:p>
-          <w:p/>
-        </w:tc>
-      </w:tr>
-      <w:tr>
-        <w:trPr>
-          <w:trHeight w:val="596"/>
-        </w:trPr>
-        <w:tc>
-          <w:tcPr>
-            <w:tcW w:w="1511" w:type="dxa"/>
-            <w:vAlign w:val="center"/>
-          </w:tcPr>
-          <w:p>
-            <w:r>
-              <w:t>Para poder</w:t>
-            </w:r>
-          </w:p>
-        </w:tc>
-        <w:tc>
-          <w:tcPr>
-            <w:tcW w:w="1512" w:type="dxa"/>
-            <w:vAlign w:val="center"/>
-          </w:tcPr>
-          <w:p>
-            <w:r>
-              <w:t>Administrar mi perfil y cursos</w:t>
-            </w:r>
-          </w:p>
-        </w:tc>
-      </w:tr>
-    </w:tbl>
-    <w:p>
-      <w:pPr>
-        <w:rPr>
-          <w:color w:val="FFC000"/>
-        </w:rPr>
-      </w:pPr>
-    </w:p>
-    <w:p>
-      <w:pPr>
-        <w:rPr>
-          <w:color w:val="FFC000"/>
-        </w:rPr>
-      </w:pPr>
-    </w:p>
-    <w:p>
-      <w:pPr>
-        <w:rPr>
-          <w:color w:val="FF0000"/>
-        </w:rPr>
-      </w:pPr>
-    </w:p>
-    <w:p>
-      <w:pPr>
-        <w:rPr>
-          <w:color w:val="FF0000"/>
-        </w:rPr>
-      </w:pPr>
-    </w:p>
-    <w:p>
-      <w:pPr>
-        <w:rPr>
-          <w:color w:val="C00000"/>
+    <w:p>
+      <w:pPr>
+        <w:rPr>
           <w:sz w:val="22"/>
           <w:szCs w:val="22"/>
         </w:rPr>
       </w:pPr>
-      <w:r>
-        <w:rPr>
-          <w:color w:val="C00000"/>
+    </w:p>
+    <w:p>
+      <w:pPr>
+        <w:rPr>
           <w:sz w:val="22"/>
           <w:szCs w:val="22"/>
         </w:rPr>
-        <w:br w:type="page"/>
-      </w:r>
-    </w:p>
-    <w:p>
-      <w:pPr>
-        <w:rPr>
-          <w:color w:val="C00000"/>
+      </w:pPr>
+      <w:r>
+        <w:rPr>
           <w:sz w:val="22"/>
           <w:szCs w:val="22"/>
         </w:rPr>
-      </w:pPr>
-      <w:r>
-        <w:rPr>
-          <w:color w:val="C00000"/>
+        <w:t>Como ALUMNO:</w:t>
+      </w:r>
+    </w:p>
+    <w:p/>
+    <w:p>
+      <w:pPr>
+        <w:rPr>
           <w:sz w:val="22"/>
           <w:szCs w:val="22"/>
         </w:rPr>
-        <w:lastRenderedPageBreak/>
-        <w:t>Como ALUMNO:</w:t>
-      </w:r>
-    </w:p>
-    <w:p>
-      <w:pPr>
-        <w:rPr>
-          <w:color w:val="FF0000"/>
-        </w:rPr>
-      </w:pPr>
-    </w:p>
-    <w:p>
-      <w:pPr>
-        <w:rPr>
-          <w:color w:val="C00000"/>
+      </w:pPr>
+      <w:r>
+        <w:rPr>
           <w:sz w:val="22"/>
           <w:szCs w:val="22"/>
         </w:rPr>
-      </w:pPr>
-      <w:r>
-        <w:rPr>
-          <w:color w:val="C00000"/>
+        <w:t xml:space="preserve">- Como usuario quiero poder ver dos áreas bien diferenciadas entre cursos gratuitos y de pago. </w:t>
+      </w:r>
+    </w:p>
+    <w:p>
+      <w:pPr>
+        <w:rPr>
           <w:sz w:val="22"/>
           <w:szCs w:val="22"/>
         </w:rPr>
-        <w:t xml:space="preserve">- Como usuario quiero poder ver dos áreas bien diferenciadas entre cursos gratuitos y de pago. </w:t>
-      </w:r>
-    </w:p>
-    <w:p>
-      <w:pPr>
-        <w:rPr>
-          <w:color w:val="C00000"/>
-          <w:sz w:val="22"/>
-          <w:szCs w:val="22"/>
-        </w:rPr>
       </w:pPr>
       <w:r>
         <w:rPr>
-          <w:color w:val="C00000"/>
           <w:sz w:val="22"/>
           <w:szCs w:val="22"/>
         </w:rPr>
@@ -11299,14 +11533,12 @@
           <w:numId w:val="3"/>
         </w:numPr>
         <w:rPr>
-          <w:color w:val="C00000"/>
           <w:sz w:val="22"/>
           <w:szCs w:val="22"/>
         </w:rPr>
       </w:pPr>
       <w:r>
         <w:rPr>
-          <w:color w:val="C00000"/>
           <w:sz w:val="22"/>
           <w:szCs w:val="22"/>
         </w:rPr>
@@ -11321,14 +11553,12 @@
           <w:numId w:val="3"/>
         </w:numPr>
         <w:rPr>
-          <w:color w:val="C00000"/>
           <w:sz w:val="22"/>
           <w:szCs w:val="22"/>
         </w:rPr>
       </w:pPr>
       <w:r>
         <w:rPr>
-          <w:color w:val="C00000"/>
           <w:sz w:val="22"/>
           <w:szCs w:val="22"/>
         </w:rPr>
@@ -11338,7 +11568,6 @@
     <w:p>
       <w:pPr>
         <w:rPr>
-          <w:color w:val="C00000"/>
           <w:sz w:val="22"/>
           <w:szCs w:val="22"/>
         </w:rPr>
@@ -11347,7 +11576,6 @@
     <w:p>
       <w:pPr>
         <w:rPr>
-          <w:color w:val="C00000"/>
           <w:sz w:val="22"/>
           <w:szCs w:val="22"/>
         </w:rPr>
@@ -11356,14 +11584,12 @@
     <w:p>
       <w:pPr>
         <w:rPr>
-          <w:color w:val="C00000"/>
           <w:sz w:val="22"/>
           <w:szCs w:val="22"/>
         </w:rPr>
       </w:pPr>
       <w:r>
         <w:rPr>
-          <w:color w:val="C00000"/>
           <w:sz w:val="22"/>
           <w:szCs w:val="22"/>
         </w:rPr>
@@ -11371,7 +11597,6 @@
       </w:r>
       <w:r>
         <w:rPr>
-          <w:color w:val="C00000"/>
           <w:sz w:val="22"/>
           <w:szCs w:val="22"/>
         </w:rPr>
@@ -11381,14 +11606,12 @@
     <w:p>
       <w:pPr>
         <w:rPr>
-          <w:color w:val="C00000"/>
           <w:sz w:val="22"/>
           <w:szCs w:val="22"/>
         </w:rPr>
       </w:pPr>
       <w:r>
         <w:rPr>
-          <w:color w:val="C00000"/>
           <w:sz w:val="22"/>
           <w:szCs w:val="22"/>
         </w:rPr>
@@ -11398,7 +11621,6 @@
     <w:p>
       <w:pPr>
         <w:rPr>
-          <w:color w:val="C00000"/>
           <w:sz w:val="22"/>
           <w:szCs w:val="22"/>
         </w:rPr>
@@ -11412,14 +11634,12 @@
           <w:numId w:val="4"/>
         </w:numPr>
         <w:rPr>
-          <w:color w:val="C00000"/>
           <w:sz w:val="22"/>
           <w:szCs w:val="22"/>
         </w:rPr>
       </w:pPr>
       <w:r>
         <w:rPr>
-          <w:color w:val="C00000"/>
           <w:sz w:val="22"/>
           <w:szCs w:val="22"/>
         </w:rPr>
@@ -11434,14 +11654,12 @@
           <w:numId w:val="4"/>
         </w:numPr>
         <w:rPr>
-          <w:color w:val="C00000"/>
           <w:sz w:val="22"/>
           <w:szCs w:val="22"/>
         </w:rPr>
       </w:pPr>
       <w:r>
         <w:rPr>
-          <w:color w:val="C00000"/>
           <w:sz w:val="22"/>
           <w:szCs w:val="22"/>
         </w:rPr>
@@ -11456,14 +11674,12 @@
           <w:numId w:val="4"/>
         </w:numPr>
         <w:rPr>
-          <w:color w:val="C00000"/>
           <w:sz w:val="22"/>
           <w:szCs w:val="22"/>
         </w:rPr>
       </w:pPr>
       <w:r>
         <w:rPr>
-          <w:color w:val="C00000"/>
           <w:sz w:val="22"/>
           <w:szCs w:val="22"/>
         </w:rPr>
@@ -11478,14 +11694,12 @@
           <w:numId w:val="4"/>
         </w:numPr>
         <w:rPr>
-          <w:color w:val="C00000"/>
           <w:sz w:val="22"/>
           <w:szCs w:val="22"/>
         </w:rPr>
       </w:pPr>
       <w:r>
         <w:rPr>
-          <w:color w:val="C00000"/>
           <w:sz w:val="22"/>
           <w:szCs w:val="22"/>
         </w:rPr>
@@ -11495,7 +11709,6 @@
     <w:p>
       <w:pPr>
         <w:rPr>
-          <w:color w:val="C00000"/>
           <w:sz w:val="22"/>
           <w:szCs w:val="22"/>
         </w:rPr>
@@ -11504,14 +11717,12 @@
     <w:p>
       <w:pPr>
         <w:rPr>
-          <w:color w:val="C00000"/>
           <w:sz w:val="22"/>
           <w:szCs w:val="22"/>
         </w:rPr>
       </w:pPr>
       <w:r>
         <w:rPr>
-          <w:color w:val="C00000"/>
           <w:sz w:val="22"/>
           <w:szCs w:val="22"/>
         </w:rPr>
@@ -11521,14 +11732,12 @@
     <w:p>
       <w:pPr>
         <w:rPr>
-          <w:color w:val="C00000"/>
           <w:sz w:val="22"/>
           <w:szCs w:val="22"/>
         </w:rPr>
       </w:pPr>
       <w:r>
         <w:rPr>
-          <w:color w:val="C00000"/>
           <w:sz w:val="22"/>
           <w:szCs w:val="22"/>
         </w:rPr>
@@ -11543,34 +11752,16 @@
           <w:numId w:val="6"/>
         </w:numPr>
         <w:rPr>
-          <w:color w:val="C00000"/>
           <w:sz w:val="22"/>
           <w:szCs w:val="22"/>
         </w:rPr>
       </w:pPr>
       <w:r>
         <w:rPr>
-          <w:color w:val="C00000"/>
           <w:sz w:val="22"/>
           <w:szCs w:val="22"/>
         </w:rPr>
-        <w:t xml:space="preserve">Crear una función para </w:t>
-      </w:r>
-      <w:r>
-        <w:rPr>
-          <w:color w:val="C00000"/>
-          <w:sz w:val="22"/>
-          <w:szCs w:val="22"/>
-        </w:rPr>
-        <w:t>quitar</w:t>
-      </w:r>
-      <w:r>
-        <w:rPr>
-          <w:color w:val="C00000"/>
-          <w:sz w:val="22"/>
-          <w:szCs w:val="22"/>
-        </w:rPr>
-        <w:t xml:space="preserve"> cursos al carrito de compras.</w:t>
+        <w:t>Crear una función para quitar cursos al carrito de compras.</w:t>
       </w:r>
     </w:p>
     <w:p>
@@ -11581,14 +11772,12 @@
           <w:numId w:val="6"/>
         </w:numPr>
         <w:rPr>
-          <w:color w:val="C00000"/>
           <w:sz w:val="22"/>
           <w:szCs w:val="22"/>
         </w:rPr>
       </w:pPr>
       <w:r>
         <w:rPr>
-          <w:color w:val="C00000"/>
           <w:sz w:val="22"/>
           <w:szCs w:val="22"/>
         </w:rPr>
@@ -11598,7 +11787,6 @@
     <w:p>
       <w:pPr>
         <w:rPr>
-          <w:color w:val="C00000"/>
           <w:sz w:val="22"/>
           <w:szCs w:val="22"/>
         </w:rPr>
@@ -11607,7 +11795,6 @@
     <w:p>
       <w:pPr>
         <w:rPr>
-          <w:color w:val="C00000"/>
           <w:sz w:val="22"/>
           <w:szCs w:val="22"/>
         </w:rPr>
@@ -11616,14 +11803,12 @@
     <w:p>
       <w:pPr>
         <w:rPr>
-          <w:color w:val="C00000"/>
           <w:sz w:val="22"/>
           <w:szCs w:val="22"/>
         </w:rPr>
       </w:pPr>
       <w:r>
         <w:rPr>
-          <w:color w:val="C00000"/>
           <w:sz w:val="22"/>
           <w:szCs w:val="22"/>
         </w:rPr>
@@ -11631,7 +11816,6 @@
       </w:r>
       <w:r>
         <w:rPr>
-          <w:color w:val="C00000"/>
           <w:sz w:val="22"/>
           <w:szCs w:val="22"/>
         </w:rPr>
@@ -11639,7 +11823,6 @@
       </w:r>
       <w:r>
         <w:rPr>
-          <w:color w:val="C00000"/>
           <w:sz w:val="22"/>
           <w:szCs w:val="22"/>
         </w:rPr>
@@ -11647,7 +11830,6 @@
       </w:r>
       <w:r>
         <w:rPr>
-          <w:color w:val="C00000"/>
           <w:sz w:val="22"/>
           <w:szCs w:val="22"/>
         </w:rPr>
@@ -11657,14 +11839,12 @@
     <w:p>
       <w:pPr>
         <w:rPr>
-          <w:color w:val="C00000"/>
           <w:sz w:val="22"/>
           <w:szCs w:val="22"/>
         </w:rPr>
       </w:pPr>
       <w:r>
         <w:rPr>
-          <w:color w:val="C00000"/>
           <w:sz w:val="22"/>
           <w:szCs w:val="22"/>
         </w:rPr>
@@ -11679,14 +11859,12 @@
           <w:numId w:val="6"/>
         </w:numPr>
         <w:rPr>
-          <w:color w:val="C00000"/>
           <w:sz w:val="22"/>
           <w:szCs w:val="22"/>
         </w:rPr>
       </w:pPr>
       <w:r>
         <w:rPr>
-          <w:color w:val="C00000"/>
           <w:sz w:val="22"/>
           <w:szCs w:val="22"/>
         </w:rPr>
@@ -11701,17 +11879,16 @@
           <w:numId w:val="6"/>
         </w:numPr>
         <w:rPr>
-          <w:color w:val="C00000"/>
           <w:sz w:val="22"/>
           <w:szCs w:val="22"/>
         </w:rPr>
       </w:pPr>
       <w:r>
         <w:rPr>
-          <w:color w:val="C00000"/>
           <w:sz w:val="22"/>
           <w:szCs w:val="22"/>
         </w:rPr>
+        <w:lastRenderedPageBreak/>
         <w:t>Crear una función de acceso.</w:t>
       </w:r>
     </w:p>
@@ -11723,38 +11900,23 @@
           <w:numId w:val="6"/>
         </w:numPr>
         <w:rPr>
-          <w:color w:val="C00000"/>
           <w:sz w:val="22"/>
           <w:szCs w:val="22"/>
         </w:rPr>
       </w:pPr>
       <w:r>
         <w:rPr>
-          <w:color w:val="C00000"/>
           <w:sz w:val="22"/>
           <w:szCs w:val="22"/>
         </w:rPr>
         <w:t>Asegurarse de que los cursos sean compatibles con diferentes navegadores y sistemas operativos.</w:t>
       </w:r>
     </w:p>
-    <w:p>
-      <w:pPr>
-        <w:rPr>
-          <w:color w:val="FF0000"/>
-        </w:rPr>
-      </w:pPr>
-    </w:p>
-    <w:p>
-      <w:pPr>
-        <w:rPr>
-          <w:color w:val="FF0000"/>
-        </w:rPr>
-      </w:pPr>
-    </w:p>
-    <w:p>
-      <w:pPr>
-        <w:rPr>
-          <w:color w:val="FF0000"/>
+    <w:p/>
+    <w:p/>
+    <w:p>
+      <w:pPr>
+        <w:rPr>
           <w:sz w:val="22"/>
           <w:szCs w:val="22"/>
         </w:rPr>
@@ -11763,14 +11925,12 @@
     <w:p>
       <w:pPr>
         <w:rPr>
-          <w:color w:val="FF0000"/>
           <w:sz w:val="22"/>
           <w:szCs w:val="22"/>
         </w:rPr>
       </w:pPr>
       <w:r>
         <w:rPr>
-          <w:color w:val="FF0000"/>
           <w:sz w:val="22"/>
           <w:szCs w:val="22"/>
         </w:rPr>
@@ -11778,7 +11938,6 @@
       </w:r>
       <w:r>
         <w:rPr>
-          <w:color w:val="FF0000"/>
           <w:sz w:val="22"/>
           <w:szCs w:val="22"/>
         </w:rPr>
@@ -11788,14 +11947,12 @@
     <w:p>
       <w:pPr>
         <w:rPr>
-          <w:color w:val="FF0000"/>
           <w:sz w:val="22"/>
           <w:szCs w:val="22"/>
         </w:rPr>
       </w:pPr>
       <w:r>
         <w:rPr>
-          <w:color w:val="FF0000"/>
           <w:sz w:val="22"/>
           <w:szCs w:val="22"/>
         </w:rPr>
@@ -11810,14 +11967,12 @@
           <w:numId w:val="5"/>
         </w:numPr>
         <w:rPr>
-          <w:color w:val="FF0000"/>
           <w:sz w:val="22"/>
           <w:szCs w:val="22"/>
         </w:rPr>
       </w:pPr>
       <w:r>
         <w:rPr>
-          <w:color w:val="FF0000"/>
           <w:sz w:val="22"/>
           <w:szCs w:val="22"/>
         </w:rPr>
@@ -11832,14 +11987,12 @@
           <w:numId w:val="5"/>
         </w:numPr>
         <w:rPr>
-          <w:color w:val="FF0000"/>
           <w:sz w:val="22"/>
           <w:szCs w:val="22"/>
         </w:rPr>
       </w:pPr>
       <w:r>
         <w:rPr>
-          <w:color w:val="FF0000"/>
           <w:sz w:val="22"/>
           <w:szCs w:val="22"/>
         </w:rPr>
@@ -11854,14 +12007,12 @@
           <w:numId w:val="5"/>
         </w:numPr>
         <w:rPr>
-          <w:color w:val="FF0000"/>
           <w:sz w:val="22"/>
           <w:szCs w:val="22"/>
         </w:rPr>
       </w:pPr>
       <w:r>
         <w:rPr>
-          <w:color w:val="FF0000"/>
           <w:sz w:val="22"/>
           <w:szCs w:val="22"/>
         </w:rPr>
@@ -11876,14 +12027,12 @@
           <w:numId w:val="5"/>
         </w:numPr>
         <w:rPr>
-          <w:color w:val="FF0000"/>
           <w:sz w:val="22"/>
           <w:szCs w:val="22"/>
         </w:rPr>
       </w:pPr>
       <w:r>
         <w:rPr>
-          <w:color w:val="FF0000"/>
           <w:sz w:val="22"/>
           <w:szCs w:val="22"/>
         </w:rPr>
@@ -11898,14 +12047,12 @@
           <w:numId w:val="5"/>
         </w:numPr>
         <w:rPr>
-          <w:color w:val="FF0000"/>
           <w:sz w:val="22"/>
           <w:szCs w:val="22"/>
         </w:rPr>
       </w:pPr>
       <w:r>
         <w:rPr>
-          <w:color w:val="FF0000"/>
           <w:sz w:val="22"/>
           <w:szCs w:val="22"/>
         </w:rPr>
@@ -11920,14 +12067,12 @@
           <w:numId w:val="5"/>
         </w:numPr>
         <w:rPr>
-          <w:color w:val="FF0000"/>
           <w:sz w:val="22"/>
           <w:szCs w:val="22"/>
         </w:rPr>
       </w:pPr>
       <w:r>
         <w:rPr>
-          <w:color w:val="FF0000"/>
           <w:sz w:val="22"/>
           <w:szCs w:val="22"/>
         </w:rPr>
@@ -11937,7 +12082,6 @@
     <w:p>
       <w:pPr>
         <w:rPr>
-          <w:color w:val="FF0000"/>
           <w:sz w:val="22"/>
           <w:szCs w:val="22"/>
         </w:rPr>
@@ -11946,49 +12090,27 @@
     <w:p>
       <w:pPr>
         <w:rPr>
-          <w:color w:val="FF0000"/>
           <w:sz w:val="22"/>
           <w:szCs w:val="22"/>
         </w:rPr>
       </w:pPr>
       <w:r>
         <w:rPr>
-          <w:color w:val="FF0000"/>
           <w:sz w:val="22"/>
           <w:szCs w:val="22"/>
         </w:rPr>
-        <w:br w:type="page"/>
+        <w:t>- Como usuario quiero ver vacantes de trabajo</w:t>
       </w:r>
     </w:p>
     <w:p>
       <w:pPr>
         <w:rPr>
-          <w:color w:val="FF0000"/>
           <w:sz w:val="22"/>
           <w:szCs w:val="22"/>
         </w:rPr>
       </w:pPr>
       <w:r>
         <w:rPr>
-          <w:color w:val="FF0000"/>
-          <w:sz w:val="22"/>
-          <w:szCs w:val="22"/>
-        </w:rPr>
-        <w:lastRenderedPageBreak/>
-        <w:t>- Como usuario quiero ver vacantes de trabajo</w:t>
-      </w:r>
-    </w:p>
-    <w:p>
-      <w:pPr>
-        <w:rPr>
-          <w:color w:val="FF0000"/>
-          <w:sz w:val="22"/>
-          <w:szCs w:val="22"/>
-        </w:rPr>
-      </w:pPr>
-      <w:r>
-        <w:rPr>
-          <w:color w:val="FF0000"/>
           <w:sz w:val="22"/>
           <w:szCs w:val="22"/>
         </w:rPr>
@@ -12003,14 +12125,12 @@
           <w:numId w:val="5"/>
         </w:numPr>
         <w:rPr>
-          <w:color w:val="FF0000"/>
           <w:sz w:val="22"/>
           <w:szCs w:val="22"/>
         </w:rPr>
       </w:pPr>
       <w:r>
         <w:rPr>
-          <w:color w:val="FF0000"/>
           <w:sz w:val="22"/>
           <w:szCs w:val="22"/>
         </w:rPr>
@@ -12020,7 +12140,6 @@
     <w:p>
       <w:pPr>
         <w:rPr>
-          <w:color w:val="FF0000"/>
           <w:sz w:val="22"/>
           <w:szCs w:val="22"/>
         </w:rPr>
@@ -12029,14 +12148,12 @@
     <w:p>
       <w:pPr>
         <w:rPr>
-          <w:color w:val="FF0000"/>
           <w:sz w:val="22"/>
           <w:szCs w:val="22"/>
         </w:rPr>
       </w:pPr>
       <w:r>
         <w:rPr>
-          <w:color w:val="FF0000"/>
           <w:sz w:val="22"/>
           <w:szCs w:val="22"/>
         </w:rPr>
@@ -12044,7 +12161,6 @@
       </w:r>
       <w:r>
         <w:rPr>
-          <w:color w:val="FF0000"/>
           <w:sz w:val="22"/>
           <w:szCs w:val="22"/>
         </w:rPr>
@@ -12054,7 +12170,6 @@
     <w:p>
       <w:pPr>
         <w:rPr>
-          <w:color w:val="FF0000"/>
           <w:sz w:val="22"/>
           <w:szCs w:val="22"/>
         </w:rPr>
@@ -12063,7 +12178,6 @@
     <w:p>
       <w:pPr>
         <w:rPr>
-          <w:color w:val="FF0000"/>
           <w:sz w:val="22"/>
           <w:szCs w:val="22"/>
         </w:rPr>
@@ -12072,14 +12186,12 @@
     <w:p>
       <w:pPr>
         <w:rPr>
-          <w:color w:val="FF0000"/>
           <w:sz w:val="22"/>
           <w:szCs w:val="22"/>
         </w:rPr>
       </w:pPr>
       <w:r>
         <w:rPr>
-          <w:color w:val="FF0000"/>
           <w:sz w:val="22"/>
           <w:szCs w:val="22"/>
         </w:rPr>
@@ -12097,497 +12209,16 @@
     <w:p>
       <w:pPr>
         <w:rPr>
-          <w:sz w:val="24"/>
-          <w:szCs w:val="24"/>
-        </w:rPr>
-      </w:pPr>
-    </w:p>
-    <w:p>
-      <w:pPr>
-        <w:rPr>
-          <w:sz w:val="24"/>
-          <w:szCs w:val="24"/>
-        </w:rPr>
-      </w:pPr>
-      <w:proofErr w:type="spellStart"/>
-      <w:r>
-        <w:rPr>
-          <w:b/>
-          <w:sz w:val="24"/>
-          <w:szCs w:val="24"/>
-        </w:rPr>
-        <w:t>Sprints</w:t>
-      </w:r>
-      <w:proofErr w:type="spellEnd"/>
-      <w:r>
-        <w:rPr>
-          <w:b/>
-          <w:sz w:val="24"/>
-          <w:szCs w:val="24"/>
-        </w:rPr>
-        <w:t>.</w:t>
-      </w:r>
+          <w:u w:val="single"/>
+        </w:rPr>
+      </w:pPr>
     </w:p>
     <w:p>
       <w:pPr>
         <w:jc w:val="center"/>
-        <w:rPr>
-          <w:sz w:val="24"/>
-          <w:szCs w:val="24"/>
-        </w:rPr>
-      </w:pPr>
-    </w:p>
-    <w:tbl>
-      <w:tblPr>
-        <w:tblW w:w="8732" w:type="dxa"/>
-        <w:tblBorders>
-          <w:top w:val="single" w:sz="4" w:space="0" w:color="000000"/>
-          <w:left w:val="single" w:sz="4" w:space="0" w:color="000000"/>
-          <w:bottom w:val="single" w:sz="4" w:space="0" w:color="000000"/>
-          <w:right w:val="single" w:sz="4" w:space="0" w:color="000000"/>
-          <w:insideH w:val="single" w:sz="4" w:space="0" w:color="000000"/>
-          <w:insideV w:val="single" w:sz="4" w:space="0" w:color="000000"/>
-        </w:tblBorders>
-        <w:tblLayout w:type="fixed"/>
-        <w:tblLook w:val="0000" w:firstRow="0" w:lastRow="0" w:firstColumn="0" w:lastColumn="0" w:noHBand="0" w:noVBand="0"/>
-      </w:tblPr>
-      <w:tblGrid>
-        <w:gridCol w:w="2039"/>
-        <w:gridCol w:w="6693"/>
-      </w:tblGrid>
-      <w:tr>
-        <w:tc>
-          <w:tcPr>
-            <w:tcW w:w="2039" w:type="dxa"/>
-          </w:tcPr>
-          <w:p>
-            <w:pPr>
-              <w:pBdr>
-                <w:top w:val="nil"/>
-                <w:left w:val="nil"/>
-                <w:bottom w:val="nil"/>
-                <w:right w:val="nil"/>
-                <w:between w:val="nil"/>
-              </w:pBdr>
-              <w:rPr>
-                <w:color w:val="000000"/>
-              </w:rPr>
-            </w:pPr>
-            <w:r>
-              <w:rPr>
-                <w:b/>
-                <w:color w:val="000000"/>
-              </w:rPr>
-              <w:t>N° de sprint</w:t>
-            </w:r>
-          </w:p>
-        </w:tc>
-        <w:tc>
-          <w:tcPr>
-            <w:tcW w:w="6693" w:type="dxa"/>
-          </w:tcPr>
-          <w:p>
-            <w:pPr>
-              <w:pBdr>
-                <w:top w:val="nil"/>
-                <w:left w:val="nil"/>
-                <w:bottom w:val="nil"/>
-                <w:right w:val="nil"/>
-                <w:between w:val="nil"/>
-              </w:pBdr>
-              <w:rPr>
-                <w:color w:val="000000"/>
-              </w:rPr>
-            </w:pPr>
-            <w:r>
-              <w:rPr>
-                <w:color w:val="000000"/>
-              </w:rPr>
-              <w:t>01</w:t>
-            </w:r>
-          </w:p>
-        </w:tc>
-      </w:tr>
-      <w:tr>
-        <w:tc>
-          <w:tcPr>
-            <w:tcW w:w="2039" w:type="dxa"/>
-          </w:tcPr>
-          <w:p>
-            <w:pPr>
-              <w:pBdr>
-                <w:top w:val="nil"/>
-                <w:left w:val="nil"/>
-                <w:bottom w:val="nil"/>
-                <w:right w:val="nil"/>
-                <w:between w:val="nil"/>
-              </w:pBdr>
-              <w:rPr>
-                <w:color w:val="000000"/>
-              </w:rPr>
-            </w:pPr>
-            <w:r>
-              <w:rPr>
-                <w:b/>
-                <w:color w:val="000000"/>
-              </w:rPr>
-              <w:t>Sprint Backlog</w:t>
-            </w:r>
-          </w:p>
-        </w:tc>
-        <w:tc>
-          <w:tcPr>
-            <w:tcW w:w="6693" w:type="dxa"/>
-          </w:tcPr>
-          <w:p>
-            <w:pPr>
-              <w:pBdr>
-                <w:top w:val="nil"/>
-                <w:left w:val="nil"/>
-                <w:bottom w:val="nil"/>
-                <w:right w:val="nil"/>
-                <w:between w:val="nil"/>
-              </w:pBdr>
-              <w:rPr>
-                <w:color w:val="000000"/>
-              </w:rPr>
-            </w:pPr>
-          </w:p>
-          <w:p>
-            <w:pPr>
-              <w:pBdr>
-                <w:top w:val="nil"/>
-                <w:left w:val="nil"/>
-                <w:bottom w:val="nil"/>
-                <w:right w:val="nil"/>
-                <w:between w:val="nil"/>
-              </w:pBdr>
-              <w:rPr>
-                <w:color w:val="000000"/>
-              </w:rPr>
-            </w:pPr>
-          </w:p>
-          <w:p>
-            <w:pPr>
-              <w:pBdr>
-                <w:top w:val="nil"/>
-                <w:left w:val="nil"/>
-                <w:bottom w:val="nil"/>
-                <w:right w:val="nil"/>
-                <w:between w:val="nil"/>
-              </w:pBdr>
-              <w:rPr>
-                <w:color w:val="000000"/>
-              </w:rPr>
-            </w:pPr>
-          </w:p>
-          <w:p>
-            <w:pPr>
-              <w:pBdr>
-                <w:top w:val="nil"/>
-                <w:left w:val="nil"/>
-                <w:bottom w:val="nil"/>
-                <w:right w:val="nil"/>
-                <w:between w:val="nil"/>
-              </w:pBdr>
-              <w:rPr>
-                <w:color w:val="000000"/>
-              </w:rPr>
-            </w:pPr>
-          </w:p>
-        </w:tc>
-      </w:tr>
-      <w:tr>
-        <w:tc>
-          <w:tcPr>
-            <w:tcW w:w="2039" w:type="dxa"/>
-          </w:tcPr>
-          <w:p>
-            <w:pPr>
-              <w:pBdr>
-                <w:top w:val="nil"/>
-                <w:left w:val="nil"/>
-                <w:bottom w:val="nil"/>
-                <w:right w:val="nil"/>
-                <w:between w:val="nil"/>
-              </w:pBdr>
-              <w:rPr>
-                <w:color w:val="000000"/>
-              </w:rPr>
-            </w:pPr>
-            <w:r>
-              <w:rPr>
-                <w:b/>
-                <w:color w:val="000000"/>
-              </w:rPr>
-              <w:t xml:space="preserve">Responsabilidades </w:t>
-            </w:r>
-          </w:p>
-        </w:tc>
-        <w:tc>
-          <w:tcPr>
-            <w:tcW w:w="6693" w:type="dxa"/>
-          </w:tcPr>
-          <w:p>
-            <w:pPr>
-              <w:pBdr>
-                <w:top w:val="nil"/>
-                <w:left w:val="nil"/>
-                <w:bottom w:val="nil"/>
-                <w:right w:val="nil"/>
-                <w:between w:val="nil"/>
-              </w:pBdr>
-              <w:rPr>
-                <w:color w:val="000000"/>
-              </w:rPr>
-            </w:pPr>
-          </w:p>
-          <w:p>
-            <w:pPr>
-              <w:pBdr>
-                <w:top w:val="nil"/>
-                <w:left w:val="nil"/>
-                <w:bottom w:val="nil"/>
-                <w:right w:val="nil"/>
-                <w:between w:val="nil"/>
-              </w:pBdr>
-              <w:rPr>
-                <w:color w:val="000000"/>
-              </w:rPr>
-            </w:pPr>
-          </w:p>
-          <w:p>
-            <w:pPr>
-              <w:pBdr>
-                <w:top w:val="nil"/>
-                <w:left w:val="nil"/>
-                <w:bottom w:val="nil"/>
-                <w:right w:val="nil"/>
-                <w:between w:val="nil"/>
-              </w:pBdr>
-              <w:rPr>
-                <w:color w:val="000000"/>
-              </w:rPr>
-            </w:pPr>
-          </w:p>
-          <w:p>
-            <w:pPr>
-              <w:pBdr>
-                <w:top w:val="nil"/>
-                <w:left w:val="nil"/>
-                <w:bottom w:val="nil"/>
-                <w:right w:val="nil"/>
-                <w:between w:val="nil"/>
-              </w:pBdr>
-              <w:rPr>
-                <w:color w:val="000000"/>
-              </w:rPr>
-            </w:pPr>
-          </w:p>
-          <w:p>
-            <w:pPr>
-              <w:pBdr>
-                <w:top w:val="nil"/>
-                <w:left w:val="nil"/>
-                <w:bottom w:val="nil"/>
-                <w:right w:val="nil"/>
-                <w:between w:val="nil"/>
-              </w:pBdr>
-              <w:rPr>
-                <w:color w:val="000000"/>
-              </w:rPr>
-            </w:pPr>
-          </w:p>
-          <w:p>
-            <w:pPr>
-              <w:pBdr>
-                <w:top w:val="nil"/>
-                <w:left w:val="nil"/>
-                <w:bottom w:val="nil"/>
-                <w:right w:val="nil"/>
-                <w:between w:val="nil"/>
-              </w:pBdr>
-              <w:rPr>
-                <w:color w:val="000000"/>
-              </w:rPr>
-            </w:pPr>
-          </w:p>
-          <w:p>
-            <w:pPr>
-              <w:pBdr>
-                <w:top w:val="nil"/>
-                <w:left w:val="nil"/>
-                <w:bottom w:val="nil"/>
-                <w:right w:val="nil"/>
-                <w:between w:val="nil"/>
-              </w:pBdr>
-              <w:rPr>
-                <w:color w:val="000000"/>
-              </w:rPr>
-            </w:pPr>
-          </w:p>
-          <w:p>
-            <w:pPr>
-              <w:pBdr>
-                <w:top w:val="nil"/>
-                <w:left w:val="nil"/>
-                <w:bottom w:val="nil"/>
-                <w:right w:val="nil"/>
-                <w:between w:val="nil"/>
-              </w:pBdr>
-              <w:rPr>
-                <w:color w:val="000000"/>
-              </w:rPr>
-            </w:pPr>
-          </w:p>
-        </w:tc>
-      </w:tr>
-      <w:tr>
-        <w:tc>
-          <w:tcPr>
-            <w:tcW w:w="2039" w:type="dxa"/>
-          </w:tcPr>
-          <w:p>
-            <w:pPr>
-              <w:pBdr>
-                <w:top w:val="nil"/>
-                <w:left w:val="nil"/>
-                <w:bottom w:val="nil"/>
-                <w:right w:val="nil"/>
-                <w:between w:val="nil"/>
-              </w:pBdr>
-              <w:rPr>
-                <w:color w:val="000000"/>
-              </w:rPr>
-            </w:pPr>
-            <w:r>
-              <w:rPr>
-                <w:b/>
-                <w:color w:val="000000"/>
-              </w:rPr>
-              <w:t>Calendario</w:t>
-            </w:r>
-          </w:p>
-        </w:tc>
-        <w:tc>
-          <w:tcPr>
-            <w:tcW w:w="6693" w:type="dxa"/>
-          </w:tcPr>
-          <w:p>
-            <w:pPr>
-              <w:jc w:val="both"/>
-            </w:pPr>
-          </w:p>
-          <w:p>
-            <w:pPr>
-              <w:jc w:val="both"/>
-            </w:pPr>
-          </w:p>
-          <w:p>
-            <w:pPr>
-              <w:jc w:val="both"/>
-            </w:pPr>
-          </w:p>
-          <w:p>
-            <w:pPr>
-              <w:jc w:val="both"/>
-            </w:pPr>
-          </w:p>
-          <w:p>
-            <w:pPr>
-              <w:jc w:val="both"/>
-            </w:pPr>
-          </w:p>
-        </w:tc>
-      </w:tr>
-      <w:tr>
-        <w:tc>
-          <w:tcPr>
-            <w:tcW w:w="8732" w:type="dxa"/>
-            <w:gridSpan w:val="2"/>
-          </w:tcPr>
-          <w:p>
-            <w:pPr>
-              <w:pBdr>
-                <w:top w:val="nil"/>
-                <w:left w:val="nil"/>
-                <w:bottom w:val="nil"/>
-                <w:right w:val="nil"/>
-                <w:between w:val="nil"/>
-              </w:pBdr>
-              <w:rPr>
-                <w:color w:val="000000"/>
-              </w:rPr>
-            </w:pPr>
-            <w:r>
-              <w:rPr>
-                <w:b/>
-                <w:color w:val="000000"/>
-              </w:rPr>
-              <w:t>Inconvenientes:</w:t>
-            </w:r>
-          </w:p>
-          <w:p>
-            <w:pPr>
-              <w:tabs>
-                <w:tab w:val="left" w:pos="1410"/>
-              </w:tabs>
-            </w:pPr>
-            <w:r>
-              <w:tab/>
-            </w:r>
-          </w:p>
-        </w:tc>
-      </w:tr>
-    </w:tbl>
+      </w:pPr>
+    </w:p>
     <w:p/>
-    <w:p>
-      <w:pPr>
-        <w:rPr>
-          <w:color w:val="365F91"/>
-        </w:rPr>
-      </w:pPr>
-    </w:p>
-    <w:p>
-      <w:pPr>
-        <w:rPr>
-          <w:color w:val="365F91"/>
-        </w:rPr>
-      </w:pPr>
-      <w:r>
-        <w:rPr>
-          <w:color w:val="365F91"/>
-        </w:rPr>
-        <w:t>Realizar la carga de la tabla teniendo en cuenta todos los sprint que se realicen para este espacio curricular.</w:t>
-      </w:r>
-    </w:p>
-    <w:p/>
-    <w:p>
-      <w:pPr>
-        <w:jc w:val="center"/>
-      </w:pPr>
-    </w:p>
-    <w:p/>
-    <w:p/>
-    <w:p>
-      <w:pPr>
-        <w:pBdr>
-          <w:top w:val="nil"/>
-          <w:left w:val="nil"/>
-          <w:bottom w:val="nil"/>
-          <w:right w:val="nil"/>
-          <w:between w:val="nil"/>
-        </w:pBdr>
-        <w:tabs>
-          <w:tab w:val="left" w:pos="709"/>
-        </w:tabs>
-        <w:spacing w:after="200"/>
-        <w:jc w:val="both"/>
-        <w:rPr>
-          <w:color w:val="000000"/>
-        </w:rPr>
-      </w:pPr>
-    </w:p>
     <w:p/>
     <w:sectPr>
       <w:headerReference w:type="first" r:id="rId22"/>
@@ -12600,7 +12231,7 @@
 </file>
 
 <file path=word/endnotes.xml><?xml version="1.0" encoding="utf-8"?>
-<w:endnotes xmlns:wpc="http://schemas.microsoft.com/office/word/2010/wordprocessingCanvas" xmlns:cx="http://schemas.microsoft.com/office/drawing/2014/chartex" xmlns:cx1="http://schemas.microsoft.com/office/drawing/2015/9/8/chartex" xmlns:cx2="http://schemas.microsoft.com/office/drawing/2015/10/21/chartex" xmlns:cx3="http://schemas.microsoft.com/office/drawing/2016/5/9/chartex" xmlns:cx4="http://schemas.microsoft.com/office/drawing/2016/5/10/chartex" xmlns:cx5="http://schemas.microsoft.com/office/drawing/2016/5/11/chartex" xmlns:cx6="http://schemas.microsoft.com/office/drawing/2016/5/12/chartex" xmlns:cx7="http://schemas.microsoft.com/office/drawing/2016/5/13/chartex" xmlns:cx8="http://schemas.microsoft.com/office/drawing/2016/5/14/chartex" xmlns:mc="http://schemas.openxmlformats.org/markup-compatibility/2006" xmlns:aink="http://schemas.microsoft.com/office/drawing/2016/ink" xmlns:am3d="http://schemas.microsoft.com/office/drawing/2017/model3d" xmlns:o="urn:schemas-microsoft-com:office:office" xmlns:r="http://schemas.openxmlformats.org/officeDocument/2006/relationships" xmlns:m="http://schemas.openxmlformats.org/officeDocument/2006/math" xmlns:v="urn:schemas-microsoft-com:vml" xmlns:wp14="http://schemas.microsoft.com/office/word/2010/wordprocessingDrawing" xmlns:wp="http://schemas.openxmlformats.org/drawingml/2006/wordprocessingDrawing" xmlns:w10="urn:schemas-microsoft-com:office:word" xmlns:w="http://schemas.openxmlformats.org/wordprocessingml/2006/main" xmlns:w14="http://schemas.microsoft.com/office/word/2010/wordml" xmlns:w15="http://schemas.microsoft.com/office/word/2012/wordml" xmlns:w16cex="http://schemas.microsoft.com/office/word/2018/wordml/cex" xmlns:w16cid="http://schemas.microsoft.com/office/word/2016/wordml/cid" xmlns:w16="http://schemas.microsoft.com/office/word/2018/wordml" xmlns:w16sdtdh="http://schemas.microsoft.com/office/word/2020/wordml/sdtdatahash" xmlns:w16se="http://schemas.microsoft.com/office/word/2015/wordml/symex" xmlns:wpg="http://schemas.microsoft.com/office/word/2010/wordprocessingGroup" xmlns:wpi="http://schemas.microsoft.com/office/word/2010/wordprocessingInk" xmlns:wne="http://schemas.microsoft.com/office/word/2006/wordml" xmlns:wps="http://schemas.microsoft.com/office/word/2010/wordprocessingShape" mc:Ignorable="w14 w15 w16se w16cid w16 w16cex w16sdtdh wp14">
+<w:endnotes xmlns:wpc="http://schemas.microsoft.com/office/word/2010/wordprocessingCanvas" xmlns:cx="http://schemas.microsoft.com/office/drawing/2014/chartex" xmlns:cx1="http://schemas.microsoft.com/office/drawing/2015/9/8/chartex" xmlns:cx2="http://schemas.microsoft.com/office/drawing/2015/10/21/chartex" xmlns:cx3="http://schemas.microsoft.com/office/drawing/2016/5/9/chartex" xmlns:cx4="http://schemas.microsoft.com/office/drawing/2016/5/10/chartex" xmlns:cx5="http://schemas.microsoft.com/office/drawing/2016/5/11/chartex" xmlns:cx6="http://schemas.microsoft.com/office/drawing/2016/5/12/chartex" xmlns:cx7="http://schemas.microsoft.com/office/drawing/2016/5/13/chartex" xmlns:cx8="http://schemas.microsoft.com/office/drawing/2016/5/14/chartex" xmlns:mc="http://schemas.openxmlformats.org/markup-compatibility/2006" xmlns:aink="http://schemas.microsoft.com/office/drawing/2016/ink" xmlns:am3d="http://schemas.microsoft.com/office/drawing/2017/model3d" xmlns:o="urn:schemas-microsoft-com:office:office" xmlns:oel="http://schemas.microsoft.com/office/2019/extlst" xmlns:r="http://schemas.openxmlformats.org/officeDocument/2006/relationships" xmlns:m="http://schemas.openxmlformats.org/officeDocument/2006/math" xmlns:v="urn:schemas-microsoft-com:vml" xmlns:wp14="http://schemas.microsoft.com/office/word/2010/wordprocessingDrawing" xmlns:wp="http://schemas.openxmlformats.org/drawingml/2006/wordprocessingDrawing" xmlns:w10="urn:schemas-microsoft-com:office:word" xmlns:w="http://schemas.openxmlformats.org/wordprocessingml/2006/main" xmlns:w14="http://schemas.microsoft.com/office/word/2010/wordml" xmlns:w15="http://schemas.microsoft.com/office/word/2012/wordml" xmlns:w16cex="http://schemas.microsoft.com/office/word/2018/wordml/cex" xmlns:w16cid="http://schemas.microsoft.com/office/word/2016/wordml/cid" xmlns:w16="http://schemas.microsoft.com/office/word/2018/wordml" xmlns:w16du="http://schemas.microsoft.com/office/word/2023/wordml/word16du" xmlns:w16sdtdh="http://schemas.microsoft.com/office/word/2020/wordml/sdtdatahash" xmlns:w16se="http://schemas.microsoft.com/office/word/2015/wordml/symex" xmlns:wpg="http://schemas.microsoft.com/office/word/2010/wordprocessingGroup" xmlns:wpi="http://schemas.microsoft.com/office/word/2010/wordprocessingInk" xmlns:wne="http://schemas.microsoft.com/office/word/2006/wordml" xmlns:wps="http://schemas.microsoft.com/office/word/2010/wordprocessingShape" mc:Ignorable="w14 w15 w16se w16cid w16 w16cex w16sdtdh wp14">
   <w:endnote w:type="separator" w:id="-1">
     <w:p>
       <w:r>
@@ -12619,7 +12250,7 @@
 </file>
 
 <file path=word/footer1.xml><?xml version="1.0" encoding="utf-8"?>
-<w:ftr xmlns:wpc="http://schemas.microsoft.com/office/word/2010/wordprocessingCanvas" xmlns:cx="http://schemas.microsoft.com/office/drawing/2014/chartex" xmlns:cx1="http://schemas.microsoft.com/office/drawing/2015/9/8/chartex" xmlns:cx2="http://schemas.microsoft.com/office/drawing/2015/10/21/chartex" xmlns:cx3="http://schemas.microsoft.com/office/drawing/2016/5/9/chartex" xmlns:cx4="http://schemas.microsoft.com/office/drawing/2016/5/10/chartex" xmlns:cx5="http://schemas.microsoft.com/office/drawing/2016/5/11/chartex" xmlns:cx6="http://schemas.microsoft.com/office/drawing/2016/5/12/chartex" xmlns:cx7="http://schemas.microsoft.com/office/drawing/2016/5/13/chartex" xmlns:cx8="http://schemas.microsoft.com/office/drawing/2016/5/14/chartex" xmlns:mc="http://schemas.openxmlformats.org/markup-compatibility/2006" xmlns:aink="http://schemas.microsoft.com/office/drawing/2016/ink" xmlns:am3d="http://schemas.microsoft.com/office/drawing/2017/model3d" xmlns:o="urn:schemas-microsoft-com:office:office" xmlns:r="http://schemas.openxmlformats.org/officeDocument/2006/relationships" xmlns:m="http://schemas.openxmlformats.org/officeDocument/2006/math" xmlns:v="urn:schemas-microsoft-com:vml" xmlns:wp14="http://schemas.microsoft.com/office/word/2010/wordprocessingDrawing" xmlns:wp="http://schemas.openxmlformats.org/drawingml/2006/wordprocessingDrawing" xmlns:w10="urn:schemas-microsoft-com:office:word" xmlns:w="http://schemas.openxmlformats.org/wordprocessingml/2006/main" xmlns:w14="http://schemas.microsoft.com/office/word/2010/wordml" xmlns:w15="http://schemas.microsoft.com/office/word/2012/wordml" xmlns:w16cex="http://schemas.microsoft.com/office/word/2018/wordml/cex" xmlns:w16cid="http://schemas.microsoft.com/office/word/2016/wordml/cid" xmlns:w16="http://schemas.microsoft.com/office/word/2018/wordml" xmlns:w16sdtdh="http://schemas.microsoft.com/office/word/2020/wordml/sdtdatahash" xmlns:w16se="http://schemas.microsoft.com/office/word/2015/wordml/symex" xmlns:wpg="http://schemas.microsoft.com/office/word/2010/wordprocessingGroup" xmlns:wpi="http://schemas.microsoft.com/office/word/2010/wordprocessingInk" xmlns:wne="http://schemas.microsoft.com/office/word/2006/wordml" xmlns:wps="http://schemas.microsoft.com/office/word/2010/wordprocessingShape" mc:Ignorable="w14 w15 w16se w16cid w16 w16cex w16sdtdh wp14">
+<w:ftr xmlns:wpc="http://schemas.microsoft.com/office/word/2010/wordprocessingCanvas" xmlns:cx="http://schemas.microsoft.com/office/drawing/2014/chartex" xmlns:cx1="http://schemas.microsoft.com/office/drawing/2015/9/8/chartex" xmlns:cx2="http://schemas.microsoft.com/office/drawing/2015/10/21/chartex" xmlns:cx3="http://schemas.microsoft.com/office/drawing/2016/5/9/chartex" xmlns:cx4="http://schemas.microsoft.com/office/drawing/2016/5/10/chartex" xmlns:cx5="http://schemas.microsoft.com/office/drawing/2016/5/11/chartex" xmlns:cx6="http://schemas.microsoft.com/office/drawing/2016/5/12/chartex" xmlns:cx7="http://schemas.microsoft.com/office/drawing/2016/5/13/chartex" xmlns:cx8="http://schemas.microsoft.com/office/drawing/2016/5/14/chartex" xmlns:mc="http://schemas.openxmlformats.org/markup-compatibility/2006" xmlns:aink="http://schemas.microsoft.com/office/drawing/2016/ink" xmlns:am3d="http://schemas.microsoft.com/office/drawing/2017/model3d" xmlns:o="urn:schemas-microsoft-com:office:office" xmlns:oel="http://schemas.microsoft.com/office/2019/extlst" xmlns:r="http://schemas.openxmlformats.org/officeDocument/2006/relationships" xmlns:m="http://schemas.openxmlformats.org/officeDocument/2006/math" xmlns:v="urn:schemas-microsoft-com:vml" xmlns:wp14="http://schemas.microsoft.com/office/word/2010/wordprocessingDrawing" xmlns:wp="http://schemas.openxmlformats.org/drawingml/2006/wordprocessingDrawing" xmlns:w10="urn:schemas-microsoft-com:office:word" xmlns:w="http://schemas.openxmlformats.org/wordprocessingml/2006/main" xmlns:w14="http://schemas.microsoft.com/office/word/2010/wordml" xmlns:w15="http://schemas.microsoft.com/office/word/2012/wordml" xmlns:w16cex="http://schemas.microsoft.com/office/word/2018/wordml/cex" xmlns:w16cid="http://schemas.microsoft.com/office/word/2016/wordml/cid" xmlns:w16="http://schemas.microsoft.com/office/word/2018/wordml" xmlns:w16du="http://schemas.microsoft.com/office/word/2023/wordml/word16du" xmlns:w16sdtdh="http://schemas.microsoft.com/office/word/2020/wordml/sdtdatahash" xmlns:w16se="http://schemas.microsoft.com/office/word/2015/wordml/symex" xmlns:wpg="http://schemas.microsoft.com/office/word/2010/wordprocessingGroup" xmlns:wpi="http://schemas.microsoft.com/office/word/2010/wordprocessingInk" xmlns:wne="http://schemas.microsoft.com/office/word/2006/wordml" xmlns:wps="http://schemas.microsoft.com/office/word/2010/wordprocessingShape" mc:Ignorable="w14 w15 w16se w16cid w16 w16cex w16sdtdh wp14">
   <w:p>
     <w:pPr>
       <w:ind w:right="260"/>
@@ -12675,12 +12306,21 @@
                             <w:jc w:val="center"/>
                             <w:textDirection w:val="btLr"/>
                           </w:pPr>
+                          <w:proofErr w:type="gramStart"/>
                           <w:r>
                             <w:rPr>
                               <w:color w:val="0F243E"/>
                               <w:sz w:val="26"/>
                             </w:rPr>
-                            <w:t xml:space="preserve">PAGE  \* </w:t>
+                            <w:t>PAGE  \</w:t>
+                          </w:r>
+                          <w:proofErr w:type="gramEnd"/>
+                          <w:r>
+                            <w:rPr>
+                              <w:color w:val="0F243E"/>
+                              <w:sz w:val="26"/>
+                            </w:rPr>
+                            <w:t xml:space="preserve">* </w:t>
                           </w:r>
                           <w:proofErr w:type="spellStart"/>
                           <w:r>
@@ -12717,7 +12357,7 @@
         </mc:Choice>
         <mc:Fallback>
           <w:pict>
-            <v:rect w14:anchorId="0A4BB640" id="Rectángulo 1" o:spid="_x0000_s1026" style="position:absolute;margin-left:471pt;margin-top:736pt;width:31.2pt;height:22.9pt;z-index:251659264;visibility:visible;mso-wrap-style:square;mso-wrap-distance-left:9pt;mso-wrap-distance-top:0;mso-wrap-distance-right:9pt;mso-wrap-distance-bottom:0;mso-position-horizontal:absolute;mso-position-horizontal-relative:text;mso-position-vertical:absolute;mso-position-vertical-relative:text;v-text-anchor:middle" o:gfxdata="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" stroked="f">
+            <v:rect w14:anchorId="0A4BB640" id="Rectángulo 1" o:spid="_x0000_s1026" style="position:absolute;margin-left:471pt;margin-top:736pt;width:31.2pt;height:22.9pt;z-index:251659264;visibility:visible;mso-wrap-style:square;mso-wrap-distance-left:9pt;mso-wrap-distance-top:0;mso-wrap-distance-right:9pt;mso-wrap-distance-bottom:0;mso-position-horizontal:absolute;mso-position-horizontal-relative:text;mso-position-vertical:absolute;mso-position-vertical-relative:text;v-text-anchor:middle" o:gfxdata="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" stroked="f">
               <v:textbox inset="0,1.2694mm,0,1.2694mm">
                 <w:txbxContent>
                   <w:p>
@@ -12725,12 +12365,21 @@
                       <w:jc w:val="center"/>
                       <w:textDirection w:val="btLr"/>
                     </w:pPr>
+                    <w:proofErr w:type="gramStart"/>
                     <w:r>
                       <w:rPr>
                         <w:color w:val="0F243E"/>
                         <w:sz w:val="26"/>
                       </w:rPr>
-                      <w:t xml:space="preserve">PAGE  \* </w:t>
+                      <w:t>PAGE  \</w:t>
+                    </w:r>
+                    <w:proofErr w:type="gramEnd"/>
+                    <w:r>
+                      <w:rPr>
+                        <w:color w:val="0F243E"/>
+                        <w:sz w:val="26"/>
+                      </w:rPr>
+                      <w:t xml:space="preserve">* </w:t>
                     </w:r>
                     <w:proofErr w:type="spellStart"/>
                     <w:r>
@@ -12784,7 +12433,7 @@
 </file>
 
 <file path=word/footer2.xml><?xml version="1.0" encoding="utf-8"?>
-<w:ftr xmlns:wpc="http://schemas.microsoft.com/office/word/2010/wordprocessingCanvas" xmlns:cx="http://schemas.microsoft.com/office/drawing/2014/chartex" xmlns:cx1="http://schemas.microsoft.com/office/drawing/2015/9/8/chartex" xmlns:cx2="http://schemas.microsoft.com/office/drawing/2015/10/21/chartex" xmlns:cx3="http://schemas.microsoft.com/office/drawing/2016/5/9/chartex" xmlns:cx4="http://schemas.microsoft.com/office/drawing/2016/5/10/chartex" xmlns:cx5="http://schemas.microsoft.com/office/drawing/2016/5/11/chartex" xmlns:cx6="http://schemas.microsoft.com/office/drawing/2016/5/12/chartex" xmlns:cx7="http://schemas.microsoft.com/office/drawing/2016/5/13/chartex" xmlns:cx8="http://schemas.microsoft.com/office/drawing/2016/5/14/chartex" xmlns:mc="http://schemas.openxmlformats.org/markup-compatibility/2006" xmlns:aink="http://schemas.microsoft.com/office/drawing/2016/ink" xmlns:am3d="http://schemas.microsoft.com/office/drawing/2017/model3d" xmlns:o="urn:schemas-microsoft-com:office:office" xmlns:r="http://schemas.openxmlformats.org/officeDocument/2006/relationships" xmlns:m="http://schemas.openxmlformats.org/officeDocument/2006/math" xmlns:v="urn:schemas-microsoft-com:vml" xmlns:wp14="http://schemas.microsoft.com/office/word/2010/wordprocessingDrawing" xmlns:wp="http://schemas.openxmlformats.org/drawingml/2006/wordprocessingDrawing" xmlns:w10="urn:schemas-microsoft-com:office:word" xmlns:w="http://schemas.openxmlformats.org/wordprocessingml/2006/main" xmlns:w14="http://schemas.microsoft.com/office/word/2010/wordml" xmlns:w15="http://schemas.microsoft.com/office/word/2012/wordml" xmlns:w16cex="http://schemas.microsoft.com/office/word/2018/wordml/cex" xmlns:w16cid="http://schemas.microsoft.com/office/word/2016/wordml/cid" xmlns:w16="http://schemas.microsoft.com/office/word/2018/wordml" xmlns:w16sdtdh="http://schemas.microsoft.com/office/word/2020/wordml/sdtdatahash" xmlns:w16se="http://schemas.microsoft.com/office/word/2015/wordml/symex" xmlns:wpg="http://schemas.microsoft.com/office/word/2010/wordprocessingGroup" xmlns:wpi="http://schemas.microsoft.com/office/word/2010/wordprocessingInk" xmlns:wne="http://schemas.microsoft.com/office/word/2006/wordml" xmlns:wps="http://schemas.microsoft.com/office/word/2010/wordprocessingShape" mc:Ignorable="w14 w15 w16se w16cid w16 w16cex w16sdtdh wp14">
+<w:ftr xmlns:wpc="http://schemas.microsoft.com/office/word/2010/wordprocessingCanvas" xmlns:cx="http://schemas.microsoft.com/office/drawing/2014/chartex" xmlns:cx1="http://schemas.microsoft.com/office/drawing/2015/9/8/chartex" xmlns:cx2="http://schemas.microsoft.com/office/drawing/2015/10/21/chartex" xmlns:cx3="http://schemas.microsoft.com/office/drawing/2016/5/9/chartex" xmlns:cx4="http://schemas.microsoft.com/office/drawing/2016/5/10/chartex" xmlns:cx5="http://schemas.microsoft.com/office/drawing/2016/5/11/chartex" xmlns:cx6="http://schemas.microsoft.com/office/drawing/2016/5/12/chartex" xmlns:cx7="http://schemas.microsoft.com/office/drawing/2016/5/13/chartex" xmlns:cx8="http://schemas.microsoft.com/office/drawing/2016/5/14/chartex" xmlns:mc="http://schemas.openxmlformats.org/markup-compatibility/2006" xmlns:aink="http://schemas.microsoft.com/office/drawing/2016/ink" xmlns:am3d="http://schemas.microsoft.com/office/drawing/2017/model3d" xmlns:o="urn:schemas-microsoft-com:office:office" xmlns:oel="http://schemas.microsoft.com/office/2019/extlst" xmlns:r="http://schemas.openxmlformats.org/officeDocument/2006/relationships" xmlns:m="http://schemas.openxmlformats.org/officeDocument/2006/math" xmlns:v="urn:schemas-microsoft-com:vml" xmlns:wp14="http://schemas.microsoft.com/office/word/2010/wordprocessingDrawing" xmlns:wp="http://schemas.openxmlformats.org/drawingml/2006/wordprocessingDrawing" xmlns:w10="urn:schemas-microsoft-com:office:word" xmlns:w="http://schemas.openxmlformats.org/wordprocessingml/2006/main" xmlns:w14="http://schemas.microsoft.com/office/word/2010/wordml" xmlns:w15="http://schemas.microsoft.com/office/word/2012/wordml" xmlns:w16cex="http://schemas.microsoft.com/office/word/2018/wordml/cex" xmlns:w16cid="http://schemas.microsoft.com/office/word/2016/wordml/cid" xmlns:w16="http://schemas.microsoft.com/office/word/2018/wordml" xmlns:w16du="http://schemas.microsoft.com/office/word/2023/wordml/word16du" xmlns:w16sdtdh="http://schemas.microsoft.com/office/word/2020/wordml/sdtdatahash" xmlns:w16se="http://schemas.microsoft.com/office/word/2015/wordml/symex" xmlns:wpg="http://schemas.microsoft.com/office/word/2010/wordprocessingGroup" xmlns:wpi="http://schemas.microsoft.com/office/word/2010/wordprocessingInk" xmlns:wne="http://schemas.microsoft.com/office/word/2006/wordml" xmlns:wps="http://schemas.microsoft.com/office/word/2010/wordprocessingShape" mc:Ignorable="w14 w15 w16se w16cid w16 w16cex w16sdtdh wp14">
   <w:p>
     <w:pPr>
       <w:pBdr>
@@ -12807,7 +12456,7 @@
 </file>
 
 <file path=word/footer3.xml><?xml version="1.0" encoding="utf-8"?>
-<w:ftr xmlns:wpc="http://schemas.microsoft.com/office/word/2010/wordprocessingCanvas" xmlns:cx="http://schemas.microsoft.com/office/drawing/2014/chartex" xmlns:cx1="http://schemas.microsoft.com/office/drawing/2015/9/8/chartex" xmlns:cx2="http://schemas.microsoft.com/office/drawing/2015/10/21/chartex" xmlns:cx3="http://schemas.microsoft.com/office/drawing/2016/5/9/chartex" xmlns:cx4="http://schemas.microsoft.com/office/drawing/2016/5/10/chartex" xmlns:cx5="http://schemas.microsoft.com/office/drawing/2016/5/11/chartex" xmlns:cx6="http://schemas.microsoft.com/office/drawing/2016/5/12/chartex" xmlns:cx7="http://schemas.microsoft.com/office/drawing/2016/5/13/chartex" xmlns:cx8="http://schemas.microsoft.com/office/drawing/2016/5/14/chartex" xmlns:mc="http://schemas.openxmlformats.org/markup-compatibility/2006" xmlns:aink="http://schemas.microsoft.com/office/drawing/2016/ink" xmlns:am3d="http://schemas.microsoft.com/office/drawing/2017/model3d" xmlns:o="urn:schemas-microsoft-com:office:office" xmlns:r="http://schemas.openxmlformats.org/officeDocument/2006/relationships" xmlns:m="http://schemas.openxmlformats.org/officeDocument/2006/math" xmlns:v="urn:schemas-microsoft-com:vml" xmlns:wp14="http://schemas.microsoft.com/office/word/2010/wordprocessingDrawing" xmlns:wp="http://schemas.openxmlformats.org/drawingml/2006/wordprocessingDrawing" xmlns:w10="urn:schemas-microsoft-com:office:word" xmlns:w="http://schemas.openxmlformats.org/wordprocessingml/2006/main" xmlns:w14="http://schemas.microsoft.com/office/word/2010/wordml" xmlns:w15="http://schemas.microsoft.com/office/word/2012/wordml" xmlns:w16cex="http://schemas.microsoft.com/office/word/2018/wordml/cex" xmlns:w16cid="http://schemas.microsoft.com/office/word/2016/wordml/cid" xmlns:w16="http://schemas.microsoft.com/office/word/2018/wordml" xmlns:w16sdtdh="http://schemas.microsoft.com/office/word/2020/wordml/sdtdatahash" xmlns:w16se="http://schemas.microsoft.com/office/word/2015/wordml/symex" xmlns:wpg="http://schemas.microsoft.com/office/word/2010/wordprocessingGroup" xmlns:wpi="http://schemas.microsoft.com/office/word/2010/wordprocessingInk" xmlns:wne="http://schemas.microsoft.com/office/word/2006/wordml" xmlns:wps="http://schemas.microsoft.com/office/word/2010/wordprocessingShape" mc:Ignorable="w14 w15 w16se w16cid w16 w16cex w16sdtdh wp14">
+<w:ftr xmlns:wpc="http://schemas.microsoft.com/office/word/2010/wordprocessingCanvas" xmlns:cx="http://schemas.microsoft.com/office/drawing/2014/chartex" xmlns:cx1="http://schemas.microsoft.com/office/drawing/2015/9/8/chartex" xmlns:cx2="http://schemas.microsoft.com/office/drawing/2015/10/21/chartex" xmlns:cx3="http://schemas.microsoft.com/office/drawing/2016/5/9/chartex" xmlns:cx4="http://schemas.microsoft.com/office/drawing/2016/5/10/chartex" xmlns:cx5="http://schemas.microsoft.com/office/drawing/2016/5/11/chartex" xmlns:cx6="http://schemas.microsoft.com/office/drawing/2016/5/12/chartex" xmlns:cx7="http://schemas.microsoft.com/office/drawing/2016/5/13/chartex" xmlns:cx8="http://schemas.microsoft.com/office/drawing/2016/5/14/chartex" xmlns:mc="http://schemas.openxmlformats.org/markup-compatibility/2006" xmlns:aink="http://schemas.microsoft.com/office/drawing/2016/ink" xmlns:am3d="http://schemas.microsoft.com/office/drawing/2017/model3d" xmlns:o="urn:schemas-microsoft-com:office:office" xmlns:oel="http://schemas.microsoft.com/office/2019/extlst" xmlns:r="http://schemas.openxmlformats.org/officeDocument/2006/relationships" xmlns:m="http://schemas.openxmlformats.org/officeDocument/2006/math" xmlns:v="urn:schemas-microsoft-com:vml" xmlns:wp14="http://schemas.microsoft.com/office/word/2010/wordprocessingDrawing" xmlns:wp="http://schemas.openxmlformats.org/drawingml/2006/wordprocessingDrawing" xmlns:w10="urn:schemas-microsoft-com:office:word" xmlns:w="http://schemas.openxmlformats.org/wordprocessingml/2006/main" xmlns:w14="http://schemas.microsoft.com/office/word/2010/wordml" xmlns:w15="http://schemas.microsoft.com/office/word/2012/wordml" xmlns:w16cex="http://schemas.microsoft.com/office/word/2018/wordml/cex" xmlns:w16cid="http://schemas.microsoft.com/office/word/2016/wordml/cid" xmlns:w16="http://schemas.microsoft.com/office/word/2018/wordml" xmlns:w16du="http://schemas.microsoft.com/office/word/2023/wordml/word16du" xmlns:w16sdtdh="http://schemas.microsoft.com/office/word/2020/wordml/sdtdatahash" xmlns:w16se="http://schemas.microsoft.com/office/word/2015/wordml/symex" xmlns:wpg="http://schemas.microsoft.com/office/word/2010/wordprocessingGroup" xmlns:wpi="http://schemas.microsoft.com/office/word/2010/wordprocessingInk" xmlns:wne="http://schemas.microsoft.com/office/word/2006/wordml" xmlns:wps="http://schemas.microsoft.com/office/word/2010/wordprocessingShape" mc:Ignorable="w14 w15 w16se w16cid w16 w16cex w16sdtdh wp14">
   <w:p>
     <w:pPr>
       <w:pBdr>
@@ -12830,7 +12479,7 @@
 </file>
 
 <file path=word/footnotes.xml><?xml version="1.0" encoding="utf-8"?>
-<w:footnotes xmlns:wpc="http://schemas.microsoft.com/office/word/2010/wordprocessingCanvas" xmlns:cx="http://schemas.microsoft.com/office/drawing/2014/chartex" xmlns:cx1="http://schemas.microsoft.com/office/drawing/2015/9/8/chartex" xmlns:cx2="http://schemas.microsoft.com/office/drawing/2015/10/21/chartex" xmlns:cx3="http://schemas.microsoft.com/office/drawing/2016/5/9/chartex" xmlns:cx4="http://schemas.microsoft.com/office/drawing/2016/5/10/chartex" xmlns:cx5="http://schemas.microsoft.com/office/drawing/2016/5/11/chartex" xmlns:cx6="http://schemas.microsoft.com/office/drawing/2016/5/12/chartex" xmlns:cx7="http://schemas.microsoft.com/office/drawing/2016/5/13/chartex" xmlns:cx8="http://schemas.microsoft.com/office/drawing/2016/5/14/chartex" xmlns:mc="http://schemas.openxmlformats.org/markup-compatibility/2006" xmlns:aink="http://schemas.microsoft.com/office/drawing/2016/ink" xmlns:am3d="http://schemas.microsoft.com/office/drawing/2017/model3d" xmlns:o="urn:schemas-microsoft-com:office:office" xmlns:r="http://schemas.openxmlformats.org/officeDocument/2006/relationships" xmlns:m="http://schemas.openxmlformats.org/officeDocument/2006/math" xmlns:v="urn:schemas-microsoft-com:vml" xmlns:wp14="http://schemas.microsoft.com/office/word/2010/wordprocessingDrawing" xmlns:wp="http://schemas.openxmlformats.org/drawingml/2006/wordprocessingDrawing" xmlns:w10="urn:schemas-microsoft-com:office:word" xmlns:w="http://schemas.openxmlformats.org/wordprocessingml/2006/main" xmlns:w14="http://schemas.microsoft.com/office/word/2010/wordml" xmlns:w15="http://schemas.microsoft.com/office/word/2012/wordml" xmlns:w16cex="http://schemas.microsoft.com/office/word/2018/wordml/cex" xmlns:w16cid="http://schemas.microsoft.com/office/word/2016/wordml/cid" xmlns:w16="http://schemas.microsoft.com/office/word/2018/wordml" xmlns:w16sdtdh="http://schemas.microsoft.com/office/word/2020/wordml/sdtdatahash" xmlns:w16se="http://schemas.microsoft.com/office/word/2015/wordml/symex" xmlns:wpg="http://schemas.microsoft.com/office/word/2010/wordprocessingGroup" xmlns:wpi="http://schemas.microsoft.com/office/word/2010/wordprocessingInk" xmlns:wne="http://schemas.microsoft.com/office/word/2006/wordml" xmlns:wps="http://schemas.microsoft.com/office/word/2010/wordprocessingShape" mc:Ignorable="w14 w15 w16se w16cid w16 w16cex w16sdtdh wp14">
+<w:footnotes xmlns:wpc="http://schemas.microsoft.com/office/word/2010/wordprocessingCanvas" xmlns:cx="http://schemas.microsoft.com/office/drawing/2014/chartex" xmlns:cx1="http://schemas.microsoft.com/office/drawing/2015/9/8/chartex" xmlns:cx2="http://schemas.microsoft.com/office/drawing/2015/10/21/chartex" xmlns:cx3="http://schemas.microsoft.com/office/drawing/2016/5/9/chartex" xmlns:cx4="http://schemas.microsoft.com/office/drawing/2016/5/10/chartex" xmlns:cx5="http://schemas.microsoft.com/office/drawing/2016/5/11/chartex" xmlns:cx6="http://schemas.microsoft.com/office/drawing/2016/5/12/chartex" xmlns:cx7="http://schemas.microsoft.com/office/drawing/2016/5/13/chartex" xmlns:cx8="http://schemas.microsoft.com/office/drawing/2016/5/14/chartex" xmlns:mc="http://schemas.openxmlformats.org/markup-compatibility/2006" xmlns:aink="http://schemas.microsoft.com/office/drawing/2016/ink" xmlns:am3d="http://schemas.microsoft.com/office/drawing/2017/model3d" xmlns:o="urn:schemas-microsoft-com:office:office" xmlns:oel="http://schemas.microsoft.com/office/2019/extlst" xmlns:r="http://schemas.openxmlformats.org/officeDocument/2006/relationships" xmlns:m="http://schemas.openxmlformats.org/officeDocument/2006/math" xmlns:v="urn:schemas-microsoft-com:vml" xmlns:wp14="http://schemas.microsoft.com/office/word/2010/wordprocessingDrawing" xmlns:wp="http://schemas.openxmlformats.org/drawingml/2006/wordprocessingDrawing" xmlns:w10="urn:schemas-microsoft-com:office:word" xmlns:w="http://schemas.openxmlformats.org/wordprocessingml/2006/main" xmlns:w14="http://schemas.microsoft.com/office/word/2010/wordml" xmlns:w15="http://schemas.microsoft.com/office/word/2012/wordml" xmlns:w16cex="http://schemas.microsoft.com/office/word/2018/wordml/cex" xmlns:w16cid="http://schemas.microsoft.com/office/word/2016/wordml/cid" xmlns:w16="http://schemas.microsoft.com/office/word/2018/wordml" xmlns:w16du="http://schemas.microsoft.com/office/word/2023/wordml/word16du" xmlns:w16sdtdh="http://schemas.microsoft.com/office/word/2020/wordml/sdtdatahash" xmlns:w16se="http://schemas.microsoft.com/office/word/2015/wordml/symex" xmlns:wpg="http://schemas.microsoft.com/office/word/2010/wordprocessingGroup" xmlns:wpi="http://schemas.microsoft.com/office/word/2010/wordprocessingInk" xmlns:wne="http://schemas.microsoft.com/office/word/2006/wordml" xmlns:wps="http://schemas.microsoft.com/office/word/2010/wordprocessingShape" mc:Ignorable="w14 w15 w16se w16cid w16 w16cex w16sdtdh wp14">
   <w:footnote w:type="separator" w:id="-1">
     <w:p>
       <w:r>
@@ -12849,7 +12498,7 @@
 </file>
 
 <file path=word/header1.xml><?xml version="1.0" encoding="utf-8"?>
-<w:hdr xmlns:wpc="http://schemas.microsoft.com/office/word/2010/wordprocessingCanvas" xmlns:cx="http://schemas.microsoft.com/office/drawing/2014/chartex" xmlns:cx1="http://schemas.microsoft.com/office/drawing/2015/9/8/chartex" xmlns:cx2="http://schemas.microsoft.com/office/drawing/2015/10/21/chartex" xmlns:cx3="http://schemas.microsoft.com/office/drawing/2016/5/9/chartex" xmlns:cx4="http://schemas.microsoft.com/office/drawing/2016/5/10/chartex" xmlns:cx5="http://schemas.microsoft.com/office/drawing/2016/5/11/chartex" xmlns:cx6="http://schemas.microsoft.com/office/drawing/2016/5/12/chartex" xmlns:cx7="http://schemas.microsoft.com/office/drawing/2016/5/13/chartex" xmlns:cx8="http://schemas.microsoft.com/office/drawing/2016/5/14/chartex" xmlns:mc="http://schemas.openxmlformats.org/markup-compatibility/2006" xmlns:aink="http://schemas.microsoft.com/office/drawing/2016/ink" xmlns:am3d="http://schemas.microsoft.com/office/drawing/2017/model3d" xmlns:o="urn:schemas-microsoft-com:office:office" xmlns:r="http://schemas.openxmlformats.org/officeDocument/2006/relationships" xmlns:m="http://schemas.openxmlformats.org/officeDocument/2006/math" xmlns:v="urn:schemas-microsoft-com:vml" xmlns:wp14="http://schemas.microsoft.com/office/word/2010/wordprocessingDrawing" xmlns:wp="http://schemas.openxmlformats.org/drawingml/2006/wordprocessingDrawing" xmlns:w10="urn:schemas-microsoft-com:office:word" xmlns:w="http://schemas.openxmlformats.org/wordprocessingml/2006/main" xmlns:w14="http://schemas.microsoft.com/office/word/2010/wordml" xmlns:w15="http://schemas.microsoft.com/office/word/2012/wordml" xmlns:w16cex="http://schemas.microsoft.com/office/word/2018/wordml/cex" xmlns:w16cid="http://schemas.microsoft.com/office/word/2016/wordml/cid" xmlns:w16="http://schemas.microsoft.com/office/word/2018/wordml" xmlns:w16sdtdh="http://schemas.microsoft.com/office/word/2020/wordml/sdtdatahash" xmlns:w16se="http://schemas.microsoft.com/office/word/2015/wordml/symex" xmlns:wpg="http://schemas.microsoft.com/office/word/2010/wordprocessingGroup" xmlns:wpi="http://schemas.microsoft.com/office/word/2010/wordprocessingInk" xmlns:wne="http://schemas.microsoft.com/office/word/2006/wordml" xmlns:wps="http://schemas.microsoft.com/office/word/2010/wordprocessingShape" mc:Ignorable="w14 w15 w16se w16cid w16 w16cex w16sdtdh wp14">
+<w:hdr xmlns:wpc="http://schemas.microsoft.com/office/word/2010/wordprocessingCanvas" xmlns:cx="http://schemas.microsoft.com/office/drawing/2014/chartex" xmlns:cx1="http://schemas.microsoft.com/office/drawing/2015/9/8/chartex" xmlns:cx2="http://schemas.microsoft.com/office/drawing/2015/10/21/chartex" xmlns:cx3="http://schemas.microsoft.com/office/drawing/2016/5/9/chartex" xmlns:cx4="http://schemas.microsoft.com/office/drawing/2016/5/10/chartex" xmlns:cx5="http://schemas.microsoft.com/office/drawing/2016/5/11/chartex" xmlns:cx6="http://schemas.microsoft.com/office/drawing/2016/5/12/chartex" xmlns:cx7="http://schemas.microsoft.com/office/drawing/2016/5/13/chartex" xmlns:cx8="http://schemas.microsoft.com/office/drawing/2016/5/14/chartex" xmlns:mc="http://schemas.openxmlformats.org/markup-compatibility/2006" xmlns:aink="http://schemas.microsoft.com/office/drawing/2016/ink" xmlns:am3d="http://schemas.microsoft.com/office/drawing/2017/model3d" xmlns:o="urn:schemas-microsoft-com:office:office" xmlns:oel="http://schemas.microsoft.com/office/2019/extlst" xmlns:r="http://schemas.openxmlformats.org/officeDocument/2006/relationships" xmlns:m="http://schemas.openxmlformats.org/officeDocument/2006/math" xmlns:v="urn:schemas-microsoft-com:vml" xmlns:wp14="http://schemas.microsoft.com/office/word/2010/wordprocessingDrawing" xmlns:wp="http://schemas.openxmlformats.org/drawingml/2006/wordprocessingDrawing" xmlns:w10="urn:schemas-microsoft-com:office:word" xmlns:w="http://schemas.openxmlformats.org/wordprocessingml/2006/main" xmlns:w14="http://schemas.microsoft.com/office/word/2010/wordml" xmlns:w15="http://schemas.microsoft.com/office/word/2012/wordml" xmlns:w16cex="http://schemas.microsoft.com/office/word/2018/wordml/cex" xmlns:w16cid="http://schemas.microsoft.com/office/word/2016/wordml/cid" xmlns:w16="http://schemas.microsoft.com/office/word/2018/wordml" xmlns:w16du="http://schemas.microsoft.com/office/word/2023/wordml/word16du" xmlns:w16sdtdh="http://schemas.microsoft.com/office/word/2020/wordml/sdtdatahash" xmlns:w16se="http://schemas.microsoft.com/office/word/2015/wordml/symex" xmlns:wpg="http://schemas.microsoft.com/office/word/2010/wordprocessingGroup" xmlns:wpi="http://schemas.microsoft.com/office/word/2010/wordprocessingInk" xmlns:wne="http://schemas.microsoft.com/office/word/2006/wordml" xmlns:wps="http://schemas.microsoft.com/office/word/2010/wordprocessingShape" mc:Ignorable="w14 w15 w16se w16cid w16 w16cex w16sdtdh wp14">
   <w:p>
     <w:pPr>
       <w:widowControl w:val="0"/>
@@ -13121,7 +12770,7 @@
 </file>
 
 <file path=word/header2.xml><?xml version="1.0" encoding="utf-8"?>
-<w:hdr xmlns:wpc="http://schemas.microsoft.com/office/word/2010/wordprocessingCanvas" xmlns:cx="http://schemas.microsoft.com/office/drawing/2014/chartex" xmlns:cx1="http://schemas.microsoft.com/office/drawing/2015/9/8/chartex" xmlns:cx2="http://schemas.microsoft.com/office/drawing/2015/10/21/chartex" xmlns:cx3="http://schemas.microsoft.com/office/drawing/2016/5/9/chartex" xmlns:cx4="http://schemas.microsoft.com/office/drawing/2016/5/10/chartex" xmlns:cx5="http://schemas.microsoft.com/office/drawing/2016/5/11/chartex" xmlns:cx6="http://schemas.microsoft.com/office/drawing/2016/5/12/chartex" xmlns:cx7="http://schemas.microsoft.com/office/drawing/2016/5/13/chartex" xmlns:cx8="http://schemas.microsoft.com/office/drawing/2016/5/14/chartex" xmlns:mc="http://schemas.openxmlformats.org/markup-compatibility/2006" xmlns:aink="http://schemas.microsoft.com/office/drawing/2016/ink" xmlns:am3d="http://schemas.microsoft.com/office/drawing/2017/model3d" xmlns:o="urn:schemas-microsoft-com:office:office" xmlns:r="http://schemas.openxmlformats.org/officeDocument/2006/relationships" xmlns:m="http://schemas.openxmlformats.org/officeDocument/2006/math" xmlns:v="urn:schemas-microsoft-com:vml" xmlns:wp14="http://schemas.microsoft.com/office/word/2010/wordprocessingDrawing" xmlns:wp="http://schemas.openxmlformats.org/drawingml/2006/wordprocessingDrawing" xmlns:w10="urn:schemas-microsoft-com:office:word" xmlns:w="http://schemas.openxmlformats.org/wordprocessingml/2006/main" xmlns:w14="http://schemas.microsoft.com/office/word/2010/wordml" xmlns:w15="http://schemas.microsoft.com/office/word/2012/wordml" xmlns:w16cex="http://schemas.microsoft.com/office/word/2018/wordml/cex" xmlns:w16cid="http://schemas.microsoft.com/office/word/2016/wordml/cid" xmlns:w16="http://schemas.microsoft.com/office/word/2018/wordml" xmlns:w16sdtdh="http://schemas.microsoft.com/office/word/2020/wordml/sdtdatahash" xmlns:w16se="http://schemas.microsoft.com/office/word/2015/wordml/symex" xmlns:wpg="http://schemas.microsoft.com/office/word/2010/wordprocessingGroup" xmlns:wpi="http://schemas.microsoft.com/office/word/2010/wordprocessingInk" xmlns:wne="http://schemas.microsoft.com/office/word/2006/wordml" xmlns:wps="http://schemas.microsoft.com/office/word/2010/wordprocessingShape" mc:Ignorable="w14 w15 w16se w16cid w16 w16cex w16sdtdh wp14">
+<w:hdr xmlns:wpc="http://schemas.microsoft.com/office/word/2010/wordprocessingCanvas" xmlns:cx="http://schemas.microsoft.com/office/drawing/2014/chartex" xmlns:cx1="http://schemas.microsoft.com/office/drawing/2015/9/8/chartex" xmlns:cx2="http://schemas.microsoft.com/office/drawing/2015/10/21/chartex" xmlns:cx3="http://schemas.microsoft.com/office/drawing/2016/5/9/chartex" xmlns:cx4="http://schemas.microsoft.com/office/drawing/2016/5/10/chartex" xmlns:cx5="http://schemas.microsoft.com/office/drawing/2016/5/11/chartex" xmlns:cx6="http://schemas.microsoft.com/office/drawing/2016/5/12/chartex" xmlns:cx7="http://schemas.microsoft.com/office/drawing/2016/5/13/chartex" xmlns:cx8="http://schemas.microsoft.com/office/drawing/2016/5/14/chartex" xmlns:mc="http://schemas.openxmlformats.org/markup-compatibility/2006" xmlns:aink="http://schemas.microsoft.com/office/drawing/2016/ink" xmlns:am3d="http://schemas.microsoft.com/office/drawing/2017/model3d" xmlns:o="urn:schemas-microsoft-com:office:office" xmlns:oel="http://schemas.microsoft.com/office/2019/extlst" xmlns:r="http://schemas.openxmlformats.org/officeDocument/2006/relationships" xmlns:m="http://schemas.openxmlformats.org/officeDocument/2006/math" xmlns:v="urn:schemas-microsoft-com:vml" xmlns:wp14="http://schemas.microsoft.com/office/word/2010/wordprocessingDrawing" xmlns:wp="http://schemas.openxmlformats.org/drawingml/2006/wordprocessingDrawing" xmlns:w10="urn:schemas-microsoft-com:office:word" xmlns:w="http://schemas.openxmlformats.org/wordprocessingml/2006/main" xmlns:w14="http://schemas.microsoft.com/office/word/2010/wordml" xmlns:w15="http://schemas.microsoft.com/office/word/2012/wordml" xmlns:w16cex="http://schemas.microsoft.com/office/word/2018/wordml/cex" xmlns:w16cid="http://schemas.microsoft.com/office/word/2016/wordml/cid" xmlns:w16="http://schemas.microsoft.com/office/word/2018/wordml" xmlns:w16du="http://schemas.microsoft.com/office/word/2023/wordml/word16du" xmlns:w16sdtdh="http://schemas.microsoft.com/office/word/2020/wordml/sdtdatahash" xmlns:w16se="http://schemas.microsoft.com/office/word/2015/wordml/symex" xmlns:wpg="http://schemas.microsoft.com/office/word/2010/wordprocessingGroup" xmlns:wpi="http://schemas.microsoft.com/office/word/2010/wordprocessingInk" xmlns:wne="http://schemas.microsoft.com/office/word/2006/wordml" xmlns:wps="http://schemas.microsoft.com/office/word/2010/wordprocessingShape" mc:Ignorable="w14 w15 w16se w16cid w16 w16cex w16sdtdh wp14">
   <w:p>
     <w:pPr>
       <w:pBdr>
@@ -13145,7 +12794,7 @@
 </file>
 
 <file path=word/header3.xml><?xml version="1.0" encoding="utf-8"?>
-<w:hdr xmlns:wpc="http://schemas.microsoft.com/office/word/2010/wordprocessingCanvas" xmlns:cx="http://schemas.microsoft.com/office/drawing/2014/chartex" xmlns:cx1="http://schemas.microsoft.com/office/drawing/2015/9/8/chartex" xmlns:cx2="http://schemas.microsoft.com/office/drawing/2015/10/21/chartex" xmlns:cx3="http://schemas.microsoft.com/office/drawing/2016/5/9/chartex" xmlns:cx4="http://schemas.microsoft.com/office/drawing/2016/5/10/chartex" xmlns:cx5="http://schemas.microsoft.com/office/drawing/2016/5/11/chartex" xmlns:cx6="http://schemas.microsoft.com/office/drawing/2016/5/12/chartex" xmlns:cx7="http://schemas.microsoft.com/office/drawing/2016/5/13/chartex" xmlns:cx8="http://schemas.microsoft.com/office/drawing/2016/5/14/chartex" xmlns:mc="http://schemas.openxmlformats.org/markup-compatibility/2006" xmlns:aink="http://schemas.microsoft.com/office/drawing/2016/ink" xmlns:am3d="http://schemas.microsoft.com/office/drawing/2017/model3d" xmlns:o="urn:schemas-microsoft-com:office:office" xmlns:r="http://schemas.openxmlformats.org/officeDocument/2006/relationships" xmlns:m="http://schemas.openxmlformats.org/officeDocument/2006/math" xmlns:v="urn:schemas-microsoft-com:vml" xmlns:wp14="http://schemas.microsoft.com/office/word/2010/wordprocessingDrawing" xmlns:wp="http://schemas.openxmlformats.org/drawingml/2006/wordprocessingDrawing" xmlns:w10="urn:schemas-microsoft-com:office:word" xmlns:w="http://schemas.openxmlformats.org/wordprocessingml/2006/main" xmlns:w14="http://schemas.microsoft.com/office/word/2010/wordml" xmlns:w15="http://schemas.microsoft.com/office/word/2012/wordml" xmlns:w16cex="http://schemas.microsoft.com/office/word/2018/wordml/cex" xmlns:w16cid="http://schemas.microsoft.com/office/word/2016/wordml/cid" xmlns:w16="http://schemas.microsoft.com/office/word/2018/wordml" xmlns:w16sdtdh="http://schemas.microsoft.com/office/word/2020/wordml/sdtdatahash" xmlns:w16se="http://schemas.microsoft.com/office/word/2015/wordml/symex" xmlns:wpg="http://schemas.microsoft.com/office/word/2010/wordprocessingGroup" xmlns:wpi="http://schemas.microsoft.com/office/word/2010/wordprocessingInk" xmlns:wne="http://schemas.microsoft.com/office/word/2006/wordml" xmlns:wps="http://schemas.microsoft.com/office/word/2010/wordprocessingShape" mc:Ignorable="w14 w15 w16se w16cid w16 w16cex w16sdtdh wp14">
+<w:hdr xmlns:wpc="http://schemas.microsoft.com/office/word/2010/wordprocessingCanvas" xmlns:cx="http://schemas.microsoft.com/office/drawing/2014/chartex" xmlns:cx1="http://schemas.microsoft.com/office/drawing/2015/9/8/chartex" xmlns:cx2="http://schemas.microsoft.com/office/drawing/2015/10/21/chartex" xmlns:cx3="http://schemas.microsoft.com/office/drawing/2016/5/9/chartex" xmlns:cx4="http://schemas.microsoft.com/office/drawing/2016/5/10/chartex" xmlns:cx5="http://schemas.microsoft.com/office/drawing/2016/5/11/chartex" xmlns:cx6="http://schemas.microsoft.com/office/drawing/2016/5/12/chartex" xmlns:cx7="http://schemas.microsoft.com/office/drawing/2016/5/13/chartex" xmlns:cx8="http://schemas.microsoft.com/office/drawing/2016/5/14/chartex" xmlns:mc="http://schemas.openxmlformats.org/markup-compatibility/2006" xmlns:aink="http://schemas.microsoft.com/office/drawing/2016/ink" xmlns:am3d="http://schemas.microsoft.com/office/drawing/2017/model3d" xmlns:o="urn:schemas-microsoft-com:office:office" xmlns:oel="http://schemas.microsoft.com/office/2019/extlst" xmlns:r="http://schemas.openxmlformats.org/officeDocument/2006/relationships" xmlns:m="http://schemas.openxmlformats.org/officeDocument/2006/math" xmlns:v="urn:schemas-microsoft-com:vml" xmlns:wp14="http://schemas.microsoft.com/office/word/2010/wordprocessingDrawing" xmlns:wp="http://schemas.openxmlformats.org/drawingml/2006/wordprocessingDrawing" xmlns:w10="urn:schemas-microsoft-com:office:word" xmlns:w="http://schemas.openxmlformats.org/wordprocessingml/2006/main" xmlns:w14="http://schemas.microsoft.com/office/word/2010/wordml" xmlns:w15="http://schemas.microsoft.com/office/word/2012/wordml" xmlns:w16cex="http://schemas.microsoft.com/office/word/2018/wordml/cex" xmlns:w16cid="http://schemas.microsoft.com/office/word/2016/wordml/cid" xmlns:w16="http://schemas.microsoft.com/office/word/2018/wordml" xmlns:w16du="http://schemas.microsoft.com/office/word/2023/wordml/word16du" xmlns:w16sdtdh="http://schemas.microsoft.com/office/word/2020/wordml/sdtdatahash" xmlns:w16se="http://schemas.microsoft.com/office/word/2015/wordml/symex" xmlns:wpg="http://schemas.microsoft.com/office/word/2010/wordprocessingGroup" xmlns:wpi="http://schemas.microsoft.com/office/word/2010/wordprocessingInk" xmlns:wne="http://schemas.microsoft.com/office/word/2006/wordml" xmlns:wps="http://schemas.microsoft.com/office/word/2010/wordprocessingShape" mc:Ignorable="w14 w15 w16se w16cid w16 w16cex w16sdtdh wp14">
   <w:p>
     <w:pPr>
       <w:pBdr>
@@ -13168,7 +12817,7 @@
 </file>
 
 <file path=word/header4.xml><?xml version="1.0" encoding="utf-8"?>
-<w:hdr xmlns:wpc="http://schemas.microsoft.com/office/word/2010/wordprocessingCanvas" xmlns:cx="http://schemas.microsoft.com/office/drawing/2014/chartex" xmlns:cx1="http://schemas.microsoft.com/office/drawing/2015/9/8/chartex" xmlns:cx2="http://schemas.microsoft.com/office/drawing/2015/10/21/chartex" xmlns:cx3="http://schemas.microsoft.com/office/drawing/2016/5/9/chartex" xmlns:cx4="http://schemas.microsoft.com/office/drawing/2016/5/10/chartex" xmlns:cx5="http://schemas.microsoft.com/office/drawing/2016/5/11/chartex" xmlns:cx6="http://schemas.microsoft.com/office/drawing/2016/5/12/chartex" xmlns:cx7="http://schemas.microsoft.com/office/drawing/2016/5/13/chartex" xmlns:cx8="http://schemas.microsoft.com/office/drawing/2016/5/14/chartex" xmlns:mc="http://schemas.openxmlformats.org/markup-compatibility/2006" xmlns:aink="http://schemas.microsoft.com/office/drawing/2016/ink" xmlns:am3d="http://schemas.microsoft.com/office/drawing/2017/model3d" xmlns:o="urn:schemas-microsoft-com:office:office" xmlns:r="http://schemas.openxmlformats.org/officeDocument/2006/relationships" xmlns:m="http://schemas.openxmlformats.org/officeDocument/2006/math" xmlns:v="urn:schemas-microsoft-com:vml" xmlns:wp14="http://schemas.microsoft.com/office/word/2010/wordprocessingDrawing" xmlns:wp="http://schemas.openxmlformats.org/drawingml/2006/wordprocessingDrawing" xmlns:w10="urn:schemas-microsoft-com:office:word" xmlns:w="http://schemas.openxmlformats.org/wordprocessingml/2006/main" xmlns:w14="http://schemas.microsoft.com/office/word/2010/wordml" xmlns:w15="http://schemas.microsoft.com/office/word/2012/wordml" xmlns:w16cex="http://schemas.microsoft.com/office/word/2018/wordml/cex" xmlns:w16cid="http://schemas.microsoft.com/office/word/2016/wordml/cid" xmlns:w16="http://schemas.microsoft.com/office/word/2018/wordml" xmlns:w16sdtdh="http://schemas.microsoft.com/office/word/2020/wordml/sdtdatahash" xmlns:w16se="http://schemas.microsoft.com/office/word/2015/wordml/symex" xmlns:wpg="http://schemas.microsoft.com/office/word/2010/wordprocessingGroup" xmlns:wpi="http://schemas.microsoft.com/office/word/2010/wordprocessingInk" xmlns:wne="http://schemas.microsoft.com/office/word/2006/wordml" xmlns:wps="http://schemas.microsoft.com/office/word/2010/wordprocessingShape" mc:Ignorable="w14 w15 w16se w16cid w16 w16cex w16sdtdh wp14">
+<w:hdr xmlns:wpc="http://schemas.microsoft.com/office/word/2010/wordprocessingCanvas" xmlns:cx="http://schemas.microsoft.com/office/drawing/2014/chartex" xmlns:cx1="http://schemas.microsoft.com/office/drawing/2015/9/8/chartex" xmlns:cx2="http://schemas.microsoft.com/office/drawing/2015/10/21/chartex" xmlns:cx3="http://schemas.microsoft.com/office/drawing/2016/5/9/chartex" xmlns:cx4="http://schemas.microsoft.com/office/drawing/2016/5/10/chartex" xmlns:cx5="http://schemas.microsoft.com/office/drawing/2016/5/11/chartex" xmlns:cx6="http://schemas.microsoft.com/office/drawing/2016/5/12/chartex" xmlns:cx7="http://schemas.microsoft.com/office/drawing/2016/5/13/chartex" xmlns:cx8="http://schemas.microsoft.com/office/drawing/2016/5/14/chartex" xmlns:mc="http://schemas.openxmlformats.org/markup-compatibility/2006" xmlns:aink="http://schemas.microsoft.com/office/drawing/2016/ink" xmlns:am3d="http://schemas.microsoft.com/office/drawing/2017/model3d" xmlns:o="urn:schemas-microsoft-com:office:office" xmlns:oel="http://schemas.microsoft.com/office/2019/extlst" xmlns:r="http://schemas.openxmlformats.org/officeDocument/2006/relationships" xmlns:m="http://schemas.openxmlformats.org/officeDocument/2006/math" xmlns:v="urn:schemas-microsoft-com:vml" xmlns:wp14="http://schemas.microsoft.com/office/word/2010/wordprocessingDrawing" xmlns:wp="http://schemas.openxmlformats.org/drawingml/2006/wordprocessingDrawing" xmlns:w10="urn:schemas-microsoft-com:office:word" xmlns:w="http://schemas.openxmlformats.org/wordprocessingml/2006/main" xmlns:w14="http://schemas.microsoft.com/office/word/2010/wordml" xmlns:w15="http://schemas.microsoft.com/office/word/2012/wordml" xmlns:w16cex="http://schemas.microsoft.com/office/word/2018/wordml/cex" xmlns:w16cid="http://schemas.microsoft.com/office/word/2016/wordml/cid" xmlns:w16="http://schemas.microsoft.com/office/word/2018/wordml" xmlns:w16du="http://schemas.microsoft.com/office/word/2023/wordml/word16du" xmlns:w16sdtdh="http://schemas.microsoft.com/office/word/2020/wordml/sdtdatahash" xmlns:w16se="http://schemas.microsoft.com/office/word/2015/wordml/symex" xmlns:wpg="http://schemas.microsoft.com/office/word/2010/wordprocessingGroup" xmlns:wpi="http://schemas.microsoft.com/office/word/2010/wordprocessingInk" xmlns:wne="http://schemas.microsoft.com/office/word/2006/wordml" xmlns:wps="http://schemas.microsoft.com/office/word/2010/wordprocessingShape" mc:Ignorable="w14 w15 w16se w16cid w16 w16cex w16sdtdh wp14">
   <w:p>
     <w:pPr>
       <w:widowControl w:val="0"/>
@@ -13207,7 +12856,7 @@
 </file>
 
 <file path=word/header5.xml><?xml version="1.0" encoding="utf-8"?>
-<w:hdr xmlns:wpc="http://schemas.microsoft.com/office/word/2010/wordprocessingCanvas" xmlns:cx="http://schemas.microsoft.com/office/drawing/2014/chartex" xmlns:cx1="http://schemas.microsoft.com/office/drawing/2015/9/8/chartex" xmlns:cx2="http://schemas.microsoft.com/office/drawing/2015/10/21/chartex" xmlns:cx3="http://schemas.microsoft.com/office/drawing/2016/5/9/chartex" xmlns:cx4="http://schemas.microsoft.com/office/drawing/2016/5/10/chartex" xmlns:cx5="http://schemas.microsoft.com/office/drawing/2016/5/11/chartex" xmlns:cx6="http://schemas.microsoft.com/office/drawing/2016/5/12/chartex" xmlns:cx7="http://schemas.microsoft.com/office/drawing/2016/5/13/chartex" xmlns:cx8="http://schemas.microsoft.com/office/drawing/2016/5/14/chartex" xmlns:mc="http://schemas.openxmlformats.org/markup-compatibility/2006" xmlns:aink="http://schemas.microsoft.com/office/drawing/2016/ink" xmlns:am3d="http://schemas.microsoft.com/office/drawing/2017/model3d" xmlns:o="urn:schemas-microsoft-com:office:office" xmlns:r="http://schemas.openxmlformats.org/officeDocument/2006/relationships" xmlns:m="http://schemas.openxmlformats.org/officeDocument/2006/math" xmlns:v="urn:schemas-microsoft-com:vml" xmlns:wp14="http://schemas.microsoft.com/office/word/2010/wordprocessingDrawing" xmlns:wp="http://schemas.openxmlformats.org/drawingml/2006/wordprocessingDrawing" xmlns:w10="urn:schemas-microsoft-com:office:word" xmlns:w="http://schemas.openxmlformats.org/wordprocessingml/2006/main" xmlns:w14="http://schemas.microsoft.com/office/word/2010/wordml" xmlns:w15="http://schemas.microsoft.com/office/word/2012/wordml" xmlns:w16cex="http://schemas.microsoft.com/office/word/2018/wordml/cex" xmlns:w16cid="http://schemas.microsoft.com/office/word/2016/wordml/cid" xmlns:w16="http://schemas.microsoft.com/office/word/2018/wordml" xmlns:w16sdtdh="http://schemas.microsoft.com/office/word/2020/wordml/sdtdatahash" xmlns:w16se="http://schemas.microsoft.com/office/word/2015/wordml/symex" xmlns:wpg="http://schemas.microsoft.com/office/word/2010/wordprocessingGroup" xmlns:wpi="http://schemas.microsoft.com/office/word/2010/wordprocessingInk" xmlns:wne="http://schemas.microsoft.com/office/word/2006/wordml" xmlns:wps="http://schemas.microsoft.com/office/word/2010/wordprocessingShape" mc:Ignorable="w14 w15 w16se w16cid w16 w16cex w16sdtdh wp14">
+<w:hdr xmlns:wpc="http://schemas.microsoft.com/office/word/2010/wordprocessingCanvas" xmlns:cx="http://schemas.microsoft.com/office/drawing/2014/chartex" xmlns:cx1="http://schemas.microsoft.com/office/drawing/2015/9/8/chartex" xmlns:cx2="http://schemas.microsoft.com/office/drawing/2015/10/21/chartex" xmlns:cx3="http://schemas.microsoft.com/office/drawing/2016/5/9/chartex" xmlns:cx4="http://schemas.microsoft.com/office/drawing/2016/5/10/chartex" xmlns:cx5="http://schemas.microsoft.com/office/drawing/2016/5/11/chartex" xmlns:cx6="http://schemas.microsoft.com/office/drawing/2016/5/12/chartex" xmlns:cx7="http://schemas.microsoft.com/office/drawing/2016/5/13/chartex" xmlns:cx8="http://schemas.microsoft.com/office/drawing/2016/5/14/chartex" xmlns:mc="http://schemas.openxmlformats.org/markup-compatibility/2006" xmlns:aink="http://schemas.microsoft.com/office/drawing/2016/ink" xmlns:am3d="http://schemas.microsoft.com/office/drawing/2017/model3d" xmlns:o="urn:schemas-microsoft-com:office:office" xmlns:oel="http://schemas.microsoft.com/office/2019/extlst" xmlns:r="http://schemas.openxmlformats.org/officeDocument/2006/relationships" xmlns:m="http://schemas.openxmlformats.org/officeDocument/2006/math" xmlns:v="urn:schemas-microsoft-com:vml" xmlns:wp14="http://schemas.microsoft.com/office/word/2010/wordprocessingDrawing" xmlns:wp="http://schemas.openxmlformats.org/drawingml/2006/wordprocessingDrawing" xmlns:w10="urn:schemas-microsoft-com:office:word" xmlns:w="http://schemas.openxmlformats.org/wordprocessingml/2006/main" xmlns:w14="http://schemas.microsoft.com/office/word/2010/wordml" xmlns:w15="http://schemas.microsoft.com/office/word/2012/wordml" xmlns:w16cex="http://schemas.microsoft.com/office/word/2018/wordml/cex" xmlns:w16cid="http://schemas.microsoft.com/office/word/2016/wordml/cid" xmlns:w16="http://schemas.microsoft.com/office/word/2018/wordml" xmlns:w16du="http://schemas.microsoft.com/office/word/2023/wordml/word16du" xmlns:w16sdtdh="http://schemas.microsoft.com/office/word/2020/wordml/sdtdatahash" xmlns:w16se="http://schemas.microsoft.com/office/word/2015/wordml/symex" xmlns:wpg="http://schemas.microsoft.com/office/word/2010/wordprocessingGroup" xmlns:wpi="http://schemas.microsoft.com/office/word/2010/wordprocessingInk" xmlns:wne="http://schemas.microsoft.com/office/word/2006/wordml" xmlns:wps="http://schemas.microsoft.com/office/word/2010/wordprocessingShape" mc:Ignorable="w14 w15 w16se w16cid w16 w16cex w16sdtdh wp14">
   <w:p>
     <w:pPr>
       <w:pBdr>
@@ -13231,7 +12880,7 @@
 </file>
 
 <file path=word/header6.xml><?xml version="1.0" encoding="utf-8"?>
-<w:hdr xmlns:wpc="http://schemas.microsoft.com/office/word/2010/wordprocessingCanvas" xmlns:cx="http://schemas.microsoft.com/office/drawing/2014/chartex" xmlns:cx1="http://schemas.microsoft.com/office/drawing/2015/9/8/chartex" xmlns:cx2="http://schemas.microsoft.com/office/drawing/2015/10/21/chartex" xmlns:cx3="http://schemas.microsoft.com/office/drawing/2016/5/9/chartex" xmlns:cx4="http://schemas.microsoft.com/office/drawing/2016/5/10/chartex" xmlns:cx5="http://schemas.microsoft.com/office/drawing/2016/5/11/chartex" xmlns:cx6="http://schemas.microsoft.com/office/drawing/2016/5/12/chartex" xmlns:cx7="http://schemas.microsoft.com/office/drawing/2016/5/13/chartex" xmlns:cx8="http://schemas.microsoft.com/office/drawing/2016/5/14/chartex" xmlns:mc="http://schemas.openxmlformats.org/markup-compatibility/2006" xmlns:aink="http://schemas.microsoft.com/office/drawing/2016/ink" xmlns:am3d="http://schemas.microsoft.com/office/drawing/2017/model3d" xmlns:o="urn:schemas-microsoft-com:office:office" xmlns:r="http://schemas.openxmlformats.org/officeDocument/2006/relationships" xmlns:m="http://schemas.openxmlformats.org/officeDocument/2006/math" xmlns:v="urn:schemas-microsoft-com:vml" xmlns:wp14="http://schemas.microsoft.com/office/word/2010/wordprocessingDrawing" xmlns:wp="http://schemas.openxmlformats.org/drawingml/2006/wordprocessingDrawing" xmlns:w10="urn:schemas-microsoft-com:office:word" xmlns:w="http://schemas.openxmlformats.org/wordprocessingml/2006/main" xmlns:w14="http://schemas.microsoft.com/office/word/2010/wordml" xmlns:w15="http://schemas.microsoft.com/office/word/2012/wordml" xmlns:w16cex="http://schemas.microsoft.com/office/word/2018/wordml/cex" xmlns:w16cid="http://schemas.microsoft.com/office/word/2016/wordml/cid" xmlns:w16="http://schemas.microsoft.com/office/word/2018/wordml" xmlns:w16sdtdh="http://schemas.microsoft.com/office/word/2020/wordml/sdtdatahash" xmlns:w16se="http://schemas.microsoft.com/office/word/2015/wordml/symex" xmlns:wpg="http://schemas.microsoft.com/office/word/2010/wordprocessingGroup" xmlns:wpi="http://schemas.microsoft.com/office/word/2010/wordprocessingInk" xmlns:wne="http://schemas.microsoft.com/office/word/2006/wordml" xmlns:wps="http://schemas.microsoft.com/office/word/2010/wordprocessingShape" mc:Ignorable="w14 w15 w16se w16cid w16 w16cex w16sdtdh wp14">
+<w:hdr xmlns:wpc="http://schemas.microsoft.com/office/word/2010/wordprocessingCanvas" xmlns:cx="http://schemas.microsoft.com/office/drawing/2014/chartex" xmlns:cx1="http://schemas.microsoft.com/office/drawing/2015/9/8/chartex" xmlns:cx2="http://schemas.microsoft.com/office/drawing/2015/10/21/chartex" xmlns:cx3="http://schemas.microsoft.com/office/drawing/2016/5/9/chartex" xmlns:cx4="http://schemas.microsoft.com/office/drawing/2016/5/10/chartex" xmlns:cx5="http://schemas.microsoft.com/office/drawing/2016/5/11/chartex" xmlns:cx6="http://schemas.microsoft.com/office/drawing/2016/5/12/chartex" xmlns:cx7="http://schemas.microsoft.com/office/drawing/2016/5/13/chartex" xmlns:cx8="http://schemas.microsoft.com/office/drawing/2016/5/14/chartex" xmlns:mc="http://schemas.openxmlformats.org/markup-compatibility/2006" xmlns:aink="http://schemas.microsoft.com/office/drawing/2016/ink" xmlns:am3d="http://schemas.microsoft.com/office/drawing/2017/model3d" xmlns:o="urn:schemas-microsoft-com:office:office" xmlns:oel="http://schemas.microsoft.com/office/2019/extlst" xmlns:r="http://schemas.openxmlformats.org/officeDocument/2006/relationships" xmlns:m="http://schemas.openxmlformats.org/officeDocument/2006/math" xmlns:v="urn:schemas-microsoft-com:vml" xmlns:wp14="http://schemas.microsoft.com/office/word/2010/wordprocessingDrawing" xmlns:wp="http://schemas.openxmlformats.org/drawingml/2006/wordprocessingDrawing" xmlns:w10="urn:schemas-microsoft-com:office:word" xmlns:w="http://schemas.openxmlformats.org/wordprocessingml/2006/main" xmlns:w14="http://schemas.microsoft.com/office/word/2010/wordml" xmlns:w15="http://schemas.microsoft.com/office/word/2012/wordml" xmlns:w16cex="http://schemas.microsoft.com/office/word/2018/wordml/cex" xmlns:w16cid="http://schemas.microsoft.com/office/word/2016/wordml/cid" xmlns:w16="http://schemas.microsoft.com/office/word/2018/wordml" xmlns:w16du="http://schemas.microsoft.com/office/word/2023/wordml/word16du" xmlns:w16sdtdh="http://schemas.microsoft.com/office/word/2020/wordml/sdtdatahash" xmlns:w16se="http://schemas.microsoft.com/office/word/2015/wordml/symex" xmlns:wpg="http://schemas.microsoft.com/office/word/2010/wordprocessingGroup" xmlns:wpi="http://schemas.microsoft.com/office/word/2010/wordprocessingInk" xmlns:wne="http://schemas.microsoft.com/office/word/2006/wordml" xmlns:wps="http://schemas.microsoft.com/office/word/2010/wordprocessingShape" mc:Ignorable="w14 w15 w16se w16cid w16 w16cex w16sdtdh wp14">
   <w:p>
     <w:pPr>
       <w:widowControl w:val="0"/>
@@ -13499,7 +13148,7 @@
 </file>
 
 <file path=word/numbering.xml><?xml version="1.0" encoding="utf-8"?>
-<w:numbering xmlns:wpc="http://schemas.microsoft.com/office/word/2010/wordprocessingCanvas" xmlns:cx="http://schemas.microsoft.com/office/drawing/2014/chartex" xmlns:cx1="http://schemas.microsoft.com/office/drawing/2015/9/8/chartex" xmlns:cx2="http://schemas.microsoft.com/office/drawing/2015/10/21/chartex" xmlns:cx3="http://schemas.microsoft.com/office/drawing/2016/5/9/chartex" xmlns:cx4="http://schemas.microsoft.com/office/drawing/2016/5/10/chartex" xmlns:cx5="http://schemas.microsoft.com/office/drawing/2016/5/11/chartex" xmlns:cx6="http://schemas.microsoft.com/office/drawing/2016/5/12/chartex" xmlns:cx7="http://schemas.microsoft.com/office/drawing/2016/5/13/chartex" xmlns:cx8="http://schemas.microsoft.com/office/drawing/2016/5/14/chartex" xmlns:mc="http://schemas.openxmlformats.org/markup-compatibility/2006" xmlns:aink="http://schemas.microsoft.com/office/drawing/2016/ink" xmlns:am3d="http://schemas.microsoft.com/office/drawing/2017/model3d" xmlns:o="urn:schemas-microsoft-com:office:office" xmlns:r="http://schemas.openxmlformats.org/officeDocument/2006/relationships" xmlns:m="http://schemas.openxmlformats.org/officeDocument/2006/math" xmlns:v="urn:schemas-microsoft-com:vml" xmlns:wp14="http://schemas.microsoft.com/office/word/2010/wordprocessingDrawing" xmlns:wp="http://schemas.openxmlformats.org/drawingml/2006/wordprocessingDrawing" xmlns:w10="urn:schemas-microsoft-com:office:word" xmlns:w="http://schemas.openxmlformats.org/wordprocessingml/2006/main" xmlns:w14="http://schemas.microsoft.com/office/word/2010/wordml" xmlns:w15="http://schemas.microsoft.com/office/word/2012/wordml" xmlns:w16cex="http://schemas.microsoft.com/office/word/2018/wordml/cex" xmlns:w16cid="http://schemas.microsoft.com/office/word/2016/wordml/cid" xmlns:w16="http://schemas.microsoft.com/office/word/2018/wordml" xmlns:w16sdtdh="http://schemas.microsoft.com/office/word/2020/wordml/sdtdatahash" xmlns:w16se="http://schemas.microsoft.com/office/word/2015/wordml/symex" xmlns:wpg="http://schemas.microsoft.com/office/word/2010/wordprocessingGroup" xmlns:wpi="http://schemas.microsoft.com/office/word/2010/wordprocessingInk" xmlns:wne="http://schemas.microsoft.com/office/word/2006/wordml" xmlns:wps="http://schemas.microsoft.com/office/word/2010/wordprocessingShape" mc:Ignorable="w14 w15 w16se w16cid w16 w16cex w16sdtdh wp14">
+<w:numbering xmlns:wpc="http://schemas.microsoft.com/office/word/2010/wordprocessingCanvas" xmlns:cx="http://schemas.microsoft.com/office/drawing/2014/chartex" xmlns:cx1="http://schemas.microsoft.com/office/drawing/2015/9/8/chartex" xmlns:cx2="http://schemas.microsoft.com/office/drawing/2015/10/21/chartex" xmlns:cx3="http://schemas.microsoft.com/office/drawing/2016/5/9/chartex" xmlns:cx4="http://schemas.microsoft.com/office/drawing/2016/5/10/chartex" xmlns:cx5="http://schemas.microsoft.com/office/drawing/2016/5/11/chartex" xmlns:cx6="http://schemas.microsoft.com/office/drawing/2016/5/12/chartex" xmlns:cx7="http://schemas.microsoft.com/office/drawing/2016/5/13/chartex" xmlns:cx8="http://schemas.microsoft.com/office/drawing/2016/5/14/chartex" xmlns:mc="http://schemas.openxmlformats.org/markup-compatibility/2006" xmlns:aink="http://schemas.microsoft.com/office/drawing/2016/ink" xmlns:am3d="http://schemas.microsoft.com/office/drawing/2017/model3d" xmlns:o="urn:schemas-microsoft-com:office:office" xmlns:oel="http://schemas.microsoft.com/office/2019/extlst" xmlns:r="http://schemas.openxmlformats.org/officeDocument/2006/relationships" xmlns:m="http://schemas.openxmlformats.org/officeDocument/2006/math" xmlns:v="urn:schemas-microsoft-com:vml" xmlns:wp14="http://schemas.microsoft.com/office/word/2010/wordprocessingDrawing" xmlns:wp="http://schemas.openxmlformats.org/drawingml/2006/wordprocessingDrawing" xmlns:w10="urn:schemas-microsoft-com:office:word" xmlns:w="http://schemas.openxmlformats.org/wordprocessingml/2006/main" xmlns:w14="http://schemas.microsoft.com/office/word/2010/wordml" xmlns:w15="http://schemas.microsoft.com/office/word/2012/wordml" xmlns:w16cex="http://schemas.microsoft.com/office/word/2018/wordml/cex" xmlns:w16cid="http://schemas.microsoft.com/office/word/2016/wordml/cid" xmlns:w16="http://schemas.microsoft.com/office/word/2018/wordml" xmlns:w16du="http://schemas.microsoft.com/office/word/2023/wordml/word16du" xmlns:w16sdtdh="http://schemas.microsoft.com/office/word/2020/wordml/sdtdatahash" xmlns:w16se="http://schemas.microsoft.com/office/word/2015/wordml/symex" xmlns:wpg="http://schemas.microsoft.com/office/word/2010/wordprocessingGroup" xmlns:wpi="http://schemas.microsoft.com/office/word/2010/wordprocessingInk" xmlns:wne="http://schemas.microsoft.com/office/word/2006/wordml" xmlns:wps="http://schemas.microsoft.com/office/word/2010/wordprocessingShape" mc:Ignorable="w14 w15 w16se w16cid w16 w16cex w16sdtdh wp14">
   <w:abstractNum w:abstractNumId="0" w15:restartNumberingAfterBreak="0">
     <w:nsid w:val="147F716C"/>
     <w:multiLevelType w:val="hybridMultilevel"/>
@@ -14187,22 +13836,22 @@
       </w:rPr>
     </w:lvl>
   </w:abstractNum>
-  <w:num w:numId="1">
+  <w:num w:numId="1" w16cid:durableId="245698539">
     <w:abstractNumId w:val="1"/>
   </w:num>
-  <w:num w:numId="2">
+  <w:num w:numId="2" w16cid:durableId="516043912">
     <w:abstractNumId w:val="3"/>
   </w:num>
-  <w:num w:numId="3">
+  <w:num w:numId="3" w16cid:durableId="815033690">
     <w:abstractNumId w:val="0"/>
   </w:num>
-  <w:num w:numId="4">
+  <w:num w:numId="4" w16cid:durableId="1625506095">
     <w:abstractNumId w:val="4"/>
   </w:num>
-  <w:num w:numId="5">
+  <w:num w:numId="5" w16cid:durableId="1409691890">
     <w:abstractNumId w:val="2"/>
   </w:num>
-  <w:num w:numId="6">
+  <w:num w:numId="6" w16cid:durableId="1314869856">
     <w:abstractNumId w:val="5"/>
   </w:num>
 </w:numbering>

</xml_diff>

<commit_message>
transcribo US en tablas
</commit_message>
<xml_diff>
--- a/Documentación/CapacIT -2023 - IEEE-830 .docx
+++ b/Documentación/CapacIT -2023 - IEEE-830 .docx
@@ -1,6 +1,6 @@
 
 <file path=word/document.xml><?xml version="1.0" encoding="utf-8"?>
-<w:document xmlns:wpc="http://schemas.microsoft.com/office/word/2010/wordprocessingCanvas" xmlns:cx="http://schemas.microsoft.com/office/drawing/2014/chartex" xmlns:cx1="http://schemas.microsoft.com/office/drawing/2015/9/8/chartex" xmlns:cx2="http://schemas.microsoft.com/office/drawing/2015/10/21/chartex" xmlns:cx3="http://schemas.microsoft.com/office/drawing/2016/5/9/chartex" xmlns:cx4="http://schemas.microsoft.com/office/drawing/2016/5/10/chartex" xmlns:cx5="http://schemas.microsoft.com/office/drawing/2016/5/11/chartex" xmlns:cx6="http://schemas.microsoft.com/office/drawing/2016/5/12/chartex" xmlns:cx7="http://schemas.microsoft.com/office/drawing/2016/5/13/chartex" xmlns:cx8="http://schemas.microsoft.com/office/drawing/2016/5/14/chartex" xmlns:mc="http://schemas.openxmlformats.org/markup-compatibility/2006" xmlns:aink="http://schemas.microsoft.com/office/drawing/2016/ink" xmlns:am3d="http://schemas.microsoft.com/office/drawing/2017/model3d" xmlns:o="urn:schemas-microsoft-com:office:office" xmlns:oel="http://schemas.microsoft.com/office/2019/extlst" xmlns:r="http://schemas.openxmlformats.org/officeDocument/2006/relationships" xmlns:m="http://schemas.openxmlformats.org/officeDocument/2006/math" xmlns:v="urn:schemas-microsoft-com:vml" xmlns:wp14="http://schemas.microsoft.com/office/word/2010/wordprocessingDrawing" xmlns:wp="http://schemas.openxmlformats.org/drawingml/2006/wordprocessingDrawing" xmlns:w10="urn:schemas-microsoft-com:office:word" xmlns:w="http://schemas.openxmlformats.org/wordprocessingml/2006/main" xmlns:w14="http://schemas.microsoft.com/office/word/2010/wordml" xmlns:w15="http://schemas.microsoft.com/office/word/2012/wordml" xmlns:w16cex="http://schemas.microsoft.com/office/word/2018/wordml/cex" xmlns:w16cid="http://schemas.microsoft.com/office/word/2016/wordml/cid" xmlns:w16="http://schemas.microsoft.com/office/word/2018/wordml" xmlns:w16du="http://schemas.microsoft.com/office/word/2023/wordml/word16du" xmlns:w16sdtdh="http://schemas.microsoft.com/office/word/2020/wordml/sdtdatahash" xmlns:w16se="http://schemas.microsoft.com/office/word/2015/wordml/symex" xmlns:wpg="http://schemas.microsoft.com/office/word/2010/wordprocessingGroup" xmlns:wpi="http://schemas.microsoft.com/office/word/2010/wordprocessingInk" xmlns:wne="http://schemas.microsoft.com/office/word/2006/wordml" xmlns:wps="http://schemas.microsoft.com/office/word/2010/wordprocessingShape" mc:Ignorable="w14 w15 w16se w16cid w16 w16cex w16sdtdh wp14">
+<w:document xmlns:wpc="http://schemas.microsoft.com/office/word/2010/wordprocessingCanvas" xmlns:mc="http://schemas.openxmlformats.org/markup-compatibility/2006" xmlns:o="urn:schemas-microsoft-com:office:office" xmlns:r="http://schemas.openxmlformats.org/officeDocument/2006/relationships" xmlns:m="http://schemas.openxmlformats.org/officeDocument/2006/math" xmlns:v="urn:schemas-microsoft-com:vml" xmlns:wp14="http://schemas.microsoft.com/office/word/2010/wordprocessingDrawing" xmlns:wp="http://schemas.openxmlformats.org/drawingml/2006/wordprocessingDrawing" xmlns:w10="urn:schemas-microsoft-com:office:word" xmlns:w="http://schemas.openxmlformats.org/wordprocessingml/2006/main" xmlns:w14="http://schemas.microsoft.com/office/word/2010/wordml" xmlns:w15="http://schemas.microsoft.com/office/word/2012/wordml" xmlns:wpg="http://schemas.microsoft.com/office/word/2010/wordprocessingGroup" xmlns:wpi="http://schemas.microsoft.com/office/word/2010/wordprocessingInk" xmlns:wne="http://schemas.microsoft.com/office/word/2006/wordml" xmlns:wps="http://schemas.microsoft.com/office/word/2010/wordprocessingShape" mc:Ignorable="w14 w15 wp14">
   <w:body>
     <w:p>
       <w:pPr>
@@ -1664,7 +1664,6 @@
           <w:docPartUnique/>
         </w:docPartObj>
       </w:sdtPr>
-      <w:sdtEndPr/>
       <w:sdtContent>
         <w:p>
           <w:pPr>
@@ -9816,35 +9815,45 @@
           <w:sz w:val="24"/>
           <w:szCs w:val="24"/>
         </w:rPr>
-        <w:t xml:space="preserve"> Backlog</w:t>
+        <w:t xml:space="preserve"> </w:t>
       </w:r>
-    </w:p>
-    <w:p>
-      <w:pPr>
+      <w:proofErr w:type="spellStart"/>
+      <w:r>
         <w:rPr>
           <w:b/>
           <w:sz w:val="24"/>
           <w:szCs w:val="24"/>
         </w:rPr>
+        <w:t>Backlog</w:t>
+      </w:r>
+      <w:proofErr w:type="spellEnd"/>
+    </w:p>
+    <w:p>
+      <w:pPr>
+        <w:rPr>
+          <w:b/>
+          <w:sz w:val="24"/>
+          <w:szCs w:val="24"/>
+        </w:rPr>
       </w:pPr>
     </w:p>
     <w:tbl>
       <w:tblPr>
         <w:tblStyle w:val="Tablaconcuadrcula"/>
-        <w:tblW w:w="9245" w:type="dxa"/>
+        <w:tblW w:w="0" w:type="auto"/>
         <w:tblLook w:val="04A0" w:firstRow="1" w:lastRow="0" w:firstColumn="1" w:lastColumn="0" w:noHBand="0" w:noVBand="1"/>
       </w:tblPr>
       <w:tblGrid>
-        <w:gridCol w:w="4620"/>
-        <w:gridCol w:w="4625"/>
+        <w:gridCol w:w="1511"/>
+        <w:gridCol w:w="1512"/>
       </w:tblGrid>
       <w:tr>
         <w:trPr>
-          <w:trHeight w:val="391"/>
+          <w:trHeight w:val="596"/>
         </w:trPr>
         <w:tc>
           <w:tcPr>
-            <w:tcW w:w="9245" w:type="dxa"/>
+            <w:tcW w:w="3023" w:type="dxa"/>
             <w:gridSpan w:val="2"/>
             <w:vAlign w:val="center"/>
           </w:tcPr>
@@ -9860,11 +9869,11 @@
       </w:tr>
       <w:tr>
         <w:trPr>
-          <w:trHeight w:val="391"/>
+          <w:trHeight w:val="596"/>
         </w:trPr>
         <w:tc>
           <w:tcPr>
-            <w:tcW w:w="4620" w:type="dxa"/>
+            <w:tcW w:w="1511" w:type="dxa"/>
             <w:vAlign w:val="center"/>
           </w:tcPr>
           <w:p>
@@ -9875,7 +9884,7 @@
         </w:tc>
         <w:tc>
           <w:tcPr>
-            <w:tcW w:w="4624" w:type="dxa"/>
+            <w:tcW w:w="1512" w:type="dxa"/>
             <w:vAlign w:val="center"/>
           </w:tcPr>
           <w:p>
@@ -9893,11 +9902,11 @@
       </w:tr>
       <w:tr>
         <w:trPr>
-          <w:trHeight w:val="391"/>
+          <w:trHeight w:val="596"/>
         </w:trPr>
         <w:tc>
           <w:tcPr>
-            <w:tcW w:w="4620" w:type="dxa"/>
+            <w:tcW w:w="1511" w:type="dxa"/>
             <w:vAlign w:val="center"/>
           </w:tcPr>
           <w:p>
@@ -9908,7 +9917,7 @@
         </w:tc>
         <w:tc>
           <w:tcPr>
-            <w:tcW w:w="4624" w:type="dxa"/>
+            <w:tcW w:w="1512" w:type="dxa"/>
             <w:vAlign w:val="center"/>
           </w:tcPr>
           <w:p>
@@ -9920,11 +9929,11 @@
       </w:tr>
       <w:tr>
         <w:trPr>
-          <w:trHeight w:val="391"/>
+          <w:trHeight w:val="596"/>
         </w:trPr>
         <w:tc>
           <w:tcPr>
-            <w:tcW w:w="4620" w:type="dxa"/>
+            <w:tcW w:w="1511" w:type="dxa"/>
             <w:vAlign w:val="center"/>
           </w:tcPr>
           <w:p>
@@ -9935,7 +9944,7 @@
         </w:tc>
         <w:tc>
           <w:tcPr>
-            <w:tcW w:w="4624" w:type="dxa"/>
+            <w:tcW w:w="1512" w:type="dxa"/>
             <w:vAlign w:val="center"/>
           </w:tcPr>
           <w:p>
@@ -9948,11 +9957,11 @@
       </w:tr>
       <w:tr>
         <w:trPr>
-          <w:trHeight w:val="391"/>
+          <w:trHeight w:val="596"/>
         </w:trPr>
         <w:tc>
           <w:tcPr>
-            <w:tcW w:w="4620" w:type="dxa"/>
+            <w:tcW w:w="1511" w:type="dxa"/>
             <w:vAlign w:val="center"/>
           </w:tcPr>
           <w:p>
@@ -9963,460 +9972,12 @@
         </w:tc>
         <w:tc>
           <w:tcPr>
-            <w:tcW w:w="4624" w:type="dxa"/>
+            <w:tcW w:w="1512" w:type="dxa"/>
             <w:vAlign w:val="center"/>
           </w:tcPr>
           <w:p>
             <w:r>
               <w:t>Acceder a los cursos</w:t>
-            </w:r>
-          </w:p>
-        </w:tc>
-      </w:tr>
-    </w:tbl>
-    <w:p/>
-    <w:p/>
-    <w:tbl>
-      <w:tblPr>
-        <w:tblStyle w:val="Tablaconcuadrcula"/>
-        <w:tblW w:w="9245" w:type="dxa"/>
-        <w:tblLook w:val="04A0" w:firstRow="1" w:lastRow="0" w:firstColumn="1" w:lastColumn="0" w:noHBand="0" w:noVBand="1"/>
-      </w:tblPr>
-      <w:tblGrid>
-        <w:gridCol w:w="4620"/>
-        <w:gridCol w:w="4625"/>
-      </w:tblGrid>
-      <w:tr>
-        <w:trPr>
-          <w:trHeight w:val="292"/>
-        </w:trPr>
-        <w:tc>
-          <w:tcPr>
-            <w:tcW w:w="9245" w:type="dxa"/>
-            <w:gridSpan w:val="2"/>
-            <w:vAlign w:val="center"/>
-          </w:tcPr>
-          <w:p>
-            <w:pPr>
-              <w:jc w:val="center"/>
-            </w:pPr>
-            <w:r>
-              <w:t>Historia de usuario 2</w:t>
-            </w:r>
-          </w:p>
-        </w:tc>
-      </w:tr>
-      <w:tr>
-        <w:trPr>
-          <w:trHeight w:val="292"/>
-        </w:trPr>
-        <w:tc>
-          <w:tcPr>
-            <w:tcW w:w="4620" w:type="dxa"/>
-            <w:vAlign w:val="center"/>
-          </w:tcPr>
-          <w:p>
-            <w:r>
-              <w:t>Titulo</w:t>
-            </w:r>
-          </w:p>
-        </w:tc>
-        <w:tc>
-          <w:tcPr>
-            <w:tcW w:w="4624" w:type="dxa"/>
-            <w:vAlign w:val="center"/>
-          </w:tcPr>
-          <w:p>
-            <w:proofErr w:type="spellStart"/>
-            <w:r>
-              <w:t>Login</w:t>
-            </w:r>
-            <w:proofErr w:type="spellEnd"/>
-            <w:r>
-              <w:t xml:space="preserve"> Alumno</w:t>
-            </w:r>
-          </w:p>
-        </w:tc>
-      </w:tr>
-      <w:tr>
-        <w:trPr>
-          <w:trHeight w:val="292"/>
-        </w:trPr>
-        <w:tc>
-          <w:tcPr>
-            <w:tcW w:w="4620" w:type="dxa"/>
-            <w:vAlign w:val="center"/>
-          </w:tcPr>
-          <w:p>
-            <w:r>
-              <w:t>Como</w:t>
-            </w:r>
-          </w:p>
-        </w:tc>
-        <w:tc>
-          <w:tcPr>
-            <w:tcW w:w="4624" w:type="dxa"/>
-            <w:vAlign w:val="center"/>
-          </w:tcPr>
-          <w:p>
-            <w:r>
-              <w:t>Alumno</w:t>
-            </w:r>
-          </w:p>
-        </w:tc>
-      </w:tr>
-      <w:tr>
-        <w:trPr>
-          <w:trHeight w:val="292"/>
-        </w:trPr>
-        <w:tc>
-          <w:tcPr>
-            <w:tcW w:w="4620" w:type="dxa"/>
-            <w:vAlign w:val="center"/>
-          </w:tcPr>
-          <w:p>
-            <w:r>
-              <w:t>Quiero</w:t>
-            </w:r>
-          </w:p>
-        </w:tc>
-        <w:tc>
-          <w:tcPr>
-            <w:tcW w:w="4624" w:type="dxa"/>
-            <w:vAlign w:val="center"/>
-          </w:tcPr>
-          <w:p>
-            <w:proofErr w:type="spellStart"/>
-            <w:r>
-              <w:t>Loguearme</w:t>
-            </w:r>
-            <w:proofErr w:type="spellEnd"/>
-            <w:r>
-              <w:t xml:space="preserve"> e ingresar con mis datos (email, contraseña).</w:t>
-            </w:r>
-          </w:p>
-          <w:p/>
-        </w:tc>
-      </w:tr>
-      <w:tr>
-        <w:trPr>
-          <w:trHeight w:val="292"/>
-        </w:trPr>
-        <w:tc>
-          <w:tcPr>
-            <w:tcW w:w="4620" w:type="dxa"/>
-            <w:vAlign w:val="center"/>
-          </w:tcPr>
-          <w:p>
-            <w:r>
-              <w:t>Para poder</w:t>
-            </w:r>
-          </w:p>
-        </w:tc>
-        <w:tc>
-          <w:tcPr>
-            <w:tcW w:w="4624" w:type="dxa"/>
-            <w:vAlign w:val="center"/>
-          </w:tcPr>
-          <w:p>
-            <w:r>
-              <w:t>Acceder a los cursos</w:t>
-            </w:r>
-          </w:p>
-        </w:tc>
-      </w:tr>
-    </w:tbl>
-    <w:p/>
-    <w:p/>
-    <w:tbl>
-      <w:tblPr>
-        <w:tblStyle w:val="Tablaconcuadrcula"/>
-        <w:tblW w:w="9292" w:type="dxa"/>
-        <w:tblLook w:val="04A0" w:firstRow="1" w:lastRow="0" w:firstColumn="1" w:lastColumn="0" w:noHBand="0" w:noVBand="1"/>
-      </w:tblPr>
-      <w:tblGrid>
-        <w:gridCol w:w="4643"/>
-        <w:gridCol w:w="4649"/>
-      </w:tblGrid>
-      <w:tr>
-        <w:trPr>
-          <w:trHeight w:val="431"/>
-        </w:trPr>
-        <w:tc>
-          <w:tcPr>
-            <w:tcW w:w="9292" w:type="dxa"/>
-            <w:gridSpan w:val="2"/>
-            <w:vAlign w:val="center"/>
-          </w:tcPr>
-          <w:p>
-            <w:pPr>
-              <w:jc w:val="center"/>
-            </w:pPr>
-            <w:r>
-              <w:t>Historia de usuario 3</w:t>
-            </w:r>
-          </w:p>
-        </w:tc>
-      </w:tr>
-      <w:tr>
-        <w:trPr>
-          <w:trHeight w:val="431"/>
-        </w:trPr>
-        <w:tc>
-          <w:tcPr>
-            <w:tcW w:w="4643" w:type="dxa"/>
-            <w:vAlign w:val="center"/>
-          </w:tcPr>
-          <w:p>
-            <w:r>
-              <w:t>Titulo</w:t>
-            </w:r>
-          </w:p>
-        </w:tc>
-        <w:tc>
-          <w:tcPr>
-            <w:tcW w:w="4648" w:type="dxa"/>
-            <w:vAlign w:val="center"/>
-          </w:tcPr>
-          <w:p>
-            <w:r>
-              <w:t>Perfil Alumno</w:t>
-            </w:r>
-          </w:p>
-        </w:tc>
-      </w:tr>
-      <w:tr>
-        <w:trPr>
-          <w:trHeight w:val="431"/>
-        </w:trPr>
-        <w:tc>
-          <w:tcPr>
-            <w:tcW w:w="4643" w:type="dxa"/>
-            <w:vAlign w:val="center"/>
-          </w:tcPr>
-          <w:p>
-            <w:r>
-              <w:t>Como</w:t>
-            </w:r>
-          </w:p>
-        </w:tc>
-        <w:tc>
-          <w:tcPr>
-            <w:tcW w:w="4648" w:type="dxa"/>
-            <w:vAlign w:val="center"/>
-          </w:tcPr>
-          <w:p>
-            <w:r>
-              <w:t>Alumno</w:t>
-            </w:r>
-          </w:p>
-        </w:tc>
-      </w:tr>
-      <w:tr>
-        <w:trPr>
-          <w:trHeight w:val="431"/>
-        </w:trPr>
-        <w:tc>
-          <w:tcPr>
-            <w:tcW w:w="4643" w:type="dxa"/>
-            <w:vAlign w:val="center"/>
-          </w:tcPr>
-          <w:p>
-            <w:r>
-              <w:t>Quiero</w:t>
-            </w:r>
-          </w:p>
-        </w:tc>
-        <w:tc>
-          <w:tcPr>
-            <w:tcW w:w="4648" w:type="dxa"/>
-            <w:vAlign w:val="center"/>
-          </w:tcPr>
-          <w:p>
-            <w:r>
-              <w:t>Modificar mi perfil</w:t>
-            </w:r>
-          </w:p>
-        </w:tc>
-      </w:tr>
-      <w:tr>
-        <w:trPr>
-          <w:trHeight w:val="431"/>
-        </w:trPr>
-        <w:tc>
-          <w:tcPr>
-            <w:tcW w:w="4643" w:type="dxa"/>
-            <w:vAlign w:val="center"/>
-          </w:tcPr>
-          <w:p>
-            <w:r>
-              <w:t>Para poder</w:t>
-            </w:r>
-          </w:p>
-        </w:tc>
-        <w:tc>
-          <w:tcPr>
-            <w:tcW w:w="4648" w:type="dxa"/>
-            <w:vAlign w:val="center"/>
-          </w:tcPr>
-          <w:p>
-            <w:r>
-              <w:t>Actualizar mis datos</w:t>
-            </w:r>
-          </w:p>
-        </w:tc>
-      </w:tr>
-    </w:tbl>
-    <w:p/>
-    <w:p/>
-    <w:tbl>
-      <w:tblPr>
-        <w:tblStyle w:val="Tablaconcuadrcula"/>
-        <w:tblW w:w="9329" w:type="dxa"/>
-        <w:tblLook w:val="04A0" w:firstRow="1" w:lastRow="0" w:firstColumn="1" w:lastColumn="0" w:noHBand="0" w:noVBand="1"/>
-      </w:tblPr>
-      <w:tblGrid>
-        <w:gridCol w:w="4662"/>
-        <w:gridCol w:w="4667"/>
-      </w:tblGrid>
-      <w:tr>
-        <w:trPr>
-          <w:trHeight w:val="537"/>
-        </w:trPr>
-        <w:tc>
-          <w:tcPr>
-            <w:tcW w:w="9329" w:type="dxa"/>
-            <w:gridSpan w:val="2"/>
-            <w:vAlign w:val="center"/>
-          </w:tcPr>
-          <w:p>
-            <w:pPr>
-              <w:jc w:val="center"/>
-            </w:pPr>
-            <w:r>
-              <w:t>Historia de usuario 4</w:t>
-            </w:r>
-          </w:p>
-        </w:tc>
-      </w:tr>
-      <w:tr>
-        <w:trPr>
-          <w:trHeight w:val="537"/>
-        </w:trPr>
-        <w:tc>
-          <w:tcPr>
-            <w:tcW w:w="4662" w:type="dxa"/>
-            <w:vAlign w:val="center"/>
-          </w:tcPr>
-          <w:p>
-            <w:r>
-              <w:t>Titulo</w:t>
-            </w:r>
-          </w:p>
-        </w:tc>
-        <w:tc>
-          <w:tcPr>
-            <w:tcW w:w="4667" w:type="dxa"/>
-            <w:vAlign w:val="center"/>
-          </w:tcPr>
-          <w:p>
-            <w:proofErr w:type="spellStart"/>
-            <w:r>
-              <w:t>Login</w:t>
-            </w:r>
-            <w:proofErr w:type="spellEnd"/>
-            <w:r>
-              <w:t xml:space="preserve"> </w:t>
-            </w:r>
-            <w:proofErr w:type="spellStart"/>
-            <w:r>
-              <w:t>Recovery</w:t>
-            </w:r>
-            <w:proofErr w:type="spellEnd"/>
-            <w:r>
-              <w:t xml:space="preserve"> Alumno </w:t>
-            </w:r>
-          </w:p>
-          <w:p/>
-        </w:tc>
-      </w:tr>
-      <w:tr>
-        <w:trPr>
-          <w:trHeight w:val="537"/>
-        </w:trPr>
-        <w:tc>
-          <w:tcPr>
-            <w:tcW w:w="4662" w:type="dxa"/>
-            <w:vAlign w:val="center"/>
-          </w:tcPr>
-          <w:p>
-            <w:r>
-              <w:t>Como</w:t>
-            </w:r>
-          </w:p>
-        </w:tc>
-        <w:tc>
-          <w:tcPr>
-            <w:tcW w:w="4667" w:type="dxa"/>
-            <w:vAlign w:val="center"/>
-          </w:tcPr>
-          <w:p>
-            <w:r>
-              <w:t>Alumno</w:t>
-            </w:r>
-          </w:p>
-        </w:tc>
-      </w:tr>
-      <w:tr>
-        <w:trPr>
-          <w:trHeight w:val="537"/>
-        </w:trPr>
-        <w:tc>
-          <w:tcPr>
-            <w:tcW w:w="4662" w:type="dxa"/>
-            <w:vAlign w:val="center"/>
-          </w:tcPr>
-          <w:p>
-            <w:r>
-              <w:t>Quiero</w:t>
-            </w:r>
-          </w:p>
-        </w:tc>
-        <w:tc>
-          <w:tcPr>
-            <w:tcW w:w="4667" w:type="dxa"/>
-            <w:vAlign w:val="center"/>
-          </w:tcPr>
-          <w:p>
-            <w:r>
-              <w:t>Modificar y recuperar contraseña.</w:t>
-            </w:r>
-          </w:p>
-        </w:tc>
-      </w:tr>
-      <w:tr>
-        <w:trPr>
-          <w:trHeight w:val="537"/>
-        </w:trPr>
-        <w:tc>
-          <w:tcPr>
-            <w:tcW w:w="4662" w:type="dxa"/>
-            <w:vAlign w:val="center"/>
-          </w:tcPr>
-          <w:p>
-            <w:r>
-              <w:t>Para poder</w:t>
-            </w:r>
-          </w:p>
-        </w:tc>
-        <w:tc>
-          <w:tcPr>
-            <w:tcW w:w="4667" w:type="dxa"/>
-            <w:vAlign w:val="center"/>
-          </w:tcPr>
-          <w:p>
-            <w:r>
-              <w:t>Volver a ingresar a mi perfil.</w:t>
             </w:r>
           </w:p>
         </w:tc>
@@ -10429,20 +9990,20 @@
     <w:tbl>
       <w:tblPr>
         <w:tblStyle w:val="Tablaconcuadrcula"/>
-        <w:tblW w:w="8659" w:type="dxa"/>
+        <w:tblW w:w="0" w:type="auto"/>
         <w:tblLook w:val="04A0" w:firstRow="1" w:lastRow="0" w:firstColumn="1" w:lastColumn="0" w:noHBand="0" w:noVBand="1"/>
       </w:tblPr>
       <w:tblGrid>
-        <w:gridCol w:w="4328"/>
-        <w:gridCol w:w="4331"/>
+        <w:gridCol w:w="1511"/>
+        <w:gridCol w:w="1512"/>
       </w:tblGrid>
       <w:tr>
         <w:trPr>
-          <w:trHeight w:val="435"/>
+          <w:trHeight w:val="596"/>
         </w:trPr>
         <w:tc>
           <w:tcPr>
-            <w:tcW w:w="8659" w:type="dxa"/>
+            <w:tcW w:w="3023" w:type="dxa"/>
             <w:gridSpan w:val="2"/>
             <w:vAlign w:val="center"/>
           </w:tcPr>
@@ -10451,18 +10012,18 @@
               <w:jc w:val="center"/>
             </w:pPr>
             <w:r>
-              <w:t>Historia de usuario 5</w:t>
+              <w:t>Historia de usuario 2</w:t>
             </w:r>
           </w:p>
         </w:tc>
       </w:tr>
       <w:tr>
         <w:trPr>
-          <w:trHeight w:val="435"/>
+          <w:trHeight w:val="596"/>
         </w:trPr>
         <w:tc>
           <w:tcPr>
-            <w:tcW w:w="4328" w:type="dxa"/>
+            <w:tcW w:w="1511" w:type="dxa"/>
             <w:vAlign w:val="center"/>
           </w:tcPr>
           <w:p>
@@ -10473,23 +10034,28 @@
         </w:tc>
         <w:tc>
           <w:tcPr>
-            <w:tcW w:w="4331" w:type="dxa"/>
+            <w:tcW w:w="1512" w:type="dxa"/>
             <w:vAlign w:val="center"/>
           </w:tcPr>
           <w:p>
-            <w:r>
-              <w:t>Acceso Alumno</w:t>
+            <w:proofErr w:type="spellStart"/>
+            <w:r>
+              <w:t>Login</w:t>
+            </w:r>
+            <w:proofErr w:type="spellEnd"/>
+            <w:r>
+              <w:t xml:space="preserve"> Alumno</w:t>
             </w:r>
           </w:p>
         </w:tc>
       </w:tr>
       <w:tr>
         <w:trPr>
-          <w:trHeight w:val="435"/>
+          <w:trHeight w:val="596"/>
         </w:trPr>
         <w:tc>
           <w:tcPr>
-            <w:tcW w:w="4328" w:type="dxa"/>
+            <w:tcW w:w="1511" w:type="dxa"/>
             <w:vAlign w:val="center"/>
           </w:tcPr>
           <w:p>
@@ -10500,23 +10066,23 @@
         </w:tc>
         <w:tc>
           <w:tcPr>
-            <w:tcW w:w="4331" w:type="dxa"/>
+            <w:tcW w:w="1512" w:type="dxa"/>
             <w:vAlign w:val="center"/>
           </w:tcPr>
           <w:p>
             <w:r>
-              <w:t xml:space="preserve">Alumno </w:t>
+              <w:t>Alumno</w:t>
             </w:r>
           </w:p>
         </w:tc>
       </w:tr>
       <w:tr>
         <w:trPr>
-          <w:trHeight w:val="435"/>
+          <w:trHeight w:val="596"/>
         </w:trPr>
         <w:tc>
           <w:tcPr>
-            <w:tcW w:w="4328" w:type="dxa"/>
+            <w:tcW w:w="1511" w:type="dxa"/>
             <w:vAlign w:val="center"/>
           </w:tcPr>
           <w:p>
@@ -10527,23 +10093,29 @@
         </w:tc>
         <w:tc>
           <w:tcPr>
-            <w:tcW w:w="4331" w:type="dxa"/>
+            <w:tcW w:w="1512" w:type="dxa"/>
             <w:vAlign w:val="center"/>
           </w:tcPr>
           <w:p>
-            <w:r>
-              <w:t>Acceder a los cursos en progreso</w:t>
-            </w:r>
-          </w:p>
+            <w:proofErr w:type="spellStart"/>
+            <w:r>
+              <w:t>Loguearme</w:t>
+            </w:r>
+            <w:proofErr w:type="spellEnd"/>
+            <w:r>
+              <w:t xml:space="preserve"> e ingresar con mis datos (email, contraseña).</w:t>
+            </w:r>
+          </w:p>
+          <w:p/>
         </w:tc>
       </w:tr>
       <w:tr>
         <w:trPr>
-          <w:trHeight w:val="435"/>
+          <w:trHeight w:val="596"/>
         </w:trPr>
         <w:tc>
           <w:tcPr>
-            <w:tcW w:w="4328" w:type="dxa"/>
+            <w:tcW w:w="1511" w:type="dxa"/>
             <w:vAlign w:val="center"/>
           </w:tcPr>
           <w:p>
@@ -10554,12 +10126,12 @@
         </w:tc>
         <w:tc>
           <w:tcPr>
-            <w:tcW w:w="4331" w:type="dxa"/>
+            <w:tcW w:w="1512" w:type="dxa"/>
             <w:vAlign w:val="center"/>
           </w:tcPr>
           <w:p>
             <w:r>
-              <w:t>Continuar desde el ultimo ingreso</w:t>
+              <w:t>Acceder a los cursos</w:t>
             </w:r>
           </w:p>
         </w:tc>
@@ -10570,20 +10142,20 @@
     <w:tbl>
       <w:tblPr>
         <w:tblStyle w:val="Tablaconcuadrcula"/>
-        <w:tblW w:w="8647" w:type="dxa"/>
+        <w:tblW w:w="0" w:type="auto"/>
         <w:tblLook w:val="04A0" w:firstRow="1" w:lastRow="0" w:firstColumn="1" w:lastColumn="0" w:noHBand="0" w:noVBand="1"/>
       </w:tblPr>
       <w:tblGrid>
-        <w:gridCol w:w="4322"/>
-        <w:gridCol w:w="4325"/>
+        <w:gridCol w:w="1511"/>
+        <w:gridCol w:w="1512"/>
       </w:tblGrid>
       <w:tr>
         <w:trPr>
-          <w:trHeight w:val="438"/>
+          <w:trHeight w:val="596"/>
         </w:trPr>
         <w:tc>
           <w:tcPr>
-            <w:tcW w:w="8647" w:type="dxa"/>
+            <w:tcW w:w="3023" w:type="dxa"/>
             <w:gridSpan w:val="2"/>
             <w:vAlign w:val="center"/>
           </w:tcPr>
@@ -10592,18 +10164,18 @@
               <w:jc w:val="center"/>
             </w:pPr>
             <w:r>
-              <w:t>Historia de usuario 6</w:t>
+              <w:t>Historia de usuario 3</w:t>
             </w:r>
           </w:p>
         </w:tc>
       </w:tr>
       <w:tr>
         <w:trPr>
-          <w:trHeight w:val="438"/>
+          <w:trHeight w:val="596"/>
         </w:trPr>
         <w:tc>
           <w:tcPr>
-            <w:tcW w:w="4322" w:type="dxa"/>
+            <w:tcW w:w="1511" w:type="dxa"/>
             <w:vAlign w:val="center"/>
           </w:tcPr>
           <w:p>
@@ -10614,23 +10186,23 @@
         </w:tc>
         <w:tc>
           <w:tcPr>
-            <w:tcW w:w="4325" w:type="dxa"/>
+            <w:tcW w:w="1512" w:type="dxa"/>
             <w:vAlign w:val="center"/>
           </w:tcPr>
           <w:p>
             <w:r>
-              <w:t>Favorite Alumno</w:t>
+              <w:t>Perfil Alumno</w:t>
             </w:r>
           </w:p>
         </w:tc>
       </w:tr>
       <w:tr>
         <w:trPr>
-          <w:trHeight w:val="438"/>
+          <w:trHeight w:val="596"/>
         </w:trPr>
         <w:tc>
           <w:tcPr>
-            <w:tcW w:w="4322" w:type="dxa"/>
+            <w:tcW w:w="1511" w:type="dxa"/>
             <w:vAlign w:val="center"/>
           </w:tcPr>
           <w:p>
@@ -10641,50 +10213,51 @@
         </w:tc>
         <w:tc>
           <w:tcPr>
-            <w:tcW w:w="4325" w:type="dxa"/>
+            <w:tcW w:w="1512" w:type="dxa"/>
             <w:vAlign w:val="center"/>
           </w:tcPr>
           <w:p>
             <w:r>
-              <w:t xml:space="preserve">Alumno </w:t>
+              <w:t>Alumno</w:t>
             </w:r>
           </w:p>
         </w:tc>
       </w:tr>
       <w:tr>
         <w:trPr>
-          <w:trHeight w:val="438"/>
+          <w:trHeight w:val="596"/>
         </w:trPr>
         <w:tc>
           <w:tcPr>
-            <w:tcW w:w="4322" w:type="dxa"/>
+            <w:tcW w:w="1511" w:type="dxa"/>
             <w:vAlign w:val="center"/>
           </w:tcPr>
           <w:p>
             <w:r>
+              <w:lastRenderedPageBreak/>
               <w:t>Quiero</w:t>
             </w:r>
           </w:p>
         </w:tc>
         <w:tc>
           <w:tcPr>
-            <w:tcW w:w="4325" w:type="dxa"/>
+            <w:tcW w:w="1512" w:type="dxa"/>
             <w:vAlign w:val="center"/>
           </w:tcPr>
           <w:p>
             <w:r>
-              <w:t>Marcar y modificar cursos favoritos</w:t>
+              <w:t>Modificar mi perfil</w:t>
             </w:r>
           </w:p>
         </w:tc>
       </w:tr>
       <w:tr>
         <w:trPr>
-          <w:trHeight w:val="438"/>
+          <w:trHeight w:val="596"/>
         </w:trPr>
         <w:tc>
           <w:tcPr>
-            <w:tcW w:w="4322" w:type="dxa"/>
+            <w:tcW w:w="1511" w:type="dxa"/>
             <w:vAlign w:val="center"/>
           </w:tcPr>
           <w:p>
@@ -10695,12 +10268,12 @@
         </w:tc>
         <w:tc>
           <w:tcPr>
-            <w:tcW w:w="4325" w:type="dxa"/>
+            <w:tcW w:w="1512" w:type="dxa"/>
             <w:vAlign w:val="center"/>
           </w:tcPr>
           <w:p>
             <w:r>
-              <w:t xml:space="preserve">Tener seguimiento de mis favoritos </w:t>
+              <w:t>Actualizar mis datos</w:t>
             </w:r>
           </w:p>
         </w:tc>
@@ -10711,20 +10284,20 @@
     <w:tbl>
       <w:tblPr>
         <w:tblStyle w:val="Tablaconcuadrcula"/>
-        <w:tblW w:w="8659" w:type="dxa"/>
+        <w:tblW w:w="0" w:type="auto"/>
         <w:tblLook w:val="04A0" w:firstRow="1" w:lastRow="0" w:firstColumn="1" w:lastColumn="0" w:noHBand="0" w:noVBand="1"/>
       </w:tblPr>
       <w:tblGrid>
-        <w:gridCol w:w="4328"/>
-        <w:gridCol w:w="4331"/>
+        <w:gridCol w:w="1511"/>
+        <w:gridCol w:w="1512"/>
       </w:tblGrid>
       <w:tr>
         <w:trPr>
-          <w:trHeight w:val="425"/>
+          <w:trHeight w:val="596"/>
         </w:trPr>
         <w:tc>
           <w:tcPr>
-            <w:tcW w:w="8659" w:type="dxa"/>
+            <w:tcW w:w="3023" w:type="dxa"/>
             <w:gridSpan w:val="2"/>
             <w:vAlign w:val="center"/>
           </w:tcPr>
@@ -10733,18 +10306,18 @@
               <w:jc w:val="center"/>
             </w:pPr>
             <w:r>
-              <w:t>Historia de usuario 7</w:t>
+              <w:t>Historia de usuario 4</w:t>
             </w:r>
           </w:p>
         </w:tc>
       </w:tr>
       <w:tr>
         <w:trPr>
-          <w:trHeight w:val="425"/>
+          <w:trHeight w:val="596"/>
         </w:trPr>
         <w:tc>
           <w:tcPr>
-            <w:tcW w:w="4328" w:type="dxa"/>
+            <w:tcW w:w="1511" w:type="dxa"/>
             <w:vAlign w:val="center"/>
           </w:tcPr>
           <w:p>
@@ -10755,28 +10328,37 @@
         </w:tc>
         <w:tc>
           <w:tcPr>
-            <w:tcW w:w="4331" w:type="dxa"/>
+            <w:tcW w:w="1512" w:type="dxa"/>
             <w:vAlign w:val="center"/>
           </w:tcPr>
           <w:p>
             <w:proofErr w:type="spellStart"/>
             <w:r>
-              <w:t>Roadmap</w:t>
+              <w:t>Login</w:t>
             </w:r>
             <w:proofErr w:type="spellEnd"/>
             <w:r>
-              <w:t xml:space="preserve"> Alumno</w:t>
-            </w:r>
-          </w:p>
+              <w:t xml:space="preserve"> </w:t>
+            </w:r>
+            <w:proofErr w:type="spellStart"/>
+            <w:r>
+              <w:t>Recovery</w:t>
+            </w:r>
+            <w:proofErr w:type="spellEnd"/>
+            <w:r>
+              <w:t xml:space="preserve"> Alumno </w:t>
+            </w:r>
+          </w:p>
+          <w:p/>
         </w:tc>
       </w:tr>
       <w:tr>
         <w:trPr>
-          <w:trHeight w:val="425"/>
+          <w:trHeight w:val="596"/>
         </w:trPr>
         <w:tc>
           <w:tcPr>
-            <w:tcW w:w="4328" w:type="dxa"/>
+            <w:tcW w:w="1511" w:type="dxa"/>
             <w:vAlign w:val="center"/>
           </w:tcPr>
           <w:p>
@@ -10787,23 +10369,23 @@
         </w:tc>
         <w:tc>
           <w:tcPr>
-            <w:tcW w:w="4331" w:type="dxa"/>
+            <w:tcW w:w="1512" w:type="dxa"/>
             <w:vAlign w:val="center"/>
           </w:tcPr>
           <w:p>
             <w:r>
-              <w:t xml:space="preserve">Alumno </w:t>
+              <w:t>Alumno</w:t>
             </w:r>
           </w:p>
         </w:tc>
       </w:tr>
       <w:tr>
         <w:trPr>
-          <w:trHeight w:val="425"/>
+          <w:trHeight w:val="596"/>
         </w:trPr>
         <w:tc>
           <w:tcPr>
-            <w:tcW w:w="4328" w:type="dxa"/>
+            <w:tcW w:w="1511" w:type="dxa"/>
             <w:vAlign w:val="center"/>
           </w:tcPr>
           <w:p>
@@ -10814,23 +10396,23 @@
         </w:tc>
         <w:tc>
           <w:tcPr>
-            <w:tcW w:w="4331" w:type="dxa"/>
+            <w:tcW w:w="1512" w:type="dxa"/>
             <w:vAlign w:val="center"/>
           </w:tcPr>
           <w:p>
             <w:r>
-              <w:t>Acceder a una ruta de estudio recomendada</w:t>
+              <w:t>Modificar y recuperar contraseña.</w:t>
             </w:r>
           </w:p>
         </w:tc>
       </w:tr>
       <w:tr>
         <w:trPr>
-          <w:trHeight w:val="425"/>
+          <w:trHeight w:val="596"/>
         </w:trPr>
         <w:tc>
           <w:tcPr>
-            <w:tcW w:w="4328" w:type="dxa"/>
+            <w:tcW w:w="1511" w:type="dxa"/>
             <w:vAlign w:val="center"/>
           </w:tcPr>
           <w:p>
@@ -10841,193 +10423,34 @@
         </w:tc>
         <w:tc>
           <w:tcPr>
-            <w:tcW w:w="4331" w:type="dxa"/>
+            <w:tcW w:w="1512" w:type="dxa"/>
             <w:vAlign w:val="center"/>
           </w:tcPr>
-          <w:p>
-            <w:r>
-              <w:t>Comenzar un curso</w:t>
-            </w:r>
-          </w:p>
+          <w:p/>
         </w:tc>
       </w:tr>
     </w:tbl>
-    <w:p>
-      <w:pPr>
-        <w:rPr>
-          <w:b/>
-        </w:rPr>
-      </w:pPr>
-    </w:p>
-    <w:p>
-      <w:pPr>
-        <w:rPr>
-          <w:b/>
-        </w:rPr>
-      </w:pPr>
-    </w:p>
-    <w:tbl>
-      <w:tblPr>
-        <w:tblStyle w:val="Tablaconcuadrcula"/>
-        <w:tblW w:w="8659" w:type="dxa"/>
-        <w:tblLook w:val="04A0" w:firstRow="1" w:lastRow="0" w:firstColumn="1" w:lastColumn="0" w:noHBand="0" w:noVBand="1"/>
-      </w:tblPr>
-      <w:tblGrid>
-        <w:gridCol w:w="4328"/>
-        <w:gridCol w:w="4331"/>
-      </w:tblGrid>
-      <w:tr>
-        <w:trPr>
-          <w:trHeight w:val="382"/>
-        </w:trPr>
-        <w:tc>
-          <w:tcPr>
-            <w:tcW w:w="8659" w:type="dxa"/>
-            <w:gridSpan w:val="2"/>
-            <w:vAlign w:val="center"/>
-          </w:tcPr>
-          <w:p>
-            <w:pPr>
-              <w:jc w:val="center"/>
-            </w:pPr>
-            <w:r>
-              <w:t>Historia de usuario 8</w:t>
-            </w:r>
-          </w:p>
-        </w:tc>
-      </w:tr>
-      <w:tr>
-        <w:trPr>
-          <w:trHeight w:val="382"/>
-        </w:trPr>
-        <w:tc>
-          <w:tcPr>
-            <w:tcW w:w="4328" w:type="dxa"/>
-            <w:vAlign w:val="center"/>
-          </w:tcPr>
-          <w:p>
-            <w:r>
-              <w:t>Titulo</w:t>
-            </w:r>
-          </w:p>
-        </w:tc>
-        <w:tc>
-          <w:tcPr>
-            <w:tcW w:w="4331" w:type="dxa"/>
-            <w:vAlign w:val="center"/>
-          </w:tcPr>
-          <w:p>
-            <w:r>
-              <w:t>Registro</w:t>
-            </w:r>
-            <w:r>
-              <w:t xml:space="preserve"> Profesor</w:t>
-            </w:r>
-          </w:p>
-        </w:tc>
-      </w:tr>
-      <w:tr>
-        <w:trPr>
-          <w:trHeight w:val="382"/>
-        </w:trPr>
-        <w:tc>
-          <w:tcPr>
-            <w:tcW w:w="4328" w:type="dxa"/>
-            <w:vAlign w:val="center"/>
-          </w:tcPr>
-          <w:p>
-            <w:r>
-              <w:t>Como</w:t>
-            </w:r>
-          </w:p>
-        </w:tc>
-        <w:tc>
-          <w:tcPr>
-            <w:tcW w:w="4331" w:type="dxa"/>
-            <w:vAlign w:val="center"/>
-          </w:tcPr>
-          <w:p>
-            <w:r>
-              <w:t>Alumno</w:t>
-            </w:r>
-          </w:p>
-        </w:tc>
-      </w:tr>
-      <w:tr>
-        <w:trPr>
-          <w:trHeight w:val="382"/>
-        </w:trPr>
-        <w:tc>
-          <w:tcPr>
-            <w:tcW w:w="4328" w:type="dxa"/>
-            <w:vAlign w:val="center"/>
-          </w:tcPr>
-          <w:p>
-            <w:r>
-              <w:t>Quiero</w:t>
-            </w:r>
-          </w:p>
-        </w:tc>
-        <w:tc>
-          <w:tcPr>
-            <w:tcW w:w="4331" w:type="dxa"/>
-            <w:vAlign w:val="center"/>
-          </w:tcPr>
-          <w:p>
-            <w:r>
-              <w:t>Registrarme e ingresar con mis datos (email, contraseña).</w:t>
-            </w:r>
-          </w:p>
-          <w:p/>
-        </w:tc>
-      </w:tr>
-      <w:tr>
-        <w:trPr>
-          <w:trHeight w:val="382"/>
-        </w:trPr>
-        <w:tc>
-          <w:tcPr>
-            <w:tcW w:w="4328" w:type="dxa"/>
-            <w:vAlign w:val="center"/>
-          </w:tcPr>
-          <w:p>
-            <w:r>
-              <w:t>Para poder</w:t>
-            </w:r>
-          </w:p>
-        </w:tc>
-        <w:tc>
-          <w:tcPr>
-            <w:tcW w:w="4331" w:type="dxa"/>
-            <w:vAlign w:val="center"/>
-          </w:tcPr>
-          <w:p>
-            <w:r>
-              <w:t xml:space="preserve">Cargar cursos </w:t>
-            </w:r>
-          </w:p>
-        </w:tc>
-      </w:tr>
-    </w:tbl>
+    <w:p/>
+    <w:p/>
     <w:p/>
     <w:p/>
     <w:tbl>
       <w:tblPr>
         <w:tblStyle w:val="Tablaconcuadrcula"/>
-        <w:tblW w:w="8718" w:type="dxa"/>
+        <w:tblW w:w="0" w:type="auto"/>
         <w:tblLook w:val="04A0" w:firstRow="1" w:lastRow="0" w:firstColumn="1" w:lastColumn="0" w:noHBand="0" w:noVBand="1"/>
       </w:tblPr>
       <w:tblGrid>
-        <w:gridCol w:w="4356"/>
-        <w:gridCol w:w="4362"/>
+        <w:gridCol w:w="1511"/>
+        <w:gridCol w:w="1512"/>
       </w:tblGrid>
       <w:tr>
         <w:trPr>
-          <w:trHeight w:val="424"/>
+          <w:trHeight w:val="596"/>
         </w:trPr>
         <w:tc>
           <w:tcPr>
-            <w:tcW w:w="8718" w:type="dxa"/>
+            <w:tcW w:w="3023" w:type="dxa"/>
             <w:gridSpan w:val="2"/>
             <w:vAlign w:val="center"/>
           </w:tcPr>
@@ -11036,18 +10459,18 @@
               <w:jc w:val="center"/>
             </w:pPr>
             <w:r>
-              <w:t>Historia de usuario 9</w:t>
+              <w:t>Historia de usuario 5</w:t>
             </w:r>
           </w:p>
         </w:tc>
       </w:tr>
       <w:tr>
         <w:trPr>
-          <w:trHeight w:val="424"/>
+          <w:trHeight w:val="596"/>
         </w:trPr>
         <w:tc>
           <w:tcPr>
-            <w:tcW w:w="4356" w:type="dxa"/>
+            <w:tcW w:w="1511" w:type="dxa"/>
             <w:vAlign w:val="center"/>
           </w:tcPr>
           <w:p>
@@ -11058,28 +10481,23 @@
         </w:tc>
         <w:tc>
           <w:tcPr>
-            <w:tcW w:w="4362" w:type="dxa"/>
+            <w:tcW w:w="1512" w:type="dxa"/>
             <w:vAlign w:val="center"/>
           </w:tcPr>
           <w:p>
-            <w:proofErr w:type="spellStart"/>
-            <w:r>
-              <w:t>Login</w:t>
-            </w:r>
-            <w:proofErr w:type="spellEnd"/>
-            <w:r>
-              <w:t xml:space="preserve"> Profesor</w:t>
+            <w:r>
+              <w:t>Acceso Alumno</w:t>
             </w:r>
           </w:p>
         </w:tc>
       </w:tr>
       <w:tr>
         <w:trPr>
-          <w:trHeight w:val="424"/>
+          <w:trHeight w:val="596"/>
         </w:trPr>
         <w:tc>
           <w:tcPr>
-            <w:tcW w:w="4356" w:type="dxa"/>
+            <w:tcW w:w="1511" w:type="dxa"/>
             <w:vAlign w:val="center"/>
           </w:tcPr>
           <w:p>
@@ -11090,23 +10508,23 @@
         </w:tc>
         <w:tc>
           <w:tcPr>
-            <w:tcW w:w="4362" w:type="dxa"/>
+            <w:tcW w:w="1512" w:type="dxa"/>
             <w:vAlign w:val="center"/>
           </w:tcPr>
           <w:p>
             <w:r>
-              <w:t>Alumno</w:t>
+              <w:t xml:space="preserve">Alumno </w:t>
             </w:r>
           </w:p>
         </w:tc>
       </w:tr>
       <w:tr>
         <w:trPr>
-          <w:trHeight w:val="424"/>
+          <w:trHeight w:val="596"/>
         </w:trPr>
         <w:tc>
           <w:tcPr>
-            <w:tcW w:w="4356" w:type="dxa"/>
+            <w:tcW w:w="1511" w:type="dxa"/>
             <w:vAlign w:val="center"/>
           </w:tcPr>
           <w:p>
@@ -11117,29 +10535,23 @@
         </w:tc>
         <w:tc>
           <w:tcPr>
-            <w:tcW w:w="4362" w:type="dxa"/>
+            <w:tcW w:w="1512" w:type="dxa"/>
             <w:vAlign w:val="center"/>
           </w:tcPr>
           <w:p>
-            <w:proofErr w:type="spellStart"/>
-            <w:r>
-              <w:t>Loguearme</w:t>
-            </w:r>
-            <w:proofErr w:type="spellEnd"/>
-            <w:r>
-              <w:t xml:space="preserve"> e ingresar con mis datos (email, contraseña).</w:t>
-            </w:r>
-          </w:p>
-          <w:p/>
+            <w:r>
+              <w:t>Acceder a los cursos en progreso</w:t>
+            </w:r>
+          </w:p>
         </w:tc>
       </w:tr>
       <w:tr>
         <w:trPr>
-          <w:trHeight w:val="424"/>
+          <w:trHeight w:val="596"/>
         </w:trPr>
         <w:tc>
           <w:tcPr>
-            <w:tcW w:w="4356" w:type="dxa"/>
+            <w:tcW w:w="1511" w:type="dxa"/>
             <w:vAlign w:val="center"/>
           </w:tcPr>
           <w:p>
@@ -11150,204 +10562,335 @@
         </w:tc>
         <w:tc>
           <w:tcPr>
-            <w:tcW w:w="4362" w:type="dxa"/>
+            <w:tcW w:w="1512" w:type="dxa"/>
             <w:vAlign w:val="center"/>
           </w:tcPr>
           <w:p>
             <w:r>
-              <w:t>Administrar mi perfil y cursos</w:t>
+              <w:t>Continuar desde el ultimo ingreso</w:t>
+            </w:r>
+          </w:p>
+        </w:tc>
+      </w:tr>
+    </w:tbl>
+    <w:p/>
+    <w:p/>
+    <w:p/>
+    <w:tbl>
+      <w:tblPr>
+        <w:tblStyle w:val="Tablaconcuadrcula"/>
+        <w:tblW w:w="0" w:type="auto"/>
+        <w:tblLook w:val="04A0" w:firstRow="1" w:lastRow="0" w:firstColumn="1" w:lastColumn="0" w:noHBand="0" w:noVBand="1"/>
+      </w:tblPr>
+      <w:tblGrid>
+        <w:gridCol w:w="1511"/>
+        <w:gridCol w:w="1512"/>
+      </w:tblGrid>
+      <w:tr>
+        <w:trPr>
+          <w:trHeight w:val="596"/>
+        </w:trPr>
+        <w:tc>
+          <w:tcPr>
+            <w:tcW w:w="3023" w:type="dxa"/>
+            <w:gridSpan w:val="2"/>
+            <w:vAlign w:val="center"/>
+          </w:tcPr>
+          <w:p>
+            <w:pPr>
+              <w:jc w:val="center"/>
+            </w:pPr>
+            <w:r>
+              <w:t>Historia de usuario 6</w:t>
             </w:r>
           </w:p>
         </w:tc>
       </w:tr>
       <w:tr>
         <w:trPr>
-          <w:trHeight w:val="424"/>
+          <w:trHeight w:val="596"/>
         </w:trPr>
         <w:tc>
           <w:tcPr>
-            <w:tcW w:w="8718" w:type="dxa"/>
-            <w:gridSpan w:val="2"/>
+            <w:tcW w:w="1511" w:type="dxa"/>
             <w:vAlign w:val="center"/>
           </w:tcPr>
           <w:p>
-            <w:pPr>
-              <w:jc w:val="center"/>
-            </w:pPr>
+            <w:r>
+              <w:t>Titulo</w:t>
+            </w:r>
+          </w:p>
+        </w:tc>
+        <w:tc>
+          <w:tcPr>
+            <w:tcW w:w="1512" w:type="dxa"/>
+            <w:vAlign w:val="center"/>
+          </w:tcPr>
+          <w:p>
+            <w:r>
+              <w:t>Favorite Alumno</w:t>
+            </w:r>
           </w:p>
         </w:tc>
       </w:tr>
       <w:tr>
         <w:trPr>
-          <w:trHeight w:val="424"/>
+          <w:trHeight w:val="596"/>
         </w:trPr>
         <w:tc>
           <w:tcPr>
-            <w:tcW w:w="8718" w:type="dxa"/>
-            <w:gridSpan w:val="2"/>
+            <w:tcW w:w="1511" w:type="dxa"/>
             <w:vAlign w:val="center"/>
           </w:tcPr>
           <w:p>
-            <w:pPr>
-              <w:jc w:val="center"/>
-            </w:pPr>
-            <w:r>
-              <w:t>Historia de usuario 10</w:t>
+            <w:r>
+              <w:t>Como</w:t>
+            </w:r>
+          </w:p>
+        </w:tc>
+        <w:tc>
+          <w:tcPr>
+            <w:tcW w:w="1512" w:type="dxa"/>
+            <w:vAlign w:val="center"/>
+          </w:tcPr>
+          <w:p>
+            <w:r>
+              <w:t xml:space="preserve">Alumno </w:t>
             </w:r>
           </w:p>
         </w:tc>
       </w:tr>
       <w:tr>
         <w:trPr>
-          <w:trHeight w:val="424"/>
+          <w:trHeight w:val="596"/>
         </w:trPr>
         <w:tc>
           <w:tcPr>
-            <w:tcW w:w="4356" w:type="dxa"/>
+            <w:tcW w:w="1511" w:type="dxa"/>
             <w:vAlign w:val="center"/>
           </w:tcPr>
           <w:p>
             <w:r>
-              <w:t>Titulo</w:t>
-            </w:r>
-          </w:p>
-        </w:tc>
-        <w:tc>
-          <w:tcPr>
-            <w:tcW w:w="4362" w:type="dxa"/>
+              <w:t>Quiero</w:t>
+            </w:r>
+          </w:p>
+        </w:tc>
+        <w:tc>
+          <w:tcPr>
+            <w:tcW w:w="1512" w:type="dxa"/>
             <w:vAlign w:val="center"/>
           </w:tcPr>
           <w:p>
             <w:r>
-              <w:t>Carrito de compras</w:t>
+              <w:t>Marcar y modificar cursos favoritos</w:t>
             </w:r>
           </w:p>
         </w:tc>
       </w:tr>
       <w:tr>
         <w:trPr>
-          <w:trHeight w:val="424"/>
+          <w:trHeight w:val="596"/>
         </w:trPr>
         <w:tc>
           <w:tcPr>
-            <w:tcW w:w="4356" w:type="dxa"/>
+            <w:tcW w:w="1511" w:type="dxa"/>
             <w:vAlign w:val="center"/>
           </w:tcPr>
           <w:p>
             <w:r>
-              <w:t>Como</w:t>
-            </w:r>
-          </w:p>
-        </w:tc>
-        <w:tc>
-          <w:tcPr>
-            <w:tcW w:w="4362" w:type="dxa"/>
+              <w:t>Para poder</w:t>
+            </w:r>
+          </w:p>
+        </w:tc>
+        <w:tc>
+          <w:tcPr>
+            <w:tcW w:w="1512" w:type="dxa"/>
             <w:vAlign w:val="center"/>
           </w:tcPr>
           <w:p>
             <w:r>
-              <w:t>Alumno</w:t>
+              <w:t xml:space="preserve">Tener seguimiento de mis favoritos </w:t>
+            </w:r>
+          </w:p>
+        </w:tc>
+      </w:tr>
+    </w:tbl>
+    <w:p/>
+    <w:p/>
+    <w:p/>
+    <w:tbl>
+      <w:tblPr>
+        <w:tblStyle w:val="Tablaconcuadrcula"/>
+        <w:tblW w:w="0" w:type="auto"/>
+        <w:tblLook w:val="04A0" w:firstRow="1" w:lastRow="0" w:firstColumn="1" w:lastColumn="0" w:noHBand="0" w:noVBand="1"/>
+      </w:tblPr>
+      <w:tblGrid>
+        <w:gridCol w:w="1511"/>
+        <w:gridCol w:w="1512"/>
+      </w:tblGrid>
+      <w:tr>
+        <w:trPr>
+          <w:trHeight w:val="596"/>
+        </w:trPr>
+        <w:tc>
+          <w:tcPr>
+            <w:tcW w:w="3023" w:type="dxa"/>
+            <w:gridSpan w:val="2"/>
+            <w:vAlign w:val="center"/>
+          </w:tcPr>
+          <w:p>
+            <w:pPr>
+              <w:jc w:val="center"/>
+            </w:pPr>
+            <w:r>
+              <w:t>Historia de usuario 7</w:t>
             </w:r>
           </w:p>
         </w:tc>
       </w:tr>
       <w:tr>
         <w:trPr>
-          <w:trHeight w:val="424"/>
+          <w:trHeight w:val="596"/>
         </w:trPr>
         <w:tc>
           <w:tcPr>
-            <w:tcW w:w="4356" w:type="dxa"/>
+            <w:tcW w:w="1511" w:type="dxa"/>
             <w:vAlign w:val="center"/>
           </w:tcPr>
           <w:p>
             <w:r>
-              <w:t>Quiero</w:t>
-            </w:r>
-          </w:p>
-        </w:tc>
-        <w:tc>
-          <w:tcPr>
-            <w:tcW w:w="4362" w:type="dxa"/>
+              <w:t>Titulo</w:t>
+            </w:r>
+          </w:p>
+        </w:tc>
+        <w:tc>
+          <w:tcPr>
+            <w:tcW w:w="1512" w:type="dxa"/>
             <w:vAlign w:val="center"/>
           </w:tcPr>
           <w:p>
-            <w:r>
-              <w:t>Cargar productos al carrito de compras</w:t>
-            </w:r>
-          </w:p>
-          <w:p/>
+            <w:proofErr w:type="spellStart"/>
+            <w:r>
+              <w:t>Roadmap</w:t>
+            </w:r>
+            <w:proofErr w:type="spellEnd"/>
+            <w:r>
+              <w:t xml:space="preserve"> Alumno</w:t>
+            </w:r>
+          </w:p>
         </w:tc>
       </w:tr>
       <w:tr>
         <w:trPr>
-          <w:trHeight w:val="424"/>
+          <w:trHeight w:val="596"/>
         </w:trPr>
         <w:tc>
           <w:tcPr>
-            <w:tcW w:w="4356" w:type="dxa"/>
+            <w:tcW w:w="1511" w:type="dxa"/>
             <w:vAlign w:val="center"/>
           </w:tcPr>
           <w:p>
             <w:r>
+              <w:t>Como</w:t>
+            </w:r>
+          </w:p>
+        </w:tc>
+        <w:tc>
+          <w:tcPr>
+            <w:tcW w:w="1512" w:type="dxa"/>
+            <w:vAlign w:val="center"/>
+          </w:tcPr>
+          <w:p>
+            <w:r>
+              <w:t xml:space="preserve">Alumno </w:t>
+            </w:r>
+          </w:p>
+        </w:tc>
+      </w:tr>
+      <w:tr>
+        <w:trPr>
+          <w:trHeight w:val="596"/>
+        </w:trPr>
+        <w:tc>
+          <w:tcPr>
+            <w:tcW w:w="1511" w:type="dxa"/>
+            <w:vAlign w:val="center"/>
+          </w:tcPr>
+          <w:p>
+            <w:r>
+              <w:t>Quiero</w:t>
+            </w:r>
+          </w:p>
+        </w:tc>
+        <w:tc>
+          <w:tcPr>
+            <w:tcW w:w="1512" w:type="dxa"/>
+            <w:vAlign w:val="center"/>
+          </w:tcPr>
+          <w:p>
+            <w:r>
+              <w:t>Acceder a una ruta de estudio recomendada</w:t>
+            </w:r>
+          </w:p>
+        </w:tc>
+      </w:tr>
+      <w:tr>
+        <w:trPr>
+          <w:trHeight w:val="596"/>
+        </w:trPr>
+        <w:tc>
+          <w:tcPr>
+            <w:tcW w:w="1511" w:type="dxa"/>
+            <w:vAlign w:val="center"/>
+          </w:tcPr>
+          <w:p>
+            <w:r>
               <w:t>Para poder</w:t>
             </w:r>
           </w:p>
         </w:tc>
         <w:tc>
           <w:tcPr>
-            <w:tcW w:w="4362" w:type="dxa"/>
+            <w:tcW w:w="1512" w:type="dxa"/>
             <w:vAlign w:val="center"/>
           </w:tcPr>
-          <w:p>
-            <w:r>
-              <w:t xml:space="preserve">Comprarlos </w:t>
-            </w:r>
-            <w:proofErr w:type="spellStart"/>
-            <w:r>
-              <w:t>mas</w:t>
-            </w:r>
-            <w:proofErr w:type="spellEnd"/>
-            <w:r>
-              <w:t xml:space="preserve"> tarde</w:t>
-            </w:r>
-          </w:p>
+          <w:p/>
         </w:tc>
       </w:tr>
     </w:tbl>
     <w:p>
       <w:pPr>
         <w:rPr>
-          <w:sz w:val="22"/>
-          <w:szCs w:val="22"/>
-        </w:rPr>
-      </w:pPr>
-    </w:p>
-    <w:p>
-      <w:pPr>
-        <w:rPr>
-          <w:sz w:val="22"/>
-          <w:szCs w:val="22"/>
+          <w:color w:val="FFC000"/>
+        </w:rPr>
+      </w:pPr>
+    </w:p>
+    <w:p>
+      <w:pPr>
+        <w:rPr>
+          <w:b/>
+          <w:sz w:val="24"/>
+          <w:szCs w:val="24"/>
         </w:rPr>
       </w:pPr>
     </w:p>
     <w:tbl>
       <w:tblPr>
         <w:tblStyle w:val="Tablaconcuadrcula"/>
-        <w:tblW w:w="8659" w:type="dxa"/>
+        <w:tblW w:w="0" w:type="auto"/>
         <w:tblLook w:val="04A0" w:firstRow="1" w:lastRow="0" w:firstColumn="1" w:lastColumn="0" w:noHBand="0" w:noVBand="1"/>
       </w:tblPr>
       <w:tblGrid>
-        <w:gridCol w:w="4328"/>
-        <w:gridCol w:w="4331"/>
+        <w:gridCol w:w="1511"/>
+        <w:gridCol w:w="1512"/>
       </w:tblGrid>
       <w:tr>
         <w:trPr>
-          <w:trHeight w:val="382"/>
+          <w:trHeight w:val="596"/>
         </w:trPr>
         <w:tc>
           <w:tcPr>
-            <w:tcW w:w="8659" w:type="dxa"/>
+            <w:tcW w:w="3023" w:type="dxa"/>
             <w:gridSpan w:val="2"/>
             <w:vAlign w:val="center"/>
           </w:tcPr>
@@ -11356,18 +10899,18 @@
               <w:jc w:val="center"/>
             </w:pPr>
             <w:r>
-              <w:t>Historia de usuario 11</w:t>
+              <w:t>Historia de usuario 8</w:t>
             </w:r>
           </w:p>
         </w:tc>
       </w:tr>
       <w:tr>
         <w:trPr>
-          <w:trHeight w:val="382"/>
+          <w:trHeight w:val="596"/>
         </w:trPr>
         <w:tc>
           <w:tcPr>
-            <w:tcW w:w="4328" w:type="dxa"/>
+            <w:tcW w:w="1511" w:type="dxa"/>
             <w:vAlign w:val="center"/>
           </w:tcPr>
           <w:p>
@@ -11378,23 +10921,26 @@
         </w:tc>
         <w:tc>
           <w:tcPr>
-            <w:tcW w:w="4331" w:type="dxa"/>
+            <w:tcW w:w="1512" w:type="dxa"/>
             <w:vAlign w:val="center"/>
           </w:tcPr>
           <w:p>
             <w:r>
-              <w:t>Compra de curso</w:t>
+              <w:t>Registro</w:t>
+            </w:r>
+            <w:r>
+              <w:t xml:space="preserve"> Profesor</w:t>
             </w:r>
           </w:p>
         </w:tc>
       </w:tr>
       <w:tr>
         <w:trPr>
-          <w:trHeight w:val="382"/>
+          <w:trHeight w:val="596"/>
         </w:trPr>
         <w:tc>
           <w:tcPr>
-            <w:tcW w:w="4328" w:type="dxa"/>
+            <w:tcW w:w="1511" w:type="dxa"/>
             <w:vAlign w:val="center"/>
           </w:tcPr>
           <w:p>
@@ -11405,7 +10951,7 @@
         </w:tc>
         <w:tc>
           <w:tcPr>
-            <w:tcW w:w="4331" w:type="dxa"/>
+            <w:tcW w:w="1512" w:type="dxa"/>
             <w:vAlign w:val="center"/>
           </w:tcPr>
           <w:p>
@@ -11417,11 +10963,11 @@
       </w:tr>
       <w:tr>
         <w:trPr>
-          <w:trHeight w:val="382"/>
+          <w:trHeight w:val="596"/>
         </w:trPr>
         <w:tc>
           <w:tcPr>
-            <w:tcW w:w="4328" w:type="dxa"/>
+            <w:tcW w:w="1511" w:type="dxa"/>
             <w:vAlign w:val="center"/>
           </w:tcPr>
           <w:p>
@@ -11432,12 +10978,12 @@
         </w:tc>
         <w:tc>
           <w:tcPr>
-            <w:tcW w:w="4331" w:type="dxa"/>
+            <w:tcW w:w="1512" w:type="dxa"/>
             <w:vAlign w:val="center"/>
           </w:tcPr>
           <w:p>
             <w:r>
-              <w:t>Poder seleccionar un curso y ver precio</w:t>
+              <w:t>Registrarme e ingresar con mis datos (email, contraseña).</w:t>
             </w:r>
           </w:p>
           <w:p/>
@@ -11445,11 +10991,11 @@
       </w:tr>
       <w:tr>
         <w:trPr>
-          <w:trHeight w:val="382"/>
+          <w:trHeight w:val="596"/>
         </w:trPr>
         <w:tc>
           <w:tcPr>
-            <w:tcW w:w="4328" w:type="dxa"/>
+            <w:tcW w:w="1511" w:type="dxa"/>
             <w:vAlign w:val="center"/>
           </w:tcPr>
           <w:p>
@@ -11460,51 +11006,1238 @@
         </w:tc>
         <w:tc>
           <w:tcPr>
-            <w:tcW w:w="4331" w:type="dxa"/>
+            <w:tcW w:w="1512" w:type="dxa"/>
             <w:vAlign w:val="center"/>
           </w:tcPr>
           <w:p>
             <w:r>
-              <w:t xml:space="preserve">Comprarlo </w:t>
+              <w:t xml:space="preserve">Cargar cursos </w:t>
             </w:r>
           </w:p>
         </w:tc>
       </w:tr>
     </w:tbl>
-    <w:p>
-      <w:pPr>
-        <w:rPr>
+    <w:p/>
+    <w:p/>
+    <w:p/>
+    <w:tbl>
+      <w:tblPr>
+        <w:tblStyle w:val="Tablaconcuadrcula"/>
+        <w:tblW w:w="0" w:type="auto"/>
+        <w:tblLook w:val="04A0" w:firstRow="1" w:lastRow="0" w:firstColumn="1" w:lastColumn="0" w:noHBand="0" w:noVBand="1"/>
+      </w:tblPr>
+      <w:tblGrid>
+        <w:gridCol w:w="1511"/>
+        <w:gridCol w:w="1512"/>
+      </w:tblGrid>
+      <w:tr>
+        <w:trPr>
+          <w:trHeight w:val="596"/>
+        </w:trPr>
+        <w:tc>
+          <w:tcPr>
+            <w:tcW w:w="3023" w:type="dxa"/>
+            <w:gridSpan w:val="2"/>
+            <w:vAlign w:val="center"/>
+          </w:tcPr>
+          <w:p>
+            <w:pPr>
+              <w:jc w:val="center"/>
+            </w:pPr>
+            <w:r>
+              <w:t>Historia de usuario 9</w:t>
+            </w:r>
+          </w:p>
+        </w:tc>
+      </w:tr>
+      <w:tr>
+        <w:trPr>
+          <w:trHeight w:val="596"/>
+        </w:trPr>
+        <w:tc>
+          <w:tcPr>
+            <w:tcW w:w="1511" w:type="dxa"/>
+            <w:vAlign w:val="center"/>
+          </w:tcPr>
+          <w:p>
+            <w:r>
+              <w:t>Titulo</w:t>
+            </w:r>
+          </w:p>
+        </w:tc>
+        <w:tc>
+          <w:tcPr>
+            <w:tcW w:w="1512" w:type="dxa"/>
+            <w:vAlign w:val="center"/>
+          </w:tcPr>
+          <w:p>
+            <w:proofErr w:type="spellStart"/>
+            <w:r>
+              <w:t>Login</w:t>
+            </w:r>
+            <w:proofErr w:type="spellEnd"/>
+            <w:r>
+              <w:t xml:space="preserve"> Profesor</w:t>
+            </w:r>
+          </w:p>
+        </w:tc>
+      </w:tr>
+      <w:tr>
+        <w:trPr>
+          <w:trHeight w:val="596"/>
+        </w:trPr>
+        <w:tc>
+          <w:tcPr>
+            <w:tcW w:w="1511" w:type="dxa"/>
+            <w:vAlign w:val="center"/>
+          </w:tcPr>
+          <w:p>
+            <w:r>
+              <w:t>Como</w:t>
+            </w:r>
+          </w:p>
+        </w:tc>
+        <w:tc>
+          <w:tcPr>
+            <w:tcW w:w="1512" w:type="dxa"/>
+            <w:vAlign w:val="center"/>
+          </w:tcPr>
+          <w:p>
+            <w:r>
+              <w:t>Alumno</w:t>
+            </w:r>
+          </w:p>
+        </w:tc>
+      </w:tr>
+      <w:tr>
+        <w:trPr>
+          <w:trHeight w:val="596"/>
+        </w:trPr>
+        <w:tc>
+          <w:tcPr>
+            <w:tcW w:w="1511" w:type="dxa"/>
+            <w:vAlign w:val="center"/>
+          </w:tcPr>
+          <w:p>
+            <w:r>
+              <w:t>Quiero</w:t>
+            </w:r>
+          </w:p>
+        </w:tc>
+        <w:tc>
+          <w:tcPr>
+            <w:tcW w:w="1512" w:type="dxa"/>
+            <w:vAlign w:val="center"/>
+          </w:tcPr>
+          <w:p>
+            <w:proofErr w:type="spellStart"/>
+            <w:r>
+              <w:t>Loguearme</w:t>
+            </w:r>
+            <w:proofErr w:type="spellEnd"/>
+            <w:r>
+              <w:t xml:space="preserve"> e ingresar con mis datos (email, contraseña).</w:t>
+            </w:r>
+          </w:p>
+          <w:p/>
+        </w:tc>
+      </w:tr>
+      <w:tr>
+        <w:trPr>
+          <w:trHeight w:val="596"/>
+        </w:trPr>
+        <w:tc>
+          <w:tcPr>
+            <w:tcW w:w="1511" w:type="dxa"/>
+            <w:vAlign w:val="center"/>
+          </w:tcPr>
+          <w:p>
+            <w:r>
+              <w:t>Para poder</w:t>
+            </w:r>
+          </w:p>
+        </w:tc>
+        <w:tc>
+          <w:tcPr>
+            <w:tcW w:w="1512" w:type="dxa"/>
+            <w:vAlign w:val="center"/>
+          </w:tcPr>
+          <w:p>
+            <w:r>
+              <w:t>Administrar mi perfil y cursos</w:t>
+            </w:r>
+          </w:p>
+        </w:tc>
+      </w:tr>
+    </w:tbl>
+    <w:p>
+      <w:pPr>
+        <w:rPr>
+          <w:color w:val="FFC000"/>
+        </w:rPr>
+      </w:pPr>
+    </w:p>
+    <w:p>
+      <w:pPr>
+        <w:rPr>
+          <w:color w:val="FFC000"/>
+        </w:rPr>
+      </w:pPr>
+    </w:p>
+    <w:p>
+      <w:pPr>
+        <w:rPr>
+          <w:color w:val="FF0000"/>
+        </w:rPr>
+      </w:pPr>
+    </w:p>
+    <w:p>
+      <w:pPr>
+        <w:rPr>
+          <w:color w:val="FF0000"/>
+        </w:rPr>
+      </w:pPr>
+    </w:p>
+    <w:p>
+      <w:pPr>
+        <w:rPr>
+          <w:color w:val="C00000"/>
           <w:sz w:val="22"/>
           <w:szCs w:val="22"/>
         </w:rPr>
       </w:pPr>
-    </w:p>
-    <w:p>
-      <w:pPr>
-        <w:rPr>
+      <w:r>
+        <w:rPr>
+          <w:color w:val="C00000"/>
           <w:sz w:val="22"/>
           <w:szCs w:val="22"/>
         </w:rPr>
-      </w:pPr>
-      <w:r>
+        <w:br w:type="page"/>
+      </w:r>
+    </w:p>
+    <w:tbl>
+      <w:tblPr>
+        <w:tblStyle w:val="Tablaconcuadrcula"/>
+        <w:tblW w:w="0" w:type="auto"/>
+        <w:tblLook w:val="04A0" w:firstRow="1" w:lastRow="0" w:firstColumn="1" w:lastColumn="0" w:noHBand="0" w:noVBand="1"/>
+      </w:tblPr>
+      <w:tblGrid>
+        <w:gridCol w:w="1782"/>
+        <w:gridCol w:w="1798"/>
+      </w:tblGrid>
+      <w:tr>
+        <w:trPr>
+          <w:trHeight w:val="578"/>
+        </w:trPr>
+        <w:tc>
+          <w:tcPr>
+            <w:tcW w:w="3580" w:type="dxa"/>
+            <w:gridSpan w:val="2"/>
+            <w:vAlign w:val="center"/>
+          </w:tcPr>
+          <w:p>
+            <w:pPr>
+              <w:jc w:val="center"/>
+            </w:pPr>
+            <w:r>
+              <w:lastRenderedPageBreak/>
+              <w:t>Historia de usuario 10</w:t>
+            </w:r>
+          </w:p>
+        </w:tc>
+      </w:tr>
+      <w:tr>
+        <w:trPr>
+          <w:trHeight w:val="578"/>
+        </w:trPr>
+        <w:tc>
+          <w:tcPr>
+            <w:tcW w:w="1782" w:type="dxa"/>
+            <w:vAlign w:val="center"/>
+          </w:tcPr>
+          <w:p>
+            <w:r>
+              <w:t>Titulo</w:t>
+            </w:r>
+          </w:p>
+        </w:tc>
+        <w:tc>
+          <w:tcPr>
+            <w:tcW w:w="1798" w:type="dxa"/>
+            <w:vAlign w:val="center"/>
+          </w:tcPr>
+          <w:p>
+            <w:r>
+              <w:t>Cursos</w:t>
+            </w:r>
+          </w:p>
+        </w:tc>
+      </w:tr>
+      <w:tr>
+        <w:trPr>
+          <w:trHeight w:val="578"/>
+        </w:trPr>
+        <w:tc>
+          <w:tcPr>
+            <w:tcW w:w="1782" w:type="dxa"/>
+            <w:vAlign w:val="center"/>
+          </w:tcPr>
+          <w:p>
+            <w:r>
+              <w:t>Como</w:t>
+            </w:r>
+          </w:p>
+        </w:tc>
+        <w:tc>
+          <w:tcPr>
+            <w:tcW w:w="1798" w:type="dxa"/>
+            <w:vAlign w:val="center"/>
+          </w:tcPr>
+          <w:p>
+            <w:r>
+              <w:t>Alumno</w:t>
+            </w:r>
+          </w:p>
+        </w:tc>
+      </w:tr>
+      <w:tr>
+        <w:trPr>
+          <w:trHeight w:val="578"/>
+        </w:trPr>
+        <w:tc>
+          <w:tcPr>
+            <w:tcW w:w="1782" w:type="dxa"/>
+            <w:vAlign w:val="center"/>
+          </w:tcPr>
+          <w:p>
+            <w:r>
+              <w:t>Quiero</w:t>
+            </w:r>
+          </w:p>
+        </w:tc>
+        <w:tc>
+          <w:tcPr>
+            <w:tcW w:w="1798" w:type="dxa"/>
+            <w:vAlign w:val="center"/>
+          </w:tcPr>
+          <w:p>
+            <w:r>
+              <w:rPr>
+                <w:sz w:val="22"/>
+                <w:szCs w:val="22"/>
+              </w:rPr>
+              <w:t>poder ver dos áreas bien diferenciadas entre cursos gratuitos y de pago</w:t>
+            </w:r>
+            <w:r>
+              <w:t xml:space="preserve"> </w:t>
+            </w:r>
+          </w:p>
+        </w:tc>
+      </w:tr>
+      <w:tr>
+        <w:trPr>
+          <w:trHeight w:val="578"/>
+        </w:trPr>
+        <w:tc>
+          <w:tcPr>
+            <w:tcW w:w="1782" w:type="dxa"/>
+            <w:vAlign w:val="center"/>
+          </w:tcPr>
+          <w:p>
+            <w:r>
+              <w:t>Para poder</w:t>
+            </w:r>
+          </w:p>
+        </w:tc>
+        <w:tc>
+          <w:tcPr>
+            <w:tcW w:w="1798" w:type="dxa"/>
+            <w:vAlign w:val="center"/>
+          </w:tcPr>
+          <w:p>
+            <w:r>
+              <w:t>Diferenciar rápidamente unos de otros en áreas y con etiquetas</w:t>
+            </w:r>
+          </w:p>
+        </w:tc>
+      </w:tr>
+    </w:tbl>
+    <w:p>
+      <w:pPr>
         <w:rPr>
           <w:sz w:val="22"/>
           <w:szCs w:val="22"/>
         </w:rPr>
+      </w:pPr>
+    </w:p>
+    <w:tbl>
+      <w:tblPr>
+        <w:tblStyle w:val="Tablaconcuadrcula"/>
+        <w:tblW w:w="0" w:type="auto"/>
+        <w:tblLook w:val="04A0" w:firstRow="1" w:lastRow="0" w:firstColumn="1" w:lastColumn="0" w:noHBand="0" w:noVBand="1"/>
+      </w:tblPr>
+      <w:tblGrid>
+        <w:gridCol w:w="1782"/>
+        <w:gridCol w:w="1798"/>
+      </w:tblGrid>
+      <w:tr>
+        <w:trPr>
+          <w:trHeight w:val="578"/>
+        </w:trPr>
+        <w:tc>
+          <w:tcPr>
+            <w:tcW w:w="3580" w:type="dxa"/>
+            <w:gridSpan w:val="2"/>
+            <w:vAlign w:val="center"/>
+          </w:tcPr>
+          <w:p>
+            <w:pPr>
+              <w:jc w:val="center"/>
+            </w:pPr>
+            <w:r>
+              <w:t>Historia de usuario 11</w:t>
+            </w:r>
+          </w:p>
+        </w:tc>
+      </w:tr>
+      <w:tr>
+        <w:trPr>
+          <w:trHeight w:val="578"/>
+        </w:trPr>
+        <w:tc>
+          <w:tcPr>
+            <w:tcW w:w="1782" w:type="dxa"/>
+            <w:vAlign w:val="center"/>
+          </w:tcPr>
+          <w:p>
+            <w:r>
+              <w:t>Titulo</w:t>
+            </w:r>
+          </w:p>
+        </w:tc>
+        <w:tc>
+          <w:tcPr>
+            <w:tcW w:w="1798" w:type="dxa"/>
+            <w:vAlign w:val="center"/>
+          </w:tcPr>
+          <w:p>
+            <w:r>
+              <w:t>Carrito de compras</w:t>
+            </w:r>
+          </w:p>
+        </w:tc>
+      </w:tr>
+      <w:tr>
+        <w:trPr>
+          <w:trHeight w:val="578"/>
+        </w:trPr>
+        <w:tc>
+          <w:tcPr>
+            <w:tcW w:w="1782" w:type="dxa"/>
+            <w:vAlign w:val="center"/>
+          </w:tcPr>
+          <w:p>
+            <w:r>
+              <w:t>Como</w:t>
+            </w:r>
+          </w:p>
+        </w:tc>
+        <w:tc>
+          <w:tcPr>
+            <w:tcW w:w="1798" w:type="dxa"/>
+            <w:vAlign w:val="center"/>
+          </w:tcPr>
+          <w:p>
+            <w:r>
+              <w:t>Alumno</w:t>
+            </w:r>
+          </w:p>
+        </w:tc>
+      </w:tr>
+      <w:tr>
+        <w:trPr>
+          <w:trHeight w:val="578"/>
+        </w:trPr>
+        <w:tc>
+          <w:tcPr>
+            <w:tcW w:w="1782" w:type="dxa"/>
+            <w:vAlign w:val="center"/>
+          </w:tcPr>
+          <w:p>
+            <w:r>
+              <w:t>Quiero</w:t>
+            </w:r>
+          </w:p>
+        </w:tc>
+        <w:tc>
+          <w:tcPr>
+            <w:tcW w:w="1798" w:type="dxa"/>
+            <w:vAlign w:val="center"/>
+          </w:tcPr>
+          <w:p>
+            <w:pPr>
+              <w:rPr>
+                <w:sz w:val="22"/>
+                <w:szCs w:val="22"/>
+              </w:rPr>
+            </w:pPr>
+            <w:r>
+              <w:rPr>
+                <w:sz w:val="22"/>
+                <w:szCs w:val="22"/>
+              </w:rPr>
+              <w:t xml:space="preserve">poder agregar uno o  más cursos de formación a mi carrito de compras </w:t>
+            </w:r>
+          </w:p>
+        </w:tc>
+      </w:tr>
+      <w:tr>
+        <w:trPr>
+          <w:trHeight w:val="578"/>
+        </w:trPr>
+        <w:tc>
+          <w:tcPr>
+            <w:tcW w:w="1782" w:type="dxa"/>
+            <w:vAlign w:val="center"/>
+          </w:tcPr>
+          <w:p>
+            <w:r>
+              <w:t>Para poder</w:t>
+            </w:r>
+          </w:p>
+        </w:tc>
+        <w:tc>
+          <w:tcPr>
+            <w:tcW w:w="1798" w:type="dxa"/>
+            <w:vAlign w:val="center"/>
+          </w:tcPr>
+          <w:p>
+            <w:r>
+              <w:t>Elegir curso deseado y realizar la compra</w:t>
+            </w:r>
+          </w:p>
+        </w:tc>
+      </w:tr>
+    </w:tbl>
+    <w:p>
+      <w:pPr>
+        <w:rPr>
+          <w:sz w:val="22"/>
+          <w:szCs w:val="22"/>
+        </w:rPr>
+      </w:pPr>
+    </w:p>
+    <w:tbl>
+      <w:tblPr>
+        <w:tblStyle w:val="Tablaconcuadrcula"/>
+        <w:tblW w:w="0" w:type="auto"/>
+        <w:tblLook w:val="04A0" w:firstRow="1" w:lastRow="0" w:firstColumn="1" w:lastColumn="0" w:noHBand="0" w:noVBand="1"/>
+      </w:tblPr>
+      <w:tblGrid>
+        <w:gridCol w:w="1782"/>
+        <w:gridCol w:w="1798"/>
+      </w:tblGrid>
+      <w:tr>
+        <w:trPr>
+          <w:trHeight w:val="578"/>
+        </w:trPr>
+        <w:tc>
+          <w:tcPr>
+            <w:tcW w:w="3580" w:type="dxa"/>
+            <w:gridSpan w:val="2"/>
+            <w:vAlign w:val="center"/>
+          </w:tcPr>
+          <w:p>
+            <w:pPr>
+              <w:jc w:val="center"/>
+            </w:pPr>
+            <w:r>
+              <w:t>Historia de usuario 12</w:t>
+            </w:r>
+          </w:p>
+        </w:tc>
+      </w:tr>
+      <w:tr>
+        <w:trPr>
+          <w:trHeight w:val="578"/>
+        </w:trPr>
+        <w:tc>
+          <w:tcPr>
+            <w:tcW w:w="1782" w:type="dxa"/>
+            <w:vAlign w:val="center"/>
+          </w:tcPr>
+          <w:p>
+            <w:r>
+              <w:t>Titulo</w:t>
+            </w:r>
+          </w:p>
+        </w:tc>
+        <w:tc>
+          <w:tcPr>
+            <w:tcW w:w="1798" w:type="dxa"/>
+            <w:vAlign w:val="center"/>
+          </w:tcPr>
+          <w:p>
+            <w:r>
+              <w:t>Carrito de compras</w:t>
+            </w:r>
+          </w:p>
+        </w:tc>
+      </w:tr>
+      <w:tr>
+        <w:trPr>
+          <w:trHeight w:val="578"/>
+        </w:trPr>
+        <w:tc>
+          <w:tcPr>
+            <w:tcW w:w="1782" w:type="dxa"/>
+            <w:vAlign w:val="center"/>
+          </w:tcPr>
+          <w:p>
+            <w:r>
+              <w:t>Como</w:t>
+            </w:r>
+          </w:p>
+        </w:tc>
+        <w:tc>
+          <w:tcPr>
+            <w:tcW w:w="1798" w:type="dxa"/>
+            <w:vAlign w:val="center"/>
+          </w:tcPr>
+          <w:p>
+            <w:r>
+              <w:t>Alumno</w:t>
+            </w:r>
+          </w:p>
+        </w:tc>
+      </w:tr>
+      <w:tr>
+        <w:trPr>
+          <w:trHeight w:val="578"/>
+        </w:trPr>
+        <w:tc>
+          <w:tcPr>
+            <w:tcW w:w="1782" w:type="dxa"/>
+            <w:vAlign w:val="center"/>
+          </w:tcPr>
+          <w:p>
+            <w:r>
+              <w:t>Quiero</w:t>
+            </w:r>
+          </w:p>
+        </w:tc>
+        <w:tc>
+          <w:tcPr>
+            <w:tcW w:w="1798" w:type="dxa"/>
+            <w:vAlign w:val="center"/>
+          </w:tcPr>
+          <w:p>
+            <w:pPr>
+              <w:rPr>
+                <w:sz w:val="22"/>
+                <w:szCs w:val="22"/>
+              </w:rPr>
+            </w:pPr>
+            <w:r>
+              <w:rPr>
+                <w:sz w:val="22"/>
+                <w:szCs w:val="22"/>
+              </w:rPr>
+              <w:t xml:space="preserve">poder eliminar cursos </w:t>
+            </w:r>
+            <w:r>
+              <w:rPr>
+                <w:sz w:val="22"/>
+                <w:szCs w:val="22"/>
+              </w:rPr>
+              <w:t>de</w:t>
+            </w:r>
+            <w:r>
+              <w:rPr>
+                <w:sz w:val="22"/>
+                <w:szCs w:val="22"/>
+              </w:rPr>
+              <w:t xml:space="preserve"> mi carrito de compras </w:t>
+            </w:r>
+          </w:p>
+        </w:tc>
+      </w:tr>
+      <w:tr>
+        <w:trPr>
+          <w:trHeight w:val="578"/>
+        </w:trPr>
+        <w:tc>
+          <w:tcPr>
+            <w:tcW w:w="1782" w:type="dxa"/>
+            <w:vAlign w:val="center"/>
+          </w:tcPr>
+          <w:p>
+            <w:r>
+              <w:t>Para poder</w:t>
+            </w:r>
+          </w:p>
+        </w:tc>
+        <w:tc>
+          <w:tcPr>
+            <w:tcW w:w="1798" w:type="dxa"/>
+            <w:vAlign w:val="center"/>
+          </w:tcPr>
+          <w:p>
+            <w:r>
+              <w:t>Volver atrás en la elección y sólo confirmar los deseados</w:t>
+            </w:r>
+          </w:p>
+        </w:tc>
+      </w:tr>
+    </w:tbl>
+    <w:p>
+      <w:pPr>
+        <w:rPr>
+          <w:sz w:val="22"/>
+          <w:szCs w:val="22"/>
+        </w:rPr>
+      </w:pPr>
+    </w:p>
+    <w:tbl>
+      <w:tblPr>
+        <w:tblStyle w:val="Tablaconcuadrcula"/>
+        <w:tblW w:w="0" w:type="auto"/>
+        <w:tblLook w:val="04A0" w:firstRow="1" w:lastRow="0" w:firstColumn="1" w:lastColumn="0" w:noHBand="0" w:noVBand="1"/>
+      </w:tblPr>
+      <w:tblGrid>
+        <w:gridCol w:w="1782"/>
+        <w:gridCol w:w="1798"/>
+      </w:tblGrid>
+      <w:tr>
+        <w:trPr>
+          <w:trHeight w:val="578"/>
+        </w:trPr>
+        <w:tc>
+          <w:tcPr>
+            <w:tcW w:w="3580" w:type="dxa"/>
+            <w:gridSpan w:val="2"/>
+            <w:vAlign w:val="center"/>
+          </w:tcPr>
+          <w:p>
+            <w:pPr>
+              <w:jc w:val="center"/>
+            </w:pPr>
+            <w:r>
+              <w:t>Historia de usuario 13</w:t>
+            </w:r>
+          </w:p>
+        </w:tc>
+      </w:tr>
+      <w:tr>
+        <w:trPr>
+          <w:trHeight w:val="578"/>
+        </w:trPr>
+        <w:tc>
+          <w:tcPr>
+            <w:tcW w:w="1782" w:type="dxa"/>
+            <w:vAlign w:val="center"/>
+          </w:tcPr>
+          <w:p>
+            <w:r>
+              <w:lastRenderedPageBreak/>
+              <w:t>Titulo</w:t>
+            </w:r>
+          </w:p>
+        </w:tc>
+        <w:tc>
+          <w:tcPr>
+            <w:tcW w:w="1798" w:type="dxa"/>
+            <w:vAlign w:val="center"/>
+          </w:tcPr>
+          <w:p>
+            <w:r>
+              <w:t>Carrito de compras</w:t>
+            </w:r>
+          </w:p>
+        </w:tc>
+      </w:tr>
+      <w:tr>
+        <w:trPr>
+          <w:trHeight w:val="578"/>
+        </w:trPr>
+        <w:tc>
+          <w:tcPr>
+            <w:tcW w:w="1782" w:type="dxa"/>
+            <w:vAlign w:val="center"/>
+          </w:tcPr>
+          <w:p>
+            <w:r>
+              <w:t>Como</w:t>
+            </w:r>
+          </w:p>
+        </w:tc>
+        <w:tc>
+          <w:tcPr>
+            <w:tcW w:w="1798" w:type="dxa"/>
+            <w:vAlign w:val="center"/>
+          </w:tcPr>
+          <w:p>
+            <w:r>
+              <w:t>Alumno</w:t>
+            </w:r>
+          </w:p>
+        </w:tc>
+      </w:tr>
+      <w:tr>
+        <w:trPr>
+          <w:trHeight w:val="578"/>
+        </w:trPr>
+        <w:tc>
+          <w:tcPr>
+            <w:tcW w:w="1782" w:type="dxa"/>
+            <w:vAlign w:val="center"/>
+          </w:tcPr>
+          <w:p>
+            <w:r>
+              <w:t>Quiero</w:t>
+            </w:r>
+          </w:p>
+        </w:tc>
+        <w:tc>
+          <w:tcPr>
+            <w:tcW w:w="1798" w:type="dxa"/>
+            <w:vAlign w:val="center"/>
+          </w:tcPr>
+          <w:p>
+            <w:pPr>
+              <w:rPr>
+                <w:sz w:val="22"/>
+                <w:szCs w:val="22"/>
+              </w:rPr>
+            </w:pPr>
+            <w:r>
+              <w:rPr>
+                <w:sz w:val="22"/>
+                <w:szCs w:val="22"/>
+              </w:rPr>
+              <w:t xml:space="preserve">poder cargar cupones de descuento </w:t>
+            </w:r>
+          </w:p>
+        </w:tc>
+      </w:tr>
+      <w:tr>
+        <w:trPr>
+          <w:trHeight w:val="578"/>
+        </w:trPr>
+        <w:tc>
+          <w:tcPr>
+            <w:tcW w:w="1782" w:type="dxa"/>
+            <w:vAlign w:val="center"/>
+          </w:tcPr>
+          <w:p>
+            <w:r>
+              <w:t>Para poder</w:t>
+            </w:r>
+          </w:p>
+        </w:tc>
+        <w:tc>
+          <w:tcPr>
+            <w:tcW w:w="1798" w:type="dxa"/>
+            <w:vAlign w:val="center"/>
+          </w:tcPr>
+          <w:p>
+            <w:r>
+              <w:t>Aplicarlos y obtener mejor precio para cursos de pago</w:t>
+            </w:r>
+          </w:p>
+        </w:tc>
+      </w:tr>
+    </w:tbl>
+    <w:p>
+      <w:pPr>
+        <w:rPr>
+          <w:sz w:val="22"/>
+          <w:szCs w:val="22"/>
+        </w:rPr>
+      </w:pPr>
+    </w:p>
+    <w:p>
+      <w:pPr>
+        <w:rPr>
+          <w:sz w:val="22"/>
+          <w:szCs w:val="22"/>
+        </w:rPr>
+      </w:pPr>
+    </w:p>
+    <w:tbl>
+      <w:tblPr>
+        <w:tblStyle w:val="Tablaconcuadrcula"/>
+        <w:tblW w:w="0" w:type="auto"/>
+        <w:tblLook w:val="04A0" w:firstRow="1" w:lastRow="0" w:firstColumn="1" w:lastColumn="0" w:noHBand="0" w:noVBand="1"/>
+      </w:tblPr>
+      <w:tblGrid>
+        <w:gridCol w:w="1782"/>
+        <w:gridCol w:w="1798"/>
+      </w:tblGrid>
+      <w:tr>
+        <w:trPr>
+          <w:trHeight w:val="578"/>
+        </w:trPr>
+        <w:tc>
+          <w:tcPr>
+            <w:tcW w:w="3580" w:type="dxa"/>
+            <w:gridSpan w:val="2"/>
+            <w:vAlign w:val="center"/>
+          </w:tcPr>
+          <w:p>
+            <w:pPr>
+              <w:jc w:val="center"/>
+            </w:pPr>
+            <w:r>
+              <w:t>Historia de usuario 14</w:t>
+            </w:r>
+          </w:p>
+        </w:tc>
+      </w:tr>
+      <w:tr>
+        <w:trPr>
+          <w:trHeight w:val="578"/>
+        </w:trPr>
+        <w:tc>
+          <w:tcPr>
+            <w:tcW w:w="1782" w:type="dxa"/>
+            <w:vAlign w:val="center"/>
+          </w:tcPr>
+          <w:p>
+            <w:r>
+              <w:t>Titulo</w:t>
+            </w:r>
+          </w:p>
+        </w:tc>
+        <w:tc>
+          <w:tcPr>
+            <w:tcW w:w="1798" w:type="dxa"/>
+            <w:vAlign w:val="center"/>
+          </w:tcPr>
+          <w:p>
+            <w:r>
+              <w:t>Carrito de compras</w:t>
+            </w:r>
+          </w:p>
+        </w:tc>
+      </w:tr>
+      <w:tr>
+        <w:trPr>
+          <w:trHeight w:val="578"/>
+        </w:trPr>
+        <w:tc>
+          <w:tcPr>
+            <w:tcW w:w="1782" w:type="dxa"/>
+            <w:vAlign w:val="center"/>
+          </w:tcPr>
+          <w:p>
+            <w:r>
+              <w:t>Como</w:t>
+            </w:r>
+          </w:p>
+        </w:tc>
+        <w:tc>
+          <w:tcPr>
+            <w:tcW w:w="1798" w:type="dxa"/>
+            <w:vAlign w:val="center"/>
+          </w:tcPr>
+          <w:p>
+            <w:r>
+              <w:t>Alumno</w:t>
+            </w:r>
+          </w:p>
+        </w:tc>
+      </w:tr>
+      <w:tr>
+        <w:trPr>
+          <w:trHeight w:val="578"/>
+        </w:trPr>
+        <w:tc>
+          <w:tcPr>
+            <w:tcW w:w="1782" w:type="dxa"/>
+            <w:vAlign w:val="center"/>
+          </w:tcPr>
+          <w:p>
+            <w:r>
+              <w:t>Quiero</w:t>
+            </w:r>
+          </w:p>
+        </w:tc>
+        <w:tc>
+          <w:tcPr>
+            <w:tcW w:w="1798" w:type="dxa"/>
+            <w:vAlign w:val="center"/>
+          </w:tcPr>
+          <w:p>
+            <w:pPr>
+              <w:rPr>
+                <w:sz w:val="22"/>
+                <w:szCs w:val="22"/>
+              </w:rPr>
+            </w:pPr>
+            <w:r>
+              <w:rPr>
+                <w:sz w:val="22"/>
+                <w:szCs w:val="22"/>
+              </w:rPr>
+              <w:t>hacer filtros y búsquedas por lenguaje de programación, tecnología,  costo, idioma</w:t>
+            </w:r>
+          </w:p>
+        </w:tc>
+      </w:tr>
+      <w:tr>
+        <w:trPr>
+          <w:trHeight w:val="578"/>
+        </w:trPr>
+        <w:tc>
+          <w:tcPr>
+            <w:tcW w:w="1782" w:type="dxa"/>
+            <w:vAlign w:val="center"/>
+          </w:tcPr>
+          <w:p>
+            <w:r>
+              <w:t>Para poder</w:t>
+            </w:r>
+          </w:p>
+        </w:tc>
+        <w:tc>
+          <w:tcPr>
+            <w:tcW w:w="1798" w:type="dxa"/>
+            <w:vAlign w:val="center"/>
+          </w:tcPr>
+          <w:p>
+            <w:r>
+              <w:t>Facilitar la búsqueda</w:t>
+            </w:r>
+          </w:p>
+        </w:tc>
+      </w:tr>
+    </w:tbl>
+    <w:p>
+      <w:pPr>
+        <w:rPr>
+          <w:sz w:val="22"/>
+          <w:szCs w:val="22"/>
+        </w:rPr>
+      </w:pPr>
+    </w:p>
+    <w:p>
+      <w:pPr>
+        <w:rPr>
+          <w:sz w:val="22"/>
+          <w:szCs w:val="22"/>
+        </w:rPr>
+      </w:pPr>
+    </w:p>
+    <w:tbl>
+      <w:tblPr>
+        <w:tblStyle w:val="Tablaconcuadrcula"/>
+        <w:tblW w:w="0" w:type="auto"/>
+        <w:tblLook w:val="04A0" w:firstRow="1" w:lastRow="0" w:firstColumn="1" w:lastColumn="0" w:noHBand="0" w:noVBand="1"/>
+      </w:tblPr>
+      <w:tblGrid>
+        <w:gridCol w:w="1782"/>
+        <w:gridCol w:w="1798"/>
+      </w:tblGrid>
+      <w:tr>
+        <w:trPr>
+          <w:trHeight w:val="578"/>
+        </w:trPr>
+        <w:tc>
+          <w:tcPr>
+            <w:tcW w:w="3580" w:type="dxa"/>
+            <w:gridSpan w:val="2"/>
+            <w:vAlign w:val="center"/>
+          </w:tcPr>
+          <w:p>
+            <w:pPr>
+              <w:jc w:val="center"/>
+            </w:pPr>
+            <w:r>
+              <w:t>Historia de usuario 1</w:t>
+            </w:r>
+            <w:r>
+              <w:t>5</w:t>
+            </w:r>
+          </w:p>
+        </w:tc>
+      </w:tr>
+      <w:tr>
+        <w:trPr>
+          <w:trHeight w:val="578"/>
+        </w:trPr>
+        <w:tc>
+          <w:tcPr>
+            <w:tcW w:w="1782" w:type="dxa"/>
+            <w:vAlign w:val="center"/>
+          </w:tcPr>
+          <w:p>
+            <w:r>
+              <w:t>Titulo</w:t>
+            </w:r>
+          </w:p>
+        </w:tc>
+        <w:tc>
+          <w:tcPr>
+            <w:tcW w:w="1798" w:type="dxa"/>
+            <w:vAlign w:val="center"/>
+          </w:tcPr>
+          <w:p>
+            <w:r>
+              <w:t>Carrito de compras</w:t>
+            </w:r>
+          </w:p>
+        </w:tc>
+      </w:tr>
+      <w:tr>
+        <w:trPr>
+          <w:trHeight w:val="578"/>
+        </w:trPr>
+        <w:tc>
+          <w:tcPr>
+            <w:tcW w:w="1782" w:type="dxa"/>
+            <w:vAlign w:val="center"/>
+          </w:tcPr>
+          <w:p>
+            <w:r>
+              <w:t>Como</w:t>
+            </w:r>
+          </w:p>
+        </w:tc>
+        <w:tc>
+          <w:tcPr>
+            <w:tcW w:w="1798" w:type="dxa"/>
+            <w:vAlign w:val="center"/>
+          </w:tcPr>
+          <w:p>
+            <w:r>
+              <w:t>Alumno</w:t>
+            </w:r>
+          </w:p>
+        </w:tc>
+      </w:tr>
+      <w:tr>
+        <w:trPr>
+          <w:trHeight w:val="578"/>
+        </w:trPr>
+        <w:tc>
+          <w:tcPr>
+            <w:tcW w:w="1782" w:type="dxa"/>
+            <w:vAlign w:val="center"/>
+          </w:tcPr>
+          <w:p>
+            <w:r>
+              <w:t>Quiero</w:t>
+            </w:r>
+          </w:p>
+        </w:tc>
+        <w:tc>
+          <w:tcPr>
+            <w:tcW w:w="1798" w:type="dxa"/>
+            <w:vAlign w:val="center"/>
+          </w:tcPr>
+          <w:p>
+            <w:pPr>
+              <w:rPr>
+                <w:sz w:val="22"/>
+                <w:szCs w:val="22"/>
+              </w:rPr>
+            </w:pPr>
+            <w:r>
+              <w:rPr>
+                <w:sz w:val="22"/>
+                <w:szCs w:val="22"/>
+              </w:rPr>
+              <w:t>Realizar el pago de los cursos del carrito</w:t>
+            </w:r>
+          </w:p>
+        </w:tc>
+      </w:tr>
+      <w:tr>
+        <w:trPr>
+          <w:trHeight w:val="578"/>
+        </w:trPr>
+        <w:tc>
+          <w:tcPr>
+            <w:tcW w:w="1782" w:type="dxa"/>
+            <w:vAlign w:val="center"/>
+          </w:tcPr>
+          <w:p>
+            <w:r>
+              <w:t>Para poder</w:t>
+            </w:r>
+          </w:p>
+        </w:tc>
+        <w:tc>
+          <w:tcPr>
+            <w:tcW w:w="1798" w:type="dxa"/>
+            <w:vAlign w:val="center"/>
+          </w:tcPr>
+          <w:p>
+            <w:r>
+              <w:t>Acceder a los cursos</w:t>
+            </w:r>
+            <w:bookmarkStart w:id="16" w:name="_GoBack"/>
+            <w:bookmarkEnd w:id="16"/>
+          </w:p>
+        </w:tc>
+      </w:tr>
+    </w:tbl>
+    <w:p>
+      <w:pPr>
+        <w:rPr>
+          <w:color w:val="C00000"/>
+          <w:sz w:val="22"/>
+          <w:szCs w:val="22"/>
+        </w:rPr>
+      </w:pPr>
+    </w:p>
+    <w:p>
+      <w:pPr>
+        <w:rPr>
+          <w:color w:val="C00000"/>
+          <w:sz w:val="18"/>
+          <w:szCs w:val="22"/>
+        </w:rPr>
+      </w:pPr>
+    </w:p>
+    <w:p>
+      <w:pPr>
+        <w:rPr>
+          <w:color w:val="C00000"/>
+          <w:sz w:val="18"/>
+          <w:szCs w:val="22"/>
+        </w:rPr>
+      </w:pPr>
+      <w:r>
+        <w:rPr>
+          <w:color w:val="C00000"/>
+          <w:sz w:val="18"/>
+          <w:szCs w:val="22"/>
+        </w:rPr>
         <w:t>Como ALUMNO:</w:t>
       </w:r>
     </w:p>
-    <w:p/>
-    <w:p>
-      <w:pPr>
-        <w:rPr>
-          <w:sz w:val="22"/>
+    <w:p>
+      <w:pPr>
+        <w:rPr>
+          <w:color w:val="FF0000"/>
+          <w:sz w:val="16"/>
+        </w:rPr>
+      </w:pPr>
+    </w:p>
+    <w:p>
+      <w:pPr>
+        <w:rPr>
+          <w:color w:val="C00000"/>
+          <w:sz w:val="18"/>
           <w:szCs w:val="22"/>
         </w:rPr>
       </w:pPr>
       <w:r>
         <w:rPr>
-          <w:sz w:val="22"/>
+          <w:color w:val="C00000"/>
+          <w:sz w:val="18"/>
           <w:szCs w:val="22"/>
         </w:rPr>
         <w:t xml:space="preserve">- Como usuario quiero poder ver dos áreas bien diferenciadas entre cursos gratuitos y de pago. </w:t>
@@ -11513,13 +12246,15 @@
     <w:p>
       <w:pPr>
         <w:rPr>
-          <w:sz w:val="22"/>
+          <w:color w:val="C00000"/>
+          <w:sz w:val="18"/>
           <w:szCs w:val="22"/>
         </w:rPr>
       </w:pPr>
       <w:r>
         <w:rPr>
-          <w:sz w:val="22"/>
+          <w:color w:val="C00000"/>
+          <w:sz w:val="18"/>
           <w:szCs w:val="22"/>
         </w:rPr>
         <w:t>Issues:</w:t>
@@ -11533,13 +12268,15 @@
           <w:numId w:val="3"/>
         </w:numPr>
         <w:rPr>
-          <w:sz w:val="22"/>
+          <w:color w:val="C00000"/>
+          <w:sz w:val="18"/>
           <w:szCs w:val="22"/>
         </w:rPr>
       </w:pPr>
       <w:r>
         <w:rPr>
-          <w:sz w:val="22"/>
+          <w:color w:val="C00000"/>
+          <w:sz w:val="18"/>
           <w:szCs w:val="22"/>
         </w:rPr>
         <w:t>Crear una página principal con dos áreas separadas para los cursos gratuitos y de pago.</w:t>
@@ -11553,13 +12290,15 @@
           <w:numId w:val="3"/>
         </w:numPr>
         <w:rPr>
-          <w:sz w:val="22"/>
+          <w:color w:val="C00000"/>
+          <w:sz w:val="18"/>
           <w:szCs w:val="22"/>
         </w:rPr>
       </w:pPr>
       <w:r>
         <w:rPr>
-          <w:sz w:val="22"/>
+          <w:color w:val="C00000"/>
+          <w:sz w:val="18"/>
           <w:szCs w:val="22"/>
         </w:rPr>
         <w:t>Crear una etiqueta o indicador visual para distinguir los cursos gratuitos de los de pago.</w:t>
@@ -11568,7 +12307,8 @@
     <w:p>
       <w:pPr>
         <w:rPr>
-          <w:sz w:val="22"/>
+          <w:color w:val="C00000"/>
+          <w:sz w:val="18"/>
           <w:szCs w:val="22"/>
         </w:rPr>
       </w:pPr>
@@ -11576,28 +12316,23 @@
     <w:p>
       <w:pPr>
         <w:rPr>
-          <w:sz w:val="22"/>
+          <w:color w:val="C00000"/>
+          <w:sz w:val="18"/>
           <w:szCs w:val="22"/>
         </w:rPr>
       </w:pPr>
-    </w:p>
-    <w:p>
-      <w:pPr>
-        <w:rPr>
-          <w:sz w:val="22"/>
-          <w:szCs w:val="22"/>
-        </w:rPr>
-      </w:pPr>
       <w:r>
         <w:rPr>
-          <w:sz w:val="22"/>
+          <w:color w:val="C00000"/>
+          <w:sz w:val="18"/>
           <w:szCs w:val="22"/>
         </w:rPr>
         <w:t>-</w:t>
       </w:r>
       <w:r>
         <w:rPr>
-          <w:sz w:val="22"/>
+          <w:color w:val="C00000"/>
+          <w:sz w:val="18"/>
           <w:szCs w:val="22"/>
         </w:rPr>
         <w:t xml:space="preserve">Como usuario registrado, quiero poder agregar cursos de formación en línea a mi carrito de compras </w:t>
@@ -11606,13 +12341,15 @@
     <w:p>
       <w:pPr>
         <w:rPr>
-          <w:sz w:val="22"/>
+          <w:color w:val="C00000"/>
+          <w:sz w:val="18"/>
           <w:szCs w:val="22"/>
         </w:rPr>
       </w:pPr>
       <w:r>
         <w:rPr>
-          <w:sz w:val="22"/>
+          <w:color w:val="C00000"/>
+          <w:sz w:val="18"/>
           <w:szCs w:val="22"/>
         </w:rPr>
         <w:t>Issues:</w:t>
@@ -11621,7 +12358,8 @@
     <w:p>
       <w:pPr>
         <w:rPr>
-          <w:sz w:val="22"/>
+          <w:color w:val="C00000"/>
+          <w:sz w:val="18"/>
           <w:szCs w:val="22"/>
         </w:rPr>
       </w:pPr>
@@ -11634,13 +12372,15 @@
           <w:numId w:val="4"/>
         </w:numPr>
         <w:rPr>
-          <w:sz w:val="22"/>
+          <w:color w:val="C00000"/>
+          <w:sz w:val="18"/>
           <w:szCs w:val="22"/>
         </w:rPr>
       </w:pPr>
       <w:r>
         <w:rPr>
-          <w:sz w:val="22"/>
+          <w:color w:val="C00000"/>
+          <w:sz w:val="18"/>
           <w:szCs w:val="22"/>
         </w:rPr>
         <w:t>Crear una interfaz de pago segura y fácil de usar para los estudiantes.</w:t>
@@ -11654,15 +12394,18 @@
           <w:numId w:val="4"/>
         </w:numPr>
         <w:rPr>
-          <w:sz w:val="22"/>
+          <w:color w:val="C00000"/>
+          <w:sz w:val="18"/>
           <w:szCs w:val="22"/>
         </w:rPr>
       </w:pPr>
       <w:r>
         <w:rPr>
-          <w:sz w:val="22"/>
+          <w:color w:val="C00000"/>
+          <w:sz w:val="18"/>
           <w:szCs w:val="22"/>
         </w:rPr>
+        <w:lastRenderedPageBreak/>
         <w:t>Crear una función para agregar cursos al carrito de compras.</w:t>
       </w:r>
     </w:p>
@@ -11674,13 +12417,15 @@
           <w:numId w:val="4"/>
         </w:numPr>
         <w:rPr>
-          <w:sz w:val="22"/>
+          <w:color w:val="C00000"/>
+          <w:sz w:val="18"/>
           <w:szCs w:val="22"/>
         </w:rPr>
       </w:pPr>
       <w:r>
         <w:rPr>
-          <w:sz w:val="22"/>
+          <w:color w:val="C00000"/>
+          <w:sz w:val="18"/>
           <w:szCs w:val="22"/>
         </w:rPr>
         <w:t>Crear un botón o enlace para que los usuarios puedan agregar cursos al carrito de compras.</w:t>
@@ -11694,13 +12439,15 @@
           <w:numId w:val="4"/>
         </w:numPr>
         <w:rPr>
-          <w:sz w:val="22"/>
+          <w:color w:val="C00000"/>
+          <w:sz w:val="18"/>
           <w:szCs w:val="22"/>
         </w:rPr>
       </w:pPr>
       <w:r>
         <w:rPr>
-          <w:sz w:val="22"/>
+          <w:color w:val="C00000"/>
+          <w:sz w:val="18"/>
           <w:szCs w:val="22"/>
         </w:rPr>
         <w:t>Asegurarse de que los usuarios puedan agregar varios cursos al carrito de compras al mismo tiempo.</w:t>
@@ -11709,7 +12456,8 @@
     <w:p>
       <w:pPr>
         <w:rPr>
-          <w:sz w:val="22"/>
+          <w:color w:val="C00000"/>
+          <w:sz w:val="18"/>
           <w:szCs w:val="22"/>
         </w:rPr>
       </w:pPr>
@@ -11717,13 +12465,15 @@
     <w:p>
       <w:pPr>
         <w:rPr>
-          <w:sz w:val="22"/>
+          <w:color w:val="C00000"/>
+          <w:sz w:val="18"/>
           <w:szCs w:val="22"/>
         </w:rPr>
       </w:pPr>
       <w:r>
         <w:rPr>
-          <w:sz w:val="22"/>
+          <w:color w:val="C00000"/>
+          <w:sz w:val="18"/>
           <w:szCs w:val="22"/>
         </w:rPr>
         <w:t xml:space="preserve">-Como usuario registrado, quiero poder quitar cursos de formación en línea a mi carrito de compras </w:t>
@@ -11732,13 +12482,15 @@
     <w:p>
       <w:pPr>
         <w:rPr>
-          <w:sz w:val="22"/>
+          <w:color w:val="C00000"/>
+          <w:sz w:val="18"/>
           <w:szCs w:val="22"/>
         </w:rPr>
       </w:pPr>
       <w:r>
         <w:rPr>
-          <w:sz w:val="22"/>
+          <w:color w:val="C00000"/>
+          <w:sz w:val="18"/>
           <w:szCs w:val="22"/>
         </w:rPr>
         <w:t>Issues:</w:t>
@@ -11752,13 +12504,15 @@
           <w:numId w:val="6"/>
         </w:numPr>
         <w:rPr>
-          <w:sz w:val="22"/>
+          <w:color w:val="C00000"/>
+          <w:sz w:val="18"/>
           <w:szCs w:val="22"/>
         </w:rPr>
       </w:pPr>
       <w:r>
         <w:rPr>
-          <w:sz w:val="22"/>
+          <w:color w:val="C00000"/>
+          <w:sz w:val="18"/>
           <w:szCs w:val="22"/>
         </w:rPr>
         <w:t>Crear una función para quitar cursos al carrito de compras.</w:t>
@@ -11772,13 +12526,15 @@
           <w:numId w:val="6"/>
         </w:numPr>
         <w:rPr>
-          <w:sz w:val="22"/>
+          <w:color w:val="C00000"/>
+          <w:sz w:val="18"/>
           <w:szCs w:val="22"/>
         </w:rPr>
       </w:pPr>
       <w:r>
         <w:rPr>
-          <w:sz w:val="22"/>
+          <w:color w:val="C00000"/>
+          <w:sz w:val="18"/>
           <w:szCs w:val="22"/>
         </w:rPr>
         <w:t>Actualizar el precio total del carrito.</w:t>
@@ -11787,7 +12543,8 @@
     <w:p>
       <w:pPr>
         <w:rPr>
-          <w:sz w:val="22"/>
+          <w:color w:val="C00000"/>
+          <w:sz w:val="18"/>
           <w:szCs w:val="22"/>
         </w:rPr>
       </w:pPr>
@@ -11795,7 +12552,8 @@
     <w:p>
       <w:pPr>
         <w:rPr>
-          <w:sz w:val="22"/>
+          <w:color w:val="C00000"/>
+          <w:sz w:val="18"/>
           <w:szCs w:val="22"/>
         </w:rPr>
       </w:pPr>
@@ -11803,34 +12561,39 @@
     <w:p>
       <w:pPr>
         <w:rPr>
-          <w:sz w:val="22"/>
+          <w:color w:val="C00000"/>
+          <w:sz w:val="18"/>
           <w:szCs w:val="22"/>
         </w:rPr>
       </w:pPr>
       <w:r>
         <w:rPr>
-          <w:sz w:val="22"/>
+          <w:color w:val="C00000"/>
+          <w:sz w:val="18"/>
           <w:szCs w:val="22"/>
         </w:rPr>
         <w:t>-</w:t>
       </w:r>
       <w:r>
         <w:rPr>
-          <w:sz w:val="22"/>
+          <w:color w:val="C00000"/>
+          <w:sz w:val="18"/>
           <w:szCs w:val="22"/>
         </w:rPr>
         <w:t>Como usuario registrado, quiero poder acceder a los cursos de formación en línea que he comprado</w:t>
       </w:r>
       <w:r>
         <w:rPr>
-          <w:sz w:val="22"/>
+          <w:color w:val="C00000"/>
+          <w:sz w:val="18"/>
           <w:szCs w:val="22"/>
         </w:rPr>
         <w:t>,</w:t>
       </w:r>
       <w:r>
         <w:rPr>
-          <w:sz w:val="22"/>
+          <w:color w:val="C00000"/>
+          <w:sz w:val="18"/>
           <w:szCs w:val="22"/>
         </w:rPr>
         <w:t xml:space="preserve"> en cualquier momento y desde cualquier dispositivo.</w:t>
@@ -11839,13 +12602,15 @@
     <w:p>
       <w:pPr>
         <w:rPr>
-          <w:sz w:val="22"/>
+          <w:color w:val="C00000"/>
+          <w:sz w:val="18"/>
           <w:szCs w:val="22"/>
         </w:rPr>
       </w:pPr>
       <w:r>
         <w:rPr>
-          <w:sz w:val="22"/>
+          <w:color w:val="C00000"/>
+          <w:sz w:val="18"/>
           <w:szCs w:val="22"/>
         </w:rPr>
         <w:t>Issues:</w:t>
@@ -11859,13 +12624,15 @@
           <w:numId w:val="6"/>
         </w:numPr>
         <w:rPr>
-          <w:sz w:val="22"/>
+          <w:color w:val="C00000"/>
+          <w:sz w:val="18"/>
           <w:szCs w:val="22"/>
         </w:rPr>
       </w:pPr>
       <w:r>
         <w:rPr>
-          <w:sz w:val="22"/>
+          <w:color w:val="C00000"/>
+          <w:sz w:val="18"/>
           <w:szCs w:val="22"/>
         </w:rPr>
         <w:t>Crear una sección de "Mis cursos".</w:t>
@@ -11879,16 +12646,17 @@
           <w:numId w:val="6"/>
         </w:numPr>
         <w:rPr>
-          <w:sz w:val="22"/>
+          <w:color w:val="C00000"/>
+          <w:sz w:val="18"/>
           <w:szCs w:val="22"/>
         </w:rPr>
       </w:pPr>
       <w:r>
         <w:rPr>
-          <w:sz w:val="22"/>
+          <w:color w:val="C00000"/>
+          <w:sz w:val="18"/>
           <w:szCs w:val="22"/>
         </w:rPr>
-        <w:lastRenderedPageBreak/>
         <w:t>Crear una función de acceso.</w:t>
       </w:r>
     </w:p>
@@ -11900,24 +12668,25 @@
           <w:numId w:val="6"/>
         </w:numPr>
         <w:rPr>
-          <w:sz w:val="22"/>
+          <w:color w:val="C00000"/>
+          <w:sz w:val="18"/>
           <w:szCs w:val="22"/>
         </w:rPr>
       </w:pPr>
       <w:r>
         <w:rPr>
-          <w:sz w:val="22"/>
+          <w:color w:val="C00000"/>
+          <w:sz w:val="18"/>
           <w:szCs w:val="22"/>
         </w:rPr>
         <w:t>Asegurarse de que los cursos sean compatibles con diferentes navegadores y sistemas operativos.</w:t>
       </w:r>
     </w:p>
-    <w:p/>
-    <w:p/>
-    <w:p>
-      <w:pPr>
-        <w:rPr>
-          <w:sz w:val="22"/>
+    <w:p>
+      <w:pPr>
+        <w:rPr>
+          <w:color w:val="FF0000"/>
+          <w:sz w:val="18"/>
           <w:szCs w:val="22"/>
         </w:rPr>
       </w:pPr>
@@ -11925,20 +12694,23 @@
     <w:p>
       <w:pPr>
         <w:rPr>
-          <w:sz w:val="22"/>
+          <w:color w:val="FF0000"/>
+          <w:sz w:val="18"/>
           <w:szCs w:val="22"/>
         </w:rPr>
       </w:pPr>
       <w:r>
         <w:rPr>
-          <w:sz w:val="22"/>
+          <w:color w:val="FF0000"/>
+          <w:sz w:val="18"/>
           <w:szCs w:val="22"/>
         </w:rPr>
         <w:t xml:space="preserve">- Como usuario quiero hacer filtros y búsquedas por </w:t>
       </w:r>
       <w:r>
         <w:rPr>
-          <w:sz w:val="22"/>
+          <w:color w:val="FF0000"/>
+          <w:sz w:val="18"/>
           <w:szCs w:val="22"/>
         </w:rPr>
         <w:t xml:space="preserve">lenguaje de programación, tecnología a aprender, nivel, costo, idioma </w:t>
@@ -11947,13 +12719,15 @@
     <w:p>
       <w:pPr>
         <w:rPr>
-          <w:sz w:val="22"/>
+          <w:color w:val="FF0000"/>
+          <w:sz w:val="18"/>
           <w:szCs w:val="22"/>
         </w:rPr>
       </w:pPr>
       <w:r>
         <w:rPr>
-          <w:sz w:val="22"/>
+          <w:color w:val="FF0000"/>
+          <w:sz w:val="18"/>
           <w:szCs w:val="22"/>
         </w:rPr>
         <w:t>Issues:</w:t>
@@ -11967,13 +12741,15 @@
           <w:numId w:val="5"/>
         </w:numPr>
         <w:rPr>
-          <w:sz w:val="22"/>
+          <w:color w:val="FF0000"/>
+          <w:sz w:val="18"/>
           <w:szCs w:val="22"/>
         </w:rPr>
       </w:pPr>
       <w:r>
         <w:rPr>
-          <w:sz w:val="22"/>
+          <w:color w:val="FF0000"/>
+          <w:sz w:val="18"/>
           <w:szCs w:val="22"/>
         </w:rPr>
         <w:t>Crear una interfaz de búsqueda.</w:t>
@@ -11987,13 +12763,15 @@
           <w:numId w:val="5"/>
         </w:numPr>
         <w:rPr>
-          <w:sz w:val="22"/>
+          <w:color w:val="FF0000"/>
+          <w:sz w:val="18"/>
           <w:szCs w:val="22"/>
         </w:rPr>
       </w:pPr>
       <w:r>
         <w:rPr>
-          <w:sz w:val="22"/>
+          <w:color w:val="FF0000"/>
+          <w:sz w:val="18"/>
           <w:szCs w:val="22"/>
         </w:rPr>
         <w:t>Crear una función para filtrar por lenguaje de programación.</w:t>
@@ -12007,13 +12785,15 @@
           <w:numId w:val="5"/>
         </w:numPr>
         <w:rPr>
-          <w:sz w:val="22"/>
+          <w:color w:val="FF0000"/>
+          <w:sz w:val="18"/>
           <w:szCs w:val="22"/>
         </w:rPr>
       </w:pPr>
       <w:r>
         <w:rPr>
-          <w:sz w:val="22"/>
+          <w:color w:val="FF0000"/>
+          <w:sz w:val="18"/>
           <w:szCs w:val="22"/>
         </w:rPr>
         <w:t>Crear una función para filtrar por tecnología a aprender.</w:t>
@@ -12027,13 +12807,15 @@
           <w:numId w:val="5"/>
         </w:numPr>
         <w:rPr>
-          <w:sz w:val="22"/>
+          <w:color w:val="FF0000"/>
+          <w:sz w:val="18"/>
           <w:szCs w:val="22"/>
         </w:rPr>
       </w:pPr>
       <w:r>
         <w:rPr>
-          <w:sz w:val="22"/>
+          <w:color w:val="FF0000"/>
+          <w:sz w:val="18"/>
           <w:szCs w:val="22"/>
         </w:rPr>
         <w:t>Crear una función para filtrar por nivel</w:t>
@@ -12047,13 +12829,15 @@
           <w:numId w:val="5"/>
         </w:numPr>
         <w:rPr>
-          <w:sz w:val="22"/>
+          <w:color w:val="FF0000"/>
+          <w:sz w:val="18"/>
           <w:szCs w:val="22"/>
         </w:rPr>
       </w:pPr>
       <w:r>
         <w:rPr>
-          <w:sz w:val="22"/>
+          <w:color w:val="FF0000"/>
+          <w:sz w:val="18"/>
           <w:szCs w:val="22"/>
         </w:rPr>
         <w:t>Crear una función para filtrar por costo</w:t>
@@ -12067,13 +12851,15 @@
           <w:numId w:val="5"/>
         </w:numPr>
         <w:rPr>
-          <w:sz w:val="22"/>
+          <w:color w:val="FF0000"/>
+          <w:sz w:val="18"/>
           <w:szCs w:val="22"/>
         </w:rPr>
       </w:pPr>
       <w:r>
         <w:rPr>
-          <w:sz w:val="22"/>
+          <w:color w:val="FF0000"/>
+          <w:sz w:val="18"/>
           <w:szCs w:val="22"/>
         </w:rPr>
         <w:t>Crear una función para filtrar por idioma</w:t>
@@ -12081,8 +12867,10 @@
     </w:p>
     <w:p>
       <w:pPr>
-        <w:rPr>
-          <w:sz w:val="22"/>
+        <w:pStyle w:val="Prrafodelista"/>
+        <w:rPr>
+          <w:color w:val="FF0000"/>
+          <w:sz w:val="18"/>
           <w:szCs w:val="22"/>
         </w:rPr>
       </w:pPr>
@@ -12090,13 +12878,15 @@
     <w:p>
       <w:pPr>
         <w:rPr>
-          <w:sz w:val="22"/>
+          <w:color w:val="FF0000"/>
+          <w:sz w:val="18"/>
           <w:szCs w:val="22"/>
         </w:rPr>
       </w:pPr>
       <w:r>
         <w:rPr>
-          <w:sz w:val="22"/>
+          <w:color w:val="FF0000"/>
+          <w:sz w:val="18"/>
           <w:szCs w:val="22"/>
         </w:rPr>
         <w:t>- Como usuario quiero ver vacantes de trabajo</w:t>
@@ -12105,16 +12895,28 @@
     <w:p>
       <w:pPr>
         <w:rPr>
-          <w:sz w:val="22"/>
+          <w:color w:val="FF0000"/>
+          <w:sz w:val="18"/>
           <w:szCs w:val="22"/>
         </w:rPr>
       </w:pPr>
+      <w:proofErr w:type="spellStart"/>
       <w:r>
         <w:rPr>
-          <w:sz w:val="22"/>
+          <w:color w:val="FF0000"/>
+          <w:sz w:val="18"/>
           <w:szCs w:val="22"/>
         </w:rPr>
-        <w:t>Issues:</w:t>
+        <w:t>Issues</w:t>
+      </w:r>
+      <w:proofErr w:type="spellEnd"/>
+      <w:r>
+        <w:rPr>
+          <w:color w:val="FF0000"/>
+          <w:sz w:val="18"/>
+          <w:szCs w:val="22"/>
+        </w:rPr>
+        <w:t>:</w:t>
       </w:r>
     </w:p>
     <w:p>
@@ -12125,13 +12927,15 @@
           <w:numId w:val="5"/>
         </w:numPr>
         <w:rPr>
-          <w:sz w:val="22"/>
+          <w:color w:val="FF0000"/>
+          <w:sz w:val="18"/>
           <w:szCs w:val="22"/>
         </w:rPr>
       </w:pPr>
       <w:r>
         <w:rPr>
-          <w:sz w:val="22"/>
+          <w:color w:val="FF0000"/>
+          <w:sz w:val="18"/>
           <w:szCs w:val="22"/>
         </w:rPr>
         <w:t>Crear una interfaz de búsqueda de trabajo</w:t>
@@ -12140,7 +12944,8 @@
     <w:p>
       <w:pPr>
         <w:rPr>
-          <w:sz w:val="22"/>
+          <w:color w:val="FF0000"/>
+          <w:sz w:val="18"/>
           <w:szCs w:val="22"/>
         </w:rPr>
       </w:pPr>
@@ -12148,20 +12953,23 @@
     <w:p>
       <w:pPr>
         <w:rPr>
-          <w:sz w:val="22"/>
+          <w:color w:val="FF0000"/>
+          <w:sz w:val="18"/>
           <w:szCs w:val="22"/>
         </w:rPr>
       </w:pPr>
       <w:r>
         <w:rPr>
-          <w:sz w:val="22"/>
+          <w:color w:val="FF0000"/>
+          <w:sz w:val="18"/>
           <w:szCs w:val="22"/>
         </w:rPr>
         <w:t>- Como usuario quiero interactuar en foros</w:t>
       </w:r>
       <w:r>
         <w:rPr>
-          <w:sz w:val="22"/>
+          <w:color w:val="FF0000"/>
+          <w:sz w:val="18"/>
           <w:szCs w:val="22"/>
         </w:rPr>
         <w:t>.</w:t>
@@ -12170,7 +12978,8 @@
     <w:p>
       <w:pPr>
         <w:rPr>
-          <w:sz w:val="22"/>
+          <w:color w:val="FF0000"/>
+          <w:sz w:val="18"/>
           <w:szCs w:val="22"/>
         </w:rPr>
       </w:pPr>
@@ -12178,21 +12987,15 @@
     <w:p>
       <w:pPr>
         <w:rPr>
-          <w:sz w:val="22"/>
+          <w:color w:val="FF0000"/>
+          <w:sz w:val="18"/>
           <w:szCs w:val="22"/>
         </w:rPr>
       </w:pPr>
-    </w:p>
-    <w:p>
-      <w:pPr>
-        <w:rPr>
-          <w:sz w:val="22"/>
-          <w:szCs w:val="22"/>
-        </w:rPr>
-      </w:pPr>
       <w:r>
         <w:rPr>
-          <w:sz w:val="22"/>
+          <w:color w:val="FF0000"/>
+          <w:sz w:val="18"/>
           <w:szCs w:val="22"/>
         </w:rPr>
         <w:t>- Como usuario quiero formar comunidad laboral y de aprendizaje</w:t>
@@ -12209,16 +13012,512 @@
     <w:p>
       <w:pPr>
         <w:rPr>
-          <w:u w:val="single"/>
-        </w:rPr>
-      </w:pPr>
+          <w:sz w:val="24"/>
+          <w:szCs w:val="24"/>
+        </w:rPr>
+      </w:pPr>
+    </w:p>
+    <w:p>
+      <w:pPr>
+        <w:rPr>
+          <w:sz w:val="24"/>
+          <w:szCs w:val="24"/>
+        </w:rPr>
+      </w:pPr>
+      <w:proofErr w:type="spellStart"/>
+      <w:r>
+        <w:rPr>
+          <w:b/>
+          <w:sz w:val="24"/>
+          <w:szCs w:val="24"/>
+        </w:rPr>
+        <w:t>Sprints</w:t>
+      </w:r>
+      <w:proofErr w:type="spellEnd"/>
+      <w:r>
+        <w:rPr>
+          <w:b/>
+          <w:sz w:val="24"/>
+          <w:szCs w:val="24"/>
+        </w:rPr>
+        <w:t>.</w:t>
+      </w:r>
     </w:p>
     <w:p>
       <w:pPr>
         <w:jc w:val="center"/>
-      </w:pPr>
-    </w:p>
+        <w:rPr>
+          <w:sz w:val="24"/>
+          <w:szCs w:val="24"/>
+        </w:rPr>
+      </w:pPr>
+    </w:p>
+    <w:tbl>
+      <w:tblPr>
+        <w:tblW w:w="8732" w:type="dxa"/>
+        <w:tblBorders>
+          <w:top w:val="single" w:sz="4" w:space="0" w:color="000000"/>
+          <w:left w:val="single" w:sz="4" w:space="0" w:color="000000"/>
+          <w:bottom w:val="single" w:sz="4" w:space="0" w:color="000000"/>
+          <w:right w:val="single" w:sz="4" w:space="0" w:color="000000"/>
+          <w:insideH w:val="single" w:sz="4" w:space="0" w:color="000000"/>
+          <w:insideV w:val="single" w:sz="4" w:space="0" w:color="000000"/>
+        </w:tblBorders>
+        <w:tblLayout w:type="fixed"/>
+        <w:tblLook w:val="0000" w:firstRow="0" w:lastRow="0" w:firstColumn="0" w:lastColumn="0" w:noHBand="0" w:noVBand="0"/>
+      </w:tblPr>
+      <w:tblGrid>
+        <w:gridCol w:w="2039"/>
+        <w:gridCol w:w="6693"/>
+      </w:tblGrid>
+      <w:tr>
+        <w:tc>
+          <w:tcPr>
+            <w:tcW w:w="2039" w:type="dxa"/>
+          </w:tcPr>
+          <w:p>
+            <w:pPr>
+              <w:pBdr>
+                <w:top w:val="nil"/>
+                <w:left w:val="nil"/>
+                <w:bottom w:val="nil"/>
+                <w:right w:val="nil"/>
+                <w:between w:val="nil"/>
+              </w:pBdr>
+              <w:rPr>
+                <w:color w:val="000000"/>
+              </w:rPr>
+            </w:pPr>
+            <w:r>
+              <w:rPr>
+                <w:b/>
+                <w:color w:val="000000"/>
+              </w:rPr>
+              <w:t>N° de sprint</w:t>
+            </w:r>
+          </w:p>
+        </w:tc>
+        <w:tc>
+          <w:tcPr>
+            <w:tcW w:w="6693" w:type="dxa"/>
+          </w:tcPr>
+          <w:p>
+            <w:pPr>
+              <w:pBdr>
+                <w:top w:val="nil"/>
+                <w:left w:val="nil"/>
+                <w:bottom w:val="nil"/>
+                <w:right w:val="nil"/>
+                <w:between w:val="nil"/>
+              </w:pBdr>
+              <w:rPr>
+                <w:color w:val="000000"/>
+              </w:rPr>
+            </w:pPr>
+            <w:r>
+              <w:rPr>
+                <w:color w:val="000000"/>
+              </w:rPr>
+              <w:t>01</w:t>
+            </w:r>
+          </w:p>
+        </w:tc>
+      </w:tr>
+      <w:tr>
+        <w:tc>
+          <w:tcPr>
+            <w:tcW w:w="2039" w:type="dxa"/>
+          </w:tcPr>
+          <w:p>
+            <w:pPr>
+              <w:pBdr>
+                <w:top w:val="nil"/>
+                <w:left w:val="nil"/>
+                <w:bottom w:val="nil"/>
+                <w:right w:val="nil"/>
+                <w:between w:val="nil"/>
+              </w:pBdr>
+              <w:rPr>
+                <w:color w:val="000000"/>
+              </w:rPr>
+            </w:pPr>
+            <w:r>
+              <w:rPr>
+                <w:b/>
+                <w:color w:val="000000"/>
+              </w:rPr>
+              <w:t>Sprint Backlog</w:t>
+            </w:r>
+          </w:p>
+        </w:tc>
+        <w:tc>
+          <w:tcPr>
+            <w:tcW w:w="6693" w:type="dxa"/>
+          </w:tcPr>
+          <w:p>
+            <w:pPr>
+              <w:pBdr>
+                <w:top w:val="nil"/>
+                <w:left w:val="nil"/>
+                <w:bottom w:val="nil"/>
+                <w:right w:val="nil"/>
+                <w:between w:val="nil"/>
+              </w:pBdr>
+              <w:rPr>
+                <w:color w:val="000000"/>
+              </w:rPr>
+            </w:pPr>
+          </w:p>
+          <w:p>
+            <w:pPr>
+              <w:pBdr>
+                <w:top w:val="nil"/>
+                <w:left w:val="nil"/>
+                <w:bottom w:val="nil"/>
+                <w:right w:val="nil"/>
+                <w:between w:val="nil"/>
+              </w:pBdr>
+              <w:rPr>
+                <w:color w:val="000000"/>
+              </w:rPr>
+            </w:pPr>
+          </w:p>
+          <w:p>
+            <w:pPr>
+              <w:pBdr>
+                <w:top w:val="nil"/>
+                <w:left w:val="nil"/>
+                <w:bottom w:val="nil"/>
+                <w:right w:val="nil"/>
+                <w:between w:val="nil"/>
+              </w:pBdr>
+              <w:rPr>
+                <w:color w:val="000000"/>
+              </w:rPr>
+            </w:pPr>
+          </w:p>
+          <w:p>
+            <w:pPr>
+              <w:pBdr>
+                <w:top w:val="nil"/>
+                <w:left w:val="nil"/>
+                <w:bottom w:val="nil"/>
+                <w:right w:val="nil"/>
+                <w:between w:val="nil"/>
+              </w:pBdr>
+              <w:rPr>
+                <w:color w:val="000000"/>
+              </w:rPr>
+            </w:pPr>
+          </w:p>
+        </w:tc>
+      </w:tr>
+      <w:tr>
+        <w:tc>
+          <w:tcPr>
+            <w:tcW w:w="2039" w:type="dxa"/>
+          </w:tcPr>
+          <w:p>
+            <w:pPr>
+              <w:pBdr>
+                <w:top w:val="nil"/>
+                <w:left w:val="nil"/>
+                <w:bottom w:val="nil"/>
+                <w:right w:val="nil"/>
+                <w:between w:val="nil"/>
+              </w:pBdr>
+              <w:rPr>
+                <w:color w:val="000000"/>
+              </w:rPr>
+            </w:pPr>
+            <w:r>
+              <w:rPr>
+                <w:b/>
+                <w:color w:val="000000"/>
+              </w:rPr>
+              <w:t xml:space="preserve">Responsabilidades </w:t>
+            </w:r>
+          </w:p>
+        </w:tc>
+        <w:tc>
+          <w:tcPr>
+            <w:tcW w:w="6693" w:type="dxa"/>
+          </w:tcPr>
+          <w:p>
+            <w:pPr>
+              <w:pBdr>
+                <w:top w:val="nil"/>
+                <w:left w:val="nil"/>
+                <w:bottom w:val="nil"/>
+                <w:right w:val="nil"/>
+                <w:between w:val="nil"/>
+              </w:pBdr>
+              <w:rPr>
+                <w:color w:val="000000"/>
+              </w:rPr>
+            </w:pPr>
+          </w:p>
+          <w:p>
+            <w:pPr>
+              <w:pBdr>
+                <w:top w:val="nil"/>
+                <w:left w:val="nil"/>
+                <w:bottom w:val="nil"/>
+                <w:right w:val="nil"/>
+                <w:between w:val="nil"/>
+              </w:pBdr>
+              <w:rPr>
+                <w:color w:val="000000"/>
+              </w:rPr>
+            </w:pPr>
+          </w:p>
+          <w:p>
+            <w:pPr>
+              <w:pBdr>
+                <w:top w:val="nil"/>
+                <w:left w:val="nil"/>
+                <w:bottom w:val="nil"/>
+                <w:right w:val="nil"/>
+                <w:between w:val="nil"/>
+              </w:pBdr>
+              <w:rPr>
+                <w:color w:val="000000"/>
+              </w:rPr>
+            </w:pPr>
+          </w:p>
+          <w:p>
+            <w:pPr>
+              <w:pBdr>
+                <w:top w:val="nil"/>
+                <w:left w:val="nil"/>
+                <w:bottom w:val="nil"/>
+                <w:right w:val="nil"/>
+                <w:between w:val="nil"/>
+              </w:pBdr>
+              <w:rPr>
+                <w:color w:val="000000"/>
+              </w:rPr>
+            </w:pPr>
+          </w:p>
+          <w:p>
+            <w:pPr>
+              <w:pBdr>
+                <w:top w:val="nil"/>
+                <w:left w:val="nil"/>
+                <w:bottom w:val="nil"/>
+                <w:right w:val="nil"/>
+                <w:between w:val="nil"/>
+              </w:pBdr>
+              <w:rPr>
+                <w:color w:val="000000"/>
+              </w:rPr>
+            </w:pPr>
+          </w:p>
+          <w:p>
+            <w:pPr>
+              <w:pBdr>
+                <w:top w:val="nil"/>
+                <w:left w:val="nil"/>
+                <w:bottom w:val="nil"/>
+                <w:right w:val="nil"/>
+                <w:between w:val="nil"/>
+              </w:pBdr>
+              <w:rPr>
+                <w:color w:val="000000"/>
+              </w:rPr>
+            </w:pPr>
+          </w:p>
+          <w:p>
+            <w:pPr>
+              <w:pBdr>
+                <w:top w:val="nil"/>
+                <w:left w:val="nil"/>
+                <w:bottom w:val="nil"/>
+                <w:right w:val="nil"/>
+                <w:between w:val="nil"/>
+              </w:pBdr>
+              <w:rPr>
+                <w:color w:val="000000"/>
+              </w:rPr>
+            </w:pPr>
+          </w:p>
+          <w:p>
+            <w:pPr>
+              <w:pBdr>
+                <w:top w:val="nil"/>
+                <w:left w:val="nil"/>
+                <w:bottom w:val="nil"/>
+                <w:right w:val="nil"/>
+                <w:between w:val="nil"/>
+              </w:pBdr>
+              <w:rPr>
+                <w:color w:val="000000"/>
+              </w:rPr>
+            </w:pPr>
+          </w:p>
+        </w:tc>
+      </w:tr>
+      <w:tr>
+        <w:tc>
+          <w:tcPr>
+            <w:tcW w:w="2039" w:type="dxa"/>
+          </w:tcPr>
+          <w:p>
+            <w:pPr>
+              <w:pBdr>
+                <w:top w:val="nil"/>
+                <w:left w:val="nil"/>
+                <w:bottom w:val="nil"/>
+                <w:right w:val="nil"/>
+                <w:between w:val="nil"/>
+              </w:pBdr>
+              <w:rPr>
+                <w:color w:val="000000"/>
+              </w:rPr>
+            </w:pPr>
+            <w:r>
+              <w:rPr>
+                <w:b/>
+                <w:color w:val="000000"/>
+              </w:rPr>
+              <w:t>Calendario</w:t>
+            </w:r>
+          </w:p>
+        </w:tc>
+        <w:tc>
+          <w:tcPr>
+            <w:tcW w:w="6693" w:type="dxa"/>
+          </w:tcPr>
+          <w:p>
+            <w:pPr>
+              <w:jc w:val="both"/>
+            </w:pPr>
+          </w:p>
+          <w:p>
+            <w:pPr>
+              <w:jc w:val="both"/>
+            </w:pPr>
+          </w:p>
+          <w:p>
+            <w:pPr>
+              <w:jc w:val="both"/>
+            </w:pPr>
+          </w:p>
+          <w:p>
+            <w:pPr>
+              <w:jc w:val="both"/>
+            </w:pPr>
+          </w:p>
+          <w:p>
+            <w:pPr>
+              <w:jc w:val="both"/>
+            </w:pPr>
+          </w:p>
+        </w:tc>
+      </w:tr>
+      <w:tr>
+        <w:tc>
+          <w:tcPr>
+            <w:tcW w:w="8732" w:type="dxa"/>
+            <w:gridSpan w:val="2"/>
+          </w:tcPr>
+          <w:p>
+            <w:pPr>
+              <w:pBdr>
+                <w:top w:val="nil"/>
+                <w:left w:val="nil"/>
+                <w:bottom w:val="nil"/>
+                <w:right w:val="nil"/>
+                <w:between w:val="nil"/>
+              </w:pBdr>
+              <w:rPr>
+                <w:color w:val="000000"/>
+              </w:rPr>
+            </w:pPr>
+            <w:r>
+              <w:rPr>
+                <w:b/>
+                <w:color w:val="000000"/>
+              </w:rPr>
+              <w:t>Inconvenientes:</w:t>
+            </w:r>
+          </w:p>
+          <w:p>
+            <w:pPr>
+              <w:tabs>
+                <w:tab w:val="left" w:pos="1410"/>
+              </w:tabs>
+            </w:pPr>
+            <w:r>
+              <w:tab/>
+            </w:r>
+          </w:p>
+        </w:tc>
+      </w:tr>
+    </w:tbl>
     <w:p/>
+    <w:p>
+      <w:pPr>
+        <w:rPr>
+          <w:color w:val="365F91"/>
+        </w:rPr>
+      </w:pPr>
+    </w:p>
+    <w:p>
+      <w:pPr>
+        <w:rPr>
+          <w:color w:val="365F91"/>
+        </w:rPr>
+      </w:pPr>
+      <w:r>
+        <w:rPr>
+          <w:color w:val="365F91"/>
+        </w:rPr>
+        <w:lastRenderedPageBreak/>
+        <w:t xml:space="preserve">Realizar la carga de la tabla teniendo en cuenta </w:t>
+      </w:r>
+      <w:proofErr w:type="gramStart"/>
+      <w:r>
+        <w:rPr>
+          <w:color w:val="365F91"/>
+        </w:rPr>
+        <w:t>todos los</w:t>
+      </w:r>
+      <w:proofErr w:type="gramEnd"/>
+      <w:r>
+        <w:rPr>
+          <w:color w:val="365F91"/>
+        </w:rPr>
+        <w:t xml:space="preserve"> sprint que se realicen para este espacio curricular.</w:t>
+      </w:r>
+    </w:p>
+    <w:p/>
+    <w:p>
+      <w:pPr>
+        <w:jc w:val="center"/>
+      </w:pPr>
+    </w:p>
+    <w:p/>
+    <w:p/>
+    <w:p>
+      <w:pPr>
+        <w:pBdr>
+          <w:top w:val="nil"/>
+          <w:left w:val="nil"/>
+          <w:bottom w:val="nil"/>
+          <w:right w:val="nil"/>
+          <w:between w:val="nil"/>
+        </w:pBdr>
+        <w:tabs>
+          <w:tab w:val="left" w:pos="709"/>
+        </w:tabs>
+        <w:spacing w:after="200"/>
+        <w:jc w:val="both"/>
+        <w:rPr>
+          <w:color w:val="000000"/>
+        </w:rPr>
+      </w:pPr>
+    </w:p>
     <w:p/>
     <w:sectPr>
       <w:headerReference w:type="first" r:id="rId22"/>
@@ -12231,7 +13530,7 @@
 </file>
 
 <file path=word/endnotes.xml><?xml version="1.0" encoding="utf-8"?>
-<w:endnotes xmlns:wpc="http://schemas.microsoft.com/office/word/2010/wordprocessingCanvas" xmlns:cx="http://schemas.microsoft.com/office/drawing/2014/chartex" xmlns:cx1="http://schemas.microsoft.com/office/drawing/2015/9/8/chartex" xmlns:cx2="http://schemas.microsoft.com/office/drawing/2015/10/21/chartex" xmlns:cx3="http://schemas.microsoft.com/office/drawing/2016/5/9/chartex" xmlns:cx4="http://schemas.microsoft.com/office/drawing/2016/5/10/chartex" xmlns:cx5="http://schemas.microsoft.com/office/drawing/2016/5/11/chartex" xmlns:cx6="http://schemas.microsoft.com/office/drawing/2016/5/12/chartex" xmlns:cx7="http://schemas.microsoft.com/office/drawing/2016/5/13/chartex" xmlns:cx8="http://schemas.microsoft.com/office/drawing/2016/5/14/chartex" xmlns:mc="http://schemas.openxmlformats.org/markup-compatibility/2006" xmlns:aink="http://schemas.microsoft.com/office/drawing/2016/ink" xmlns:am3d="http://schemas.microsoft.com/office/drawing/2017/model3d" xmlns:o="urn:schemas-microsoft-com:office:office" xmlns:oel="http://schemas.microsoft.com/office/2019/extlst" xmlns:r="http://schemas.openxmlformats.org/officeDocument/2006/relationships" xmlns:m="http://schemas.openxmlformats.org/officeDocument/2006/math" xmlns:v="urn:schemas-microsoft-com:vml" xmlns:wp14="http://schemas.microsoft.com/office/word/2010/wordprocessingDrawing" xmlns:wp="http://schemas.openxmlformats.org/drawingml/2006/wordprocessingDrawing" xmlns:w10="urn:schemas-microsoft-com:office:word" xmlns:w="http://schemas.openxmlformats.org/wordprocessingml/2006/main" xmlns:w14="http://schemas.microsoft.com/office/word/2010/wordml" xmlns:w15="http://schemas.microsoft.com/office/word/2012/wordml" xmlns:w16cex="http://schemas.microsoft.com/office/word/2018/wordml/cex" xmlns:w16cid="http://schemas.microsoft.com/office/word/2016/wordml/cid" xmlns:w16="http://schemas.microsoft.com/office/word/2018/wordml" xmlns:w16du="http://schemas.microsoft.com/office/word/2023/wordml/word16du" xmlns:w16sdtdh="http://schemas.microsoft.com/office/word/2020/wordml/sdtdatahash" xmlns:w16se="http://schemas.microsoft.com/office/word/2015/wordml/symex" xmlns:wpg="http://schemas.microsoft.com/office/word/2010/wordprocessingGroup" xmlns:wpi="http://schemas.microsoft.com/office/word/2010/wordprocessingInk" xmlns:wne="http://schemas.microsoft.com/office/word/2006/wordml" xmlns:wps="http://schemas.microsoft.com/office/word/2010/wordprocessingShape" mc:Ignorable="w14 w15 w16se w16cid w16 w16cex w16sdtdh wp14">
+<w:endnotes xmlns:wpc="http://schemas.microsoft.com/office/word/2010/wordprocessingCanvas" xmlns:mc="http://schemas.openxmlformats.org/markup-compatibility/2006" xmlns:o="urn:schemas-microsoft-com:office:office" xmlns:r="http://schemas.openxmlformats.org/officeDocument/2006/relationships" xmlns:m="http://schemas.openxmlformats.org/officeDocument/2006/math" xmlns:v="urn:schemas-microsoft-com:vml" xmlns:wp14="http://schemas.microsoft.com/office/word/2010/wordprocessingDrawing" xmlns:wp="http://schemas.openxmlformats.org/drawingml/2006/wordprocessingDrawing" xmlns:w10="urn:schemas-microsoft-com:office:word" xmlns:w="http://schemas.openxmlformats.org/wordprocessingml/2006/main" xmlns:w14="http://schemas.microsoft.com/office/word/2010/wordml" xmlns:w15="http://schemas.microsoft.com/office/word/2012/wordml" xmlns:wpg="http://schemas.microsoft.com/office/word/2010/wordprocessingGroup" xmlns:wpi="http://schemas.microsoft.com/office/word/2010/wordprocessingInk" xmlns:wne="http://schemas.microsoft.com/office/word/2006/wordml" xmlns:wps="http://schemas.microsoft.com/office/word/2010/wordprocessingShape" mc:Ignorable="w14 w15 wp14">
   <w:endnote w:type="separator" w:id="-1">
     <w:p>
       <w:r>
@@ -12250,7 +13549,7 @@
 </file>
 
 <file path=word/footer1.xml><?xml version="1.0" encoding="utf-8"?>
-<w:ftr xmlns:wpc="http://schemas.microsoft.com/office/word/2010/wordprocessingCanvas" xmlns:cx="http://schemas.microsoft.com/office/drawing/2014/chartex" xmlns:cx1="http://schemas.microsoft.com/office/drawing/2015/9/8/chartex" xmlns:cx2="http://schemas.microsoft.com/office/drawing/2015/10/21/chartex" xmlns:cx3="http://schemas.microsoft.com/office/drawing/2016/5/9/chartex" xmlns:cx4="http://schemas.microsoft.com/office/drawing/2016/5/10/chartex" xmlns:cx5="http://schemas.microsoft.com/office/drawing/2016/5/11/chartex" xmlns:cx6="http://schemas.microsoft.com/office/drawing/2016/5/12/chartex" xmlns:cx7="http://schemas.microsoft.com/office/drawing/2016/5/13/chartex" xmlns:cx8="http://schemas.microsoft.com/office/drawing/2016/5/14/chartex" xmlns:mc="http://schemas.openxmlformats.org/markup-compatibility/2006" xmlns:aink="http://schemas.microsoft.com/office/drawing/2016/ink" xmlns:am3d="http://schemas.microsoft.com/office/drawing/2017/model3d" xmlns:o="urn:schemas-microsoft-com:office:office" xmlns:oel="http://schemas.microsoft.com/office/2019/extlst" xmlns:r="http://schemas.openxmlformats.org/officeDocument/2006/relationships" xmlns:m="http://schemas.openxmlformats.org/officeDocument/2006/math" xmlns:v="urn:schemas-microsoft-com:vml" xmlns:wp14="http://schemas.microsoft.com/office/word/2010/wordprocessingDrawing" xmlns:wp="http://schemas.openxmlformats.org/drawingml/2006/wordprocessingDrawing" xmlns:w10="urn:schemas-microsoft-com:office:word" xmlns:w="http://schemas.openxmlformats.org/wordprocessingml/2006/main" xmlns:w14="http://schemas.microsoft.com/office/word/2010/wordml" xmlns:w15="http://schemas.microsoft.com/office/word/2012/wordml" xmlns:w16cex="http://schemas.microsoft.com/office/word/2018/wordml/cex" xmlns:w16cid="http://schemas.microsoft.com/office/word/2016/wordml/cid" xmlns:w16="http://schemas.microsoft.com/office/word/2018/wordml" xmlns:w16du="http://schemas.microsoft.com/office/word/2023/wordml/word16du" xmlns:w16sdtdh="http://schemas.microsoft.com/office/word/2020/wordml/sdtdatahash" xmlns:w16se="http://schemas.microsoft.com/office/word/2015/wordml/symex" xmlns:wpg="http://schemas.microsoft.com/office/word/2010/wordprocessingGroup" xmlns:wpi="http://schemas.microsoft.com/office/word/2010/wordprocessingInk" xmlns:wne="http://schemas.microsoft.com/office/word/2006/wordml" xmlns:wps="http://schemas.microsoft.com/office/word/2010/wordprocessingShape" mc:Ignorable="w14 w15 w16se w16cid w16 w16cex w16sdtdh wp14">
+<w:ftr xmlns:wpc="http://schemas.microsoft.com/office/word/2010/wordprocessingCanvas" xmlns:mc="http://schemas.openxmlformats.org/markup-compatibility/2006" xmlns:o="urn:schemas-microsoft-com:office:office" xmlns:r="http://schemas.openxmlformats.org/officeDocument/2006/relationships" xmlns:m="http://schemas.openxmlformats.org/officeDocument/2006/math" xmlns:v="urn:schemas-microsoft-com:vml" xmlns:wp14="http://schemas.microsoft.com/office/word/2010/wordprocessingDrawing" xmlns:wp="http://schemas.openxmlformats.org/drawingml/2006/wordprocessingDrawing" xmlns:w10="urn:schemas-microsoft-com:office:word" xmlns:w="http://schemas.openxmlformats.org/wordprocessingml/2006/main" xmlns:w14="http://schemas.microsoft.com/office/word/2010/wordml" xmlns:w15="http://schemas.microsoft.com/office/word/2012/wordml" xmlns:wpg="http://schemas.microsoft.com/office/word/2010/wordprocessingGroup" xmlns:wpi="http://schemas.microsoft.com/office/word/2010/wordprocessingInk" xmlns:wne="http://schemas.microsoft.com/office/word/2006/wordml" xmlns:wps="http://schemas.microsoft.com/office/word/2010/wordprocessingShape" mc:Ignorable="w14 w15 wp14">
   <w:p>
     <w:pPr>
       <w:ind w:right="260"/>
@@ -12263,6 +13562,7 @@
     <w:r>
       <w:rPr>
         <w:noProof/>
+        <w:lang w:val="es-AR" w:eastAsia="es-AR"/>
       </w:rPr>
       <mc:AlternateContent>
         <mc:Choice Requires="wps">
@@ -12357,7 +13657,7 @@
         </mc:Choice>
         <mc:Fallback>
           <w:pict>
-            <v:rect w14:anchorId="0A4BB640" id="Rectángulo 1" o:spid="_x0000_s1026" style="position:absolute;margin-left:471pt;margin-top:736pt;width:31.2pt;height:22.9pt;z-index:251659264;visibility:visible;mso-wrap-style:square;mso-wrap-distance-left:9pt;mso-wrap-distance-top:0;mso-wrap-distance-right:9pt;mso-wrap-distance-bottom:0;mso-position-horizontal:absolute;mso-position-horizontal-relative:text;mso-position-vertical:absolute;mso-position-vertical-relative:text;v-text-anchor:middle" o:gfxdata="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" stroked="f">
+            <v:rect w14:anchorId="0A4BB640" id="Rectángulo 1" o:spid="_x0000_s1026" style="position:absolute;margin-left:471pt;margin-top:736pt;width:31.2pt;height:22.9pt;z-index:251659264;visibility:visible;mso-wrap-style:square;mso-wrap-distance-left:9pt;mso-wrap-distance-top:0;mso-wrap-distance-right:9pt;mso-wrap-distance-bottom:0;mso-position-horizontal:absolute;mso-position-horizontal-relative:text;mso-position-vertical:absolute;mso-position-vertical-relative:text;v-text-anchor:middle" o:gfxdata="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" stroked="f">
               <v:textbox inset="0,1.2694mm,0,1.2694mm">
                 <w:txbxContent>
                   <w:p>
@@ -12433,7 +13733,7 @@
 </file>
 
 <file path=word/footer2.xml><?xml version="1.0" encoding="utf-8"?>
-<w:ftr xmlns:wpc="http://schemas.microsoft.com/office/word/2010/wordprocessingCanvas" xmlns:cx="http://schemas.microsoft.com/office/drawing/2014/chartex" xmlns:cx1="http://schemas.microsoft.com/office/drawing/2015/9/8/chartex" xmlns:cx2="http://schemas.microsoft.com/office/drawing/2015/10/21/chartex" xmlns:cx3="http://schemas.microsoft.com/office/drawing/2016/5/9/chartex" xmlns:cx4="http://schemas.microsoft.com/office/drawing/2016/5/10/chartex" xmlns:cx5="http://schemas.microsoft.com/office/drawing/2016/5/11/chartex" xmlns:cx6="http://schemas.microsoft.com/office/drawing/2016/5/12/chartex" xmlns:cx7="http://schemas.microsoft.com/office/drawing/2016/5/13/chartex" xmlns:cx8="http://schemas.microsoft.com/office/drawing/2016/5/14/chartex" xmlns:mc="http://schemas.openxmlformats.org/markup-compatibility/2006" xmlns:aink="http://schemas.microsoft.com/office/drawing/2016/ink" xmlns:am3d="http://schemas.microsoft.com/office/drawing/2017/model3d" xmlns:o="urn:schemas-microsoft-com:office:office" xmlns:oel="http://schemas.microsoft.com/office/2019/extlst" xmlns:r="http://schemas.openxmlformats.org/officeDocument/2006/relationships" xmlns:m="http://schemas.openxmlformats.org/officeDocument/2006/math" xmlns:v="urn:schemas-microsoft-com:vml" xmlns:wp14="http://schemas.microsoft.com/office/word/2010/wordprocessingDrawing" xmlns:wp="http://schemas.openxmlformats.org/drawingml/2006/wordprocessingDrawing" xmlns:w10="urn:schemas-microsoft-com:office:word" xmlns:w="http://schemas.openxmlformats.org/wordprocessingml/2006/main" xmlns:w14="http://schemas.microsoft.com/office/word/2010/wordml" xmlns:w15="http://schemas.microsoft.com/office/word/2012/wordml" xmlns:w16cex="http://schemas.microsoft.com/office/word/2018/wordml/cex" xmlns:w16cid="http://schemas.microsoft.com/office/word/2016/wordml/cid" xmlns:w16="http://schemas.microsoft.com/office/word/2018/wordml" xmlns:w16du="http://schemas.microsoft.com/office/word/2023/wordml/word16du" xmlns:w16sdtdh="http://schemas.microsoft.com/office/word/2020/wordml/sdtdatahash" xmlns:w16se="http://schemas.microsoft.com/office/word/2015/wordml/symex" xmlns:wpg="http://schemas.microsoft.com/office/word/2010/wordprocessingGroup" xmlns:wpi="http://schemas.microsoft.com/office/word/2010/wordprocessingInk" xmlns:wne="http://schemas.microsoft.com/office/word/2006/wordml" xmlns:wps="http://schemas.microsoft.com/office/word/2010/wordprocessingShape" mc:Ignorable="w14 w15 w16se w16cid w16 w16cex w16sdtdh wp14">
+<w:ftr xmlns:wpc="http://schemas.microsoft.com/office/word/2010/wordprocessingCanvas" xmlns:mc="http://schemas.openxmlformats.org/markup-compatibility/2006" xmlns:o="urn:schemas-microsoft-com:office:office" xmlns:r="http://schemas.openxmlformats.org/officeDocument/2006/relationships" xmlns:m="http://schemas.openxmlformats.org/officeDocument/2006/math" xmlns:v="urn:schemas-microsoft-com:vml" xmlns:wp14="http://schemas.microsoft.com/office/word/2010/wordprocessingDrawing" xmlns:wp="http://schemas.openxmlformats.org/drawingml/2006/wordprocessingDrawing" xmlns:w10="urn:schemas-microsoft-com:office:word" xmlns:w="http://schemas.openxmlformats.org/wordprocessingml/2006/main" xmlns:w14="http://schemas.microsoft.com/office/word/2010/wordml" xmlns:w15="http://schemas.microsoft.com/office/word/2012/wordml" xmlns:wpg="http://schemas.microsoft.com/office/word/2010/wordprocessingGroup" xmlns:wpi="http://schemas.microsoft.com/office/word/2010/wordprocessingInk" xmlns:wne="http://schemas.microsoft.com/office/word/2006/wordml" xmlns:wps="http://schemas.microsoft.com/office/word/2010/wordprocessingShape" mc:Ignorable="w14 w15 wp14">
   <w:p>
     <w:pPr>
       <w:pBdr>
@@ -12456,7 +13756,7 @@
 </file>
 
 <file path=word/footer3.xml><?xml version="1.0" encoding="utf-8"?>
-<w:ftr xmlns:wpc="http://schemas.microsoft.com/office/word/2010/wordprocessingCanvas" xmlns:cx="http://schemas.microsoft.com/office/drawing/2014/chartex" xmlns:cx1="http://schemas.microsoft.com/office/drawing/2015/9/8/chartex" xmlns:cx2="http://schemas.microsoft.com/office/drawing/2015/10/21/chartex" xmlns:cx3="http://schemas.microsoft.com/office/drawing/2016/5/9/chartex" xmlns:cx4="http://schemas.microsoft.com/office/drawing/2016/5/10/chartex" xmlns:cx5="http://schemas.microsoft.com/office/drawing/2016/5/11/chartex" xmlns:cx6="http://schemas.microsoft.com/office/drawing/2016/5/12/chartex" xmlns:cx7="http://schemas.microsoft.com/office/drawing/2016/5/13/chartex" xmlns:cx8="http://schemas.microsoft.com/office/drawing/2016/5/14/chartex" xmlns:mc="http://schemas.openxmlformats.org/markup-compatibility/2006" xmlns:aink="http://schemas.microsoft.com/office/drawing/2016/ink" xmlns:am3d="http://schemas.microsoft.com/office/drawing/2017/model3d" xmlns:o="urn:schemas-microsoft-com:office:office" xmlns:oel="http://schemas.microsoft.com/office/2019/extlst" xmlns:r="http://schemas.openxmlformats.org/officeDocument/2006/relationships" xmlns:m="http://schemas.openxmlformats.org/officeDocument/2006/math" xmlns:v="urn:schemas-microsoft-com:vml" xmlns:wp14="http://schemas.microsoft.com/office/word/2010/wordprocessingDrawing" xmlns:wp="http://schemas.openxmlformats.org/drawingml/2006/wordprocessingDrawing" xmlns:w10="urn:schemas-microsoft-com:office:word" xmlns:w="http://schemas.openxmlformats.org/wordprocessingml/2006/main" xmlns:w14="http://schemas.microsoft.com/office/word/2010/wordml" xmlns:w15="http://schemas.microsoft.com/office/word/2012/wordml" xmlns:w16cex="http://schemas.microsoft.com/office/word/2018/wordml/cex" xmlns:w16cid="http://schemas.microsoft.com/office/word/2016/wordml/cid" xmlns:w16="http://schemas.microsoft.com/office/word/2018/wordml" xmlns:w16du="http://schemas.microsoft.com/office/word/2023/wordml/word16du" xmlns:w16sdtdh="http://schemas.microsoft.com/office/word/2020/wordml/sdtdatahash" xmlns:w16se="http://schemas.microsoft.com/office/word/2015/wordml/symex" xmlns:wpg="http://schemas.microsoft.com/office/word/2010/wordprocessingGroup" xmlns:wpi="http://schemas.microsoft.com/office/word/2010/wordprocessingInk" xmlns:wne="http://schemas.microsoft.com/office/word/2006/wordml" xmlns:wps="http://schemas.microsoft.com/office/word/2010/wordprocessingShape" mc:Ignorable="w14 w15 w16se w16cid w16 w16cex w16sdtdh wp14">
+<w:ftr xmlns:wpc="http://schemas.microsoft.com/office/word/2010/wordprocessingCanvas" xmlns:mc="http://schemas.openxmlformats.org/markup-compatibility/2006" xmlns:o="urn:schemas-microsoft-com:office:office" xmlns:r="http://schemas.openxmlformats.org/officeDocument/2006/relationships" xmlns:m="http://schemas.openxmlformats.org/officeDocument/2006/math" xmlns:v="urn:schemas-microsoft-com:vml" xmlns:wp14="http://schemas.microsoft.com/office/word/2010/wordprocessingDrawing" xmlns:wp="http://schemas.openxmlformats.org/drawingml/2006/wordprocessingDrawing" xmlns:w10="urn:schemas-microsoft-com:office:word" xmlns:w="http://schemas.openxmlformats.org/wordprocessingml/2006/main" xmlns:w14="http://schemas.microsoft.com/office/word/2010/wordml" xmlns:w15="http://schemas.microsoft.com/office/word/2012/wordml" xmlns:wpg="http://schemas.microsoft.com/office/word/2010/wordprocessingGroup" xmlns:wpi="http://schemas.microsoft.com/office/word/2010/wordprocessingInk" xmlns:wne="http://schemas.microsoft.com/office/word/2006/wordml" xmlns:wps="http://schemas.microsoft.com/office/word/2010/wordprocessingShape" mc:Ignorable="w14 w15 wp14">
   <w:p>
     <w:pPr>
       <w:pBdr>
@@ -12479,7 +13779,7 @@
 </file>
 
 <file path=word/footnotes.xml><?xml version="1.0" encoding="utf-8"?>
-<w:footnotes xmlns:wpc="http://schemas.microsoft.com/office/word/2010/wordprocessingCanvas" xmlns:cx="http://schemas.microsoft.com/office/drawing/2014/chartex" xmlns:cx1="http://schemas.microsoft.com/office/drawing/2015/9/8/chartex" xmlns:cx2="http://schemas.microsoft.com/office/drawing/2015/10/21/chartex" xmlns:cx3="http://schemas.microsoft.com/office/drawing/2016/5/9/chartex" xmlns:cx4="http://schemas.microsoft.com/office/drawing/2016/5/10/chartex" xmlns:cx5="http://schemas.microsoft.com/office/drawing/2016/5/11/chartex" xmlns:cx6="http://schemas.microsoft.com/office/drawing/2016/5/12/chartex" xmlns:cx7="http://schemas.microsoft.com/office/drawing/2016/5/13/chartex" xmlns:cx8="http://schemas.microsoft.com/office/drawing/2016/5/14/chartex" xmlns:mc="http://schemas.openxmlformats.org/markup-compatibility/2006" xmlns:aink="http://schemas.microsoft.com/office/drawing/2016/ink" xmlns:am3d="http://schemas.microsoft.com/office/drawing/2017/model3d" xmlns:o="urn:schemas-microsoft-com:office:office" xmlns:oel="http://schemas.microsoft.com/office/2019/extlst" xmlns:r="http://schemas.openxmlformats.org/officeDocument/2006/relationships" xmlns:m="http://schemas.openxmlformats.org/officeDocument/2006/math" xmlns:v="urn:schemas-microsoft-com:vml" xmlns:wp14="http://schemas.microsoft.com/office/word/2010/wordprocessingDrawing" xmlns:wp="http://schemas.openxmlformats.org/drawingml/2006/wordprocessingDrawing" xmlns:w10="urn:schemas-microsoft-com:office:word" xmlns:w="http://schemas.openxmlformats.org/wordprocessingml/2006/main" xmlns:w14="http://schemas.microsoft.com/office/word/2010/wordml" xmlns:w15="http://schemas.microsoft.com/office/word/2012/wordml" xmlns:w16cex="http://schemas.microsoft.com/office/word/2018/wordml/cex" xmlns:w16cid="http://schemas.microsoft.com/office/word/2016/wordml/cid" xmlns:w16="http://schemas.microsoft.com/office/word/2018/wordml" xmlns:w16du="http://schemas.microsoft.com/office/word/2023/wordml/word16du" xmlns:w16sdtdh="http://schemas.microsoft.com/office/word/2020/wordml/sdtdatahash" xmlns:w16se="http://schemas.microsoft.com/office/word/2015/wordml/symex" xmlns:wpg="http://schemas.microsoft.com/office/word/2010/wordprocessingGroup" xmlns:wpi="http://schemas.microsoft.com/office/word/2010/wordprocessingInk" xmlns:wne="http://schemas.microsoft.com/office/word/2006/wordml" xmlns:wps="http://schemas.microsoft.com/office/word/2010/wordprocessingShape" mc:Ignorable="w14 w15 w16se w16cid w16 w16cex w16sdtdh wp14">
+<w:footnotes xmlns:wpc="http://schemas.microsoft.com/office/word/2010/wordprocessingCanvas" xmlns:mc="http://schemas.openxmlformats.org/markup-compatibility/2006" xmlns:o="urn:schemas-microsoft-com:office:office" xmlns:r="http://schemas.openxmlformats.org/officeDocument/2006/relationships" xmlns:m="http://schemas.openxmlformats.org/officeDocument/2006/math" xmlns:v="urn:schemas-microsoft-com:vml" xmlns:wp14="http://schemas.microsoft.com/office/word/2010/wordprocessingDrawing" xmlns:wp="http://schemas.openxmlformats.org/drawingml/2006/wordprocessingDrawing" xmlns:w10="urn:schemas-microsoft-com:office:word" xmlns:w="http://schemas.openxmlformats.org/wordprocessingml/2006/main" xmlns:w14="http://schemas.microsoft.com/office/word/2010/wordml" xmlns:w15="http://schemas.microsoft.com/office/word/2012/wordml" xmlns:wpg="http://schemas.microsoft.com/office/word/2010/wordprocessingGroup" xmlns:wpi="http://schemas.microsoft.com/office/word/2010/wordprocessingInk" xmlns:wne="http://schemas.microsoft.com/office/word/2006/wordml" xmlns:wps="http://schemas.microsoft.com/office/word/2010/wordprocessingShape" mc:Ignorable="w14 w15 wp14">
   <w:footnote w:type="separator" w:id="-1">
     <w:p>
       <w:r>
@@ -12498,7 +13798,7 @@
 </file>
 
 <file path=word/header1.xml><?xml version="1.0" encoding="utf-8"?>
-<w:hdr xmlns:wpc="http://schemas.microsoft.com/office/word/2010/wordprocessingCanvas" xmlns:cx="http://schemas.microsoft.com/office/drawing/2014/chartex" xmlns:cx1="http://schemas.microsoft.com/office/drawing/2015/9/8/chartex" xmlns:cx2="http://schemas.microsoft.com/office/drawing/2015/10/21/chartex" xmlns:cx3="http://schemas.microsoft.com/office/drawing/2016/5/9/chartex" xmlns:cx4="http://schemas.microsoft.com/office/drawing/2016/5/10/chartex" xmlns:cx5="http://schemas.microsoft.com/office/drawing/2016/5/11/chartex" xmlns:cx6="http://schemas.microsoft.com/office/drawing/2016/5/12/chartex" xmlns:cx7="http://schemas.microsoft.com/office/drawing/2016/5/13/chartex" xmlns:cx8="http://schemas.microsoft.com/office/drawing/2016/5/14/chartex" xmlns:mc="http://schemas.openxmlformats.org/markup-compatibility/2006" xmlns:aink="http://schemas.microsoft.com/office/drawing/2016/ink" xmlns:am3d="http://schemas.microsoft.com/office/drawing/2017/model3d" xmlns:o="urn:schemas-microsoft-com:office:office" xmlns:oel="http://schemas.microsoft.com/office/2019/extlst" xmlns:r="http://schemas.openxmlformats.org/officeDocument/2006/relationships" xmlns:m="http://schemas.openxmlformats.org/officeDocument/2006/math" xmlns:v="urn:schemas-microsoft-com:vml" xmlns:wp14="http://schemas.microsoft.com/office/word/2010/wordprocessingDrawing" xmlns:wp="http://schemas.openxmlformats.org/drawingml/2006/wordprocessingDrawing" xmlns:w10="urn:schemas-microsoft-com:office:word" xmlns:w="http://schemas.openxmlformats.org/wordprocessingml/2006/main" xmlns:w14="http://schemas.microsoft.com/office/word/2010/wordml" xmlns:w15="http://schemas.microsoft.com/office/word/2012/wordml" xmlns:w16cex="http://schemas.microsoft.com/office/word/2018/wordml/cex" xmlns:w16cid="http://schemas.microsoft.com/office/word/2016/wordml/cid" xmlns:w16="http://schemas.microsoft.com/office/word/2018/wordml" xmlns:w16du="http://schemas.microsoft.com/office/word/2023/wordml/word16du" xmlns:w16sdtdh="http://schemas.microsoft.com/office/word/2020/wordml/sdtdatahash" xmlns:w16se="http://schemas.microsoft.com/office/word/2015/wordml/symex" xmlns:wpg="http://schemas.microsoft.com/office/word/2010/wordprocessingGroup" xmlns:wpi="http://schemas.microsoft.com/office/word/2010/wordprocessingInk" xmlns:wne="http://schemas.microsoft.com/office/word/2006/wordml" xmlns:wps="http://schemas.microsoft.com/office/word/2010/wordprocessingShape" mc:Ignorable="w14 w15 w16se w16cid w16 w16cex w16sdtdh wp14">
+<w:hdr xmlns:wpc="http://schemas.microsoft.com/office/word/2010/wordprocessingCanvas" xmlns:mc="http://schemas.openxmlformats.org/markup-compatibility/2006" xmlns:o="urn:schemas-microsoft-com:office:office" xmlns:r="http://schemas.openxmlformats.org/officeDocument/2006/relationships" xmlns:m="http://schemas.openxmlformats.org/officeDocument/2006/math" xmlns:v="urn:schemas-microsoft-com:vml" xmlns:wp14="http://schemas.microsoft.com/office/word/2010/wordprocessingDrawing" xmlns:wp="http://schemas.openxmlformats.org/drawingml/2006/wordprocessingDrawing" xmlns:w10="urn:schemas-microsoft-com:office:word" xmlns:w="http://schemas.openxmlformats.org/wordprocessingml/2006/main" xmlns:w14="http://schemas.microsoft.com/office/word/2010/wordml" xmlns:w15="http://schemas.microsoft.com/office/word/2012/wordml" xmlns:wpg="http://schemas.microsoft.com/office/word/2010/wordprocessingGroup" xmlns:wpi="http://schemas.microsoft.com/office/word/2010/wordprocessingInk" xmlns:wne="http://schemas.microsoft.com/office/word/2006/wordml" xmlns:wps="http://schemas.microsoft.com/office/word/2010/wordprocessingShape" mc:Ignorable="w14 w15 wp14">
   <w:p>
     <w:pPr>
       <w:widowControl w:val="0"/>
@@ -12567,6 +13867,7 @@
               <w:b/>
               <w:noProof/>
               <w:color w:val="241A61"/>
+              <w:lang w:val="es-AR" w:eastAsia="es-AR"/>
             </w:rPr>
             <w:drawing>
               <wp:inline distT="0" distB="0" distL="114300" distR="114300" wp14:anchorId="231B46EB" wp14:editId="687C7970">
@@ -12770,7 +14071,7 @@
 </file>
 
 <file path=word/header2.xml><?xml version="1.0" encoding="utf-8"?>
-<w:hdr xmlns:wpc="http://schemas.microsoft.com/office/word/2010/wordprocessingCanvas" xmlns:cx="http://schemas.microsoft.com/office/drawing/2014/chartex" xmlns:cx1="http://schemas.microsoft.com/office/drawing/2015/9/8/chartex" xmlns:cx2="http://schemas.microsoft.com/office/drawing/2015/10/21/chartex" xmlns:cx3="http://schemas.microsoft.com/office/drawing/2016/5/9/chartex" xmlns:cx4="http://schemas.microsoft.com/office/drawing/2016/5/10/chartex" xmlns:cx5="http://schemas.microsoft.com/office/drawing/2016/5/11/chartex" xmlns:cx6="http://schemas.microsoft.com/office/drawing/2016/5/12/chartex" xmlns:cx7="http://schemas.microsoft.com/office/drawing/2016/5/13/chartex" xmlns:cx8="http://schemas.microsoft.com/office/drawing/2016/5/14/chartex" xmlns:mc="http://schemas.openxmlformats.org/markup-compatibility/2006" xmlns:aink="http://schemas.microsoft.com/office/drawing/2016/ink" xmlns:am3d="http://schemas.microsoft.com/office/drawing/2017/model3d" xmlns:o="urn:schemas-microsoft-com:office:office" xmlns:oel="http://schemas.microsoft.com/office/2019/extlst" xmlns:r="http://schemas.openxmlformats.org/officeDocument/2006/relationships" xmlns:m="http://schemas.openxmlformats.org/officeDocument/2006/math" xmlns:v="urn:schemas-microsoft-com:vml" xmlns:wp14="http://schemas.microsoft.com/office/word/2010/wordprocessingDrawing" xmlns:wp="http://schemas.openxmlformats.org/drawingml/2006/wordprocessingDrawing" xmlns:w10="urn:schemas-microsoft-com:office:word" xmlns:w="http://schemas.openxmlformats.org/wordprocessingml/2006/main" xmlns:w14="http://schemas.microsoft.com/office/word/2010/wordml" xmlns:w15="http://schemas.microsoft.com/office/word/2012/wordml" xmlns:w16cex="http://schemas.microsoft.com/office/word/2018/wordml/cex" xmlns:w16cid="http://schemas.microsoft.com/office/word/2016/wordml/cid" xmlns:w16="http://schemas.microsoft.com/office/word/2018/wordml" xmlns:w16du="http://schemas.microsoft.com/office/word/2023/wordml/word16du" xmlns:w16sdtdh="http://schemas.microsoft.com/office/word/2020/wordml/sdtdatahash" xmlns:w16se="http://schemas.microsoft.com/office/word/2015/wordml/symex" xmlns:wpg="http://schemas.microsoft.com/office/word/2010/wordprocessingGroup" xmlns:wpi="http://schemas.microsoft.com/office/word/2010/wordprocessingInk" xmlns:wne="http://schemas.microsoft.com/office/word/2006/wordml" xmlns:wps="http://schemas.microsoft.com/office/word/2010/wordprocessingShape" mc:Ignorable="w14 w15 w16se w16cid w16 w16cex w16sdtdh wp14">
+<w:hdr xmlns:wpc="http://schemas.microsoft.com/office/word/2010/wordprocessingCanvas" xmlns:mc="http://schemas.openxmlformats.org/markup-compatibility/2006" xmlns:o="urn:schemas-microsoft-com:office:office" xmlns:r="http://schemas.openxmlformats.org/officeDocument/2006/relationships" xmlns:m="http://schemas.openxmlformats.org/officeDocument/2006/math" xmlns:v="urn:schemas-microsoft-com:vml" xmlns:wp14="http://schemas.microsoft.com/office/word/2010/wordprocessingDrawing" xmlns:wp="http://schemas.openxmlformats.org/drawingml/2006/wordprocessingDrawing" xmlns:w10="urn:schemas-microsoft-com:office:word" xmlns:w="http://schemas.openxmlformats.org/wordprocessingml/2006/main" xmlns:w14="http://schemas.microsoft.com/office/word/2010/wordml" xmlns:w15="http://schemas.microsoft.com/office/word/2012/wordml" xmlns:wpg="http://schemas.microsoft.com/office/word/2010/wordprocessingGroup" xmlns:wpi="http://schemas.microsoft.com/office/word/2010/wordprocessingInk" xmlns:wne="http://schemas.microsoft.com/office/word/2006/wordml" xmlns:wps="http://schemas.microsoft.com/office/word/2010/wordprocessingShape" mc:Ignorable="w14 w15 wp14">
   <w:p>
     <w:pPr>
       <w:pBdr>
@@ -12794,7 +14095,7 @@
 </file>
 
 <file path=word/header3.xml><?xml version="1.0" encoding="utf-8"?>
-<w:hdr xmlns:wpc="http://schemas.microsoft.com/office/word/2010/wordprocessingCanvas" xmlns:cx="http://schemas.microsoft.com/office/drawing/2014/chartex" xmlns:cx1="http://schemas.microsoft.com/office/drawing/2015/9/8/chartex" xmlns:cx2="http://schemas.microsoft.com/office/drawing/2015/10/21/chartex" xmlns:cx3="http://schemas.microsoft.com/office/drawing/2016/5/9/chartex" xmlns:cx4="http://schemas.microsoft.com/office/drawing/2016/5/10/chartex" xmlns:cx5="http://schemas.microsoft.com/office/drawing/2016/5/11/chartex" xmlns:cx6="http://schemas.microsoft.com/office/drawing/2016/5/12/chartex" xmlns:cx7="http://schemas.microsoft.com/office/drawing/2016/5/13/chartex" xmlns:cx8="http://schemas.microsoft.com/office/drawing/2016/5/14/chartex" xmlns:mc="http://schemas.openxmlformats.org/markup-compatibility/2006" xmlns:aink="http://schemas.microsoft.com/office/drawing/2016/ink" xmlns:am3d="http://schemas.microsoft.com/office/drawing/2017/model3d" xmlns:o="urn:schemas-microsoft-com:office:office" xmlns:oel="http://schemas.microsoft.com/office/2019/extlst" xmlns:r="http://schemas.openxmlformats.org/officeDocument/2006/relationships" xmlns:m="http://schemas.openxmlformats.org/officeDocument/2006/math" xmlns:v="urn:schemas-microsoft-com:vml" xmlns:wp14="http://schemas.microsoft.com/office/word/2010/wordprocessingDrawing" xmlns:wp="http://schemas.openxmlformats.org/drawingml/2006/wordprocessingDrawing" xmlns:w10="urn:schemas-microsoft-com:office:word" xmlns:w="http://schemas.openxmlformats.org/wordprocessingml/2006/main" xmlns:w14="http://schemas.microsoft.com/office/word/2010/wordml" xmlns:w15="http://schemas.microsoft.com/office/word/2012/wordml" xmlns:w16cex="http://schemas.microsoft.com/office/word/2018/wordml/cex" xmlns:w16cid="http://schemas.microsoft.com/office/word/2016/wordml/cid" xmlns:w16="http://schemas.microsoft.com/office/word/2018/wordml" xmlns:w16du="http://schemas.microsoft.com/office/word/2023/wordml/word16du" xmlns:w16sdtdh="http://schemas.microsoft.com/office/word/2020/wordml/sdtdatahash" xmlns:w16se="http://schemas.microsoft.com/office/word/2015/wordml/symex" xmlns:wpg="http://schemas.microsoft.com/office/word/2010/wordprocessingGroup" xmlns:wpi="http://schemas.microsoft.com/office/word/2010/wordprocessingInk" xmlns:wne="http://schemas.microsoft.com/office/word/2006/wordml" xmlns:wps="http://schemas.microsoft.com/office/word/2010/wordprocessingShape" mc:Ignorable="w14 w15 w16se w16cid w16 w16cex w16sdtdh wp14">
+<w:hdr xmlns:wpc="http://schemas.microsoft.com/office/word/2010/wordprocessingCanvas" xmlns:mc="http://schemas.openxmlformats.org/markup-compatibility/2006" xmlns:o="urn:schemas-microsoft-com:office:office" xmlns:r="http://schemas.openxmlformats.org/officeDocument/2006/relationships" xmlns:m="http://schemas.openxmlformats.org/officeDocument/2006/math" xmlns:v="urn:schemas-microsoft-com:vml" xmlns:wp14="http://schemas.microsoft.com/office/word/2010/wordprocessingDrawing" xmlns:wp="http://schemas.openxmlformats.org/drawingml/2006/wordprocessingDrawing" xmlns:w10="urn:schemas-microsoft-com:office:word" xmlns:w="http://schemas.openxmlformats.org/wordprocessingml/2006/main" xmlns:w14="http://schemas.microsoft.com/office/word/2010/wordml" xmlns:w15="http://schemas.microsoft.com/office/word/2012/wordml" xmlns:wpg="http://schemas.microsoft.com/office/word/2010/wordprocessingGroup" xmlns:wpi="http://schemas.microsoft.com/office/word/2010/wordprocessingInk" xmlns:wne="http://schemas.microsoft.com/office/word/2006/wordml" xmlns:wps="http://schemas.microsoft.com/office/word/2010/wordprocessingShape" mc:Ignorable="w14 w15 wp14">
   <w:p>
     <w:pPr>
       <w:pBdr>
@@ -12817,7 +14118,7 @@
 </file>
 
 <file path=word/header4.xml><?xml version="1.0" encoding="utf-8"?>
-<w:hdr xmlns:wpc="http://schemas.microsoft.com/office/word/2010/wordprocessingCanvas" xmlns:cx="http://schemas.microsoft.com/office/drawing/2014/chartex" xmlns:cx1="http://schemas.microsoft.com/office/drawing/2015/9/8/chartex" xmlns:cx2="http://schemas.microsoft.com/office/drawing/2015/10/21/chartex" xmlns:cx3="http://schemas.microsoft.com/office/drawing/2016/5/9/chartex" xmlns:cx4="http://schemas.microsoft.com/office/drawing/2016/5/10/chartex" xmlns:cx5="http://schemas.microsoft.com/office/drawing/2016/5/11/chartex" xmlns:cx6="http://schemas.microsoft.com/office/drawing/2016/5/12/chartex" xmlns:cx7="http://schemas.microsoft.com/office/drawing/2016/5/13/chartex" xmlns:cx8="http://schemas.microsoft.com/office/drawing/2016/5/14/chartex" xmlns:mc="http://schemas.openxmlformats.org/markup-compatibility/2006" xmlns:aink="http://schemas.microsoft.com/office/drawing/2016/ink" xmlns:am3d="http://schemas.microsoft.com/office/drawing/2017/model3d" xmlns:o="urn:schemas-microsoft-com:office:office" xmlns:oel="http://schemas.microsoft.com/office/2019/extlst" xmlns:r="http://schemas.openxmlformats.org/officeDocument/2006/relationships" xmlns:m="http://schemas.openxmlformats.org/officeDocument/2006/math" xmlns:v="urn:schemas-microsoft-com:vml" xmlns:wp14="http://schemas.microsoft.com/office/word/2010/wordprocessingDrawing" xmlns:wp="http://schemas.openxmlformats.org/drawingml/2006/wordprocessingDrawing" xmlns:w10="urn:schemas-microsoft-com:office:word" xmlns:w="http://schemas.openxmlformats.org/wordprocessingml/2006/main" xmlns:w14="http://schemas.microsoft.com/office/word/2010/wordml" xmlns:w15="http://schemas.microsoft.com/office/word/2012/wordml" xmlns:w16cex="http://schemas.microsoft.com/office/word/2018/wordml/cex" xmlns:w16cid="http://schemas.microsoft.com/office/word/2016/wordml/cid" xmlns:w16="http://schemas.microsoft.com/office/word/2018/wordml" xmlns:w16du="http://schemas.microsoft.com/office/word/2023/wordml/word16du" xmlns:w16sdtdh="http://schemas.microsoft.com/office/word/2020/wordml/sdtdatahash" xmlns:w16se="http://schemas.microsoft.com/office/word/2015/wordml/symex" xmlns:wpg="http://schemas.microsoft.com/office/word/2010/wordprocessingGroup" xmlns:wpi="http://schemas.microsoft.com/office/word/2010/wordprocessingInk" xmlns:wne="http://schemas.microsoft.com/office/word/2006/wordml" xmlns:wps="http://schemas.microsoft.com/office/word/2010/wordprocessingShape" mc:Ignorable="w14 w15 w16se w16cid w16 w16cex w16sdtdh wp14">
+<w:hdr xmlns:wpc="http://schemas.microsoft.com/office/word/2010/wordprocessingCanvas" xmlns:mc="http://schemas.openxmlformats.org/markup-compatibility/2006" xmlns:o="urn:schemas-microsoft-com:office:office" xmlns:r="http://schemas.openxmlformats.org/officeDocument/2006/relationships" xmlns:m="http://schemas.openxmlformats.org/officeDocument/2006/math" xmlns:v="urn:schemas-microsoft-com:vml" xmlns:wp14="http://schemas.microsoft.com/office/word/2010/wordprocessingDrawing" xmlns:wp="http://schemas.openxmlformats.org/drawingml/2006/wordprocessingDrawing" xmlns:w10="urn:schemas-microsoft-com:office:word" xmlns:w="http://schemas.openxmlformats.org/wordprocessingml/2006/main" xmlns:w14="http://schemas.microsoft.com/office/word/2010/wordml" xmlns:w15="http://schemas.microsoft.com/office/word/2012/wordml" xmlns:wpg="http://schemas.microsoft.com/office/word/2010/wordprocessingGroup" xmlns:wpi="http://schemas.microsoft.com/office/word/2010/wordprocessingInk" xmlns:wne="http://schemas.microsoft.com/office/word/2006/wordml" xmlns:wps="http://schemas.microsoft.com/office/word/2010/wordprocessingShape" mc:Ignorable="w14 w15 wp14">
   <w:p>
     <w:pPr>
       <w:widowControl w:val="0"/>
@@ -12856,7 +14157,7 @@
 </file>
 
 <file path=word/header5.xml><?xml version="1.0" encoding="utf-8"?>
-<w:hdr xmlns:wpc="http://schemas.microsoft.com/office/word/2010/wordprocessingCanvas" xmlns:cx="http://schemas.microsoft.com/office/drawing/2014/chartex" xmlns:cx1="http://schemas.microsoft.com/office/drawing/2015/9/8/chartex" xmlns:cx2="http://schemas.microsoft.com/office/drawing/2015/10/21/chartex" xmlns:cx3="http://schemas.microsoft.com/office/drawing/2016/5/9/chartex" xmlns:cx4="http://schemas.microsoft.com/office/drawing/2016/5/10/chartex" xmlns:cx5="http://schemas.microsoft.com/office/drawing/2016/5/11/chartex" xmlns:cx6="http://schemas.microsoft.com/office/drawing/2016/5/12/chartex" xmlns:cx7="http://schemas.microsoft.com/office/drawing/2016/5/13/chartex" xmlns:cx8="http://schemas.microsoft.com/office/drawing/2016/5/14/chartex" xmlns:mc="http://schemas.openxmlformats.org/markup-compatibility/2006" xmlns:aink="http://schemas.microsoft.com/office/drawing/2016/ink" xmlns:am3d="http://schemas.microsoft.com/office/drawing/2017/model3d" xmlns:o="urn:schemas-microsoft-com:office:office" xmlns:oel="http://schemas.microsoft.com/office/2019/extlst" xmlns:r="http://schemas.openxmlformats.org/officeDocument/2006/relationships" xmlns:m="http://schemas.openxmlformats.org/officeDocument/2006/math" xmlns:v="urn:schemas-microsoft-com:vml" xmlns:wp14="http://schemas.microsoft.com/office/word/2010/wordprocessingDrawing" xmlns:wp="http://schemas.openxmlformats.org/drawingml/2006/wordprocessingDrawing" xmlns:w10="urn:schemas-microsoft-com:office:word" xmlns:w="http://schemas.openxmlformats.org/wordprocessingml/2006/main" xmlns:w14="http://schemas.microsoft.com/office/word/2010/wordml" xmlns:w15="http://schemas.microsoft.com/office/word/2012/wordml" xmlns:w16cex="http://schemas.microsoft.com/office/word/2018/wordml/cex" xmlns:w16cid="http://schemas.microsoft.com/office/word/2016/wordml/cid" xmlns:w16="http://schemas.microsoft.com/office/word/2018/wordml" xmlns:w16du="http://schemas.microsoft.com/office/word/2023/wordml/word16du" xmlns:w16sdtdh="http://schemas.microsoft.com/office/word/2020/wordml/sdtdatahash" xmlns:w16se="http://schemas.microsoft.com/office/word/2015/wordml/symex" xmlns:wpg="http://schemas.microsoft.com/office/word/2010/wordprocessingGroup" xmlns:wpi="http://schemas.microsoft.com/office/word/2010/wordprocessingInk" xmlns:wne="http://schemas.microsoft.com/office/word/2006/wordml" xmlns:wps="http://schemas.microsoft.com/office/word/2010/wordprocessingShape" mc:Ignorable="w14 w15 w16se w16cid w16 w16cex w16sdtdh wp14">
+<w:hdr xmlns:wpc="http://schemas.microsoft.com/office/word/2010/wordprocessingCanvas" xmlns:mc="http://schemas.openxmlformats.org/markup-compatibility/2006" xmlns:o="urn:schemas-microsoft-com:office:office" xmlns:r="http://schemas.openxmlformats.org/officeDocument/2006/relationships" xmlns:m="http://schemas.openxmlformats.org/officeDocument/2006/math" xmlns:v="urn:schemas-microsoft-com:vml" xmlns:wp14="http://schemas.microsoft.com/office/word/2010/wordprocessingDrawing" xmlns:wp="http://schemas.openxmlformats.org/drawingml/2006/wordprocessingDrawing" xmlns:w10="urn:schemas-microsoft-com:office:word" xmlns:w="http://schemas.openxmlformats.org/wordprocessingml/2006/main" xmlns:w14="http://schemas.microsoft.com/office/word/2010/wordml" xmlns:w15="http://schemas.microsoft.com/office/word/2012/wordml" xmlns:wpg="http://schemas.microsoft.com/office/word/2010/wordprocessingGroup" xmlns:wpi="http://schemas.microsoft.com/office/word/2010/wordprocessingInk" xmlns:wne="http://schemas.microsoft.com/office/word/2006/wordml" xmlns:wps="http://schemas.microsoft.com/office/word/2010/wordprocessingShape" mc:Ignorable="w14 w15 wp14">
   <w:p>
     <w:pPr>
       <w:pBdr>
@@ -12880,7 +14181,7 @@
 </file>
 
 <file path=word/header6.xml><?xml version="1.0" encoding="utf-8"?>
-<w:hdr xmlns:wpc="http://schemas.microsoft.com/office/word/2010/wordprocessingCanvas" xmlns:cx="http://schemas.microsoft.com/office/drawing/2014/chartex" xmlns:cx1="http://schemas.microsoft.com/office/drawing/2015/9/8/chartex" xmlns:cx2="http://schemas.microsoft.com/office/drawing/2015/10/21/chartex" xmlns:cx3="http://schemas.microsoft.com/office/drawing/2016/5/9/chartex" xmlns:cx4="http://schemas.microsoft.com/office/drawing/2016/5/10/chartex" xmlns:cx5="http://schemas.microsoft.com/office/drawing/2016/5/11/chartex" xmlns:cx6="http://schemas.microsoft.com/office/drawing/2016/5/12/chartex" xmlns:cx7="http://schemas.microsoft.com/office/drawing/2016/5/13/chartex" xmlns:cx8="http://schemas.microsoft.com/office/drawing/2016/5/14/chartex" xmlns:mc="http://schemas.openxmlformats.org/markup-compatibility/2006" xmlns:aink="http://schemas.microsoft.com/office/drawing/2016/ink" xmlns:am3d="http://schemas.microsoft.com/office/drawing/2017/model3d" xmlns:o="urn:schemas-microsoft-com:office:office" xmlns:oel="http://schemas.microsoft.com/office/2019/extlst" xmlns:r="http://schemas.openxmlformats.org/officeDocument/2006/relationships" xmlns:m="http://schemas.openxmlformats.org/officeDocument/2006/math" xmlns:v="urn:schemas-microsoft-com:vml" xmlns:wp14="http://schemas.microsoft.com/office/word/2010/wordprocessingDrawing" xmlns:wp="http://schemas.openxmlformats.org/drawingml/2006/wordprocessingDrawing" xmlns:w10="urn:schemas-microsoft-com:office:word" xmlns:w="http://schemas.openxmlformats.org/wordprocessingml/2006/main" xmlns:w14="http://schemas.microsoft.com/office/word/2010/wordml" xmlns:w15="http://schemas.microsoft.com/office/word/2012/wordml" xmlns:w16cex="http://schemas.microsoft.com/office/word/2018/wordml/cex" xmlns:w16cid="http://schemas.microsoft.com/office/word/2016/wordml/cid" xmlns:w16="http://schemas.microsoft.com/office/word/2018/wordml" xmlns:w16du="http://schemas.microsoft.com/office/word/2023/wordml/word16du" xmlns:w16sdtdh="http://schemas.microsoft.com/office/word/2020/wordml/sdtdatahash" xmlns:w16se="http://schemas.microsoft.com/office/word/2015/wordml/symex" xmlns:wpg="http://schemas.microsoft.com/office/word/2010/wordprocessingGroup" xmlns:wpi="http://schemas.microsoft.com/office/word/2010/wordprocessingInk" xmlns:wne="http://schemas.microsoft.com/office/word/2006/wordml" xmlns:wps="http://schemas.microsoft.com/office/word/2010/wordprocessingShape" mc:Ignorable="w14 w15 w16se w16cid w16 w16cex w16sdtdh wp14">
+<w:hdr xmlns:wpc="http://schemas.microsoft.com/office/word/2010/wordprocessingCanvas" xmlns:mc="http://schemas.openxmlformats.org/markup-compatibility/2006" xmlns:o="urn:schemas-microsoft-com:office:office" xmlns:r="http://schemas.openxmlformats.org/officeDocument/2006/relationships" xmlns:m="http://schemas.openxmlformats.org/officeDocument/2006/math" xmlns:v="urn:schemas-microsoft-com:vml" xmlns:wp14="http://schemas.microsoft.com/office/word/2010/wordprocessingDrawing" xmlns:wp="http://schemas.openxmlformats.org/drawingml/2006/wordprocessingDrawing" xmlns:w10="urn:schemas-microsoft-com:office:word" xmlns:w="http://schemas.openxmlformats.org/wordprocessingml/2006/main" xmlns:w14="http://schemas.microsoft.com/office/word/2010/wordml" xmlns:w15="http://schemas.microsoft.com/office/word/2012/wordml" xmlns:wpg="http://schemas.microsoft.com/office/word/2010/wordprocessingGroup" xmlns:wpi="http://schemas.microsoft.com/office/word/2010/wordprocessingInk" xmlns:wne="http://schemas.microsoft.com/office/word/2006/wordml" xmlns:wps="http://schemas.microsoft.com/office/word/2010/wordprocessingShape" mc:Ignorable="w14 w15 wp14">
   <w:p>
     <w:pPr>
       <w:widowControl w:val="0"/>
@@ -12951,6 +14252,7 @@
               <w:b/>
               <w:noProof/>
               <w:color w:val="241A61"/>
+              <w:lang w:val="es-AR" w:eastAsia="es-AR"/>
             </w:rPr>
             <w:drawing>
               <wp:inline distT="0" distB="0" distL="114300" distR="114300" wp14:anchorId="476F235C" wp14:editId="0DAC5A30">
@@ -13148,7 +14450,7 @@
 </file>
 
 <file path=word/numbering.xml><?xml version="1.0" encoding="utf-8"?>
-<w:numbering xmlns:wpc="http://schemas.microsoft.com/office/word/2010/wordprocessingCanvas" xmlns:cx="http://schemas.microsoft.com/office/drawing/2014/chartex" xmlns:cx1="http://schemas.microsoft.com/office/drawing/2015/9/8/chartex" xmlns:cx2="http://schemas.microsoft.com/office/drawing/2015/10/21/chartex" xmlns:cx3="http://schemas.microsoft.com/office/drawing/2016/5/9/chartex" xmlns:cx4="http://schemas.microsoft.com/office/drawing/2016/5/10/chartex" xmlns:cx5="http://schemas.microsoft.com/office/drawing/2016/5/11/chartex" xmlns:cx6="http://schemas.microsoft.com/office/drawing/2016/5/12/chartex" xmlns:cx7="http://schemas.microsoft.com/office/drawing/2016/5/13/chartex" xmlns:cx8="http://schemas.microsoft.com/office/drawing/2016/5/14/chartex" xmlns:mc="http://schemas.openxmlformats.org/markup-compatibility/2006" xmlns:aink="http://schemas.microsoft.com/office/drawing/2016/ink" xmlns:am3d="http://schemas.microsoft.com/office/drawing/2017/model3d" xmlns:o="urn:schemas-microsoft-com:office:office" xmlns:oel="http://schemas.microsoft.com/office/2019/extlst" xmlns:r="http://schemas.openxmlformats.org/officeDocument/2006/relationships" xmlns:m="http://schemas.openxmlformats.org/officeDocument/2006/math" xmlns:v="urn:schemas-microsoft-com:vml" xmlns:wp14="http://schemas.microsoft.com/office/word/2010/wordprocessingDrawing" xmlns:wp="http://schemas.openxmlformats.org/drawingml/2006/wordprocessingDrawing" xmlns:w10="urn:schemas-microsoft-com:office:word" xmlns:w="http://schemas.openxmlformats.org/wordprocessingml/2006/main" xmlns:w14="http://schemas.microsoft.com/office/word/2010/wordml" xmlns:w15="http://schemas.microsoft.com/office/word/2012/wordml" xmlns:w16cex="http://schemas.microsoft.com/office/word/2018/wordml/cex" xmlns:w16cid="http://schemas.microsoft.com/office/word/2016/wordml/cid" xmlns:w16="http://schemas.microsoft.com/office/word/2018/wordml" xmlns:w16du="http://schemas.microsoft.com/office/word/2023/wordml/word16du" xmlns:w16sdtdh="http://schemas.microsoft.com/office/word/2020/wordml/sdtdatahash" xmlns:w16se="http://schemas.microsoft.com/office/word/2015/wordml/symex" xmlns:wpg="http://schemas.microsoft.com/office/word/2010/wordprocessingGroup" xmlns:wpi="http://schemas.microsoft.com/office/word/2010/wordprocessingInk" xmlns:wne="http://schemas.microsoft.com/office/word/2006/wordml" xmlns:wps="http://schemas.microsoft.com/office/word/2010/wordprocessingShape" mc:Ignorable="w14 w15 w16se w16cid w16 w16cex w16sdtdh wp14">
+<w:numbering xmlns:wpc="http://schemas.microsoft.com/office/word/2010/wordprocessingCanvas" xmlns:mc="http://schemas.openxmlformats.org/markup-compatibility/2006" xmlns:o="urn:schemas-microsoft-com:office:office" xmlns:r="http://schemas.openxmlformats.org/officeDocument/2006/relationships" xmlns:m="http://schemas.openxmlformats.org/officeDocument/2006/math" xmlns:v="urn:schemas-microsoft-com:vml" xmlns:wp14="http://schemas.microsoft.com/office/word/2010/wordprocessingDrawing" xmlns:wp="http://schemas.openxmlformats.org/drawingml/2006/wordprocessingDrawing" xmlns:w10="urn:schemas-microsoft-com:office:word" xmlns:w="http://schemas.openxmlformats.org/wordprocessingml/2006/main" xmlns:w14="http://schemas.microsoft.com/office/word/2010/wordml" xmlns:w15="http://schemas.microsoft.com/office/word/2012/wordml" xmlns:wpg="http://schemas.microsoft.com/office/word/2010/wordprocessingGroup" xmlns:wpi="http://schemas.microsoft.com/office/word/2010/wordprocessingInk" xmlns:wne="http://schemas.microsoft.com/office/word/2006/wordml" xmlns:wps="http://schemas.microsoft.com/office/word/2010/wordprocessingShape" mc:Ignorable="w14 w15 wp14">
   <w:abstractNum w:abstractNumId="0" w15:restartNumberingAfterBreak="0">
     <w:nsid w:val="147F716C"/>
     <w:multiLevelType w:val="hybridMultilevel"/>
@@ -13836,29 +15138,29 @@
       </w:rPr>
     </w:lvl>
   </w:abstractNum>
-  <w:num w:numId="1" w16cid:durableId="245698539">
+  <w:num w:numId="1">
     <w:abstractNumId w:val="1"/>
   </w:num>
-  <w:num w:numId="2" w16cid:durableId="516043912">
+  <w:num w:numId="2">
     <w:abstractNumId w:val="3"/>
   </w:num>
-  <w:num w:numId="3" w16cid:durableId="815033690">
+  <w:num w:numId="3">
     <w:abstractNumId w:val="0"/>
   </w:num>
-  <w:num w:numId="4" w16cid:durableId="1625506095">
+  <w:num w:numId="4">
     <w:abstractNumId w:val="4"/>
   </w:num>
-  <w:num w:numId="5" w16cid:durableId="1409691890">
+  <w:num w:numId="5">
     <w:abstractNumId w:val="2"/>
   </w:num>
-  <w:num w:numId="6" w16cid:durableId="1314869856">
+  <w:num w:numId="6">
     <w:abstractNumId w:val="5"/>
   </w:num>
 </w:numbering>
 </file>
 
 <file path=word/styles.xml><?xml version="1.0" encoding="utf-8"?>
-<w:styles xmlns:mc="http://schemas.openxmlformats.org/markup-compatibility/2006" xmlns:r="http://schemas.openxmlformats.org/officeDocument/2006/relationships" xmlns:w="http://schemas.openxmlformats.org/wordprocessingml/2006/main" xmlns:w14="http://schemas.microsoft.com/office/word/2010/wordml" xmlns:w15="http://schemas.microsoft.com/office/word/2012/wordml" xmlns:w16cex="http://schemas.microsoft.com/office/word/2018/wordml/cex" xmlns:w16cid="http://schemas.microsoft.com/office/word/2016/wordml/cid" xmlns:w16="http://schemas.microsoft.com/office/word/2018/wordml" xmlns:w16sdtdh="http://schemas.microsoft.com/office/word/2020/wordml/sdtdatahash" xmlns:w16se="http://schemas.microsoft.com/office/word/2015/wordml/symex" mc:Ignorable="w14 w15 w16se w16cid w16 w16cex w16sdtdh">
+<w:styles xmlns:mc="http://schemas.openxmlformats.org/markup-compatibility/2006" xmlns:r="http://schemas.openxmlformats.org/officeDocument/2006/relationships" xmlns:w="http://schemas.openxmlformats.org/wordprocessingml/2006/main" xmlns:w14="http://schemas.microsoft.com/office/word/2010/wordml" xmlns:w15="http://schemas.microsoft.com/office/word/2012/wordml" mc:Ignorable="w14 w15">
   <w:docDefaults>
     <w:rPrDefault>
       <w:rPr>
@@ -13868,7 +15170,7 @@
     </w:rPrDefault>
     <w:pPrDefault/>
   </w:docDefaults>
-  <w:latentStyles w:defLockedState="0" w:defUIPriority="99" w:defSemiHidden="0" w:defUnhideWhenUsed="0" w:defQFormat="0" w:count="376">
+  <w:latentStyles w:defLockedState="0" w:defUIPriority="99" w:defSemiHidden="0" w:defUnhideWhenUsed="0" w:defQFormat="0" w:count="371">
     <w:lsdException w:name="Normal" w:uiPriority="0" w:qFormat="1"/>
     <w:lsdException w:name="heading 1" w:uiPriority="9" w:qFormat="1"/>
     <w:lsdException w:name="heading 2" w:semiHidden="1" w:uiPriority="9" w:unhideWhenUsed="1" w:qFormat="1"/>
@@ -14240,11 +15542,6 @@
     <w:lsdException w:name="List Table 5 Dark Accent 6" w:uiPriority="50"/>
     <w:lsdException w:name="List Table 6 Colorful Accent 6" w:uiPriority="51"/>
     <w:lsdException w:name="List Table 7 Colorful Accent 6" w:uiPriority="52"/>
-    <w:lsdException w:name="Mention" w:semiHidden="1" w:unhideWhenUsed="1"/>
-    <w:lsdException w:name="Smart Hyperlink" w:semiHidden="1" w:unhideWhenUsed="1"/>
-    <w:lsdException w:name="Hashtag" w:semiHidden="1" w:unhideWhenUsed="1"/>
-    <w:lsdException w:name="Unresolved Mention" w:semiHidden="1" w:unhideWhenUsed="1"/>
-    <w:lsdException w:name="Smart Link" w:semiHidden="1" w:unhideWhenUsed="1"/>
   </w:latentStyles>
   <w:style w:type="paragraph" w:default="1" w:styleId="Normal">
     <w:name w:val="Normal"/>
@@ -14382,7 +15679,7 @@
       </w:tblCellMar>
     </w:tblPr>
   </w:style>
-  <w:style w:type="paragraph" w:styleId="Ttulo">
+  <w:style w:type="paragraph" w:styleId="Puesto">
     <w:name w:val="Title"/>
     <w:basedOn w:val="Normal"/>
     <w:next w:val="Normal"/>

</xml_diff>